<commit_message>
Add informações quero saber mais no Git e Github.docx
</commit_message>
<xml_diff>
--- a/Git e Github.docx
+++ b/Git e Github.docx
@@ -495,25 +495,7 @@
           <w:sz w:val="27"/>
           <w:szCs w:val="27"/>
         </w:rPr>
-        <w:t>solícita</w:t>
-      </w:r>
-      <w:r>
-        <w:rPr>
-          <w:rFonts w:ascii="Source Serif Pro" w:hAnsi="Source Serif Pro"/>
-          <w:color w:val="000000" w:themeColor="text1"/>
-          <w:sz w:val="27"/>
-          <w:szCs w:val="27"/>
-        </w:rPr>
-        <w:t>.</w:t>
-      </w:r>
-      <w:r>
-        <w:rPr>
-          <w:rFonts w:ascii="Source Serif Pro" w:hAnsi="Source Serif Pro"/>
-          <w:color w:val="000000" w:themeColor="text1"/>
-          <w:sz w:val="27"/>
-          <w:szCs w:val="27"/>
-        </w:rPr>
-        <w:t>Te</w:t>
+        <w:t>solícita.Te</w:t>
       </w:r>
       <w:proofErr w:type="spellEnd"/>
       <w:r>
@@ -3503,8 +3485,4035 @@
     </w:p>
     <w:p>
       <w:pPr>
+        <w:shd w:val="clear" w:color="auto" w:fill="FFFFFF"/>
+        <w:spacing w:after="0" w:line="240" w:lineRule="auto"/>
+        <w:rPr>
+          <w:rFonts w:ascii="Source Serif Pro" w:eastAsia="Times New Roman" w:hAnsi="Source Serif Pro" w:cs="Times New Roman"/>
+          <w:color w:val="3D464D"/>
+          <w:sz w:val="27"/>
+          <w:szCs w:val="27"/>
+          <w:lang w:eastAsia="pt-BR"/>
+        </w:rPr>
+      </w:pPr>
+      <w:r>
+        <w:rPr>
+          <w:rFonts w:ascii="Source Serif Pro" w:eastAsia="Times New Roman" w:hAnsi="Source Serif Pro" w:cs="Times New Roman"/>
+          <w:color w:val="3D464D"/>
+          <w:sz w:val="27"/>
+          <w:szCs w:val="27"/>
+          <w:lang w:eastAsia="pt-BR"/>
+        </w:rPr>
+        <w:t xml:space="preserve">Antes de qualquer interação com o </w:t>
+      </w:r>
+      <w:proofErr w:type="spellStart"/>
+      <w:r>
+        <w:rPr>
+          <w:rFonts w:ascii="Source Serif Pro" w:eastAsia="Times New Roman" w:hAnsi="Source Serif Pro" w:cs="Times New Roman"/>
+          <w:color w:val="3D464D"/>
+          <w:sz w:val="27"/>
+          <w:szCs w:val="27"/>
+          <w:lang w:eastAsia="pt-BR"/>
+        </w:rPr>
+        <w:t>git</w:t>
+      </w:r>
+      <w:proofErr w:type="spellEnd"/>
+      <w:r>
+        <w:rPr>
+          <w:rFonts w:ascii="Source Serif Pro" w:eastAsia="Times New Roman" w:hAnsi="Source Serif Pro" w:cs="Times New Roman"/>
+          <w:color w:val="3D464D"/>
+          <w:sz w:val="27"/>
+          <w:szCs w:val="27"/>
+          <w:lang w:eastAsia="pt-BR"/>
+        </w:rPr>
+        <w:t>, você precisa informar quem é você para que ele armazene corretamente os dados do autor de cada uma das alterações no código.</w:t>
+      </w:r>
+    </w:p>
+    <w:p>
+      <w:pPr>
+        <w:shd w:val="clear" w:color="auto" w:fill="FFFFFF"/>
+        <w:spacing w:before="360" w:after="360" w:line="240" w:lineRule="auto"/>
+        <w:rPr>
+          <w:rFonts w:ascii="Source Serif Pro" w:eastAsia="Times New Roman" w:hAnsi="Source Serif Pro" w:cs="Times New Roman"/>
+          <w:color w:val="3D464D"/>
+          <w:sz w:val="27"/>
+          <w:szCs w:val="27"/>
+          <w:lang w:eastAsia="pt-BR"/>
+        </w:rPr>
+      </w:pPr>
+      <w:r>
+        <w:rPr>
+          <w:rFonts w:ascii="Source Serif Pro" w:eastAsia="Times New Roman" w:hAnsi="Source Serif Pro" w:cs="Times New Roman"/>
+          <w:color w:val="3D464D"/>
+          <w:sz w:val="27"/>
+          <w:szCs w:val="27"/>
+          <w:lang w:eastAsia="pt-BR"/>
+        </w:rPr>
+        <w:t xml:space="preserve">No vídeo eu não fiz isso pois o </w:t>
+      </w:r>
+      <w:proofErr w:type="spellStart"/>
+      <w:r>
+        <w:rPr>
+          <w:rFonts w:ascii="Source Serif Pro" w:eastAsia="Times New Roman" w:hAnsi="Source Serif Pro" w:cs="Times New Roman"/>
+          <w:color w:val="3D464D"/>
+          <w:sz w:val="27"/>
+          <w:szCs w:val="27"/>
+          <w:lang w:eastAsia="pt-BR"/>
+        </w:rPr>
+        <w:t>git</w:t>
+      </w:r>
+      <w:proofErr w:type="spellEnd"/>
+      <w:r>
+        <w:rPr>
+          <w:rFonts w:ascii="Source Serif Pro" w:eastAsia="Times New Roman" w:hAnsi="Source Serif Pro" w:cs="Times New Roman"/>
+          <w:color w:val="3D464D"/>
+          <w:sz w:val="27"/>
+          <w:szCs w:val="27"/>
+          <w:lang w:eastAsia="pt-BR"/>
+        </w:rPr>
+        <w:t xml:space="preserve"> já estava configurado na máquina, mas para você fazer isso na sua, caso esteja começando a utilizar o </w:t>
+      </w:r>
+      <w:proofErr w:type="spellStart"/>
+      <w:r>
+        <w:rPr>
+          <w:rFonts w:ascii="Source Serif Pro" w:eastAsia="Times New Roman" w:hAnsi="Source Serif Pro" w:cs="Times New Roman"/>
+          <w:color w:val="3D464D"/>
+          <w:sz w:val="27"/>
+          <w:szCs w:val="27"/>
+          <w:lang w:eastAsia="pt-BR"/>
+        </w:rPr>
+        <w:t>git</w:t>
+      </w:r>
+      <w:proofErr w:type="spellEnd"/>
+      <w:r>
+        <w:rPr>
+          <w:rFonts w:ascii="Source Serif Pro" w:eastAsia="Times New Roman" w:hAnsi="Source Serif Pro" w:cs="Times New Roman"/>
+          <w:color w:val="3D464D"/>
+          <w:sz w:val="27"/>
+          <w:szCs w:val="27"/>
+          <w:lang w:eastAsia="pt-BR"/>
+        </w:rPr>
+        <w:t xml:space="preserve"> agora, basta digitar os seguintes comandos (estando na pasta do repositório </w:t>
+      </w:r>
+      <w:proofErr w:type="spellStart"/>
+      <w:r>
+        <w:rPr>
+          <w:rFonts w:ascii="Source Serif Pro" w:eastAsia="Times New Roman" w:hAnsi="Source Serif Pro" w:cs="Times New Roman"/>
+          <w:color w:val="3D464D"/>
+          <w:sz w:val="27"/>
+          <w:szCs w:val="27"/>
+          <w:lang w:eastAsia="pt-BR"/>
+        </w:rPr>
+        <w:t>git</w:t>
+      </w:r>
+      <w:proofErr w:type="spellEnd"/>
+      <w:r>
+        <w:rPr>
+          <w:rFonts w:ascii="Source Serif Pro" w:eastAsia="Times New Roman" w:hAnsi="Source Serif Pro" w:cs="Times New Roman"/>
+          <w:color w:val="3D464D"/>
+          <w:sz w:val="27"/>
+          <w:szCs w:val="27"/>
+          <w:lang w:eastAsia="pt-BR"/>
+        </w:rPr>
+        <w:t>):</w:t>
+      </w:r>
+    </w:p>
+    <w:p>
+      <w:pPr>
+        <w:pStyle w:val="Pr-formataoHTML"/>
+        <w:shd w:val="clear" w:color="auto" w:fill="F0F3F5"/>
+        <w:rPr>
+          <w:rStyle w:val="pln"/>
+          <w:color w:val="3D464D"/>
+        </w:rPr>
+      </w:pPr>
+      <w:proofErr w:type="spellStart"/>
+      <w:r>
+        <w:rPr>
+          <w:rStyle w:val="pln"/>
+          <w:color w:val="3D464D"/>
+        </w:rPr>
+        <w:t>git</w:t>
+      </w:r>
+      <w:proofErr w:type="spellEnd"/>
+      <w:r>
+        <w:rPr>
+          <w:rStyle w:val="pln"/>
+          <w:color w:val="3D464D"/>
+        </w:rPr>
+        <w:t xml:space="preserve"> </w:t>
+      </w:r>
+      <w:proofErr w:type="spellStart"/>
+      <w:r>
+        <w:rPr>
+          <w:rStyle w:val="pln"/>
+          <w:color w:val="3D464D"/>
+        </w:rPr>
+        <w:t>config</w:t>
+      </w:r>
+      <w:proofErr w:type="spellEnd"/>
+      <w:r>
+        <w:rPr>
+          <w:rStyle w:val="pln"/>
+          <w:color w:val="3D464D"/>
+        </w:rPr>
+        <w:t xml:space="preserve"> </w:t>
+      </w:r>
+      <w:r>
+        <w:rPr>
+          <w:rStyle w:val="pun"/>
+          <w:color w:val="999999"/>
+        </w:rPr>
+        <w:t>--</w:t>
+      </w:r>
+      <w:r>
+        <w:rPr>
+          <w:rStyle w:val="kwd"/>
+          <w:color w:val="0077AA"/>
+        </w:rPr>
+        <w:t>local</w:t>
+      </w:r>
+      <w:r>
+        <w:rPr>
+          <w:rStyle w:val="pln"/>
+          <w:color w:val="3D464D"/>
+        </w:rPr>
+        <w:t xml:space="preserve"> user</w:t>
+      </w:r>
+      <w:r>
+        <w:rPr>
+          <w:rStyle w:val="pun"/>
+          <w:color w:val="999999"/>
+        </w:rPr>
+        <w:t>.</w:t>
+      </w:r>
+      <w:r>
+        <w:rPr>
+          <w:rStyle w:val="pln"/>
+          <w:color w:val="3D464D"/>
+        </w:rPr>
+        <w:t xml:space="preserve">name </w:t>
+      </w:r>
+      <w:r>
+        <w:rPr>
+          <w:rStyle w:val="str"/>
+          <w:color w:val="669900"/>
+        </w:rPr>
+        <w:t>"Seu nome aqui"</w:t>
+      </w:r>
+    </w:p>
+    <w:p>
+      <w:pPr>
+        <w:pStyle w:val="Pr-formataoHTML"/>
+        <w:shd w:val="clear" w:color="auto" w:fill="F0F3F5"/>
+        <w:rPr>
+          <w:rFonts w:ascii="Consolas" w:hAnsi="Consolas"/>
+          <w:color w:val="3D464D"/>
+          <w:sz w:val="27"/>
+          <w:szCs w:val="27"/>
+          <w:lang w:val="en-US"/>
+        </w:rPr>
+      </w:pPr>
+      <w:r>
+        <w:rPr>
+          <w:rStyle w:val="pln"/>
+          <w:color w:val="3D464D"/>
+          <w:lang w:val="en-US"/>
+        </w:rPr>
+        <w:t xml:space="preserve">git config </w:t>
+      </w:r>
+      <w:r>
+        <w:rPr>
+          <w:rStyle w:val="pun"/>
+          <w:color w:val="999999"/>
+          <w:lang w:val="en-US"/>
+        </w:rPr>
+        <w:t>--</w:t>
+      </w:r>
+      <w:r>
+        <w:rPr>
+          <w:rStyle w:val="kwd"/>
+          <w:color w:val="0077AA"/>
+          <w:lang w:val="en-US"/>
+        </w:rPr>
+        <w:t>local</w:t>
+      </w:r>
+      <w:r>
+        <w:rPr>
+          <w:rStyle w:val="pln"/>
+          <w:color w:val="3D464D"/>
+          <w:lang w:val="en-US"/>
+        </w:rPr>
+        <w:t xml:space="preserve"> </w:t>
+      </w:r>
+      <w:proofErr w:type="spellStart"/>
+      <w:proofErr w:type="gramStart"/>
+      <w:r>
+        <w:rPr>
+          <w:rStyle w:val="pln"/>
+          <w:color w:val="3D464D"/>
+          <w:lang w:val="en-US"/>
+        </w:rPr>
+        <w:t>user</w:t>
+      </w:r>
+      <w:r>
+        <w:rPr>
+          <w:rStyle w:val="pun"/>
+          <w:color w:val="999999"/>
+          <w:lang w:val="en-US"/>
+        </w:rPr>
+        <w:t>.</w:t>
+      </w:r>
+      <w:r>
+        <w:rPr>
+          <w:rStyle w:val="pln"/>
+          <w:color w:val="3D464D"/>
+          <w:lang w:val="en-US"/>
+        </w:rPr>
+        <w:t>email</w:t>
+      </w:r>
+      <w:proofErr w:type="spellEnd"/>
+      <w:proofErr w:type="gramEnd"/>
+      <w:r>
+        <w:rPr>
+          <w:rStyle w:val="pln"/>
+          <w:color w:val="3D464D"/>
+          <w:lang w:val="en-US"/>
+        </w:rPr>
+        <w:t xml:space="preserve"> </w:t>
+      </w:r>
+      <w:r>
+        <w:rPr>
+          <w:rStyle w:val="str"/>
+          <w:color w:val="669900"/>
+          <w:lang w:val="en-US"/>
+        </w:rPr>
+        <w:t>"</w:t>
+      </w:r>
+      <w:proofErr w:type="spellStart"/>
+      <w:r>
+        <w:rPr>
+          <w:rStyle w:val="str"/>
+          <w:color w:val="669900"/>
+          <w:lang w:val="en-US"/>
+        </w:rPr>
+        <w:t>seu@email.aqui</w:t>
+      </w:r>
+      <w:proofErr w:type="spellEnd"/>
+      <w:r>
+        <w:rPr>
+          <w:rStyle w:val="str"/>
+          <w:color w:val="669900"/>
+          <w:lang w:val="en-US"/>
+        </w:rPr>
+        <w:t>"</w:t>
+      </w:r>
+    </w:p>
+    <w:p>
+      <w:pPr>
+        <w:shd w:val="clear" w:color="auto" w:fill="F0F3F5"/>
+        <w:tabs>
+          <w:tab w:val="left" w:pos="916"/>
+          <w:tab w:val="left" w:pos="1832"/>
+          <w:tab w:val="left" w:pos="2748"/>
+          <w:tab w:val="left" w:pos="3664"/>
+          <w:tab w:val="left" w:pos="4580"/>
+          <w:tab w:val="left" w:pos="5496"/>
+          <w:tab w:val="left" w:pos="6412"/>
+          <w:tab w:val="left" w:pos="7328"/>
+          <w:tab w:val="left" w:pos="8244"/>
+          <w:tab w:val="left" w:pos="9160"/>
+          <w:tab w:val="left" w:pos="10076"/>
+          <w:tab w:val="left" w:pos="10992"/>
+          <w:tab w:val="left" w:pos="11908"/>
+          <w:tab w:val="left" w:pos="12824"/>
+          <w:tab w:val="left" w:pos="13740"/>
+          <w:tab w:val="left" w:pos="14656"/>
+        </w:tabs>
+        <w:spacing w:after="0" w:line="240" w:lineRule="auto"/>
+        <w:rPr>
+          <w:rFonts w:ascii="Consolas" w:eastAsia="Times New Roman" w:hAnsi="Consolas" w:cs="Courier New"/>
+          <w:b/>
+          <w:bCs/>
+          <w:color w:val="3D464D"/>
+          <w:sz w:val="27"/>
+          <w:szCs w:val="27"/>
+          <w:lang w:val="en-US" w:eastAsia="pt-BR"/>
+        </w:rPr>
+      </w:pPr>
+    </w:p>
+    <w:p>
+      <w:pPr>
         <w:shd w:val="clear" w:color="auto" w:fill="FFFFFF" w:themeFill="background1"/>
         <w:rPr>
+          <w:b/>
+          <w:bCs/>
+          <w:color w:val="000000" w:themeColor="text1"/>
+          <w:sz w:val="32"/>
+          <w:szCs w:val="32"/>
+          <w:lang w:val="en-US"/>
+        </w:rPr>
+      </w:pPr>
+      <w:r>
+        <w:rPr>
+          <w:b/>
+          <w:bCs/>
+          <w:color w:val="000000" w:themeColor="text1"/>
+          <w:sz w:val="32"/>
+          <w:szCs w:val="32"/>
+          <w:lang w:val="en-US"/>
+        </w:rPr>
+        <w:t>CONSOLIDANDO CONHECIMENTOS</w:t>
+      </w:r>
+    </w:p>
+    <w:p>
+      <w:pPr>
+        <w:shd w:val="clear" w:color="auto" w:fill="FFFFFF"/>
+        <w:spacing w:after="0" w:line="240" w:lineRule="auto"/>
+        <w:jc w:val="both"/>
+        <w:rPr>
+          <w:rFonts w:ascii="Source Serif Pro" w:eastAsia="Times New Roman" w:hAnsi="Source Serif Pro" w:cs="Times New Roman"/>
+          <w:color w:val="000000" w:themeColor="text1"/>
+          <w:sz w:val="27"/>
+          <w:szCs w:val="27"/>
+          <w:lang w:eastAsia="pt-BR"/>
+        </w:rPr>
+      </w:pPr>
+      <w:r>
+        <w:rPr>
+          <w:rFonts w:ascii="Source Serif Pro" w:eastAsia="Times New Roman" w:hAnsi="Source Serif Pro" w:cs="Times New Roman"/>
+          <w:color w:val="000000" w:themeColor="text1"/>
+          <w:sz w:val="27"/>
+          <w:szCs w:val="27"/>
+          <w:lang w:eastAsia="pt-BR"/>
+        </w:rPr>
+        <w:t>Chegou a hora de você pôr em prática o que foi visto na aula. Para isso, execute os passos listados abaixo.</w:t>
+      </w:r>
+    </w:p>
+    <w:p>
+      <w:pPr>
+        <w:spacing w:after="0" w:line="240" w:lineRule="auto"/>
+        <w:jc w:val="both"/>
+        <w:rPr>
+          <w:rFonts w:ascii="Times New Roman" w:eastAsia="Times New Roman" w:hAnsi="Times New Roman" w:cs="Times New Roman"/>
+          <w:color w:val="000000" w:themeColor="text1"/>
+          <w:sz w:val="24"/>
+          <w:szCs w:val="24"/>
+          <w:lang w:eastAsia="pt-BR"/>
+        </w:rPr>
+      </w:pPr>
+      <w:r>
+        <w:rPr>
+          <w:rFonts w:ascii="Times New Roman" w:eastAsia="Times New Roman" w:hAnsi="Times New Roman" w:cs="Times New Roman"/>
+          <w:color w:val="000000" w:themeColor="text1"/>
+          <w:sz w:val="24"/>
+          <w:szCs w:val="24"/>
+          <w:lang w:eastAsia="pt-BR"/>
+        </w:rPr>
+        <w:pict w14:anchorId="2DA19D9D">
+          <v:rect id="_x0000_i1025" style="width:0;height:1.5pt" o:hralign="center" o:hrstd="t" o:hrnoshade="t" o:hr="t" fillcolor="#3d464d" stroked="f"/>
+        </w:pict>
+      </w:r>
+    </w:p>
+    <w:p>
+      <w:pPr>
+        <w:shd w:val="clear" w:color="auto" w:fill="FFFFFF"/>
+        <w:spacing w:after="0" w:line="240" w:lineRule="auto"/>
+        <w:jc w:val="both"/>
+        <w:rPr>
+          <w:rFonts w:ascii="Source Serif Pro" w:eastAsia="Times New Roman" w:hAnsi="Source Serif Pro" w:cs="Times New Roman"/>
+          <w:color w:val="000000" w:themeColor="text1"/>
+          <w:sz w:val="27"/>
+          <w:szCs w:val="27"/>
+          <w:lang w:eastAsia="pt-BR"/>
+        </w:rPr>
+      </w:pPr>
+      <w:r>
+        <w:rPr>
+          <w:rFonts w:ascii="Source Serif Pro" w:eastAsia="Times New Roman" w:hAnsi="Source Serif Pro" w:cs="Times New Roman"/>
+          <w:color w:val="000000" w:themeColor="text1"/>
+          <w:sz w:val="27"/>
+          <w:szCs w:val="27"/>
+          <w:lang w:eastAsia="pt-BR"/>
+        </w:rPr>
+        <w:t>1) Crie uma pasta (onde preferir) e dentro dela salve o arquivo </w:t>
+      </w:r>
+      <w:r>
+        <w:rPr>
+          <w:rFonts w:ascii="Source Serif Pro" w:eastAsia="Times New Roman" w:hAnsi="Source Serif Pro" w:cs="Times New Roman"/>
+          <w:b/>
+          <w:bCs/>
+          <w:color w:val="000000" w:themeColor="text1"/>
+          <w:sz w:val="27"/>
+          <w:szCs w:val="27"/>
+          <w:lang w:eastAsia="pt-BR"/>
+        </w:rPr>
+        <w:t>index.html</w:t>
+      </w:r>
+      <w:r>
+        <w:rPr>
+          <w:rFonts w:ascii="Source Serif Pro" w:eastAsia="Times New Roman" w:hAnsi="Source Serif Pro" w:cs="Times New Roman"/>
+          <w:color w:val="000000" w:themeColor="text1"/>
+          <w:sz w:val="27"/>
+          <w:szCs w:val="27"/>
+          <w:lang w:eastAsia="pt-BR"/>
+        </w:rPr>
+        <w:t>, com o seguinte conteúdo:</w:t>
+      </w:r>
+    </w:p>
+    <w:p>
+      <w:pPr>
+        <w:shd w:val="clear" w:color="auto" w:fill="F0F3F5"/>
+        <w:tabs>
+          <w:tab w:val="left" w:pos="916"/>
+          <w:tab w:val="left" w:pos="1832"/>
+          <w:tab w:val="left" w:pos="2748"/>
+          <w:tab w:val="left" w:pos="3664"/>
+          <w:tab w:val="left" w:pos="4580"/>
+          <w:tab w:val="left" w:pos="5496"/>
+          <w:tab w:val="left" w:pos="6412"/>
+          <w:tab w:val="left" w:pos="7328"/>
+          <w:tab w:val="left" w:pos="8244"/>
+          <w:tab w:val="left" w:pos="9160"/>
+          <w:tab w:val="left" w:pos="10076"/>
+          <w:tab w:val="left" w:pos="10992"/>
+          <w:tab w:val="left" w:pos="11908"/>
+          <w:tab w:val="left" w:pos="12824"/>
+          <w:tab w:val="left" w:pos="13740"/>
+          <w:tab w:val="left" w:pos="14656"/>
+        </w:tabs>
+        <w:spacing w:after="0" w:line="240" w:lineRule="auto"/>
+        <w:jc w:val="both"/>
+        <w:rPr>
+          <w:rFonts w:ascii="Courier New" w:eastAsia="Times New Roman" w:hAnsi="Courier New" w:cs="Courier New"/>
+          <w:color w:val="000000" w:themeColor="text1"/>
+          <w:sz w:val="20"/>
+          <w:szCs w:val="20"/>
+          <w:lang w:val="en-US" w:eastAsia="pt-BR"/>
+        </w:rPr>
+      </w:pPr>
+      <w:r>
+        <w:rPr>
+          <w:rFonts w:ascii="Courier New" w:eastAsia="Times New Roman" w:hAnsi="Courier New" w:cs="Courier New"/>
+          <w:color w:val="000000" w:themeColor="text1"/>
+          <w:sz w:val="20"/>
+          <w:szCs w:val="20"/>
+          <w:lang w:val="en-US" w:eastAsia="pt-BR"/>
+        </w:rPr>
+        <w:t>&lt;!DOCTYPE html&gt;</w:t>
+      </w:r>
+    </w:p>
+    <w:p>
+      <w:pPr>
+        <w:shd w:val="clear" w:color="auto" w:fill="F0F3F5"/>
+        <w:tabs>
+          <w:tab w:val="left" w:pos="916"/>
+          <w:tab w:val="left" w:pos="1832"/>
+          <w:tab w:val="left" w:pos="2748"/>
+          <w:tab w:val="left" w:pos="3664"/>
+          <w:tab w:val="left" w:pos="4580"/>
+          <w:tab w:val="left" w:pos="5496"/>
+          <w:tab w:val="left" w:pos="6412"/>
+          <w:tab w:val="left" w:pos="7328"/>
+          <w:tab w:val="left" w:pos="8244"/>
+          <w:tab w:val="left" w:pos="9160"/>
+          <w:tab w:val="left" w:pos="10076"/>
+          <w:tab w:val="left" w:pos="10992"/>
+          <w:tab w:val="left" w:pos="11908"/>
+          <w:tab w:val="left" w:pos="12824"/>
+          <w:tab w:val="left" w:pos="13740"/>
+          <w:tab w:val="left" w:pos="14656"/>
+        </w:tabs>
+        <w:spacing w:after="0" w:line="240" w:lineRule="auto"/>
+        <w:jc w:val="both"/>
+        <w:rPr>
+          <w:rFonts w:ascii="Courier New" w:eastAsia="Times New Roman" w:hAnsi="Courier New" w:cs="Courier New"/>
+          <w:color w:val="000000" w:themeColor="text1"/>
+          <w:sz w:val="20"/>
+          <w:szCs w:val="20"/>
+          <w:lang w:val="en-US" w:eastAsia="pt-BR"/>
+        </w:rPr>
+      </w:pPr>
+      <w:r>
+        <w:rPr>
+          <w:rFonts w:ascii="Courier New" w:eastAsia="Times New Roman" w:hAnsi="Courier New" w:cs="Courier New"/>
+          <w:color w:val="000000" w:themeColor="text1"/>
+          <w:sz w:val="20"/>
+          <w:szCs w:val="20"/>
+          <w:lang w:val="en-US" w:eastAsia="pt-BR"/>
+        </w:rPr>
+        <w:t>&lt;html lang="</w:t>
+      </w:r>
+      <w:proofErr w:type="spellStart"/>
+      <w:r>
+        <w:rPr>
+          <w:rFonts w:ascii="Courier New" w:eastAsia="Times New Roman" w:hAnsi="Courier New" w:cs="Courier New"/>
+          <w:color w:val="000000" w:themeColor="text1"/>
+          <w:sz w:val="20"/>
+          <w:szCs w:val="20"/>
+          <w:lang w:val="en-US" w:eastAsia="pt-BR"/>
+        </w:rPr>
+        <w:t>en</w:t>
+      </w:r>
+      <w:proofErr w:type="spellEnd"/>
+      <w:r>
+        <w:rPr>
+          <w:rFonts w:ascii="Courier New" w:eastAsia="Times New Roman" w:hAnsi="Courier New" w:cs="Courier New"/>
+          <w:color w:val="000000" w:themeColor="text1"/>
+          <w:sz w:val="20"/>
+          <w:szCs w:val="20"/>
+          <w:lang w:val="en-US" w:eastAsia="pt-BR"/>
+        </w:rPr>
+        <w:t>"&gt;</w:t>
+      </w:r>
+    </w:p>
+    <w:p>
+      <w:pPr>
+        <w:shd w:val="clear" w:color="auto" w:fill="F0F3F5"/>
+        <w:tabs>
+          <w:tab w:val="left" w:pos="916"/>
+          <w:tab w:val="left" w:pos="1832"/>
+          <w:tab w:val="left" w:pos="2748"/>
+          <w:tab w:val="left" w:pos="3664"/>
+          <w:tab w:val="left" w:pos="4580"/>
+          <w:tab w:val="left" w:pos="5496"/>
+          <w:tab w:val="left" w:pos="6412"/>
+          <w:tab w:val="left" w:pos="7328"/>
+          <w:tab w:val="left" w:pos="8244"/>
+          <w:tab w:val="left" w:pos="9160"/>
+          <w:tab w:val="left" w:pos="10076"/>
+          <w:tab w:val="left" w:pos="10992"/>
+          <w:tab w:val="left" w:pos="11908"/>
+          <w:tab w:val="left" w:pos="12824"/>
+          <w:tab w:val="left" w:pos="13740"/>
+          <w:tab w:val="left" w:pos="14656"/>
+        </w:tabs>
+        <w:spacing w:after="0" w:line="240" w:lineRule="auto"/>
+        <w:jc w:val="both"/>
+        <w:rPr>
+          <w:rFonts w:ascii="Courier New" w:eastAsia="Times New Roman" w:hAnsi="Courier New" w:cs="Courier New"/>
+          <w:color w:val="000000" w:themeColor="text1"/>
+          <w:sz w:val="20"/>
+          <w:szCs w:val="20"/>
+          <w:lang w:val="en-US" w:eastAsia="pt-BR"/>
+        </w:rPr>
+      </w:pPr>
+      <w:r>
+        <w:rPr>
+          <w:rFonts w:ascii="Courier New" w:eastAsia="Times New Roman" w:hAnsi="Courier New" w:cs="Courier New"/>
+          <w:color w:val="000000" w:themeColor="text1"/>
+          <w:sz w:val="20"/>
+          <w:szCs w:val="20"/>
+          <w:lang w:val="en-US" w:eastAsia="pt-BR"/>
+        </w:rPr>
+        <w:t>&lt;head&gt;</w:t>
+      </w:r>
+    </w:p>
+    <w:p>
+      <w:pPr>
+        <w:shd w:val="clear" w:color="auto" w:fill="F0F3F5"/>
+        <w:tabs>
+          <w:tab w:val="left" w:pos="916"/>
+          <w:tab w:val="left" w:pos="1832"/>
+          <w:tab w:val="left" w:pos="2748"/>
+          <w:tab w:val="left" w:pos="3664"/>
+          <w:tab w:val="left" w:pos="4580"/>
+          <w:tab w:val="left" w:pos="5496"/>
+          <w:tab w:val="left" w:pos="6412"/>
+          <w:tab w:val="left" w:pos="7328"/>
+          <w:tab w:val="left" w:pos="8244"/>
+          <w:tab w:val="left" w:pos="9160"/>
+          <w:tab w:val="left" w:pos="10076"/>
+          <w:tab w:val="left" w:pos="10992"/>
+          <w:tab w:val="left" w:pos="11908"/>
+          <w:tab w:val="left" w:pos="12824"/>
+          <w:tab w:val="left" w:pos="13740"/>
+          <w:tab w:val="left" w:pos="14656"/>
+        </w:tabs>
+        <w:spacing w:after="0" w:line="240" w:lineRule="auto"/>
+        <w:jc w:val="both"/>
+        <w:rPr>
+          <w:rFonts w:ascii="Courier New" w:eastAsia="Times New Roman" w:hAnsi="Courier New" w:cs="Courier New"/>
+          <w:color w:val="000000" w:themeColor="text1"/>
+          <w:sz w:val="20"/>
+          <w:szCs w:val="20"/>
+          <w:lang w:val="en-US" w:eastAsia="pt-BR"/>
+        </w:rPr>
+      </w:pPr>
+      <w:r>
+        <w:rPr>
+          <w:rFonts w:ascii="Courier New" w:eastAsia="Times New Roman" w:hAnsi="Courier New" w:cs="Courier New"/>
+          <w:color w:val="000000" w:themeColor="text1"/>
+          <w:sz w:val="20"/>
+          <w:szCs w:val="20"/>
+          <w:lang w:val="en-US" w:eastAsia="pt-BR"/>
+        </w:rPr>
+        <w:t xml:space="preserve">    &lt;meta charset="UTF-8"&gt;</w:t>
+      </w:r>
+    </w:p>
+    <w:p>
+      <w:pPr>
+        <w:shd w:val="clear" w:color="auto" w:fill="F0F3F5"/>
+        <w:tabs>
+          <w:tab w:val="left" w:pos="916"/>
+          <w:tab w:val="left" w:pos="1832"/>
+          <w:tab w:val="left" w:pos="2748"/>
+          <w:tab w:val="left" w:pos="3664"/>
+          <w:tab w:val="left" w:pos="4580"/>
+          <w:tab w:val="left" w:pos="5496"/>
+          <w:tab w:val="left" w:pos="6412"/>
+          <w:tab w:val="left" w:pos="7328"/>
+          <w:tab w:val="left" w:pos="8244"/>
+          <w:tab w:val="left" w:pos="9160"/>
+          <w:tab w:val="left" w:pos="10076"/>
+          <w:tab w:val="left" w:pos="10992"/>
+          <w:tab w:val="left" w:pos="11908"/>
+          <w:tab w:val="left" w:pos="12824"/>
+          <w:tab w:val="left" w:pos="13740"/>
+          <w:tab w:val="left" w:pos="14656"/>
+        </w:tabs>
+        <w:spacing w:after="0" w:line="240" w:lineRule="auto"/>
+        <w:jc w:val="both"/>
+        <w:rPr>
+          <w:rFonts w:ascii="Courier New" w:eastAsia="Times New Roman" w:hAnsi="Courier New" w:cs="Courier New"/>
+          <w:color w:val="000000" w:themeColor="text1"/>
+          <w:sz w:val="20"/>
+          <w:szCs w:val="20"/>
+          <w:lang w:val="en-US" w:eastAsia="pt-BR"/>
+        </w:rPr>
+      </w:pPr>
+      <w:r>
+        <w:rPr>
+          <w:rFonts w:ascii="Courier New" w:eastAsia="Times New Roman" w:hAnsi="Courier New" w:cs="Courier New"/>
+          <w:color w:val="000000" w:themeColor="text1"/>
+          <w:sz w:val="20"/>
+          <w:szCs w:val="20"/>
+          <w:lang w:val="en-US" w:eastAsia="pt-BR"/>
+        </w:rPr>
+        <w:t xml:space="preserve">    &lt;title&gt;</w:t>
+      </w:r>
+      <w:proofErr w:type="spellStart"/>
+      <w:r>
+        <w:rPr>
+          <w:rFonts w:ascii="Courier New" w:eastAsia="Times New Roman" w:hAnsi="Courier New" w:cs="Courier New"/>
+          <w:color w:val="000000" w:themeColor="text1"/>
+          <w:sz w:val="20"/>
+          <w:szCs w:val="20"/>
+          <w:lang w:val="en-US" w:eastAsia="pt-BR"/>
+        </w:rPr>
+        <w:t>Cursos</w:t>
+      </w:r>
+      <w:proofErr w:type="spellEnd"/>
+      <w:r>
+        <w:rPr>
+          <w:rFonts w:ascii="Courier New" w:eastAsia="Times New Roman" w:hAnsi="Courier New" w:cs="Courier New"/>
+          <w:color w:val="000000" w:themeColor="text1"/>
+          <w:sz w:val="20"/>
+          <w:szCs w:val="20"/>
+          <w:lang w:val="en-US" w:eastAsia="pt-BR"/>
+        </w:rPr>
+        <w:t xml:space="preserve"> da </w:t>
+      </w:r>
+      <w:proofErr w:type="spellStart"/>
+      <w:r>
+        <w:rPr>
+          <w:rFonts w:ascii="Courier New" w:eastAsia="Times New Roman" w:hAnsi="Courier New" w:cs="Courier New"/>
+          <w:color w:val="000000" w:themeColor="text1"/>
+          <w:sz w:val="20"/>
+          <w:szCs w:val="20"/>
+          <w:lang w:val="en-US" w:eastAsia="pt-BR"/>
+        </w:rPr>
+        <w:t>Alura</w:t>
+      </w:r>
+      <w:proofErr w:type="spellEnd"/>
+      <w:r>
+        <w:rPr>
+          <w:rFonts w:ascii="Courier New" w:eastAsia="Times New Roman" w:hAnsi="Courier New" w:cs="Courier New"/>
+          <w:color w:val="000000" w:themeColor="text1"/>
+          <w:sz w:val="20"/>
+          <w:szCs w:val="20"/>
+          <w:lang w:val="en-US" w:eastAsia="pt-BR"/>
+        </w:rPr>
+        <w:t>&lt;/title&gt;</w:t>
+      </w:r>
+    </w:p>
+    <w:p>
+      <w:pPr>
+        <w:shd w:val="clear" w:color="auto" w:fill="F0F3F5"/>
+        <w:tabs>
+          <w:tab w:val="left" w:pos="916"/>
+          <w:tab w:val="left" w:pos="1832"/>
+          <w:tab w:val="left" w:pos="2748"/>
+          <w:tab w:val="left" w:pos="3664"/>
+          <w:tab w:val="left" w:pos="4580"/>
+          <w:tab w:val="left" w:pos="5496"/>
+          <w:tab w:val="left" w:pos="6412"/>
+          <w:tab w:val="left" w:pos="7328"/>
+          <w:tab w:val="left" w:pos="8244"/>
+          <w:tab w:val="left" w:pos="9160"/>
+          <w:tab w:val="left" w:pos="10076"/>
+          <w:tab w:val="left" w:pos="10992"/>
+          <w:tab w:val="left" w:pos="11908"/>
+          <w:tab w:val="left" w:pos="12824"/>
+          <w:tab w:val="left" w:pos="13740"/>
+          <w:tab w:val="left" w:pos="14656"/>
+        </w:tabs>
+        <w:spacing w:after="0" w:line="240" w:lineRule="auto"/>
+        <w:jc w:val="both"/>
+        <w:rPr>
+          <w:rFonts w:ascii="Courier New" w:eastAsia="Times New Roman" w:hAnsi="Courier New" w:cs="Courier New"/>
+          <w:color w:val="000000" w:themeColor="text1"/>
+          <w:sz w:val="20"/>
+          <w:szCs w:val="20"/>
+          <w:lang w:val="en-US" w:eastAsia="pt-BR"/>
+        </w:rPr>
+      </w:pPr>
+      <w:r>
+        <w:rPr>
+          <w:rFonts w:ascii="Courier New" w:eastAsia="Times New Roman" w:hAnsi="Courier New" w:cs="Courier New"/>
+          <w:color w:val="000000" w:themeColor="text1"/>
+          <w:sz w:val="20"/>
+          <w:szCs w:val="20"/>
+          <w:lang w:val="en-US" w:eastAsia="pt-BR"/>
+        </w:rPr>
+        <w:t>&lt;/head&gt;</w:t>
+      </w:r>
+    </w:p>
+    <w:p>
+      <w:pPr>
+        <w:shd w:val="clear" w:color="auto" w:fill="F0F3F5"/>
+        <w:tabs>
+          <w:tab w:val="left" w:pos="916"/>
+          <w:tab w:val="left" w:pos="1832"/>
+          <w:tab w:val="left" w:pos="2748"/>
+          <w:tab w:val="left" w:pos="3664"/>
+          <w:tab w:val="left" w:pos="4580"/>
+          <w:tab w:val="left" w:pos="5496"/>
+          <w:tab w:val="left" w:pos="6412"/>
+          <w:tab w:val="left" w:pos="7328"/>
+          <w:tab w:val="left" w:pos="8244"/>
+          <w:tab w:val="left" w:pos="9160"/>
+          <w:tab w:val="left" w:pos="10076"/>
+          <w:tab w:val="left" w:pos="10992"/>
+          <w:tab w:val="left" w:pos="11908"/>
+          <w:tab w:val="left" w:pos="12824"/>
+          <w:tab w:val="left" w:pos="13740"/>
+          <w:tab w:val="left" w:pos="14656"/>
+        </w:tabs>
+        <w:spacing w:after="0" w:line="240" w:lineRule="auto"/>
+        <w:jc w:val="both"/>
+        <w:rPr>
+          <w:rFonts w:ascii="Courier New" w:eastAsia="Times New Roman" w:hAnsi="Courier New" w:cs="Courier New"/>
+          <w:color w:val="000000" w:themeColor="text1"/>
+          <w:sz w:val="20"/>
+          <w:szCs w:val="20"/>
+          <w:lang w:val="en-US" w:eastAsia="pt-BR"/>
+        </w:rPr>
+      </w:pPr>
+      <w:r>
+        <w:rPr>
+          <w:rFonts w:ascii="Courier New" w:eastAsia="Times New Roman" w:hAnsi="Courier New" w:cs="Courier New"/>
+          <w:color w:val="000000" w:themeColor="text1"/>
+          <w:sz w:val="20"/>
+          <w:szCs w:val="20"/>
+          <w:lang w:val="en-US" w:eastAsia="pt-BR"/>
+        </w:rPr>
+        <w:t>&lt;body&gt;</w:t>
+      </w:r>
+    </w:p>
+    <w:p>
+      <w:pPr>
+        <w:shd w:val="clear" w:color="auto" w:fill="F0F3F5"/>
+        <w:tabs>
+          <w:tab w:val="left" w:pos="916"/>
+          <w:tab w:val="left" w:pos="1832"/>
+          <w:tab w:val="left" w:pos="2748"/>
+          <w:tab w:val="left" w:pos="3664"/>
+          <w:tab w:val="left" w:pos="4580"/>
+          <w:tab w:val="left" w:pos="5496"/>
+          <w:tab w:val="left" w:pos="6412"/>
+          <w:tab w:val="left" w:pos="7328"/>
+          <w:tab w:val="left" w:pos="8244"/>
+          <w:tab w:val="left" w:pos="9160"/>
+          <w:tab w:val="left" w:pos="10076"/>
+          <w:tab w:val="left" w:pos="10992"/>
+          <w:tab w:val="left" w:pos="11908"/>
+          <w:tab w:val="left" w:pos="12824"/>
+          <w:tab w:val="left" w:pos="13740"/>
+          <w:tab w:val="left" w:pos="14656"/>
+        </w:tabs>
+        <w:spacing w:after="0" w:line="240" w:lineRule="auto"/>
+        <w:jc w:val="both"/>
+        <w:rPr>
+          <w:rFonts w:ascii="Courier New" w:eastAsia="Times New Roman" w:hAnsi="Courier New" w:cs="Courier New"/>
+          <w:color w:val="000000" w:themeColor="text1"/>
+          <w:sz w:val="20"/>
+          <w:szCs w:val="20"/>
+          <w:lang w:val="en-US" w:eastAsia="pt-BR"/>
+        </w:rPr>
+      </w:pPr>
+      <w:r>
+        <w:rPr>
+          <w:rFonts w:ascii="Courier New" w:eastAsia="Times New Roman" w:hAnsi="Courier New" w:cs="Courier New"/>
+          <w:color w:val="000000" w:themeColor="text1"/>
+          <w:sz w:val="20"/>
+          <w:szCs w:val="20"/>
+          <w:lang w:val="en-US" w:eastAsia="pt-BR"/>
+        </w:rPr>
+        <w:t xml:space="preserve">    &lt;</w:t>
+      </w:r>
+      <w:proofErr w:type="spellStart"/>
+      <w:r>
+        <w:rPr>
+          <w:rFonts w:ascii="Courier New" w:eastAsia="Times New Roman" w:hAnsi="Courier New" w:cs="Courier New"/>
+          <w:color w:val="000000" w:themeColor="text1"/>
+          <w:sz w:val="20"/>
+          <w:szCs w:val="20"/>
+          <w:lang w:val="en-US" w:eastAsia="pt-BR"/>
+        </w:rPr>
+        <w:t>ul</w:t>
+      </w:r>
+      <w:proofErr w:type="spellEnd"/>
+      <w:r>
+        <w:rPr>
+          <w:rFonts w:ascii="Courier New" w:eastAsia="Times New Roman" w:hAnsi="Courier New" w:cs="Courier New"/>
+          <w:color w:val="000000" w:themeColor="text1"/>
+          <w:sz w:val="20"/>
+          <w:szCs w:val="20"/>
+          <w:lang w:val="en-US" w:eastAsia="pt-BR"/>
+        </w:rPr>
+        <w:t>&gt;</w:t>
+      </w:r>
+    </w:p>
+    <w:p>
+      <w:pPr>
+        <w:shd w:val="clear" w:color="auto" w:fill="F0F3F5"/>
+        <w:tabs>
+          <w:tab w:val="left" w:pos="916"/>
+          <w:tab w:val="left" w:pos="1832"/>
+          <w:tab w:val="left" w:pos="2748"/>
+          <w:tab w:val="left" w:pos="3664"/>
+          <w:tab w:val="left" w:pos="4580"/>
+          <w:tab w:val="left" w:pos="5496"/>
+          <w:tab w:val="left" w:pos="6412"/>
+          <w:tab w:val="left" w:pos="7328"/>
+          <w:tab w:val="left" w:pos="8244"/>
+          <w:tab w:val="left" w:pos="9160"/>
+          <w:tab w:val="left" w:pos="10076"/>
+          <w:tab w:val="left" w:pos="10992"/>
+          <w:tab w:val="left" w:pos="11908"/>
+          <w:tab w:val="left" w:pos="12824"/>
+          <w:tab w:val="left" w:pos="13740"/>
+          <w:tab w:val="left" w:pos="14656"/>
+        </w:tabs>
+        <w:spacing w:after="0" w:line="240" w:lineRule="auto"/>
+        <w:jc w:val="both"/>
+        <w:rPr>
+          <w:rFonts w:ascii="Courier New" w:eastAsia="Times New Roman" w:hAnsi="Courier New" w:cs="Courier New"/>
+          <w:color w:val="000000" w:themeColor="text1"/>
+          <w:sz w:val="20"/>
+          <w:szCs w:val="20"/>
+          <w:lang w:val="en-US" w:eastAsia="pt-BR"/>
+        </w:rPr>
+      </w:pPr>
+      <w:r>
+        <w:rPr>
+          <w:rFonts w:ascii="Courier New" w:eastAsia="Times New Roman" w:hAnsi="Courier New" w:cs="Courier New"/>
+          <w:color w:val="000000" w:themeColor="text1"/>
+          <w:sz w:val="20"/>
+          <w:szCs w:val="20"/>
+          <w:lang w:val="en-US" w:eastAsia="pt-BR"/>
+        </w:rPr>
+        <w:t xml:space="preserve">        &lt;li&gt;Vagrant&lt;/li&gt;</w:t>
+      </w:r>
+    </w:p>
+    <w:p>
+      <w:pPr>
+        <w:shd w:val="clear" w:color="auto" w:fill="F0F3F5"/>
+        <w:tabs>
+          <w:tab w:val="left" w:pos="916"/>
+          <w:tab w:val="left" w:pos="1832"/>
+          <w:tab w:val="left" w:pos="2748"/>
+          <w:tab w:val="left" w:pos="3664"/>
+          <w:tab w:val="left" w:pos="4580"/>
+          <w:tab w:val="left" w:pos="5496"/>
+          <w:tab w:val="left" w:pos="6412"/>
+          <w:tab w:val="left" w:pos="7328"/>
+          <w:tab w:val="left" w:pos="8244"/>
+          <w:tab w:val="left" w:pos="9160"/>
+          <w:tab w:val="left" w:pos="10076"/>
+          <w:tab w:val="left" w:pos="10992"/>
+          <w:tab w:val="left" w:pos="11908"/>
+          <w:tab w:val="left" w:pos="12824"/>
+          <w:tab w:val="left" w:pos="13740"/>
+          <w:tab w:val="left" w:pos="14656"/>
+        </w:tabs>
+        <w:spacing w:after="0" w:line="240" w:lineRule="auto"/>
+        <w:jc w:val="both"/>
+        <w:rPr>
+          <w:rFonts w:ascii="Courier New" w:eastAsia="Times New Roman" w:hAnsi="Courier New" w:cs="Courier New"/>
+          <w:color w:val="000000" w:themeColor="text1"/>
+          <w:sz w:val="20"/>
+          <w:szCs w:val="20"/>
+          <w:lang w:val="en-US" w:eastAsia="pt-BR"/>
+        </w:rPr>
+      </w:pPr>
+      <w:r>
+        <w:rPr>
+          <w:rFonts w:ascii="Courier New" w:eastAsia="Times New Roman" w:hAnsi="Courier New" w:cs="Courier New"/>
+          <w:color w:val="000000" w:themeColor="text1"/>
+          <w:sz w:val="20"/>
+          <w:szCs w:val="20"/>
+          <w:lang w:val="en-US" w:eastAsia="pt-BR"/>
+        </w:rPr>
+        <w:t xml:space="preserve">        &lt;li&gt;Docker&lt;/li&gt;</w:t>
+      </w:r>
+    </w:p>
+    <w:p>
+      <w:pPr>
+        <w:shd w:val="clear" w:color="auto" w:fill="F0F3F5"/>
+        <w:tabs>
+          <w:tab w:val="left" w:pos="916"/>
+          <w:tab w:val="left" w:pos="1832"/>
+          <w:tab w:val="left" w:pos="2748"/>
+          <w:tab w:val="left" w:pos="3664"/>
+          <w:tab w:val="left" w:pos="4580"/>
+          <w:tab w:val="left" w:pos="5496"/>
+          <w:tab w:val="left" w:pos="6412"/>
+          <w:tab w:val="left" w:pos="7328"/>
+          <w:tab w:val="left" w:pos="8244"/>
+          <w:tab w:val="left" w:pos="9160"/>
+          <w:tab w:val="left" w:pos="10076"/>
+          <w:tab w:val="left" w:pos="10992"/>
+          <w:tab w:val="left" w:pos="11908"/>
+          <w:tab w:val="left" w:pos="12824"/>
+          <w:tab w:val="left" w:pos="13740"/>
+          <w:tab w:val="left" w:pos="14656"/>
+        </w:tabs>
+        <w:spacing w:after="0" w:line="240" w:lineRule="auto"/>
+        <w:jc w:val="both"/>
+        <w:rPr>
+          <w:rFonts w:ascii="Courier New" w:eastAsia="Times New Roman" w:hAnsi="Courier New" w:cs="Courier New"/>
+          <w:color w:val="000000" w:themeColor="text1"/>
+          <w:sz w:val="20"/>
+          <w:szCs w:val="20"/>
+          <w:lang w:val="en-US" w:eastAsia="pt-BR"/>
+        </w:rPr>
+      </w:pPr>
+      <w:r>
+        <w:rPr>
+          <w:rFonts w:ascii="Courier New" w:eastAsia="Times New Roman" w:hAnsi="Courier New" w:cs="Courier New"/>
+          <w:color w:val="000000" w:themeColor="text1"/>
+          <w:sz w:val="20"/>
+          <w:szCs w:val="20"/>
+          <w:lang w:val="en-US" w:eastAsia="pt-BR"/>
+        </w:rPr>
+        <w:t xml:space="preserve">        &lt;li&gt;Ansible&lt;/li&gt;</w:t>
+      </w:r>
+    </w:p>
+    <w:p>
+      <w:pPr>
+        <w:shd w:val="clear" w:color="auto" w:fill="F0F3F5"/>
+        <w:tabs>
+          <w:tab w:val="left" w:pos="916"/>
+          <w:tab w:val="left" w:pos="1832"/>
+          <w:tab w:val="left" w:pos="2748"/>
+          <w:tab w:val="left" w:pos="3664"/>
+          <w:tab w:val="left" w:pos="4580"/>
+          <w:tab w:val="left" w:pos="5496"/>
+          <w:tab w:val="left" w:pos="6412"/>
+          <w:tab w:val="left" w:pos="7328"/>
+          <w:tab w:val="left" w:pos="8244"/>
+          <w:tab w:val="left" w:pos="9160"/>
+          <w:tab w:val="left" w:pos="10076"/>
+          <w:tab w:val="left" w:pos="10992"/>
+          <w:tab w:val="left" w:pos="11908"/>
+          <w:tab w:val="left" w:pos="12824"/>
+          <w:tab w:val="left" w:pos="13740"/>
+          <w:tab w:val="left" w:pos="14656"/>
+        </w:tabs>
+        <w:spacing w:after="0" w:line="240" w:lineRule="auto"/>
+        <w:jc w:val="both"/>
+        <w:rPr>
+          <w:rFonts w:ascii="Courier New" w:eastAsia="Times New Roman" w:hAnsi="Courier New" w:cs="Courier New"/>
+          <w:color w:val="000000" w:themeColor="text1"/>
+          <w:sz w:val="20"/>
+          <w:szCs w:val="20"/>
+          <w:lang w:eastAsia="pt-BR"/>
+        </w:rPr>
+      </w:pPr>
+      <w:r>
+        <w:rPr>
+          <w:rFonts w:ascii="Courier New" w:eastAsia="Times New Roman" w:hAnsi="Courier New" w:cs="Courier New"/>
+          <w:color w:val="000000" w:themeColor="text1"/>
+          <w:sz w:val="20"/>
+          <w:szCs w:val="20"/>
+          <w:lang w:val="en-US" w:eastAsia="pt-BR"/>
+        </w:rPr>
+        <w:t xml:space="preserve">        </w:t>
+      </w:r>
+      <w:r>
+        <w:rPr>
+          <w:rFonts w:ascii="Courier New" w:eastAsia="Times New Roman" w:hAnsi="Courier New" w:cs="Courier New"/>
+          <w:color w:val="000000" w:themeColor="text1"/>
+          <w:sz w:val="20"/>
+          <w:szCs w:val="20"/>
+          <w:lang w:eastAsia="pt-BR"/>
+        </w:rPr>
+        <w:t>&lt;li&gt;Integração Continua&lt;/li&gt;</w:t>
+      </w:r>
+    </w:p>
+    <w:p>
+      <w:pPr>
+        <w:shd w:val="clear" w:color="auto" w:fill="F0F3F5"/>
+        <w:tabs>
+          <w:tab w:val="left" w:pos="916"/>
+          <w:tab w:val="left" w:pos="1832"/>
+          <w:tab w:val="left" w:pos="2748"/>
+          <w:tab w:val="left" w:pos="3664"/>
+          <w:tab w:val="left" w:pos="4580"/>
+          <w:tab w:val="left" w:pos="5496"/>
+          <w:tab w:val="left" w:pos="6412"/>
+          <w:tab w:val="left" w:pos="7328"/>
+          <w:tab w:val="left" w:pos="8244"/>
+          <w:tab w:val="left" w:pos="9160"/>
+          <w:tab w:val="left" w:pos="10076"/>
+          <w:tab w:val="left" w:pos="10992"/>
+          <w:tab w:val="left" w:pos="11908"/>
+          <w:tab w:val="left" w:pos="12824"/>
+          <w:tab w:val="left" w:pos="13740"/>
+          <w:tab w:val="left" w:pos="14656"/>
+        </w:tabs>
+        <w:spacing w:after="0" w:line="240" w:lineRule="auto"/>
+        <w:jc w:val="both"/>
+        <w:rPr>
+          <w:rFonts w:ascii="Courier New" w:eastAsia="Times New Roman" w:hAnsi="Courier New" w:cs="Courier New"/>
+          <w:color w:val="000000" w:themeColor="text1"/>
+          <w:sz w:val="20"/>
+          <w:szCs w:val="20"/>
+          <w:lang w:eastAsia="pt-BR"/>
+        </w:rPr>
+      </w:pPr>
+      <w:r>
+        <w:rPr>
+          <w:rFonts w:ascii="Courier New" w:eastAsia="Times New Roman" w:hAnsi="Courier New" w:cs="Courier New"/>
+          <w:color w:val="000000" w:themeColor="text1"/>
+          <w:sz w:val="20"/>
+          <w:szCs w:val="20"/>
+          <w:lang w:eastAsia="pt-BR"/>
+        </w:rPr>
+        <w:t xml:space="preserve">    &lt;/</w:t>
+      </w:r>
+      <w:proofErr w:type="spellStart"/>
+      <w:r>
+        <w:rPr>
+          <w:rFonts w:ascii="Courier New" w:eastAsia="Times New Roman" w:hAnsi="Courier New" w:cs="Courier New"/>
+          <w:color w:val="000000" w:themeColor="text1"/>
+          <w:sz w:val="20"/>
+          <w:szCs w:val="20"/>
+          <w:lang w:eastAsia="pt-BR"/>
+        </w:rPr>
+        <w:t>ul</w:t>
+      </w:r>
+      <w:proofErr w:type="spellEnd"/>
+      <w:r>
+        <w:rPr>
+          <w:rFonts w:ascii="Courier New" w:eastAsia="Times New Roman" w:hAnsi="Courier New" w:cs="Courier New"/>
+          <w:color w:val="000000" w:themeColor="text1"/>
+          <w:sz w:val="20"/>
+          <w:szCs w:val="20"/>
+          <w:lang w:eastAsia="pt-BR"/>
+        </w:rPr>
+        <w:t>&gt;</w:t>
+      </w:r>
+    </w:p>
+    <w:p>
+      <w:pPr>
+        <w:shd w:val="clear" w:color="auto" w:fill="F0F3F5"/>
+        <w:tabs>
+          <w:tab w:val="left" w:pos="916"/>
+          <w:tab w:val="left" w:pos="1832"/>
+          <w:tab w:val="left" w:pos="2748"/>
+          <w:tab w:val="left" w:pos="3664"/>
+          <w:tab w:val="left" w:pos="4580"/>
+          <w:tab w:val="left" w:pos="5496"/>
+          <w:tab w:val="left" w:pos="6412"/>
+          <w:tab w:val="left" w:pos="7328"/>
+          <w:tab w:val="left" w:pos="8244"/>
+          <w:tab w:val="left" w:pos="9160"/>
+          <w:tab w:val="left" w:pos="10076"/>
+          <w:tab w:val="left" w:pos="10992"/>
+          <w:tab w:val="left" w:pos="11908"/>
+          <w:tab w:val="left" w:pos="12824"/>
+          <w:tab w:val="left" w:pos="13740"/>
+          <w:tab w:val="left" w:pos="14656"/>
+        </w:tabs>
+        <w:spacing w:after="0" w:line="240" w:lineRule="auto"/>
+        <w:jc w:val="both"/>
+        <w:rPr>
+          <w:rFonts w:ascii="Courier New" w:eastAsia="Times New Roman" w:hAnsi="Courier New" w:cs="Courier New"/>
+          <w:color w:val="000000" w:themeColor="text1"/>
+          <w:sz w:val="20"/>
+          <w:szCs w:val="20"/>
+          <w:lang w:eastAsia="pt-BR"/>
+        </w:rPr>
+      </w:pPr>
+      <w:r>
+        <w:rPr>
+          <w:rFonts w:ascii="Courier New" w:eastAsia="Times New Roman" w:hAnsi="Courier New" w:cs="Courier New"/>
+          <w:color w:val="000000" w:themeColor="text1"/>
+          <w:sz w:val="20"/>
+          <w:szCs w:val="20"/>
+          <w:lang w:eastAsia="pt-BR"/>
+        </w:rPr>
+        <w:t>&lt;/body&gt;</w:t>
+      </w:r>
+    </w:p>
+    <w:p>
+      <w:pPr>
+        <w:shd w:val="clear" w:color="auto" w:fill="F0F3F5"/>
+        <w:tabs>
+          <w:tab w:val="left" w:pos="916"/>
+          <w:tab w:val="left" w:pos="1832"/>
+          <w:tab w:val="left" w:pos="2748"/>
+          <w:tab w:val="left" w:pos="3664"/>
+          <w:tab w:val="left" w:pos="4580"/>
+          <w:tab w:val="left" w:pos="5496"/>
+          <w:tab w:val="left" w:pos="6412"/>
+          <w:tab w:val="left" w:pos="7328"/>
+          <w:tab w:val="left" w:pos="8244"/>
+          <w:tab w:val="left" w:pos="9160"/>
+          <w:tab w:val="left" w:pos="10076"/>
+          <w:tab w:val="left" w:pos="10992"/>
+          <w:tab w:val="left" w:pos="11908"/>
+          <w:tab w:val="left" w:pos="12824"/>
+          <w:tab w:val="left" w:pos="13740"/>
+          <w:tab w:val="left" w:pos="14656"/>
+        </w:tabs>
+        <w:spacing w:after="0" w:line="240" w:lineRule="auto"/>
+        <w:jc w:val="both"/>
+        <w:rPr>
+          <w:rFonts w:ascii="Consolas" w:eastAsia="Times New Roman" w:hAnsi="Consolas" w:cs="Courier New"/>
+          <w:color w:val="000000" w:themeColor="text1"/>
+          <w:sz w:val="27"/>
+          <w:szCs w:val="27"/>
+          <w:lang w:eastAsia="pt-BR"/>
+        </w:rPr>
+      </w:pPr>
+      <w:r>
+        <w:rPr>
+          <w:rFonts w:ascii="Courier New" w:eastAsia="Times New Roman" w:hAnsi="Courier New" w:cs="Courier New"/>
+          <w:color w:val="000000" w:themeColor="text1"/>
+          <w:sz w:val="20"/>
+          <w:szCs w:val="20"/>
+          <w:lang w:eastAsia="pt-BR"/>
+        </w:rPr>
+        <w:t>&lt;/</w:t>
+      </w:r>
+      <w:proofErr w:type="spellStart"/>
+      <w:r>
+        <w:rPr>
+          <w:rFonts w:ascii="Courier New" w:eastAsia="Times New Roman" w:hAnsi="Courier New" w:cs="Courier New"/>
+          <w:color w:val="000000" w:themeColor="text1"/>
+          <w:sz w:val="20"/>
+          <w:szCs w:val="20"/>
+          <w:lang w:eastAsia="pt-BR"/>
+        </w:rPr>
+        <w:t>html</w:t>
+      </w:r>
+      <w:proofErr w:type="spellEnd"/>
+      <w:r>
+        <w:rPr>
+          <w:rFonts w:ascii="Courier New" w:eastAsia="Times New Roman" w:hAnsi="Courier New" w:cs="Courier New"/>
+          <w:color w:val="000000" w:themeColor="text1"/>
+          <w:sz w:val="20"/>
+          <w:szCs w:val="20"/>
+          <w:lang w:eastAsia="pt-BR"/>
+        </w:rPr>
+        <w:t>&gt;</w:t>
+      </w:r>
+      <w:r>
+        <w:rPr>
+          <w:rFonts w:ascii="Consolas" w:eastAsia="Times New Roman" w:hAnsi="Consolas" w:cs="Courier New"/>
+          <w:color w:val="000000" w:themeColor="text1"/>
+          <w:sz w:val="27"/>
+          <w:szCs w:val="27"/>
+          <w:lang w:eastAsia="pt-BR"/>
+        </w:rPr>
+        <w:t>COPIAR CÓDIGO</w:t>
+      </w:r>
+    </w:p>
+    <w:p>
+      <w:pPr>
+        <w:shd w:val="clear" w:color="auto" w:fill="FFFFFF"/>
+        <w:spacing w:after="0" w:line="240" w:lineRule="auto"/>
+        <w:jc w:val="both"/>
+        <w:rPr>
+          <w:rFonts w:ascii="Source Serif Pro" w:eastAsia="Times New Roman" w:hAnsi="Source Serif Pro" w:cs="Times New Roman"/>
+          <w:color w:val="000000" w:themeColor="text1"/>
+          <w:sz w:val="27"/>
+          <w:szCs w:val="27"/>
+          <w:lang w:eastAsia="pt-BR"/>
+        </w:rPr>
+      </w:pPr>
+      <w:r>
+        <w:rPr>
+          <w:rFonts w:ascii="Source Serif Pro" w:eastAsia="Times New Roman" w:hAnsi="Source Serif Pro" w:cs="Times New Roman"/>
+          <w:color w:val="000000" w:themeColor="text1"/>
+          <w:sz w:val="27"/>
+          <w:szCs w:val="27"/>
+          <w:lang w:eastAsia="pt-BR"/>
+        </w:rPr>
+        <w:t>2) No terminal (ou </w:t>
+      </w:r>
+      <w:proofErr w:type="spellStart"/>
+      <w:r>
+        <w:rPr>
+          <w:rFonts w:ascii="Source Serif Pro" w:eastAsia="Times New Roman" w:hAnsi="Source Serif Pro" w:cs="Times New Roman"/>
+          <w:b/>
+          <w:bCs/>
+          <w:color w:val="000000" w:themeColor="text1"/>
+          <w:sz w:val="27"/>
+          <w:szCs w:val="27"/>
+          <w:lang w:eastAsia="pt-BR"/>
+        </w:rPr>
+        <w:t>Git</w:t>
+      </w:r>
+      <w:proofErr w:type="spellEnd"/>
+      <w:r>
+        <w:rPr>
+          <w:rFonts w:ascii="Source Serif Pro" w:eastAsia="Times New Roman" w:hAnsi="Source Serif Pro" w:cs="Times New Roman"/>
+          <w:b/>
+          <w:bCs/>
+          <w:color w:val="000000" w:themeColor="text1"/>
+          <w:sz w:val="27"/>
+          <w:szCs w:val="27"/>
+          <w:lang w:eastAsia="pt-BR"/>
+        </w:rPr>
+        <w:t xml:space="preserve"> </w:t>
+      </w:r>
+      <w:proofErr w:type="spellStart"/>
+      <w:r>
+        <w:rPr>
+          <w:rFonts w:ascii="Source Serif Pro" w:eastAsia="Times New Roman" w:hAnsi="Source Serif Pro" w:cs="Times New Roman"/>
+          <w:b/>
+          <w:bCs/>
+          <w:color w:val="000000" w:themeColor="text1"/>
+          <w:sz w:val="27"/>
+          <w:szCs w:val="27"/>
+          <w:lang w:eastAsia="pt-BR"/>
+        </w:rPr>
+        <w:t>Bash</w:t>
+      </w:r>
+      <w:proofErr w:type="spellEnd"/>
+      <w:r>
+        <w:rPr>
+          <w:rFonts w:ascii="Source Serif Pro" w:eastAsia="Times New Roman" w:hAnsi="Source Serif Pro" w:cs="Times New Roman"/>
+          <w:color w:val="000000" w:themeColor="text1"/>
+          <w:sz w:val="27"/>
+          <w:szCs w:val="27"/>
+          <w:lang w:eastAsia="pt-BR"/>
+        </w:rPr>
+        <w:t>, no Windows) navegue até a pasta recém criada (utilize o comando </w:t>
+      </w:r>
+      <w:proofErr w:type="spellStart"/>
+      <w:r>
+        <w:rPr>
+          <w:rFonts w:ascii="Courier New" w:eastAsia="Times New Roman" w:hAnsi="Courier New" w:cs="Courier New"/>
+          <w:color w:val="000000" w:themeColor="text1"/>
+          <w:sz w:val="23"/>
+          <w:szCs w:val="23"/>
+          <w:shd w:val="clear" w:color="auto" w:fill="F0F3F5"/>
+          <w:lang w:eastAsia="pt-BR"/>
+        </w:rPr>
+        <w:t>cd</w:t>
+      </w:r>
+      <w:proofErr w:type="spellEnd"/>
+      <w:r>
+        <w:rPr>
+          <w:rFonts w:ascii="Source Serif Pro" w:eastAsia="Times New Roman" w:hAnsi="Source Serif Pro" w:cs="Times New Roman"/>
+          <w:color w:val="000000" w:themeColor="text1"/>
+          <w:sz w:val="27"/>
+          <w:szCs w:val="27"/>
+          <w:lang w:eastAsia="pt-BR"/>
+        </w:rPr>
+        <w:t> para navegar entre pastas);</w:t>
+      </w:r>
+    </w:p>
+    <w:p>
+      <w:pPr>
+        <w:shd w:val="clear" w:color="auto" w:fill="FFFFFF"/>
+        <w:spacing w:after="0" w:line="240" w:lineRule="auto"/>
+        <w:jc w:val="both"/>
+        <w:rPr>
+          <w:rFonts w:ascii="Source Serif Pro" w:eastAsia="Times New Roman" w:hAnsi="Source Serif Pro" w:cs="Times New Roman"/>
+          <w:color w:val="000000" w:themeColor="text1"/>
+          <w:sz w:val="27"/>
+          <w:szCs w:val="27"/>
+          <w:lang w:eastAsia="pt-BR"/>
+        </w:rPr>
+      </w:pPr>
+      <w:r>
+        <w:rPr>
+          <w:rFonts w:ascii="Source Serif Pro" w:eastAsia="Times New Roman" w:hAnsi="Source Serif Pro" w:cs="Times New Roman"/>
+          <w:color w:val="000000" w:themeColor="text1"/>
+          <w:sz w:val="27"/>
+          <w:szCs w:val="27"/>
+          <w:lang w:eastAsia="pt-BR"/>
+        </w:rPr>
+        <w:t>OBS: Caso o caminho da sua pasta possua espaços, é preciso colocá-lo entre aspas. Exemplo: </w:t>
+      </w:r>
+      <w:proofErr w:type="spellStart"/>
+      <w:r>
+        <w:rPr>
+          <w:rFonts w:ascii="Courier New" w:eastAsia="Times New Roman" w:hAnsi="Courier New" w:cs="Courier New"/>
+          <w:color w:val="000000" w:themeColor="text1"/>
+          <w:sz w:val="23"/>
+          <w:szCs w:val="23"/>
+          <w:shd w:val="clear" w:color="auto" w:fill="F0F3F5"/>
+          <w:lang w:eastAsia="pt-BR"/>
+        </w:rPr>
+        <w:t>cd</w:t>
+      </w:r>
+      <w:proofErr w:type="spellEnd"/>
+      <w:r>
+        <w:rPr>
+          <w:rFonts w:ascii="Courier New" w:eastAsia="Times New Roman" w:hAnsi="Courier New" w:cs="Courier New"/>
+          <w:color w:val="000000" w:themeColor="text1"/>
+          <w:sz w:val="23"/>
+          <w:szCs w:val="23"/>
+          <w:shd w:val="clear" w:color="auto" w:fill="F0F3F5"/>
+          <w:lang w:eastAsia="pt-BR"/>
+        </w:rPr>
+        <w:t xml:space="preserve"> '</w:t>
+      </w:r>
+      <w:proofErr w:type="spellStart"/>
+      <w:r>
+        <w:rPr>
+          <w:rFonts w:ascii="Courier New" w:eastAsia="Times New Roman" w:hAnsi="Courier New" w:cs="Courier New"/>
+          <w:color w:val="000000" w:themeColor="text1"/>
+          <w:sz w:val="23"/>
+          <w:szCs w:val="23"/>
+          <w:shd w:val="clear" w:color="auto" w:fill="F0F3F5"/>
+          <w:lang w:eastAsia="pt-BR"/>
+        </w:rPr>
+        <w:t>Documents</w:t>
+      </w:r>
+      <w:proofErr w:type="spellEnd"/>
+      <w:r>
+        <w:rPr>
+          <w:rFonts w:ascii="Courier New" w:eastAsia="Times New Roman" w:hAnsi="Courier New" w:cs="Courier New"/>
+          <w:color w:val="000000" w:themeColor="text1"/>
+          <w:sz w:val="23"/>
+          <w:szCs w:val="23"/>
+          <w:shd w:val="clear" w:color="auto" w:fill="F0F3F5"/>
+          <w:lang w:eastAsia="pt-BR"/>
+        </w:rPr>
+        <w:t xml:space="preserve">/Curso </w:t>
+      </w:r>
+      <w:proofErr w:type="spellStart"/>
+      <w:r>
+        <w:rPr>
+          <w:rFonts w:ascii="Courier New" w:eastAsia="Times New Roman" w:hAnsi="Courier New" w:cs="Courier New"/>
+          <w:color w:val="000000" w:themeColor="text1"/>
+          <w:sz w:val="23"/>
+          <w:szCs w:val="23"/>
+          <w:shd w:val="clear" w:color="auto" w:fill="F0F3F5"/>
+          <w:lang w:eastAsia="pt-BR"/>
+        </w:rPr>
+        <w:t>Git</w:t>
+      </w:r>
+      <w:proofErr w:type="spellEnd"/>
+      <w:r>
+        <w:rPr>
+          <w:rFonts w:ascii="Courier New" w:eastAsia="Times New Roman" w:hAnsi="Courier New" w:cs="Courier New"/>
+          <w:color w:val="000000" w:themeColor="text1"/>
+          <w:sz w:val="23"/>
+          <w:szCs w:val="23"/>
+          <w:shd w:val="clear" w:color="auto" w:fill="F0F3F5"/>
+          <w:lang w:eastAsia="pt-BR"/>
+        </w:rPr>
+        <w:t xml:space="preserve"> e GitHub'</w:t>
+      </w:r>
+    </w:p>
+    <w:p>
+      <w:pPr>
+        <w:shd w:val="clear" w:color="auto" w:fill="FFFFFF"/>
+        <w:spacing w:after="0" w:line="240" w:lineRule="auto"/>
+        <w:jc w:val="both"/>
+        <w:rPr>
+          <w:rFonts w:ascii="Source Serif Pro" w:eastAsia="Times New Roman" w:hAnsi="Source Serif Pro" w:cs="Times New Roman"/>
+          <w:color w:val="000000" w:themeColor="text1"/>
+          <w:sz w:val="27"/>
+          <w:szCs w:val="27"/>
+          <w:lang w:eastAsia="pt-BR"/>
+        </w:rPr>
+      </w:pPr>
+      <w:r>
+        <w:rPr>
+          <w:rFonts w:ascii="Source Serif Pro" w:eastAsia="Times New Roman" w:hAnsi="Source Serif Pro" w:cs="Times New Roman"/>
+          <w:color w:val="000000" w:themeColor="text1"/>
+          <w:sz w:val="27"/>
+          <w:szCs w:val="27"/>
+          <w:lang w:eastAsia="pt-BR"/>
+        </w:rPr>
+        <w:t>3) Na pasta do projeto, execute o comando </w:t>
+      </w:r>
+      <w:proofErr w:type="spellStart"/>
+      <w:r>
+        <w:rPr>
+          <w:rFonts w:ascii="Courier New" w:eastAsia="Times New Roman" w:hAnsi="Courier New" w:cs="Courier New"/>
+          <w:color w:val="000000" w:themeColor="text1"/>
+          <w:sz w:val="23"/>
+          <w:szCs w:val="23"/>
+          <w:shd w:val="clear" w:color="auto" w:fill="F0F3F5"/>
+          <w:lang w:eastAsia="pt-BR"/>
+        </w:rPr>
+        <w:t>git</w:t>
+      </w:r>
+      <w:proofErr w:type="spellEnd"/>
+      <w:r>
+        <w:rPr>
+          <w:rFonts w:ascii="Courier New" w:eastAsia="Times New Roman" w:hAnsi="Courier New" w:cs="Courier New"/>
+          <w:color w:val="000000" w:themeColor="text1"/>
+          <w:sz w:val="23"/>
+          <w:szCs w:val="23"/>
+          <w:shd w:val="clear" w:color="auto" w:fill="F0F3F5"/>
+          <w:lang w:eastAsia="pt-BR"/>
+        </w:rPr>
+        <w:t xml:space="preserve"> </w:t>
+      </w:r>
+      <w:proofErr w:type="spellStart"/>
+      <w:r>
+        <w:rPr>
+          <w:rFonts w:ascii="Courier New" w:eastAsia="Times New Roman" w:hAnsi="Courier New" w:cs="Courier New"/>
+          <w:color w:val="000000" w:themeColor="text1"/>
+          <w:sz w:val="23"/>
+          <w:szCs w:val="23"/>
+          <w:shd w:val="clear" w:color="auto" w:fill="F0F3F5"/>
+          <w:lang w:eastAsia="pt-BR"/>
+        </w:rPr>
+        <w:t>init</w:t>
+      </w:r>
+      <w:proofErr w:type="spellEnd"/>
+      <w:r>
+        <w:rPr>
+          <w:rFonts w:ascii="Source Serif Pro" w:eastAsia="Times New Roman" w:hAnsi="Source Serif Pro" w:cs="Times New Roman"/>
+          <w:color w:val="000000" w:themeColor="text1"/>
+          <w:sz w:val="27"/>
+          <w:szCs w:val="27"/>
+          <w:lang w:eastAsia="pt-BR"/>
+        </w:rPr>
+        <w:t xml:space="preserve"> para inicializar um repositório </w:t>
+      </w:r>
+      <w:proofErr w:type="spellStart"/>
+      <w:r>
+        <w:rPr>
+          <w:rFonts w:ascii="Source Serif Pro" w:eastAsia="Times New Roman" w:hAnsi="Source Serif Pro" w:cs="Times New Roman"/>
+          <w:color w:val="000000" w:themeColor="text1"/>
+          <w:sz w:val="27"/>
+          <w:szCs w:val="27"/>
+          <w:lang w:eastAsia="pt-BR"/>
+        </w:rPr>
+        <w:t>Git</w:t>
+      </w:r>
+      <w:proofErr w:type="spellEnd"/>
+      <w:r>
+        <w:rPr>
+          <w:rFonts w:ascii="Source Serif Pro" w:eastAsia="Times New Roman" w:hAnsi="Source Serif Pro" w:cs="Times New Roman"/>
+          <w:color w:val="000000" w:themeColor="text1"/>
+          <w:sz w:val="27"/>
+          <w:szCs w:val="27"/>
+          <w:lang w:eastAsia="pt-BR"/>
+        </w:rPr>
+        <w:t>;</w:t>
+      </w:r>
+    </w:p>
+    <w:p>
+      <w:pPr>
+        <w:shd w:val="clear" w:color="auto" w:fill="FFFFFF"/>
+        <w:spacing w:after="0" w:line="240" w:lineRule="auto"/>
+        <w:jc w:val="both"/>
+        <w:rPr>
+          <w:rFonts w:ascii="Source Serif Pro" w:eastAsia="Times New Roman" w:hAnsi="Source Serif Pro" w:cs="Times New Roman"/>
+          <w:color w:val="000000" w:themeColor="text1"/>
+          <w:sz w:val="27"/>
+          <w:szCs w:val="27"/>
+          <w:lang w:eastAsia="pt-BR"/>
+        </w:rPr>
+      </w:pPr>
+      <w:r>
+        <w:rPr>
+          <w:rFonts w:ascii="Source Serif Pro" w:eastAsia="Times New Roman" w:hAnsi="Source Serif Pro" w:cs="Times New Roman"/>
+          <w:color w:val="000000" w:themeColor="text1"/>
+          <w:sz w:val="27"/>
+          <w:szCs w:val="27"/>
+          <w:lang w:eastAsia="pt-BR"/>
+        </w:rPr>
+        <w:lastRenderedPageBreak/>
+        <w:t>4) Execute o comando </w:t>
+      </w:r>
+      <w:proofErr w:type="spellStart"/>
+      <w:r>
+        <w:rPr>
+          <w:rFonts w:ascii="Courier New" w:eastAsia="Times New Roman" w:hAnsi="Courier New" w:cs="Courier New"/>
+          <w:color w:val="000000" w:themeColor="text1"/>
+          <w:sz w:val="23"/>
+          <w:szCs w:val="23"/>
+          <w:shd w:val="clear" w:color="auto" w:fill="F0F3F5"/>
+          <w:lang w:eastAsia="pt-BR"/>
+        </w:rPr>
+        <w:t>git</w:t>
+      </w:r>
+      <w:proofErr w:type="spellEnd"/>
+      <w:r>
+        <w:rPr>
+          <w:rFonts w:ascii="Courier New" w:eastAsia="Times New Roman" w:hAnsi="Courier New" w:cs="Courier New"/>
+          <w:color w:val="000000" w:themeColor="text1"/>
+          <w:sz w:val="23"/>
+          <w:szCs w:val="23"/>
+          <w:shd w:val="clear" w:color="auto" w:fill="F0F3F5"/>
+          <w:lang w:eastAsia="pt-BR"/>
+        </w:rPr>
+        <w:t xml:space="preserve"> status</w:t>
+      </w:r>
+      <w:r>
+        <w:rPr>
+          <w:rFonts w:ascii="Source Serif Pro" w:eastAsia="Times New Roman" w:hAnsi="Source Serif Pro" w:cs="Times New Roman"/>
+          <w:color w:val="000000" w:themeColor="text1"/>
+          <w:sz w:val="27"/>
+          <w:szCs w:val="27"/>
+          <w:lang w:eastAsia="pt-BR"/>
+        </w:rPr>
+        <w:t xml:space="preserve"> para garantir que você está em um repositório </w:t>
+      </w:r>
+      <w:proofErr w:type="spellStart"/>
+      <w:r>
+        <w:rPr>
+          <w:rFonts w:ascii="Source Serif Pro" w:eastAsia="Times New Roman" w:hAnsi="Source Serif Pro" w:cs="Times New Roman"/>
+          <w:color w:val="000000" w:themeColor="text1"/>
+          <w:sz w:val="27"/>
+          <w:szCs w:val="27"/>
+          <w:lang w:eastAsia="pt-BR"/>
+        </w:rPr>
+        <w:t>Git</w:t>
+      </w:r>
+      <w:proofErr w:type="spellEnd"/>
+      <w:r>
+        <w:rPr>
+          <w:rFonts w:ascii="Source Serif Pro" w:eastAsia="Times New Roman" w:hAnsi="Source Serif Pro" w:cs="Times New Roman"/>
+          <w:color w:val="000000" w:themeColor="text1"/>
+          <w:sz w:val="27"/>
+          <w:szCs w:val="27"/>
+          <w:lang w:eastAsia="pt-BR"/>
+        </w:rPr>
+        <w:t xml:space="preserve"> e que o arquivo </w:t>
+      </w:r>
+      <w:r>
+        <w:rPr>
+          <w:rFonts w:ascii="Source Serif Pro" w:eastAsia="Times New Roman" w:hAnsi="Source Serif Pro" w:cs="Times New Roman"/>
+          <w:b/>
+          <w:bCs/>
+          <w:color w:val="000000" w:themeColor="text1"/>
+          <w:sz w:val="27"/>
+          <w:szCs w:val="27"/>
+          <w:lang w:eastAsia="pt-BR"/>
+        </w:rPr>
+        <w:t>index.html</w:t>
+      </w:r>
+      <w:r>
+        <w:rPr>
+          <w:rFonts w:ascii="Source Serif Pro" w:eastAsia="Times New Roman" w:hAnsi="Source Serif Pro" w:cs="Times New Roman"/>
+          <w:color w:val="000000" w:themeColor="text1"/>
+          <w:sz w:val="27"/>
+          <w:szCs w:val="27"/>
+          <w:lang w:eastAsia="pt-BR"/>
+        </w:rPr>
+        <w:t> é reconhecido. Leia com calma a saída deste comando. Nem tudo estará claro ainda, mas durante o treinamento ficará!</w:t>
+      </w:r>
+    </w:p>
+    <w:p>
+      <w:pPr>
+        <w:shd w:val="clear" w:color="auto" w:fill="FFFFFF"/>
+        <w:spacing w:after="0" w:line="240" w:lineRule="auto"/>
+        <w:jc w:val="both"/>
+        <w:rPr>
+          <w:rFonts w:ascii="Source Serif Pro" w:eastAsia="Times New Roman" w:hAnsi="Source Serif Pro" w:cs="Times New Roman"/>
+          <w:color w:val="000000" w:themeColor="text1"/>
+          <w:sz w:val="27"/>
+          <w:szCs w:val="27"/>
+          <w:lang w:eastAsia="pt-BR"/>
+        </w:rPr>
+      </w:pPr>
+    </w:p>
+    <w:p>
+      <w:pPr>
+        <w:shd w:val="clear" w:color="auto" w:fill="FFFFFF"/>
+        <w:spacing w:after="0" w:line="240" w:lineRule="auto"/>
+        <w:jc w:val="both"/>
+        <w:rPr>
+          <w:rFonts w:ascii="Source Serif Pro" w:eastAsia="Times New Roman" w:hAnsi="Source Serif Pro" w:cs="Times New Roman"/>
+          <w:b/>
+          <w:bCs/>
+          <w:color w:val="000000" w:themeColor="text1"/>
+          <w:sz w:val="27"/>
+          <w:szCs w:val="27"/>
+          <w:lang w:eastAsia="pt-BR"/>
+        </w:rPr>
+      </w:pPr>
+      <w:r>
+        <w:rPr>
+          <w:rFonts w:ascii="Source Serif Pro" w:eastAsia="Times New Roman" w:hAnsi="Source Serif Pro" w:cs="Times New Roman"/>
+          <w:b/>
+          <w:bCs/>
+          <w:color w:val="000000" w:themeColor="text1"/>
+          <w:sz w:val="27"/>
+          <w:szCs w:val="27"/>
+          <w:lang w:eastAsia="pt-BR"/>
+        </w:rPr>
+        <w:t>O QUE APRENDE</w:t>
+      </w:r>
+      <w:r>
+        <w:rPr>
+          <w:rFonts w:ascii="Source Serif Pro" w:eastAsia="Times New Roman" w:hAnsi="Source Serif Pro" w:cs="Times New Roman"/>
+          <w:b/>
+          <w:bCs/>
+          <w:color w:val="000000" w:themeColor="text1"/>
+          <w:sz w:val="27"/>
+          <w:szCs w:val="27"/>
+          <w:lang w:eastAsia="pt-BR"/>
+        </w:rPr>
+        <w:t>MOS?</w:t>
+      </w:r>
+    </w:p>
+    <w:p>
+      <w:pPr>
+        <w:shd w:val="clear" w:color="auto" w:fill="FFFFFF"/>
+        <w:spacing w:after="0" w:line="240" w:lineRule="auto"/>
+        <w:jc w:val="both"/>
+        <w:rPr>
+          <w:rFonts w:ascii="Source Serif Pro" w:eastAsia="Times New Roman" w:hAnsi="Source Serif Pro" w:cs="Times New Roman"/>
+          <w:b/>
+          <w:bCs/>
+          <w:color w:val="000000" w:themeColor="text1"/>
+          <w:sz w:val="27"/>
+          <w:szCs w:val="27"/>
+          <w:lang w:eastAsia="pt-BR"/>
+        </w:rPr>
+      </w:pPr>
+    </w:p>
+    <w:p>
+      <w:pPr>
+        <w:shd w:val="clear" w:color="auto" w:fill="FFFFFF"/>
+        <w:spacing w:after="0" w:line="240" w:lineRule="auto"/>
+        <w:jc w:val="both"/>
+        <w:rPr>
+          <w:rFonts w:ascii="Source Serif Pro" w:eastAsia="Times New Roman" w:hAnsi="Source Serif Pro" w:cs="Times New Roman"/>
+          <w:color w:val="000000" w:themeColor="text1"/>
+          <w:sz w:val="27"/>
+          <w:szCs w:val="27"/>
+          <w:lang w:eastAsia="pt-BR"/>
+        </w:rPr>
+      </w:pPr>
+      <w:r>
+        <w:rPr>
+          <w:rFonts w:ascii="Source Serif Pro" w:eastAsia="Times New Roman" w:hAnsi="Source Serif Pro" w:cs="Times New Roman"/>
+          <w:color w:val="000000" w:themeColor="text1"/>
+          <w:sz w:val="27"/>
+          <w:szCs w:val="27"/>
+          <w:lang w:eastAsia="pt-BR"/>
+        </w:rPr>
+        <w:t>Nesta aula, aprendemos:</w:t>
+      </w:r>
+    </w:p>
+    <w:p>
+      <w:pPr>
+        <w:numPr>
+          <w:ilvl w:val="0"/>
+          <w:numId w:val="2"/>
+        </w:numPr>
+        <w:shd w:val="clear" w:color="auto" w:fill="FFFFFF"/>
+        <w:spacing w:after="0" w:line="240" w:lineRule="auto"/>
+        <w:ind w:left="1200"/>
+        <w:jc w:val="both"/>
+        <w:rPr>
+          <w:rFonts w:ascii="Source Serif Pro" w:eastAsia="Times New Roman" w:hAnsi="Source Serif Pro" w:cs="Times New Roman"/>
+          <w:color w:val="000000" w:themeColor="text1"/>
+          <w:sz w:val="27"/>
+          <w:szCs w:val="27"/>
+          <w:lang w:eastAsia="pt-BR"/>
+        </w:rPr>
+      </w:pPr>
+      <w:r>
+        <w:rPr>
+          <w:rFonts w:ascii="Source Serif Pro" w:eastAsia="Times New Roman" w:hAnsi="Source Serif Pro" w:cs="Times New Roman"/>
+          <w:color w:val="000000" w:themeColor="text1"/>
+          <w:sz w:val="27"/>
+          <w:szCs w:val="27"/>
+          <w:lang w:eastAsia="pt-BR"/>
+        </w:rPr>
+        <w:t>O que são (e para que servem) </w:t>
+      </w:r>
+      <w:r>
+        <w:rPr>
+          <w:rFonts w:ascii="Source Serif Pro" w:eastAsia="Times New Roman" w:hAnsi="Source Serif Pro" w:cs="Times New Roman"/>
+          <w:b/>
+          <w:bCs/>
+          <w:color w:val="000000" w:themeColor="text1"/>
+          <w:sz w:val="27"/>
+          <w:szCs w:val="27"/>
+          <w:lang w:eastAsia="pt-BR"/>
+        </w:rPr>
+        <w:t>sistemas de controle de versões</w:t>
+      </w:r>
+      <w:r>
+        <w:rPr>
+          <w:rFonts w:ascii="Source Serif Pro" w:eastAsia="Times New Roman" w:hAnsi="Source Serif Pro" w:cs="Times New Roman"/>
+          <w:color w:val="000000" w:themeColor="text1"/>
+          <w:sz w:val="27"/>
+          <w:szCs w:val="27"/>
+          <w:lang w:eastAsia="pt-BR"/>
+        </w:rPr>
+        <w:t> e como eles podem ajudar o nosso fluxo de desenvolvimento</w:t>
+      </w:r>
+    </w:p>
+    <w:p>
+      <w:pPr>
+        <w:numPr>
+          <w:ilvl w:val="1"/>
+          <w:numId w:val="2"/>
+        </w:numPr>
+        <w:shd w:val="clear" w:color="auto" w:fill="FFFFFF"/>
+        <w:spacing w:before="60" w:after="60" w:line="240" w:lineRule="auto"/>
+        <w:ind w:left="2400"/>
+        <w:jc w:val="both"/>
+        <w:rPr>
+          <w:rFonts w:ascii="Source Serif Pro" w:eastAsia="Times New Roman" w:hAnsi="Source Serif Pro" w:cs="Times New Roman"/>
+          <w:color w:val="000000" w:themeColor="text1"/>
+          <w:sz w:val="27"/>
+          <w:szCs w:val="27"/>
+          <w:lang w:eastAsia="pt-BR"/>
+        </w:rPr>
+      </w:pPr>
+      <w:r>
+        <w:rPr>
+          <w:rFonts w:ascii="Source Serif Pro" w:eastAsia="Times New Roman" w:hAnsi="Source Serif Pro" w:cs="Times New Roman"/>
+          <w:color w:val="000000" w:themeColor="text1"/>
+          <w:sz w:val="27"/>
+          <w:szCs w:val="27"/>
+          <w:lang w:eastAsia="pt-BR"/>
+        </w:rPr>
+        <w:t>Nos ajudam a manter um histórico de alterações;</w:t>
+      </w:r>
+    </w:p>
+    <w:p>
+      <w:pPr>
+        <w:numPr>
+          <w:ilvl w:val="1"/>
+          <w:numId w:val="2"/>
+        </w:numPr>
+        <w:shd w:val="clear" w:color="auto" w:fill="FFFFFF"/>
+        <w:spacing w:before="60" w:after="60" w:line="240" w:lineRule="auto"/>
+        <w:ind w:left="2400"/>
+        <w:jc w:val="both"/>
+        <w:rPr>
+          <w:rFonts w:ascii="Source Serif Pro" w:eastAsia="Times New Roman" w:hAnsi="Source Serif Pro" w:cs="Times New Roman"/>
+          <w:color w:val="000000" w:themeColor="text1"/>
+          <w:sz w:val="27"/>
+          <w:szCs w:val="27"/>
+          <w:lang w:eastAsia="pt-BR"/>
+        </w:rPr>
+      </w:pPr>
+      <w:r>
+        <w:rPr>
+          <w:rFonts w:ascii="Source Serif Pro" w:eastAsia="Times New Roman" w:hAnsi="Source Serif Pro" w:cs="Times New Roman"/>
+          <w:color w:val="000000" w:themeColor="text1"/>
+          <w:sz w:val="27"/>
+          <w:szCs w:val="27"/>
+          <w:lang w:eastAsia="pt-BR"/>
+        </w:rPr>
+        <w:t>Nos ajudam a ter controle sobre cada alteração no código;</w:t>
+      </w:r>
+    </w:p>
+    <w:p>
+      <w:pPr>
+        <w:numPr>
+          <w:ilvl w:val="1"/>
+          <w:numId w:val="2"/>
+        </w:numPr>
+        <w:shd w:val="clear" w:color="auto" w:fill="FFFFFF"/>
+        <w:spacing w:before="60" w:after="60" w:line="240" w:lineRule="auto"/>
+        <w:ind w:left="2400"/>
+        <w:jc w:val="both"/>
+        <w:rPr>
+          <w:rFonts w:ascii="Source Serif Pro" w:eastAsia="Times New Roman" w:hAnsi="Source Serif Pro" w:cs="Times New Roman"/>
+          <w:color w:val="000000" w:themeColor="text1"/>
+          <w:sz w:val="27"/>
+          <w:szCs w:val="27"/>
+          <w:lang w:eastAsia="pt-BR"/>
+        </w:rPr>
+      </w:pPr>
+      <w:r>
+        <w:rPr>
+          <w:rFonts w:ascii="Source Serif Pro" w:eastAsia="Times New Roman" w:hAnsi="Source Serif Pro" w:cs="Times New Roman"/>
+          <w:color w:val="000000" w:themeColor="text1"/>
+          <w:sz w:val="27"/>
+          <w:szCs w:val="27"/>
+          <w:lang w:eastAsia="pt-BR"/>
+        </w:rPr>
+        <w:t>Nos ajudam para que uma alteração de determinada pessoa não influencie na alteração realizada por outra;</w:t>
+      </w:r>
+    </w:p>
+    <w:p>
+      <w:pPr>
+        <w:numPr>
+          <w:ilvl w:val="1"/>
+          <w:numId w:val="2"/>
+        </w:numPr>
+        <w:shd w:val="clear" w:color="auto" w:fill="FFFFFF"/>
+        <w:spacing w:before="60" w:after="60" w:line="240" w:lineRule="auto"/>
+        <w:ind w:left="2400"/>
+        <w:jc w:val="both"/>
+        <w:rPr>
+          <w:rFonts w:ascii="Source Serif Pro" w:eastAsia="Times New Roman" w:hAnsi="Source Serif Pro" w:cs="Times New Roman"/>
+          <w:color w:val="000000" w:themeColor="text1"/>
+          <w:sz w:val="27"/>
+          <w:szCs w:val="27"/>
+          <w:lang w:eastAsia="pt-BR"/>
+        </w:rPr>
+      </w:pPr>
+      <w:r>
+        <w:rPr>
+          <w:rFonts w:ascii="Source Serif Pro" w:eastAsia="Times New Roman" w:hAnsi="Source Serif Pro" w:cs="Times New Roman"/>
+          <w:color w:val="000000" w:themeColor="text1"/>
+          <w:sz w:val="27"/>
+          <w:szCs w:val="27"/>
+          <w:lang w:eastAsia="pt-BR"/>
+        </w:rPr>
+        <w:t>Etc.</w:t>
+      </w:r>
+    </w:p>
+    <w:p>
+      <w:pPr>
+        <w:numPr>
+          <w:ilvl w:val="0"/>
+          <w:numId w:val="2"/>
+        </w:numPr>
+        <w:shd w:val="clear" w:color="auto" w:fill="FFFFFF"/>
+        <w:spacing w:before="60" w:after="60" w:line="240" w:lineRule="auto"/>
+        <w:ind w:left="1200"/>
+        <w:jc w:val="both"/>
+        <w:rPr>
+          <w:rFonts w:ascii="Source Serif Pro" w:eastAsia="Times New Roman" w:hAnsi="Source Serif Pro" w:cs="Times New Roman"/>
+          <w:color w:val="000000" w:themeColor="text1"/>
+          <w:sz w:val="27"/>
+          <w:szCs w:val="27"/>
+          <w:lang w:eastAsia="pt-BR"/>
+        </w:rPr>
+      </w:pPr>
+      <w:r>
+        <w:rPr>
+          <w:rFonts w:ascii="Source Serif Pro" w:eastAsia="Times New Roman" w:hAnsi="Source Serif Pro" w:cs="Times New Roman"/>
+          <w:color w:val="000000" w:themeColor="text1"/>
+          <w:sz w:val="27"/>
+          <w:szCs w:val="27"/>
+          <w:lang w:eastAsia="pt-BR"/>
+        </w:rPr>
+        <w:t xml:space="preserve">O que é o </w:t>
+      </w:r>
+      <w:proofErr w:type="spellStart"/>
+      <w:r>
+        <w:rPr>
+          <w:rFonts w:ascii="Source Serif Pro" w:eastAsia="Times New Roman" w:hAnsi="Source Serif Pro" w:cs="Times New Roman"/>
+          <w:color w:val="000000" w:themeColor="text1"/>
+          <w:sz w:val="27"/>
+          <w:szCs w:val="27"/>
+          <w:lang w:eastAsia="pt-BR"/>
+        </w:rPr>
+        <w:t>Git</w:t>
+      </w:r>
+      <w:proofErr w:type="spellEnd"/>
+      <w:r>
+        <w:rPr>
+          <w:rFonts w:ascii="Source Serif Pro" w:eastAsia="Times New Roman" w:hAnsi="Source Serif Pro" w:cs="Times New Roman"/>
+          <w:color w:val="000000" w:themeColor="text1"/>
+          <w:sz w:val="27"/>
+          <w:szCs w:val="27"/>
+          <w:lang w:eastAsia="pt-BR"/>
+        </w:rPr>
+        <w:t xml:space="preserve"> e como instalá-lo</w:t>
+      </w:r>
+    </w:p>
+    <w:p>
+      <w:pPr>
+        <w:numPr>
+          <w:ilvl w:val="0"/>
+          <w:numId w:val="2"/>
+        </w:numPr>
+        <w:shd w:val="clear" w:color="auto" w:fill="FFFFFF"/>
+        <w:spacing w:after="0" w:line="240" w:lineRule="auto"/>
+        <w:ind w:left="1200"/>
+        <w:jc w:val="both"/>
+        <w:rPr>
+          <w:rFonts w:ascii="Source Serif Pro" w:eastAsia="Times New Roman" w:hAnsi="Source Serif Pro" w:cs="Times New Roman"/>
+          <w:color w:val="000000" w:themeColor="text1"/>
+          <w:sz w:val="27"/>
+          <w:szCs w:val="27"/>
+          <w:lang w:eastAsia="pt-BR"/>
+        </w:rPr>
+      </w:pPr>
+      <w:r>
+        <w:rPr>
+          <w:rFonts w:ascii="Source Serif Pro" w:eastAsia="Times New Roman" w:hAnsi="Source Serif Pro" w:cs="Times New Roman"/>
+          <w:color w:val="000000" w:themeColor="text1"/>
+          <w:sz w:val="27"/>
+          <w:szCs w:val="27"/>
+          <w:lang w:eastAsia="pt-BR"/>
+        </w:rPr>
+        <w:t>Que com o comando </w:t>
+      </w:r>
+      <w:proofErr w:type="spellStart"/>
+      <w:r>
+        <w:rPr>
+          <w:rFonts w:ascii="Courier New" w:eastAsia="Times New Roman" w:hAnsi="Courier New" w:cs="Courier New"/>
+          <w:color w:val="000000" w:themeColor="text1"/>
+          <w:sz w:val="23"/>
+          <w:szCs w:val="23"/>
+          <w:shd w:val="clear" w:color="auto" w:fill="F0F3F5"/>
+          <w:lang w:eastAsia="pt-BR"/>
+        </w:rPr>
+        <w:t>git</w:t>
+      </w:r>
+      <w:proofErr w:type="spellEnd"/>
+      <w:r>
+        <w:rPr>
+          <w:rFonts w:ascii="Courier New" w:eastAsia="Times New Roman" w:hAnsi="Courier New" w:cs="Courier New"/>
+          <w:color w:val="000000" w:themeColor="text1"/>
+          <w:sz w:val="23"/>
+          <w:szCs w:val="23"/>
+          <w:shd w:val="clear" w:color="auto" w:fill="F0F3F5"/>
+          <w:lang w:eastAsia="pt-BR"/>
+        </w:rPr>
+        <w:t xml:space="preserve"> </w:t>
+      </w:r>
+      <w:proofErr w:type="spellStart"/>
+      <w:r>
+        <w:rPr>
+          <w:rFonts w:ascii="Courier New" w:eastAsia="Times New Roman" w:hAnsi="Courier New" w:cs="Courier New"/>
+          <w:color w:val="000000" w:themeColor="text1"/>
+          <w:sz w:val="23"/>
+          <w:szCs w:val="23"/>
+          <w:shd w:val="clear" w:color="auto" w:fill="F0F3F5"/>
+          <w:lang w:eastAsia="pt-BR"/>
+        </w:rPr>
+        <w:t>init</w:t>
+      </w:r>
+      <w:proofErr w:type="spellEnd"/>
+      <w:r>
+        <w:rPr>
+          <w:rFonts w:ascii="Source Serif Pro" w:eastAsia="Times New Roman" w:hAnsi="Source Serif Pro" w:cs="Times New Roman"/>
+          <w:color w:val="000000" w:themeColor="text1"/>
+          <w:sz w:val="27"/>
+          <w:szCs w:val="27"/>
+          <w:lang w:eastAsia="pt-BR"/>
+        </w:rPr>
+        <w:t xml:space="preserve"> nós conseguimos criar um repositório </w:t>
+      </w:r>
+      <w:proofErr w:type="spellStart"/>
+      <w:r>
+        <w:rPr>
+          <w:rFonts w:ascii="Source Serif Pro" w:eastAsia="Times New Roman" w:hAnsi="Source Serif Pro" w:cs="Times New Roman"/>
+          <w:color w:val="000000" w:themeColor="text1"/>
+          <w:sz w:val="27"/>
+          <w:szCs w:val="27"/>
+          <w:lang w:eastAsia="pt-BR"/>
+        </w:rPr>
+        <w:t>Git</w:t>
+      </w:r>
+      <w:proofErr w:type="spellEnd"/>
+      <w:r>
+        <w:rPr>
+          <w:rFonts w:ascii="Source Serif Pro" w:eastAsia="Times New Roman" w:hAnsi="Source Serif Pro" w:cs="Times New Roman"/>
+          <w:color w:val="000000" w:themeColor="text1"/>
+          <w:sz w:val="27"/>
+          <w:szCs w:val="27"/>
+          <w:lang w:eastAsia="pt-BR"/>
+        </w:rPr>
+        <w:t>;</w:t>
+      </w:r>
+    </w:p>
+    <w:p>
+      <w:pPr>
+        <w:numPr>
+          <w:ilvl w:val="0"/>
+          <w:numId w:val="2"/>
+        </w:numPr>
+        <w:shd w:val="clear" w:color="auto" w:fill="FFFFFF"/>
+        <w:spacing w:after="0" w:line="240" w:lineRule="auto"/>
+        <w:ind w:left="1200"/>
+        <w:jc w:val="both"/>
+        <w:rPr>
+          <w:rFonts w:ascii="Source Serif Pro" w:eastAsia="Times New Roman" w:hAnsi="Source Serif Pro" w:cs="Times New Roman"/>
+          <w:color w:val="000000" w:themeColor="text1"/>
+          <w:sz w:val="27"/>
+          <w:szCs w:val="27"/>
+          <w:lang w:eastAsia="pt-BR"/>
+        </w:rPr>
+      </w:pPr>
+      <w:r>
+        <w:rPr>
+          <w:rFonts w:ascii="Source Serif Pro" w:eastAsia="Times New Roman" w:hAnsi="Source Serif Pro" w:cs="Times New Roman"/>
+          <w:color w:val="000000" w:themeColor="text1"/>
+          <w:sz w:val="27"/>
+          <w:szCs w:val="27"/>
+          <w:lang w:eastAsia="pt-BR"/>
+        </w:rPr>
+        <w:t>Como analisar o estado do nosso repositório através do comando </w:t>
+      </w:r>
+      <w:proofErr w:type="spellStart"/>
+      <w:r>
+        <w:rPr>
+          <w:rFonts w:ascii="Courier New" w:eastAsia="Times New Roman" w:hAnsi="Courier New" w:cs="Courier New"/>
+          <w:color w:val="000000" w:themeColor="text1"/>
+          <w:sz w:val="23"/>
+          <w:szCs w:val="23"/>
+          <w:shd w:val="clear" w:color="auto" w:fill="F0F3F5"/>
+          <w:lang w:eastAsia="pt-BR"/>
+        </w:rPr>
+        <w:t>git</w:t>
+      </w:r>
+      <w:proofErr w:type="spellEnd"/>
+      <w:r>
+        <w:rPr>
+          <w:rFonts w:ascii="Courier New" w:eastAsia="Times New Roman" w:hAnsi="Courier New" w:cs="Courier New"/>
+          <w:color w:val="000000" w:themeColor="text1"/>
+          <w:sz w:val="23"/>
+          <w:szCs w:val="23"/>
+          <w:shd w:val="clear" w:color="auto" w:fill="F0F3F5"/>
+          <w:lang w:eastAsia="pt-BR"/>
+        </w:rPr>
+        <w:t xml:space="preserve"> status</w:t>
+      </w:r>
+      <w:r>
+        <w:rPr>
+          <w:rFonts w:ascii="Source Serif Pro" w:eastAsia="Times New Roman" w:hAnsi="Source Serif Pro" w:cs="Times New Roman"/>
+          <w:color w:val="000000" w:themeColor="text1"/>
+          <w:sz w:val="27"/>
+          <w:szCs w:val="27"/>
+          <w:lang w:eastAsia="pt-BR"/>
+        </w:rPr>
+        <w:t>.</w:t>
+      </w:r>
+    </w:p>
+    <w:p>
+      <w:pPr>
+        <w:shd w:val="clear" w:color="auto" w:fill="FFFFFF"/>
+        <w:spacing w:after="0" w:line="240" w:lineRule="auto"/>
+        <w:jc w:val="center"/>
+        <w:rPr>
+          <w:rFonts w:ascii="Source Serif Pro" w:eastAsia="Times New Roman" w:hAnsi="Source Serif Pro" w:cs="Times New Roman"/>
+          <w:b/>
+          <w:bCs/>
+          <w:color w:val="000000" w:themeColor="text1"/>
+          <w:sz w:val="27"/>
+          <w:szCs w:val="27"/>
+          <w:lang w:eastAsia="pt-BR"/>
+        </w:rPr>
+      </w:pPr>
+    </w:p>
+    <w:p>
+      <w:pPr>
+        <w:shd w:val="clear" w:color="auto" w:fill="FFFFFF" w:themeFill="background1"/>
+        <w:jc w:val="center"/>
+        <w:rPr>
+          <w:b/>
+          <w:bCs/>
+          <w:color w:val="000000" w:themeColor="text1"/>
+          <w:sz w:val="32"/>
+          <w:szCs w:val="32"/>
+        </w:rPr>
+      </w:pPr>
+      <w:r>
+        <w:rPr>
+          <w:b/>
+          <w:bCs/>
+          <w:color w:val="000000" w:themeColor="text1"/>
+          <w:sz w:val="32"/>
+          <w:szCs w:val="32"/>
+        </w:rPr>
+        <w:t>02.INICIANDO OS TRABALHOS</w:t>
+      </w:r>
+    </w:p>
+    <w:p>
+      <w:pPr>
+        <w:shd w:val="clear" w:color="auto" w:fill="FFFFFF" w:themeFill="background1"/>
+        <w:rPr>
+          <w:b/>
+          <w:bCs/>
+          <w:color w:val="000000" w:themeColor="text1"/>
+          <w:sz w:val="32"/>
+          <w:szCs w:val="32"/>
+        </w:rPr>
+      </w:pPr>
+      <w:r>
+        <w:rPr>
+          <w:b/>
+          <w:bCs/>
+          <w:color w:val="000000" w:themeColor="text1"/>
+          <w:sz w:val="32"/>
+          <w:szCs w:val="32"/>
+        </w:rPr>
+        <w:t>SALVANDO ALTERAÇÕES</w:t>
+      </w:r>
+    </w:p>
+    <w:p>
+      <w:pPr>
+        <w:shd w:val="clear" w:color="auto" w:fill="FFFFFF"/>
+        <w:spacing w:after="0" w:line="240" w:lineRule="auto"/>
+        <w:jc w:val="both"/>
+        <w:rPr>
+          <w:rFonts w:ascii="Source Serif Pro" w:eastAsia="Times New Roman" w:hAnsi="Source Serif Pro" w:cs="Times New Roman"/>
+          <w:color w:val="000000" w:themeColor="text1"/>
+          <w:sz w:val="27"/>
+          <w:szCs w:val="27"/>
+          <w:lang w:eastAsia="pt-BR"/>
+        </w:rPr>
+      </w:pPr>
+      <w:r>
+        <w:rPr>
+          <w:rFonts w:ascii="Source Serif Pro" w:eastAsia="Times New Roman" w:hAnsi="Source Serif Pro" w:cs="Times New Roman"/>
+          <w:color w:val="000000" w:themeColor="text1"/>
+          <w:sz w:val="27"/>
+          <w:szCs w:val="27"/>
+          <w:lang w:eastAsia="pt-BR"/>
+        </w:rPr>
+        <w:t>Já criamos nosso primeiro repositório, então, se executarmos </w:t>
+      </w:r>
+      <w:proofErr w:type="spellStart"/>
+      <w:r>
+        <w:rPr>
+          <w:rFonts w:ascii="Courier New" w:eastAsia="Times New Roman" w:hAnsi="Courier New" w:cs="Courier New"/>
+          <w:color w:val="000000" w:themeColor="text1"/>
+          <w:sz w:val="23"/>
+          <w:szCs w:val="23"/>
+          <w:shd w:val="clear" w:color="auto" w:fill="F0F3F5"/>
+          <w:lang w:eastAsia="pt-BR"/>
+        </w:rPr>
+        <w:t>git</w:t>
+      </w:r>
+      <w:proofErr w:type="spellEnd"/>
+      <w:r>
+        <w:rPr>
+          <w:rFonts w:ascii="Courier New" w:eastAsia="Times New Roman" w:hAnsi="Courier New" w:cs="Courier New"/>
+          <w:color w:val="000000" w:themeColor="text1"/>
+          <w:sz w:val="23"/>
+          <w:szCs w:val="23"/>
+          <w:shd w:val="clear" w:color="auto" w:fill="F0F3F5"/>
+          <w:lang w:eastAsia="pt-BR"/>
+        </w:rPr>
+        <w:t xml:space="preserve"> status</w:t>
+      </w:r>
+      <w:r>
+        <w:rPr>
+          <w:rFonts w:ascii="Source Serif Pro" w:eastAsia="Times New Roman" w:hAnsi="Source Serif Pro" w:cs="Times New Roman"/>
+          <w:color w:val="000000" w:themeColor="text1"/>
+          <w:sz w:val="27"/>
+          <w:szCs w:val="27"/>
+          <w:lang w:eastAsia="pt-BR"/>
+        </w:rPr>
+        <w:t xml:space="preserve"> dentro da pasta em que trabalhamos anteriormente, veremos que </w:t>
+      </w:r>
+      <w:proofErr w:type="gramStart"/>
+      <w:r>
+        <w:rPr>
+          <w:rFonts w:ascii="Source Serif Pro" w:eastAsia="Times New Roman" w:hAnsi="Source Serif Pro" w:cs="Times New Roman"/>
+          <w:color w:val="000000" w:themeColor="text1"/>
+          <w:sz w:val="27"/>
+          <w:szCs w:val="27"/>
+          <w:lang w:eastAsia="pt-BR"/>
+        </w:rPr>
+        <w:t>trata-se</w:t>
+      </w:r>
+      <w:proofErr w:type="gramEnd"/>
+      <w:r>
+        <w:rPr>
+          <w:rFonts w:ascii="Source Serif Pro" w:eastAsia="Times New Roman" w:hAnsi="Source Serif Pro" w:cs="Times New Roman"/>
+          <w:color w:val="000000" w:themeColor="text1"/>
+          <w:sz w:val="27"/>
+          <w:szCs w:val="27"/>
+          <w:lang w:eastAsia="pt-BR"/>
+        </w:rPr>
+        <w:t xml:space="preserve"> de um repositório </w:t>
+      </w:r>
+      <w:proofErr w:type="spellStart"/>
+      <w:r>
+        <w:rPr>
+          <w:rFonts w:ascii="Source Serif Pro" w:eastAsia="Times New Roman" w:hAnsi="Source Serif Pro" w:cs="Times New Roman"/>
+          <w:color w:val="000000" w:themeColor="text1"/>
+          <w:sz w:val="27"/>
+          <w:szCs w:val="27"/>
+          <w:lang w:eastAsia="pt-BR"/>
+        </w:rPr>
+        <w:t>Git</w:t>
+      </w:r>
+      <w:proofErr w:type="spellEnd"/>
+      <w:r>
+        <w:rPr>
+          <w:rFonts w:ascii="Source Serif Pro" w:eastAsia="Times New Roman" w:hAnsi="Source Serif Pro" w:cs="Times New Roman"/>
+          <w:color w:val="000000" w:themeColor="text1"/>
+          <w:sz w:val="27"/>
+          <w:szCs w:val="27"/>
+          <w:lang w:eastAsia="pt-BR"/>
+        </w:rPr>
+        <w:t xml:space="preserve">, porém, seu arquivo ainda não está sendo monitorado, ou seja, ele não está salvo no histórico do </w:t>
+      </w:r>
+      <w:proofErr w:type="spellStart"/>
+      <w:r>
+        <w:rPr>
+          <w:rFonts w:ascii="Source Serif Pro" w:eastAsia="Times New Roman" w:hAnsi="Source Serif Pro" w:cs="Times New Roman"/>
+          <w:color w:val="000000" w:themeColor="text1"/>
+          <w:sz w:val="27"/>
+          <w:szCs w:val="27"/>
+          <w:lang w:eastAsia="pt-BR"/>
+        </w:rPr>
+        <w:t>Git</w:t>
+      </w:r>
+      <w:proofErr w:type="spellEnd"/>
+      <w:r>
+        <w:rPr>
+          <w:rFonts w:ascii="Source Serif Pro" w:eastAsia="Times New Roman" w:hAnsi="Source Serif Pro" w:cs="Times New Roman"/>
+          <w:color w:val="000000" w:themeColor="text1"/>
+          <w:sz w:val="27"/>
+          <w:szCs w:val="27"/>
+          <w:lang w:eastAsia="pt-BR"/>
+        </w:rPr>
+        <w:t>. Para salvarmos uma alteração, ou um arquivo nele, precisaremos que ele monitore o arquivo, e suas mudanças.</w:t>
+      </w:r>
+    </w:p>
+    <w:p>
+      <w:pPr>
+        <w:shd w:val="clear" w:color="auto" w:fill="FFFFFF"/>
+        <w:spacing w:after="0" w:line="240" w:lineRule="auto"/>
+        <w:jc w:val="both"/>
+        <w:rPr>
+          <w:rFonts w:ascii="Source Serif Pro" w:eastAsia="Times New Roman" w:hAnsi="Source Serif Pro" w:cs="Times New Roman"/>
+          <w:color w:val="000000" w:themeColor="text1"/>
+          <w:sz w:val="27"/>
+          <w:szCs w:val="27"/>
+          <w:lang w:eastAsia="pt-BR"/>
+        </w:rPr>
+      </w:pPr>
+      <w:r>
+        <w:rPr>
+          <w:rFonts w:ascii="Source Serif Pro" w:eastAsia="Times New Roman" w:hAnsi="Source Serif Pro" w:cs="Times New Roman"/>
+          <w:color w:val="000000" w:themeColor="text1"/>
+          <w:sz w:val="27"/>
+          <w:szCs w:val="27"/>
+          <w:lang w:eastAsia="pt-BR"/>
+        </w:rPr>
+        <w:t>Como o arquivo </w:t>
+      </w:r>
+      <w:r>
+        <w:rPr>
+          <w:rFonts w:ascii="Courier New" w:eastAsia="Times New Roman" w:hAnsi="Courier New" w:cs="Courier New"/>
+          <w:color w:val="000000" w:themeColor="text1"/>
+          <w:sz w:val="23"/>
+          <w:szCs w:val="23"/>
+          <w:shd w:val="clear" w:color="auto" w:fill="F0F3F5"/>
+          <w:lang w:eastAsia="pt-BR"/>
+        </w:rPr>
+        <w:t>index.html</w:t>
+      </w:r>
+      <w:r>
+        <w:rPr>
+          <w:rFonts w:ascii="Source Serif Pro" w:eastAsia="Times New Roman" w:hAnsi="Source Serif Pro" w:cs="Times New Roman"/>
+          <w:color w:val="000000" w:themeColor="text1"/>
+          <w:sz w:val="27"/>
+          <w:szCs w:val="27"/>
+          <w:lang w:eastAsia="pt-BR"/>
+        </w:rPr>
+        <w:t xml:space="preserve"> ainda não está sendo monitorado, e nunca foi editado e salvo pelo </w:t>
+      </w:r>
+      <w:proofErr w:type="spellStart"/>
+      <w:r>
+        <w:rPr>
+          <w:rFonts w:ascii="Source Serif Pro" w:eastAsia="Times New Roman" w:hAnsi="Source Serif Pro" w:cs="Times New Roman"/>
+          <w:color w:val="000000" w:themeColor="text1"/>
+          <w:sz w:val="27"/>
+          <w:szCs w:val="27"/>
+          <w:lang w:eastAsia="pt-BR"/>
+        </w:rPr>
+        <w:t>Git</w:t>
+      </w:r>
+      <w:proofErr w:type="spellEnd"/>
+      <w:r>
+        <w:rPr>
+          <w:rFonts w:ascii="Source Serif Pro" w:eastAsia="Times New Roman" w:hAnsi="Source Serif Pro" w:cs="Times New Roman"/>
+          <w:color w:val="000000" w:themeColor="text1"/>
+          <w:sz w:val="27"/>
+          <w:szCs w:val="27"/>
+          <w:lang w:eastAsia="pt-BR"/>
+        </w:rPr>
+        <w:t>, utilizaremos o comando </w:t>
+      </w:r>
+      <w:proofErr w:type="spellStart"/>
+      <w:r>
+        <w:rPr>
+          <w:rFonts w:ascii="Courier New" w:eastAsia="Times New Roman" w:hAnsi="Courier New" w:cs="Courier New"/>
+          <w:color w:val="000000" w:themeColor="text1"/>
+          <w:sz w:val="23"/>
+          <w:szCs w:val="23"/>
+          <w:shd w:val="clear" w:color="auto" w:fill="F0F3F5"/>
+          <w:lang w:eastAsia="pt-BR"/>
+        </w:rPr>
+        <w:t>git</w:t>
+      </w:r>
+      <w:proofErr w:type="spellEnd"/>
+      <w:r>
+        <w:rPr>
+          <w:rFonts w:ascii="Courier New" w:eastAsia="Times New Roman" w:hAnsi="Courier New" w:cs="Courier New"/>
+          <w:color w:val="000000" w:themeColor="text1"/>
+          <w:sz w:val="23"/>
+          <w:szCs w:val="23"/>
+          <w:shd w:val="clear" w:color="auto" w:fill="F0F3F5"/>
+          <w:lang w:eastAsia="pt-BR"/>
+        </w:rPr>
+        <w:t xml:space="preserve"> </w:t>
+      </w:r>
+      <w:proofErr w:type="spellStart"/>
+      <w:r>
+        <w:rPr>
+          <w:rFonts w:ascii="Courier New" w:eastAsia="Times New Roman" w:hAnsi="Courier New" w:cs="Courier New"/>
+          <w:color w:val="000000" w:themeColor="text1"/>
+          <w:sz w:val="23"/>
+          <w:szCs w:val="23"/>
+          <w:shd w:val="clear" w:color="auto" w:fill="F0F3F5"/>
+          <w:lang w:eastAsia="pt-BR"/>
+        </w:rPr>
+        <w:t>add</w:t>
+      </w:r>
+      <w:proofErr w:type="spellEnd"/>
+      <w:r>
+        <w:rPr>
+          <w:rFonts w:ascii="Courier New" w:eastAsia="Times New Roman" w:hAnsi="Courier New" w:cs="Courier New"/>
+          <w:color w:val="000000" w:themeColor="text1"/>
+          <w:sz w:val="23"/>
+          <w:szCs w:val="23"/>
+          <w:shd w:val="clear" w:color="auto" w:fill="F0F3F5"/>
+          <w:lang w:eastAsia="pt-BR"/>
+        </w:rPr>
+        <w:t xml:space="preserve"> index.html</w:t>
+      </w:r>
+      <w:r>
+        <w:rPr>
+          <w:rFonts w:ascii="Source Serif Pro" w:eastAsia="Times New Roman" w:hAnsi="Source Serif Pro" w:cs="Times New Roman"/>
+          <w:color w:val="000000" w:themeColor="text1"/>
+          <w:sz w:val="27"/>
+          <w:szCs w:val="27"/>
+          <w:lang w:eastAsia="pt-BR"/>
+        </w:rPr>
+        <w:t>. Se tivéssemos vários arquivos, não precisaríamos colocar seus nomes um a um, bastando </w:t>
+      </w:r>
+      <w:proofErr w:type="spellStart"/>
+      <w:r>
+        <w:rPr>
+          <w:rFonts w:ascii="Courier New" w:eastAsia="Times New Roman" w:hAnsi="Courier New" w:cs="Courier New"/>
+          <w:color w:val="000000" w:themeColor="text1"/>
+          <w:sz w:val="23"/>
+          <w:szCs w:val="23"/>
+          <w:shd w:val="clear" w:color="auto" w:fill="F0F3F5"/>
+          <w:lang w:eastAsia="pt-BR"/>
+        </w:rPr>
+        <w:t>git</w:t>
+      </w:r>
+      <w:proofErr w:type="spellEnd"/>
+      <w:r>
+        <w:rPr>
+          <w:rFonts w:ascii="Courier New" w:eastAsia="Times New Roman" w:hAnsi="Courier New" w:cs="Courier New"/>
+          <w:color w:val="000000" w:themeColor="text1"/>
+          <w:sz w:val="23"/>
+          <w:szCs w:val="23"/>
+          <w:shd w:val="clear" w:color="auto" w:fill="F0F3F5"/>
+          <w:lang w:eastAsia="pt-BR"/>
+        </w:rPr>
+        <w:t xml:space="preserve"> </w:t>
+      </w:r>
+      <w:proofErr w:type="spellStart"/>
+      <w:proofErr w:type="gramStart"/>
+      <w:r>
+        <w:rPr>
+          <w:rFonts w:ascii="Courier New" w:eastAsia="Times New Roman" w:hAnsi="Courier New" w:cs="Courier New"/>
+          <w:color w:val="000000" w:themeColor="text1"/>
+          <w:sz w:val="23"/>
+          <w:szCs w:val="23"/>
+          <w:shd w:val="clear" w:color="auto" w:fill="F0F3F5"/>
+          <w:lang w:eastAsia="pt-BR"/>
+        </w:rPr>
+        <w:t>add</w:t>
+      </w:r>
+      <w:proofErr w:type="spellEnd"/>
+      <w:r>
+        <w:rPr>
+          <w:rFonts w:ascii="Courier New" w:eastAsia="Times New Roman" w:hAnsi="Courier New" w:cs="Courier New"/>
+          <w:color w:val="000000" w:themeColor="text1"/>
+          <w:sz w:val="23"/>
+          <w:szCs w:val="23"/>
+          <w:shd w:val="clear" w:color="auto" w:fill="F0F3F5"/>
+          <w:lang w:eastAsia="pt-BR"/>
+        </w:rPr>
+        <w:t xml:space="preserve"> .</w:t>
+      </w:r>
+      <w:proofErr w:type="gramEnd"/>
+      <w:r>
+        <w:rPr>
+          <w:rFonts w:ascii="Source Serif Pro" w:eastAsia="Times New Roman" w:hAnsi="Source Serif Pro" w:cs="Times New Roman"/>
+          <w:color w:val="000000" w:themeColor="text1"/>
+          <w:sz w:val="27"/>
+          <w:szCs w:val="27"/>
+          <w:lang w:eastAsia="pt-BR"/>
+        </w:rPr>
+        <w:t> para que todos os arquivos da pasta atual sejam monitorados.</w:t>
+      </w:r>
+    </w:p>
+    <w:p>
+      <w:pPr>
+        <w:shd w:val="clear" w:color="auto" w:fill="FFFFFF"/>
+        <w:spacing w:after="0" w:line="240" w:lineRule="auto"/>
+        <w:jc w:val="both"/>
+        <w:rPr>
+          <w:rFonts w:ascii="Source Serif Pro" w:eastAsia="Times New Roman" w:hAnsi="Source Serif Pro" w:cs="Times New Roman"/>
+          <w:color w:val="000000" w:themeColor="text1"/>
+          <w:sz w:val="27"/>
+          <w:szCs w:val="27"/>
+          <w:lang w:eastAsia="pt-BR"/>
+        </w:rPr>
+      </w:pPr>
+      <w:r>
+        <w:rPr>
+          <w:rFonts w:ascii="Source Serif Pro" w:eastAsia="Times New Roman" w:hAnsi="Source Serif Pro" w:cs="Times New Roman"/>
+          <w:color w:val="000000" w:themeColor="text1"/>
+          <w:sz w:val="27"/>
+          <w:szCs w:val="27"/>
+          <w:lang w:eastAsia="pt-BR"/>
+        </w:rPr>
+        <w:lastRenderedPageBreak/>
+        <w:t>Com isso, se rodarmos </w:t>
+      </w:r>
+      <w:proofErr w:type="spellStart"/>
+      <w:r>
+        <w:rPr>
+          <w:rFonts w:ascii="Courier New" w:eastAsia="Times New Roman" w:hAnsi="Courier New" w:cs="Courier New"/>
+          <w:color w:val="000000" w:themeColor="text1"/>
+          <w:sz w:val="23"/>
+          <w:szCs w:val="23"/>
+          <w:shd w:val="clear" w:color="auto" w:fill="F0F3F5"/>
+          <w:lang w:eastAsia="pt-BR"/>
+        </w:rPr>
+        <w:t>git</w:t>
+      </w:r>
+      <w:proofErr w:type="spellEnd"/>
+      <w:r>
+        <w:rPr>
+          <w:rFonts w:ascii="Courier New" w:eastAsia="Times New Roman" w:hAnsi="Courier New" w:cs="Courier New"/>
+          <w:color w:val="000000" w:themeColor="text1"/>
+          <w:sz w:val="23"/>
+          <w:szCs w:val="23"/>
+          <w:shd w:val="clear" w:color="auto" w:fill="F0F3F5"/>
+          <w:lang w:eastAsia="pt-BR"/>
+        </w:rPr>
+        <w:t xml:space="preserve"> status</w:t>
+      </w:r>
+      <w:r>
+        <w:rPr>
+          <w:rFonts w:ascii="Source Serif Pro" w:eastAsia="Times New Roman" w:hAnsi="Source Serif Pro" w:cs="Times New Roman"/>
+          <w:color w:val="000000" w:themeColor="text1"/>
+          <w:sz w:val="27"/>
+          <w:szCs w:val="27"/>
+          <w:lang w:eastAsia="pt-BR"/>
+        </w:rPr>
+        <w:t>, desta vez teremos um retorno diferente, incluindo </w:t>
+      </w:r>
+      <w:proofErr w:type="spellStart"/>
+      <w:r>
+        <w:rPr>
+          <w:rFonts w:ascii="Courier New" w:eastAsia="Times New Roman" w:hAnsi="Courier New" w:cs="Courier New"/>
+          <w:color w:val="000000" w:themeColor="text1"/>
+          <w:sz w:val="23"/>
+          <w:szCs w:val="23"/>
+          <w:shd w:val="clear" w:color="auto" w:fill="F0F3F5"/>
+          <w:lang w:eastAsia="pt-BR"/>
+        </w:rPr>
+        <w:t>Changes</w:t>
+      </w:r>
+      <w:proofErr w:type="spellEnd"/>
+      <w:r>
+        <w:rPr>
+          <w:rFonts w:ascii="Courier New" w:eastAsia="Times New Roman" w:hAnsi="Courier New" w:cs="Courier New"/>
+          <w:color w:val="000000" w:themeColor="text1"/>
+          <w:sz w:val="23"/>
+          <w:szCs w:val="23"/>
+          <w:shd w:val="clear" w:color="auto" w:fill="F0F3F5"/>
+          <w:lang w:eastAsia="pt-BR"/>
+        </w:rPr>
+        <w:t xml:space="preserve"> </w:t>
+      </w:r>
+      <w:proofErr w:type="spellStart"/>
+      <w:r>
+        <w:rPr>
+          <w:rFonts w:ascii="Courier New" w:eastAsia="Times New Roman" w:hAnsi="Courier New" w:cs="Courier New"/>
+          <w:color w:val="000000" w:themeColor="text1"/>
+          <w:sz w:val="23"/>
+          <w:szCs w:val="23"/>
+          <w:shd w:val="clear" w:color="auto" w:fill="F0F3F5"/>
+          <w:lang w:eastAsia="pt-BR"/>
+        </w:rPr>
+        <w:t>to</w:t>
+      </w:r>
+      <w:proofErr w:type="spellEnd"/>
+      <w:r>
+        <w:rPr>
+          <w:rFonts w:ascii="Courier New" w:eastAsia="Times New Roman" w:hAnsi="Courier New" w:cs="Courier New"/>
+          <w:color w:val="000000" w:themeColor="text1"/>
+          <w:sz w:val="23"/>
+          <w:szCs w:val="23"/>
+          <w:shd w:val="clear" w:color="auto" w:fill="F0F3F5"/>
+          <w:lang w:eastAsia="pt-BR"/>
+        </w:rPr>
+        <w:t xml:space="preserve"> </w:t>
+      </w:r>
+      <w:proofErr w:type="spellStart"/>
+      <w:r>
+        <w:rPr>
+          <w:rFonts w:ascii="Courier New" w:eastAsia="Times New Roman" w:hAnsi="Courier New" w:cs="Courier New"/>
+          <w:color w:val="000000" w:themeColor="text1"/>
+          <w:sz w:val="23"/>
+          <w:szCs w:val="23"/>
+          <w:shd w:val="clear" w:color="auto" w:fill="F0F3F5"/>
+          <w:lang w:eastAsia="pt-BR"/>
+        </w:rPr>
+        <w:t>committed</w:t>
+      </w:r>
+      <w:proofErr w:type="spellEnd"/>
+      <w:r>
+        <w:rPr>
+          <w:rFonts w:ascii="Source Serif Pro" w:eastAsia="Times New Roman" w:hAnsi="Source Serif Pro" w:cs="Times New Roman"/>
+          <w:color w:val="000000" w:themeColor="text1"/>
+          <w:sz w:val="27"/>
+          <w:szCs w:val="27"/>
+          <w:lang w:eastAsia="pt-BR"/>
+        </w:rPr>
+        <w:t xml:space="preserve">, isto é, "mudanças a serem </w:t>
+      </w:r>
+      <w:proofErr w:type="spellStart"/>
+      <w:r>
+        <w:rPr>
+          <w:rFonts w:ascii="Source Serif Pro" w:eastAsia="Times New Roman" w:hAnsi="Source Serif Pro" w:cs="Times New Roman"/>
+          <w:color w:val="000000" w:themeColor="text1"/>
+          <w:sz w:val="27"/>
+          <w:szCs w:val="27"/>
+          <w:lang w:eastAsia="pt-BR"/>
+        </w:rPr>
+        <w:t>commitadas</w:t>
+      </w:r>
+      <w:proofErr w:type="spellEnd"/>
+      <w:r>
+        <w:rPr>
+          <w:rFonts w:ascii="Source Serif Pro" w:eastAsia="Times New Roman" w:hAnsi="Source Serif Pro" w:cs="Times New Roman"/>
+          <w:color w:val="000000" w:themeColor="text1"/>
+          <w:sz w:val="27"/>
+          <w:szCs w:val="27"/>
+          <w:lang w:eastAsia="pt-BR"/>
+        </w:rPr>
+        <w:t>", ou salvas, enviadas. Inclusive, é indicado que poderíamos executar </w:t>
+      </w:r>
+      <w:proofErr w:type="spellStart"/>
+      <w:r>
+        <w:rPr>
+          <w:rFonts w:ascii="Courier New" w:eastAsia="Times New Roman" w:hAnsi="Courier New" w:cs="Courier New"/>
+          <w:color w:val="000000" w:themeColor="text1"/>
+          <w:sz w:val="23"/>
+          <w:szCs w:val="23"/>
+          <w:shd w:val="clear" w:color="auto" w:fill="F0F3F5"/>
+          <w:lang w:eastAsia="pt-BR"/>
+        </w:rPr>
+        <w:t>git</w:t>
+      </w:r>
+      <w:proofErr w:type="spellEnd"/>
+      <w:r>
+        <w:rPr>
+          <w:rFonts w:ascii="Courier New" w:eastAsia="Times New Roman" w:hAnsi="Courier New" w:cs="Courier New"/>
+          <w:color w:val="000000" w:themeColor="text1"/>
+          <w:sz w:val="23"/>
+          <w:szCs w:val="23"/>
+          <w:shd w:val="clear" w:color="auto" w:fill="F0F3F5"/>
+          <w:lang w:eastAsia="pt-BR"/>
+        </w:rPr>
+        <w:t xml:space="preserve"> </w:t>
+      </w:r>
+      <w:proofErr w:type="spellStart"/>
+      <w:r>
+        <w:rPr>
+          <w:rFonts w:ascii="Courier New" w:eastAsia="Times New Roman" w:hAnsi="Courier New" w:cs="Courier New"/>
+          <w:color w:val="000000" w:themeColor="text1"/>
+          <w:sz w:val="23"/>
+          <w:szCs w:val="23"/>
+          <w:shd w:val="clear" w:color="auto" w:fill="F0F3F5"/>
+          <w:lang w:eastAsia="pt-BR"/>
+        </w:rPr>
+        <w:t>rm</w:t>
+      </w:r>
+      <w:proofErr w:type="spellEnd"/>
+      <w:r>
+        <w:rPr>
+          <w:rFonts w:ascii="Source Serif Pro" w:eastAsia="Times New Roman" w:hAnsi="Source Serif Pro" w:cs="Times New Roman"/>
+          <w:color w:val="000000" w:themeColor="text1"/>
+          <w:sz w:val="27"/>
+          <w:szCs w:val="27"/>
+          <w:lang w:eastAsia="pt-BR"/>
+        </w:rPr>
+        <w:t> para remover o arquivo e para que o mesmo deixe de ser monitorado, o que não queremos fazer.</w:t>
+      </w:r>
+    </w:p>
+    <w:p>
+      <w:pPr>
+        <w:shd w:val="clear" w:color="auto" w:fill="FFFFFF"/>
+        <w:spacing w:after="0" w:line="240" w:lineRule="auto"/>
+        <w:jc w:val="both"/>
+        <w:rPr>
+          <w:rFonts w:ascii="Source Serif Pro" w:eastAsia="Times New Roman" w:hAnsi="Source Serif Pro" w:cs="Times New Roman"/>
+          <w:color w:val="000000" w:themeColor="text1"/>
+          <w:sz w:val="27"/>
+          <w:szCs w:val="27"/>
+          <w:lang w:eastAsia="pt-BR"/>
+        </w:rPr>
+      </w:pPr>
+      <w:r>
+        <w:rPr>
+          <w:rFonts w:ascii="Source Serif Pro" w:eastAsia="Times New Roman" w:hAnsi="Source Serif Pro" w:cs="Times New Roman"/>
+          <w:color w:val="000000" w:themeColor="text1"/>
+          <w:sz w:val="27"/>
+          <w:szCs w:val="27"/>
+          <w:lang w:eastAsia="pt-BR"/>
+        </w:rPr>
+        <w:t>Queremos salvar as alterações, e o que poderemos entender como sendo um </w:t>
+      </w:r>
+      <w:proofErr w:type="spellStart"/>
+      <w:r>
+        <w:rPr>
+          <w:rFonts w:ascii="Source Serif Pro" w:eastAsia="Times New Roman" w:hAnsi="Source Serif Pro" w:cs="Times New Roman"/>
+          <w:i/>
+          <w:iCs/>
+          <w:color w:val="000000" w:themeColor="text1"/>
+          <w:sz w:val="27"/>
+          <w:szCs w:val="27"/>
+          <w:lang w:eastAsia="pt-BR"/>
+        </w:rPr>
+        <w:t>check</w:t>
+      </w:r>
+      <w:proofErr w:type="spellEnd"/>
+      <w:r>
+        <w:rPr>
+          <w:rFonts w:ascii="Source Serif Pro" w:eastAsia="Times New Roman" w:hAnsi="Source Serif Pro" w:cs="Times New Roman"/>
+          <w:i/>
+          <w:iCs/>
+          <w:color w:val="000000" w:themeColor="text1"/>
+          <w:sz w:val="27"/>
+          <w:szCs w:val="27"/>
+          <w:lang w:eastAsia="pt-BR"/>
+        </w:rPr>
+        <w:t xml:space="preserve"> point</w:t>
+      </w:r>
+      <w:r>
+        <w:rPr>
+          <w:rFonts w:ascii="Source Serif Pro" w:eastAsia="Times New Roman" w:hAnsi="Source Serif Pro" w:cs="Times New Roman"/>
+          <w:color w:val="000000" w:themeColor="text1"/>
+          <w:sz w:val="27"/>
+          <w:szCs w:val="27"/>
+          <w:lang w:eastAsia="pt-BR"/>
+        </w:rPr>
+        <w:t> para indicar que houve mudança, seria o </w:t>
+      </w:r>
+      <w:proofErr w:type="spellStart"/>
+      <w:r>
+        <w:rPr>
+          <w:rFonts w:ascii="Source Serif Pro" w:eastAsia="Times New Roman" w:hAnsi="Source Serif Pro" w:cs="Times New Roman"/>
+          <w:b/>
+          <w:bCs/>
+          <w:color w:val="000000" w:themeColor="text1"/>
+          <w:sz w:val="27"/>
+          <w:szCs w:val="27"/>
+          <w:lang w:eastAsia="pt-BR"/>
+        </w:rPr>
+        <w:t>commit</w:t>
+      </w:r>
+      <w:proofErr w:type="spellEnd"/>
+      <w:r>
+        <w:rPr>
+          <w:rFonts w:ascii="Source Serif Pro" w:eastAsia="Times New Roman" w:hAnsi="Source Serif Pro" w:cs="Times New Roman"/>
+          <w:color w:val="000000" w:themeColor="text1"/>
+          <w:sz w:val="27"/>
+          <w:szCs w:val="27"/>
+          <w:lang w:eastAsia="pt-BR"/>
+        </w:rPr>
+        <w:t>, que precisa ter modificações, que já adicionamos, mas também precisa ter uma mensagem, o que criaremos agora. Por já termos adicionado as modificações a serem enviadas, executaremos simplesmente </w:t>
+      </w:r>
+      <w:proofErr w:type="spellStart"/>
+      <w:r>
+        <w:rPr>
+          <w:rFonts w:ascii="Courier New" w:eastAsia="Times New Roman" w:hAnsi="Courier New" w:cs="Courier New"/>
+          <w:color w:val="000000" w:themeColor="text1"/>
+          <w:sz w:val="23"/>
+          <w:szCs w:val="23"/>
+          <w:shd w:val="clear" w:color="auto" w:fill="F0F3F5"/>
+          <w:lang w:eastAsia="pt-BR"/>
+        </w:rPr>
+        <w:t>git</w:t>
+      </w:r>
+      <w:proofErr w:type="spellEnd"/>
+      <w:r>
+        <w:rPr>
+          <w:rFonts w:ascii="Courier New" w:eastAsia="Times New Roman" w:hAnsi="Courier New" w:cs="Courier New"/>
+          <w:color w:val="000000" w:themeColor="text1"/>
+          <w:sz w:val="23"/>
+          <w:szCs w:val="23"/>
+          <w:shd w:val="clear" w:color="auto" w:fill="F0F3F5"/>
+          <w:lang w:eastAsia="pt-BR"/>
+        </w:rPr>
+        <w:t xml:space="preserve"> </w:t>
+      </w:r>
+      <w:proofErr w:type="spellStart"/>
+      <w:r>
+        <w:rPr>
+          <w:rFonts w:ascii="Courier New" w:eastAsia="Times New Roman" w:hAnsi="Courier New" w:cs="Courier New"/>
+          <w:color w:val="000000" w:themeColor="text1"/>
+          <w:sz w:val="23"/>
+          <w:szCs w:val="23"/>
+          <w:shd w:val="clear" w:color="auto" w:fill="F0F3F5"/>
+          <w:lang w:eastAsia="pt-BR"/>
+        </w:rPr>
+        <w:t>commit</w:t>
+      </w:r>
+      <w:proofErr w:type="spellEnd"/>
+      <w:r>
+        <w:rPr>
+          <w:rFonts w:ascii="Courier New" w:eastAsia="Times New Roman" w:hAnsi="Courier New" w:cs="Courier New"/>
+          <w:color w:val="000000" w:themeColor="text1"/>
+          <w:sz w:val="23"/>
+          <w:szCs w:val="23"/>
+          <w:shd w:val="clear" w:color="auto" w:fill="F0F3F5"/>
+          <w:lang w:eastAsia="pt-BR"/>
+        </w:rPr>
+        <w:t xml:space="preserve"> -m "Criando arquivo index.html com lista de cursos"</w:t>
+      </w:r>
+      <w:r>
+        <w:rPr>
+          <w:rFonts w:ascii="Source Serif Pro" w:eastAsia="Times New Roman" w:hAnsi="Source Serif Pro" w:cs="Times New Roman"/>
+          <w:color w:val="000000" w:themeColor="text1"/>
+          <w:sz w:val="27"/>
+          <w:szCs w:val="27"/>
+          <w:lang w:eastAsia="pt-BR"/>
+        </w:rPr>
+        <w:t>, em que o parâmetro </w:t>
+      </w:r>
+      <w:r>
+        <w:rPr>
+          <w:rFonts w:ascii="Courier New" w:eastAsia="Times New Roman" w:hAnsi="Courier New" w:cs="Courier New"/>
+          <w:color w:val="000000" w:themeColor="text1"/>
+          <w:sz w:val="23"/>
+          <w:szCs w:val="23"/>
+          <w:shd w:val="clear" w:color="auto" w:fill="F0F3F5"/>
+          <w:lang w:eastAsia="pt-BR"/>
+        </w:rPr>
+        <w:t>-m</w:t>
+      </w:r>
+      <w:r>
+        <w:rPr>
+          <w:rFonts w:ascii="Source Serif Pro" w:eastAsia="Times New Roman" w:hAnsi="Source Serif Pro" w:cs="Times New Roman"/>
+          <w:color w:val="000000" w:themeColor="text1"/>
+          <w:sz w:val="27"/>
+          <w:szCs w:val="27"/>
+          <w:lang w:eastAsia="pt-BR"/>
+        </w:rPr>
+        <w:t xml:space="preserve"> serve para passarmos uma mensagem de </w:t>
+      </w:r>
+      <w:proofErr w:type="spellStart"/>
+      <w:r>
+        <w:rPr>
+          <w:rFonts w:ascii="Source Serif Pro" w:eastAsia="Times New Roman" w:hAnsi="Source Serif Pro" w:cs="Times New Roman"/>
+          <w:color w:val="000000" w:themeColor="text1"/>
+          <w:sz w:val="27"/>
+          <w:szCs w:val="27"/>
+          <w:lang w:eastAsia="pt-BR"/>
+        </w:rPr>
+        <w:t>commit</w:t>
+      </w:r>
+      <w:proofErr w:type="spellEnd"/>
+      <w:r>
+        <w:rPr>
+          <w:rFonts w:ascii="Source Serif Pro" w:eastAsia="Times New Roman" w:hAnsi="Source Serif Pro" w:cs="Times New Roman"/>
+          <w:color w:val="000000" w:themeColor="text1"/>
+          <w:sz w:val="27"/>
+          <w:szCs w:val="27"/>
+          <w:lang w:eastAsia="pt-BR"/>
+        </w:rPr>
+        <w:t>, que será incluído entre aspas.</w:t>
+      </w:r>
+    </w:p>
+    <w:p>
+      <w:pPr>
+        <w:shd w:val="clear" w:color="auto" w:fill="F0F0F0"/>
+        <w:spacing w:line="240" w:lineRule="auto"/>
+        <w:jc w:val="both"/>
+        <w:rPr>
+          <w:rFonts w:ascii="Source Serif Pro" w:eastAsia="Times New Roman" w:hAnsi="Source Serif Pro" w:cs="Times New Roman"/>
+          <w:color w:val="000000" w:themeColor="text1"/>
+          <w:sz w:val="27"/>
+          <w:szCs w:val="27"/>
+          <w:lang w:eastAsia="pt-BR"/>
+        </w:rPr>
+      </w:pPr>
+      <w:r>
+        <w:rPr>
+          <w:rFonts w:ascii="Source Serif Pro" w:eastAsia="Times New Roman" w:hAnsi="Source Serif Pro" w:cs="Times New Roman"/>
+          <w:color w:val="000000" w:themeColor="text1"/>
+          <w:sz w:val="27"/>
+          <w:szCs w:val="27"/>
+          <w:lang w:eastAsia="pt-BR"/>
+        </w:rPr>
+        <w:t>A boa prática pede para colocarmos mensagens </w:t>
+      </w:r>
+      <w:r>
+        <w:rPr>
+          <w:rFonts w:ascii="Source Serif Pro" w:eastAsia="Times New Roman" w:hAnsi="Source Serif Pro" w:cs="Times New Roman"/>
+          <w:b/>
+          <w:bCs/>
+          <w:color w:val="000000" w:themeColor="text1"/>
+          <w:sz w:val="27"/>
+          <w:szCs w:val="27"/>
+          <w:lang w:eastAsia="pt-BR"/>
+        </w:rPr>
+        <w:t>descritivas</w:t>
+      </w:r>
+      <w:r>
+        <w:rPr>
+          <w:rFonts w:ascii="Source Serif Pro" w:eastAsia="Times New Roman" w:hAnsi="Source Serif Pro" w:cs="Times New Roman"/>
+          <w:color w:val="000000" w:themeColor="text1"/>
+          <w:sz w:val="27"/>
+          <w:szCs w:val="27"/>
+          <w:lang w:eastAsia="pt-BR"/>
+        </w:rPr>
+        <w:t>, evitando que fiquem muito grandes.</w:t>
+      </w:r>
+    </w:p>
+    <w:p>
+      <w:pPr>
+        <w:shd w:val="clear" w:color="auto" w:fill="FFFFFF"/>
+        <w:spacing w:after="0" w:line="240" w:lineRule="auto"/>
+        <w:jc w:val="both"/>
+        <w:rPr>
+          <w:rFonts w:ascii="Source Serif Pro" w:eastAsia="Times New Roman" w:hAnsi="Source Serif Pro" w:cs="Times New Roman"/>
+          <w:color w:val="000000" w:themeColor="text1"/>
+          <w:sz w:val="27"/>
+          <w:szCs w:val="27"/>
+          <w:lang w:eastAsia="pt-BR"/>
+        </w:rPr>
+      </w:pPr>
+      <w:r>
+        <w:rPr>
+          <w:rFonts w:ascii="Source Serif Pro" w:eastAsia="Times New Roman" w:hAnsi="Source Serif Pro" w:cs="Times New Roman"/>
+          <w:color w:val="000000" w:themeColor="text1"/>
+          <w:sz w:val="27"/>
+          <w:szCs w:val="27"/>
+          <w:lang w:eastAsia="pt-BR"/>
+        </w:rPr>
+        <w:t>Quando dermos "</w:t>
+      </w:r>
+      <w:proofErr w:type="spellStart"/>
+      <w:r>
+        <w:rPr>
+          <w:rFonts w:ascii="Source Serif Pro" w:eastAsia="Times New Roman" w:hAnsi="Source Serif Pro" w:cs="Times New Roman"/>
+          <w:color w:val="000000" w:themeColor="text1"/>
+          <w:sz w:val="27"/>
+          <w:szCs w:val="27"/>
+          <w:lang w:eastAsia="pt-BR"/>
+        </w:rPr>
+        <w:t>Enter</w:t>
+      </w:r>
+      <w:proofErr w:type="spellEnd"/>
+      <w:r>
+        <w:rPr>
+          <w:rFonts w:ascii="Source Serif Pro" w:eastAsia="Times New Roman" w:hAnsi="Source Serif Pro" w:cs="Times New Roman"/>
+          <w:color w:val="000000" w:themeColor="text1"/>
+          <w:sz w:val="27"/>
+          <w:szCs w:val="27"/>
+          <w:lang w:eastAsia="pt-BR"/>
+        </w:rPr>
+        <w:t xml:space="preserve">", o </w:t>
+      </w:r>
+      <w:proofErr w:type="spellStart"/>
+      <w:r>
+        <w:rPr>
+          <w:rFonts w:ascii="Source Serif Pro" w:eastAsia="Times New Roman" w:hAnsi="Source Serif Pro" w:cs="Times New Roman"/>
+          <w:color w:val="000000" w:themeColor="text1"/>
+          <w:sz w:val="27"/>
+          <w:szCs w:val="27"/>
+          <w:lang w:eastAsia="pt-BR"/>
+        </w:rPr>
+        <w:t>Git</w:t>
+      </w:r>
+      <w:proofErr w:type="spellEnd"/>
+      <w:r>
+        <w:rPr>
+          <w:rFonts w:ascii="Source Serif Pro" w:eastAsia="Times New Roman" w:hAnsi="Source Serif Pro" w:cs="Times New Roman"/>
+          <w:color w:val="000000" w:themeColor="text1"/>
+          <w:sz w:val="27"/>
+          <w:szCs w:val="27"/>
+          <w:lang w:eastAsia="pt-BR"/>
+        </w:rPr>
+        <w:t xml:space="preserve"> </w:t>
+      </w:r>
+      <w:proofErr w:type="spellStart"/>
+      <w:r>
+        <w:rPr>
+          <w:rFonts w:ascii="Source Serif Pro" w:eastAsia="Times New Roman" w:hAnsi="Source Serif Pro" w:cs="Times New Roman"/>
+          <w:color w:val="000000" w:themeColor="text1"/>
+          <w:sz w:val="27"/>
+          <w:szCs w:val="27"/>
+          <w:lang w:eastAsia="pt-BR"/>
+        </w:rPr>
+        <w:t>Bash</w:t>
+      </w:r>
+      <w:proofErr w:type="spellEnd"/>
+      <w:r>
+        <w:rPr>
+          <w:rFonts w:ascii="Source Serif Pro" w:eastAsia="Times New Roman" w:hAnsi="Source Serif Pro" w:cs="Times New Roman"/>
+          <w:color w:val="000000" w:themeColor="text1"/>
+          <w:sz w:val="27"/>
+          <w:szCs w:val="27"/>
+          <w:lang w:eastAsia="pt-BR"/>
+        </w:rPr>
+        <w:t xml:space="preserve"> nos informa que este é o </w:t>
+      </w:r>
+      <w:r>
+        <w:rPr>
+          <w:rFonts w:ascii="Courier New" w:eastAsia="Times New Roman" w:hAnsi="Courier New" w:cs="Courier New"/>
+          <w:color w:val="000000" w:themeColor="text1"/>
+          <w:sz w:val="23"/>
+          <w:szCs w:val="23"/>
+          <w:shd w:val="clear" w:color="auto" w:fill="F0F3F5"/>
+          <w:lang w:eastAsia="pt-BR"/>
+        </w:rPr>
+        <w:t>root-</w:t>
+      </w:r>
+      <w:proofErr w:type="spellStart"/>
+      <w:r>
+        <w:rPr>
+          <w:rFonts w:ascii="Courier New" w:eastAsia="Times New Roman" w:hAnsi="Courier New" w:cs="Courier New"/>
+          <w:color w:val="000000" w:themeColor="text1"/>
+          <w:sz w:val="23"/>
+          <w:szCs w:val="23"/>
+          <w:shd w:val="clear" w:color="auto" w:fill="F0F3F5"/>
+          <w:lang w:eastAsia="pt-BR"/>
+        </w:rPr>
+        <w:t>commit</w:t>
+      </w:r>
+      <w:proofErr w:type="spellEnd"/>
+      <w:r>
+        <w:rPr>
+          <w:rFonts w:ascii="Source Serif Pro" w:eastAsia="Times New Roman" w:hAnsi="Source Serif Pro" w:cs="Times New Roman"/>
+          <w:color w:val="000000" w:themeColor="text1"/>
+          <w:sz w:val="27"/>
+          <w:szCs w:val="27"/>
+          <w:lang w:eastAsia="pt-BR"/>
+        </w:rPr>
+        <w:t xml:space="preserve">, </w:t>
+      </w:r>
+      <w:proofErr w:type="spellStart"/>
+      <w:r>
+        <w:rPr>
+          <w:rFonts w:ascii="Source Serif Pro" w:eastAsia="Times New Roman" w:hAnsi="Source Serif Pro" w:cs="Times New Roman"/>
+          <w:color w:val="000000" w:themeColor="text1"/>
+          <w:sz w:val="27"/>
+          <w:szCs w:val="27"/>
+          <w:lang w:eastAsia="pt-BR"/>
+        </w:rPr>
+        <w:t>commit</w:t>
+      </w:r>
+      <w:proofErr w:type="spellEnd"/>
+      <w:r>
+        <w:rPr>
+          <w:rFonts w:ascii="Source Serif Pro" w:eastAsia="Times New Roman" w:hAnsi="Source Serif Pro" w:cs="Times New Roman"/>
+          <w:color w:val="000000" w:themeColor="text1"/>
+          <w:sz w:val="27"/>
+          <w:szCs w:val="27"/>
+          <w:lang w:eastAsia="pt-BR"/>
+        </w:rPr>
+        <w:t xml:space="preserve"> base dentro de um master, e exibe a mensagem que configuramos. Também é mostrado quais foram as alterações, no caso, apenas 1, com 15 inserções (linhas). Se executarmos </w:t>
+      </w:r>
+      <w:proofErr w:type="spellStart"/>
+      <w:r>
+        <w:rPr>
+          <w:rFonts w:ascii="Courier New" w:eastAsia="Times New Roman" w:hAnsi="Courier New" w:cs="Courier New"/>
+          <w:color w:val="000000" w:themeColor="text1"/>
+          <w:sz w:val="23"/>
+          <w:szCs w:val="23"/>
+          <w:shd w:val="clear" w:color="auto" w:fill="F0F3F5"/>
+          <w:lang w:eastAsia="pt-BR"/>
+        </w:rPr>
+        <w:t>git</w:t>
+      </w:r>
+      <w:proofErr w:type="spellEnd"/>
+      <w:r>
+        <w:rPr>
+          <w:rFonts w:ascii="Courier New" w:eastAsia="Times New Roman" w:hAnsi="Courier New" w:cs="Courier New"/>
+          <w:color w:val="000000" w:themeColor="text1"/>
+          <w:sz w:val="23"/>
+          <w:szCs w:val="23"/>
+          <w:shd w:val="clear" w:color="auto" w:fill="F0F3F5"/>
+          <w:lang w:eastAsia="pt-BR"/>
+        </w:rPr>
+        <w:t xml:space="preserve"> status</w:t>
+      </w:r>
+      <w:r>
+        <w:rPr>
+          <w:rFonts w:ascii="Source Serif Pro" w:eastAsia="Times New Roman" w:hAnsi="Source Serif Pro" w:cs="Times New Roman"/>
+          <w:color w:val="000000" w:themeColor="text1"/>
+          <w:sz w:val="27"/>
+          <w:szCs w:val="27"/>
+          <w:lang w:eastAsia="pt-BR"/>
+        </w:rPr>
+        <w:t xml:space="preserve"> novamente, teremos que não há nada a ser </w:t>
+      </w:r>
+      <w:proofErr w:type="spellStart"/>
+      <w:r>
+        <w:rPr>
+          <w:rFonts w:ascii="Source Serif Pro" w:eastAsia="Times New Roman" w:hAnsi="Source Serif Pro" w:cs="Times New Roman"/>
+          <w:color w:val="000000" w:themeColor="text1"/>
+          <w:sz w:val="27"/>
+          <w:szCs w:val="27"/>
+          <w:lang w:eastAsia="pt-BR"/>
+        </w:rPr>
+        <w:t>commitado</w:t>
+      </w:r>
+      <w:proofErr w:type="spellEnd"/>
+      <w:r>
+        <w:rPr>
+          <w:rFonts w:ascii="Source Serif Pro" w:eastAsia="Times New Roman" w:hAnsi="Source Serif Pro" w:cs="Times New Roman"/>
+          <w:color w:val="000000" w:themeColor="text1"/>
+          <w:sz w:val="27"/>
+          <w:szCs w:val="27"/>
+          <w:lang w:eastAsia="pt-BR"/>
+        </w:rPr>
+        <w:t xml:space="preserve">, entretanto ele não mostra mais que não há </w:t>
+      </w:r>
+      <w:proofErr w:type="spellStart"/>
+      <w:r>
+        <w:rPr>
+          <w:rFonts w:ascii="Source Serif Pro" w:eastAsia="Times New Roman" w:hAnsi="Source Serif Pro" w:cs="Times New Roman"/>
+          <w:color w:val="000000" w:themeColor="text1"/>
+          <w:sz w:val="27"/>
+          <w:szCs w:val="27"/>
+          <w:lang w:eastAsia="pt-BR"/>
+        </w:rPr>
+        <w:t>commits</w:t>
+      </w:r>
+      <w:proofErr w:type="spellEnd"/>
+      <w:r>
+        <w:rPr>
+          <w:rFonts w:ascii="Source Serif Pro" w:eastAsia="Times New Roman" w:hAnsi="Source Serif Pro" w:cs="Times New Roman"/>
+          <w:color w:val="000000" w:themeColor="text1"/>
+          <w:sz w:val="27"/>
+          <w:szCs w:val="27"/>
+          <w:lang w:eastAsia="pt-BR"/>
+        </w:rPr>
+        <w:t xml:space="preserve"> ainda.</w:t>
+      </w:r>
+    </w:p>
+    <w:p>
+      <w:pPr>
+        <w:shd w:val="clear" w:color="auto" w:fill="FFFFFF"/>
+        <w:spacing w:after="0" w:line="240" w:lineRule="auto"/>
+        <w:jc w:val="both"/>
+        <w:rPr>
+          <w:rFonts w:ascii="Source Serif Pro" w:eastAsia="Times New Roman" w:hAnsi="Source Serif Pro" w:cs="Times New Roman"/>
+          <w:color w:val="000000" w:themeColor="text1"/>
+          <w:sz w:val="27"/>
+          <w:szCs w:val="27"/>
+          <w:lang w:eastAsia="pt-BR"/>
+        </w:rPr>
+      </w:pPr>
+      <w:r>
+        <w:rPr>
+          <w:rFonts w:ascii="Source Serif Pro" w:eastAsia="Times New Roman" w:hAnsi="Source Serif Pro" w:cs="Times New Roman"/>
+          <w:color w:val="000000" w:themeColor="text1"/>
+          <w:sz w:val="27"/>
+          <w:szCs w:val="27"/>
+          <w:lang w:eastAsia="pt-BR"/>
+        </w:rPr>
+        <w:t>Vamos fazer uma modificação simples, como colocar um acento agudo em "Contínua" de </w:t>
+      </w:r>
+      <w:r>
+        <w:rPr>
+          <w:rFonts w:ascii="Courier New" w:eastAsia="Times New Roman" w:hAnsi="Courier New" w:cs="Courier New"/>
+          <w:color w:val="000000" w:themeColor="text1"/>
+          <w:sz w:val="23"/>
+          <w:szCs w:val="23"/>
+          <w:shd w:val="clear" w:color="auto" w:fill="F0F3F5"/>
+          <w:lang w:eastAsia="pt-BR"/>
+        </w:rPr>
+        <w:t>&lt;li&gt;Integração Contínua&lt;/li&gt;</w:t>
+      </w:r>
+      <w:r>
+        <w:rPr>
+          <w:rFonts w:ascii="Source Serif Pro" w:eastAsia="Times New Roman" w:hAnsi="Source Serif Pro" w:cs="Times New Roman"/>
+          <w:color w:val="000000" w:themeColor="text1"/>
+          <w:sz w:val="27"/>
+          <w:szCs w:val="27"/>
+          <w:lang w:eastAsia="pt-BR"/>
+        </w:rPr>
+        <w:t>. Salvaremos e reexecutaremos </w:t>
+      </w:r>
+      <w:proofErr w:type="spellStart"/>
+      <w:r>
+        <w:rPr>
+          <w:rFonts w:ascii="Courier New" w:eastAsia="Times New Roman" w:hAnsi="Courier New" w:cs="Courier New"/>
+          <w:color w:val="000000" w:themeColor="text1"/>
+          <w:sz w:val="23"/>
+          <w:szCs w:val="23"/>
+          <w:shd w:val="clear" w:color="auto" w:fill="F0F3F5"/>
+          <w:lang w:eastAsia="pt-BR"/>
+        </w:rPr>
+        <w:t>git</w:t>
+      </w:r>
+      <w:proofErr w:type="spellEnd"/>
+      <w:r>
+        <w:rPr>
+          <w:rFonts w:ascii="Courier New" w:eastAsia="Times New Roman" w:hAnsi="Courier New" w:cs="Courier New"/>
+          <w:color w:val="000000" w:themeColor="text1"/>
+          <w:sz w:val="23"/>
+          <w:szCs w:val="23"/>
+          <w:shd w:val="clear" w:color="auto" w:fill="F0F3F5"/>
+          <w:lang w:eastAsia="pt-BR"/>
+        </w:rPr>
+        <w:t xml:space="preserve"> status</w:t>
+      </w:r>
+      <w:r>
+        <w:rPr>
+          <w:rFonts w:ascii="Source Serif Pro" w:eastAsia="Times New Roman" w:hAnsi="Source Serif Pro" w:cs="Times New Roman"/>
+          <w:color w:val="000000" w:themeColor="text1"/>
+          <w:sz w:val="27"/>
+          <w:szCs w:val="27"/>
+          <w:lang w:eastAsia="pt-BR"/>
+        </w:rPr>
+        <w:t>, e obteremos a indicação de que há uma modificação não salva. Para isso, executaremos </w:t>
+      </w:r>
+      <w:proofErr w:type="spellStart"/>
+      <w:r>
+        <w:rPr>
+          <w:rFonts w:ascii="Courier New" w:eastAsia="Times New Roman" w:hAnsi="Courier New" w:cs="Courier New"/>
+          <w:color w:val="000000" w:themeColor="text1"/>
+          <w:sz w:val="23"/>
+          <w:szCs w:val="23"/>
+          <w:shd w:val="clear" w:color="auto" w:fill="F0F3F5"/>
+          <w:lang w:eastAsia="pt-BR"/>
+        </w:rPr>
+        <w:t>git</w:t>
+      </w:r>
+      <w:proofErr w:type="spellEnd"/>
+      <w:r>
+        <w:rPr>
+          <w:rFonts w:ascii="Courier New" w:eastAsia="Times New Roman" w:hAnsi="Courier New" w:cs="Courier New"/>
+          <w:color w:val="000000" w:themeColor="text1"/>
+          <w:sz w:val="23"/>
+          <w:szCs w:val="23"/>
+          <w:shd w:val="clear" w:color="auto" w:fill="F0F3F5"/>
+          <w:lang w:eastAsia="pt-BR"/>
+        </w:rPr>
+        <w:t xml:space="preserve"> </w:t>
+      </w:r>
+      <w:proofErr w:type="spellStart"/>
+      <w:r>
+        <w:rPr>
+          <w:rFonts w:ascii="Courier New" w:eastAsia="Times New Roman" w:hAnsi="Courier New" w:cs="Courier New"/>
+          <w:color w:val="000000" w:themeColor="text1"/>
+          <w:sz w:val="23"/>
+          <w:szCs w:val="23"/>
+          <w:shd w:val="clear" w:color="auto" w:fill="F0F3F5"/>
+          <w:lang w:eastAsia="pt-BR"/>
+        </w:rPr>
+        <w:t>add</w:t>
+      </w:r>
+      <w:proofErr w:type="spellEnd"/>
+      <w:r>
+        <w:rPr>
+          <w:rFonts w:ascii="Courier New" w:eastAsia="Times New Roman" w:hAnsi="Courier New" w:cs="Courier New"/>
+          <w:color w:val="000000" w:themeColor="text1"/>
+          <w:sz w:val="23"/>
+          <w:szCs w:val="23"/>
+          <w:shd w:val="clear" w:color="auto" w:fill="F0F3F5"/>
+          <w:lang w:eastAsia="pt-BR"/>
+        </w:rPr>
+        <w:t xml:space="preserve"> index.html</w:t>
+      </w:r>
+      <w:r>
+        <w:rPr>
+          <w:rFonts w:ascii="Source Serif Pro" w:eastAsia="Times New Roman" w:hAnsi="Source Serif Pro" w:cs="Times New Roman"/>
+          <w:color w:val="000000" w:themeColor="text1"/>
+          <w:sz w:val="27"/>
+          <w:szCs w:val="27"/>
+          <w:lang w:eastAsia="pt-BR"/>
+        </w:rPr>
+        <w:t>. Com outro </w:t>
+      </w:r>
+      <w:proofErr w:type="spellStart"/>
+      <w:r>
+        <w:rPr>
+          <w:rFonts w:ascii="Courier New" w:eastAsia="Times New Roman" w:hAnsi="Courier New" w:cs="Courier New"/>
+          <w:color w:val="000000" w:themeColor="text1"/>
+          <w:sz w:val="23"/>
+          <w:szCs w:val="23"/>
+          <w:shd w:val="clear" w:color="auto" w:fill="F0F3F5"/>
+          <w:lang w:eastAsia="pt-BR"/>
+        </w:rPr>
+        <w:t>git</w:t>
+      </w:r>
+      <w:proofErr w:type="spellEnd"/>
+      <w:r>
+        <w:rPr>
+          <w:rFonts w:ascii="Courier New" w:eastAsia="Times New Roman" w:hAnsi="Courier New" w:cs="Courier New"/>
+          <w:color w:val="000000" w:themeColor="text1"/>
+          <w:sz w:val="23"/>
+          <w:szCs w:val="23"/>
+          <w:shd w:val="clear" w:color="auto" w:fill="F0F3F5"/>
+          <w:lang w:eastAsia="pt-BR"/>
+        </w:rPr>
+        <w:t xml:space="preserve"> status</w:t>
+      </w:r>
+      <w:r>
+        <w:rPr>
+          <w:rFonts w:ascii="Source Serif Pro" w:eastAsia="Times New Roman" w:hAnsi="Source Serif Pro" w:cs="Times New Roman"/>
+          <w:color w:val="000000" w:themeColor="text1"/>
+          <w:sz w:val="27"/>
+          <w:szCs w:val="27"/>
+          <w:lang w:eastAsia="pt-BR"/>
+        </w:rPr>
+        <w:t xml:space="preserve">, teremos a mensagem de que há mudanças a serem </w:t>
+      </w:r>
+      <w:proofErr w:type="spellStart"/>
+      <w:r>
+        <w:rPr>
+          <w:rFonts w:ascii="Source Serif Pro" w:eastAsia="Times New Roman" w:hAnsi="Source Serif Pro" w:cs="Times New Roman"/>
+          <w:color w:val="000000" w:themeColor="text1"/>
+          <w:sz w:val="27"/>
+          <w:szCs w:val="27"/>
+          <w:lang w:eastAsia="pt-BR"/>
+        </w:rPr>
+        <w:t>commitadas</w:t>
+      </w:r>
+      <w:proofErr w:type="spellEnd"/>
+      <w:r>
+        <w:rPr>
+          <w:rFonts w:ascii="Source Serif Pro" w:eastAsia="Times New Roman" w:hAnsi="Source Serif Pro" w:cs="Times New Roman"/>
+          <w:color w:val="000000" w:themeColor="text1"/>
+          <w:sz w:val="27"/>
+          <w:szCs w:val="27"/>
+          <w:lang w:eastAsia="pt-BR"/>
+        </w:rPr>
+        <w:t>. Usaremos </w:t>
+      </w:r>
+      <w:proofErr w:type="spellStart"/>
+      <w:r>
+        <w:rPr>
+          <w:rFonts w:ascii="Courier New" w:eastAsia="Times New Roman" w:hAnsi="Courier New" w:cs="Courier New"/>
+          <w:color w:val="000000" w:themeColor="text1"/>
+          <w:sz w:val="23"/>
+          <w:szCs w:val="23"/>
+          <w:shd w:val="clear" w:color="auto" w:fill="F0F3F5"/>
+          <w:lang w:eastAsia="pt-BR"/>
+        </w:rPr>
+        <w:t>clear</w:t>
+      </w:r>
+      <w:proofErr w:type="spellEnd"/>
+      <w:r>
+        <w:rPr>
+          <w:rFonts w:ascii="Source Serif Pro" w:eastAsia="Times New Roman" w:hAnsi="Source Serif Pro" w:cs="Times New Roman"/>
+          <w:color w:val="000000" w:themeColor="text1"/>
+          <w:sz w:val="27"/>
+          <w:szCs w:val="27"/>
+          <w:lang w:eastAsia="pt-BR"/>
+        </w:rPr>
+        <w:t> para limparmos a tela, e então </w:t>
+      </w:r>
+      <w:proofErr w:type="spellStart"/>
+      <w:r>
+        <w:rPr>
+          <w:rFonts w:ascii="Courier New" w:eastAsia="Times New Roman" w:hAnsi="Courier New" w:cs="Courier New"/>
+          <w:color w:val="000000" w:themeColor="text1"/>
+          <w:sz w:val="23"/>
+          <w:szCs w:val="23"/>
+          <w:shd w:val="clear" w:color="auto" w:fill="F0F3F5"/>
+          <w:lang w:eastAsia="pt-BR"/>
+        </w:rPr>
+        <w:t>git</w:t>
+      </w:r>
+      <w:proofErr w:type="spellEnd"/>
+      <w:r>
+        <w:rPr>
+          <w:rFonts w:ascii="Courier New" w:eastAsia="Times New Roman" w:hAnsi="Courier New" w:cs="Courier New"/>
+          <w:color w:val="000000" w:themeColor="text1"/>
+          <w:sz w:val="23"/>
+          <w:szCs w:val="23"/>
+          <w:shd w:val="clear" w:color="auto" w:fill="F0F3F5"/>
+          <w:lang w:eastAsia="pt-BR"/>
+        </w:rPr>
+        <w:t xml:space="preserve"> </w:t>
+      </w:r>
+      <w:proofErr w:type="spellStart"/>
+      <w:r>
+        <w:rPr>
+          <w:rFonts w:ascii="Courier New" w:eastAsia="Times New Roman" w:hAnsi="Courier New" w:cs="Courier New"/>
+          <w:color w:val="000000" w:themeColor="text1"/>
+          <w:sz w:val="23"/>
+          <w:szCs w:val="23"/>
+          <w:shd w:val="clear" w:color="auto" w:fill="F0F3F5"/>
+          <w:lang w:eastAsia="pt-BR"/>
+        </w:rPr>
+        <w:t>commit</w:t>
+      </w:r>
+      <w:proofErr w:type="spellEnd"/>
+      <w:r>
+        <w:rPr>
+          <w:rFonts w:ascii="Courier New" w:eastAsia="Times New Roman" w:hAnsi="Courier New" w:cs="Courier New"/>
+          <w:color w:val="000000" w:themeColor="text1"/>
+          <w:sz w:val="23"/>
+          <w:szCs w:val="23"/>
+          <w:shd w:val="clear" w:color="auto" w:fill="F0F3F5"/>
+          <w:lang w:eastAsia="pt-BR"/>
+        </w:rPr>
+        <w:t xml:space="preserve"> -m "Acento adicionado no curso de Integração Contínua"</w:t>
+      </w:r>
+      <w:r>
+        <w:rPr>
+          <w:rFonts w:ascii="Source Serif Pro" w:eastAsia="Times New Roman" w:hAnsi="Source Serif Pro" w:cs="Times New Roman"/>
+          <w:color w:val="000000" w:themeColor="text1"/>
+          <w:sz w:val="27"/>
+          <w:szCs w:val="27"/>
+          <w:lang w:eastAsia="pt-BR"/>
+        </w:rPr>
+        <w:t> e pressionaremos "</w:t>
+      </w:r>
+      <w:proofErr w:type="spellStart"/>
+      <w:r>
+        <w:rPr>
+          <w:rFonts w:ascii="Source Serif Pro" w:eastAsia="Times New Roman" w:hAnsi="Source Serif Pro" w:cs="Times New Roman"/>
+          <w:color w:val="000000" w:themeColor="text1"/>
+          <w:sz w:val="27"/>
+          <w:szCs w:val="27"/>
+          <w:lang w:eastAsia="pt-BR"/>
+        </w:rPr>
+        <w:t>Enter</w:t>
+      </w:r>
+      <w:proofErr w:type="spellEnd"/>
+      <w:r>
+        <w:rPr>
+          <w:rFonts w:ascii="Source Serif Pro" w:eastAsia="Times New Roman" w:hAnsi="Source Serif Pro" w:cs="Times New Roman"/>
+          <w:color w:val="000000" w:themeColor="text1"/>
+          <w:sz w:val="27"/>
+          <w:szCs w:val="27"/>
+          <w:lang w:eastAsia="pt-BR"/>
+        </w:rPr>
+        <w:t>".</w:t>
+      </w:r>
+    </w:p>
+    <w:p>
+      <w:pPr>
+        <w:shd w:val="clear" w:color="auto" w:fill="FFFFFF"/>
+        <w:spacing w:before="360" w:after="360" w:line="240" w:lineRule="auto"/>
+        <w:jc w:val="both"/>
+        <w:rPr>
+          <w:rFonts w:ascii="Source Serif Pro" w:eastAsia="Times New Roman" w:hAnsi="Source Serif Pro" w:cs="Times New Roman"/>
+          <w:color w:val="000000" w:themeColor="text1"/>
+          <w:sz w:val="27"/>
+          <w:szCs w:val="27"/>
+          <w:lang w:eastAsia="pt-BR"/>
+        </w:rPr>
+      </w:pPr>
+      <w:r>
+        <w:rPr>
+          <w:rFonts w:ascii="Source Serif Pro" w:eastAsia="Times New Roman" w:hAnsi="Source Serif Pro" w:cs="Times New Roman"/>
+          <w:color w:val="000000" w:themeColor="text1"/>
+          <w:sz w:val="27"/>
+          <w:szCs w:val="27"/>
+          <w:lang w:eastAsia="pt-BR"/>
+        </w:rPr>
+        <w:t xml:space="preserve">Conseguiremos acessar uma espécie de lista de </w:t>
+      </w:r>
+      <w:proofErr w:type="spellStart"/>
+      <w:r>
+        <w:rPr>
+          <w:rFonts w:ascii="Source Serif Pro" w:eastAsia="Times New Roman" w:hAnsi="Source Serif Pro" w:cs="Times New Roman"/>
+          <w:color w:val="000000" w:themeColor="text1"/>
+          <w:sz w:val="27"/>
+          <w:szCs w:val="27"/>
+          <w:lang w:eastAsia="pt-BR"/>
+        </w:rPr>
+        <w:t>commits</w:t>
+      </w:r>
+      <w:proofErr w:type="spellEnd"/>
+      <w:r>
+        <w:rPr>
+          <w:rFonts w:ascii="Source Serif Pro" w:eastAsia="Times New Roman" w:hAnsi="Source Serif Pro" w:cs="Times New Roman"/>
+          <w:color w:val="000000" w:themeColor="text1"/>
+          <w:sz w:val="27"/>
+          <w:szCs w:val="27"/>
+          <w:lang w:eastAsia="pt-BR"/>
+        </w:rPr>
+        <w:t xml:space="preserve"> realizados de forma muito simples, por meio de um comando que veremos a seguir.</w:t>
+      </w:r>
+    </w:p>
+    <w:p>
+      <w:pPr>
+        <w:pStyle w:val="NormalWeb"/>
+        <w:shd w:val="clear" w:color="auto" w:fill="FFFFFF"/>
+        <w:spacing w:before="0" w:beforeAutospacing="0" w:after="0" w:afterAutospacing="0"/>
+        <w:jc w:val="both"/>
+        <w:rPr>
+          <w:rFonts w:ascii="Source Serif Pro" w:hAnsi="Source Serif Pro"/>
+          <w:b/>
+          <w:bCs/>
+          <w:color w:val="000000" w:themeColor="text1"/>
+          <w:sz w:val="27"/>
+          <w:szCs w:val="27"/>
+        </w:rPr>
+      </w:pPr>
+      <w:r>
+        <w:rPr>
+          <w:rFonts w:ascii="Source Serif Pro" w:hAnsi="Source Serif Pro"/>
+          <w:b/>
+          <w:bCs/>
+          <w:color w:val="000000" w:themeColor="text1"/>
+          <w:sz w:val="27"/>
+          <w:szCs w:val="27"/>
+        </w:rPr>
+        <w:t>Para saber mais:</w:t>
+      </w:r>
+    </w:p>
+    <w:p>
+      <w:pPr>
+        <w:pStyle w:val="NormalWeb"/>
+        <w:shd w:val="clear" w:color="auto" w:fill="FFFFFF"/>
+        <w:spacing w:before="0" w:beforeAutospacing="0" w:after="0" w:afterAutospacing="0"/>
+        <w:jc w:val="both"/>
+        <w:rPr>
+          <w:rFonts w:ascii="Source Serif Pro" w:hAnsi="Source Serif Pro"/>
+          <w:color w:val="000000" w:themeColor="text1"/>
+          <w:sz w:val="27"/>
+          <w:szCs w:val="27"/>
+        </w:rPr>
+      </w:pPr>
+      <w:r>
+        <w:rPr>
+          <w:rFonts w:ascii="Source Serif Pro" w:hAnsi="Source Serif Pro"/>
+          <w:color w:val="000000" w:themeColor="text1"/>
+          <w:sz w:val="27"/>
+          <w:szCs w:val="27"/>
+        </w:rPr>
+        <w:t>Ao executar o comando </w:t>
+      </w:r>
+      <w:proofErr w:type="spellStart"/>
+      <w:r>
+        <w:rPr>
+          <w:rStyle w:val="CdigoHTML"/>
+          <w:color w:val="000000" w:themeColor="text1"/>
+          <w:sz w:val="23"/>
+          <w:szCs w:val="23"/>
+          <w:shd w:val="clear" w:color="auto" w:fill="F0F3F5"/>
+        </w:rPr>
+        <w:t>git</w:t>
+      </w:r>
+      <w:proofErr w:type="spellEnd"/>
+      <w:r>
+        <w:rPr>
+          <w:rStyle w:val="CdigoHTML"/>
+          <w:color w:val="000000" w:themeColor="text1"/>
+          <w:sz w:val="23"/>
+          <w:szCs w:val="23"/>
+          <w:shd w:val="clear" w:color="auto" w:fill="F0F3F5"/>
+        </w:rPr>
+        <w:t xml:space="preserve"> status</w:t>
+      </w:r>
+      <w:r>
+        <w:rPr>
+          <w:rFonts w:ascii="Source Serif Pro" w:hAnsi="Source Serif Pro"/>
+          <w:color w:val="000000" w:themeColor="text1"/>
+          <w:sz w:val="27"/>
+          <w:szCs w:val="27"/>
+        </w:rPr>
+        <w:t>, recebemos algumas informações que talvez não estejam tão claras, principalmente quando nos deparamos com termos como </w:t>
+      </w:r>
+      <w:r>
+        <w:rPr>
+          <w:rStyle w:val="CdigoHTML"/>
+          <w:color w:val="000000" w:themeColor="text1"/>
+          <w:sz w:val="23"/>
+          <w:szCs w:val="23"/>
+          <w:shd w:val="clear" w:color="auto" w:fill="F0F3F5"/>
+        </w:rPr>
+        <w:t>HEAD</w:t>
+      </w:r>
+      <w:r>
+        <w:rPr>
+          <w:rFonts w:ascii="Source Serif Pro" w:hAnsi="Source Serif Pro"/>
+          <w:color w:val="000000" w:themeColor="text1"/>
+          <w:sz w:val="27"/>
+          <w:szCs w:val="27"/>
+        </w:rPr>
+        <w:t>, </w:t>
+      </w:r>
+      <w:proofErr w:type="spellStart"/>
+      <w:r>
+        <w:rPr>
+          <w:rStyle w:val="CdigoHTML"/>
+          <w:color w:val="000000" w:themeColor="text1"/>
+          <w:sz w:val="23"/>
+          <w:szCs w:val="23"/>
+          <w:shd w:val="clear" w:color="auto" w:fill="F0F3F5"/>
+        </w:rPr>
+        <w:t>working</w:t>
+      </w:r>
+      <w:proofErr w:type="spellEnd"/>
+      <w:r>
+        <w:rPr>
+          <w:rStyle w:val="CdigoHTML"/>
+          <w:color w:val="000000" w:themeColor="text1"/>
+          <w:sz w:val="23"/>
+          <w:szCs w:val="23"/>
+          <w:shd w:val="clear" w:color="auto" w:fill="F0F3F5"/>
+        </w:rPr>
+        <w:t xml:space="preserve"> </w:t>
+      </w:r>
+      <w:proofErr w:type="spellStart"/>
+      <w:r>
+        <w:rPr>
+          <w:rStyle w:val="CdigoHTML"/>
+          <w:color w:val="000000" w:themeColor="text1"/>
+          <w:sz w:val="23"/>
+          <w:szCs w:val="23"/>
+          <w:shd w:val="clear" w:color="auto" w:fill="F0F3F5"/>
+        </w:rPr>
+        <w:t>tree</w:t>
+      </w:r>
+      <w:proofErr w:type="spellEnd"/>
+      <w:r>
+        <w:rPr>
+          <w:rFonts w:ascii="Source Serif Pro" w:hAnsi="Source Serif Pro"/>
+          <w:color w:val="000000" w:themeColor="text1"/>
+          <w:sz w:val="27"/>
+          <w:szCs w:val="27"/>
+        </w:rPr>
+        <w:t>, </w:t>
+      </w:r>
+      <w:r>
+        <w:rPr>
+          <w:rStyle w:val="CdigoHTML"/>
+          <w:color w:val="000000" w:themeColor="text1"/>
+          <w:sz w:val="23"/>
+          <w:szCs w:val="23"/>
+          <w:shd w:val="clear" w:color="auto" w:fill="F0F3F5"/>
+        </w:rPr>
+        <w:t>index</w:t>
+      </w:r>
+      <w:r>
+        <w:rPr>
+          <w:rFonts w:ascii="Source Serif Pro" w:hAnsi="Source Serif Pro"/>
+          <w:color w:val="000000" w:themeColor="text1"/>
+          <w:sz w:val="27"/>
+          <w:szCs w:val="27"/>
+        </w:rPr>
+        <w:t>, etc.</w:t>
+      </w:r>
+    </w:p>
+    <w:p>
+      <w:pPr>
+        <w:pStyle w:val="NormalWeb"/>
+        <w:shd w:val="clear" w:color="auto" w:fill="FFFFFF"/>
+        <w:spacing w:before="360" w:beforeAutospacing="0" w:after="360" w:afterAutospacing="0"/>
+        <w:jc w:val="both"/>
+        <w:rPr>
+          <w:rFonts w:ascii="Source Serif Pro" w:hAnsi="Source Serif Pro"/>
+          <w:color w:val="000000" w:themeColor="text1"/>
+          <w:sz w:val="27"/>
+          <w:szCs w:val="27"/>
+        </w:rPr>
+      </w:pPr>
+      <w:r>
+        <w:rPr>
+          <w:rFonts w:ascii="Source Serif Pro" w:hAnsi="Source Serif Pro"/>
+          <w:color w:val="000000" w:themeColor="text1"/>
+          <w:sz w:val="27"/>
+          <w:szCs w:val="27"/>
+        </w:rPr>
+        <w:lastRenderedPageBreak/>
+        <w:t xml:space="preserve">Apenas para esclarecer um pouco, visto que entenderemos melhor o funcionamento do </w:t>
+      </w:r>
+      <w:proofErr w:type="spellStart"/>
+      <w:r>
+        <w:rPr>
+          <w:rFonts w:ascii="Source Serif Pro" w:hAnsi="Source Serif Pro"/>
+          <w:color w:val="000000" w:themeColor="text1"/>
+          <w:sz w:val="27"/>
+          <w:szCs w:val="27"/>
+        </w:rPr>
+        <w:t>Git</w:t>
+      </w:r>
+      <w:proofErr w:type="spellEnd"/>
+      <w:r>
+        <w:rPr>
+          <w:rFonts w:ascii="Source Serif Pro" w:hAnsi="Source Serif Pro"/>
+          <w:color w:val="000000" w:themeColor="text1"/>
+          <w:sz w:val="27"/>
+          <w:szCs w:val="27"/>
+        </w:rPr>
+        <w:t xml:space="preserve"> durante o treinamento, seguem algumas definições interessantes:</w:t>
+      </w:r>
+    </w:p>
+    <w:p>
+      <w:pPr>
+        <w:numPr>
+          <w:ilvl w:val="0"/>
+          <w:numId w:val="3"/>
+        </w:numPr>
+        <w:shd w:val="clear" w:color="auto" w:fill="FFFFFF"/>
+        <w:spacing w:after="0" w:line="240" w:lineRule="auto"/>
+        <w:ind w:left="1200"/>
+        <w:jc w:val="both"/>
+        <w:rPr>
+          <w:rFonts w:ascii="Source Serif Pro" w:hAnsi="Source Serif Pro"/>
+          <w:color w:val="000000" w:themeColor="text1"/>
+          <w:sz w:val="27"/>
+          <w:szCs w:val="27"/>
+        </w:rPr>
+      </w:pPr>
+      <w:r>
+        <w:rPr>
+          <w:rStyle w:val="CdigoHTML"/>
+          <w:rFonts w:eastAsiaTheme="minorHAnsi"/>
+          <w:color w:val="000000" w:themeColor="text1"/>
+          <w:sz w:val="23"/>
+          <w:szCs w:val="23"/>
+          <w:shd w:val="clear" w:color="auto" w:fill="F0F3F5"/>
+        </w:rPr>
+        <w:t>HEAD</w:t>
+      </w:r>
+      <w:r>
+        <w:rPr>
+          <w:rFonts w:ascii="Source Serif Pro" w:hAnsi="Source Serif Pro"/>
+          <w:color w:val="000000" w:themeColor="text1"/>
+          <w:sz w:val="27"/>
+          <w:szCs w:val="27"/>
+        </w:rPr>
+        <w:t xml:space="preserve">: Estado atual do nosso código, ou seja, onde o </w:t>
+      </w:r>
+      <w:proofErr w:type="spellStart"/>
+      <w:r>
+        <w:rPr>
+          <w:rFonts w:ascii="Source Serif Pro" w:hAnsi="Source Serif Pro"/>
+          <w:color w:val="000000" w:themeColor="text1"/>
+          <w:sz w:val="27"/>
+          <w:szCs w:val="27"/>
+        </w:rPr>
+        <w:t>Git</w:t>
+      </w:r>
+      <w:proofErr w:type="spellEnd"/>
+      <w:r>
+        <w:rPr>
+          <w:rFonts w:ascii="Source Serif Pro" w:hAnsi="Source Serif Pro"/>
+          <w:color w:val="000000" w:themeColor="text1"/>
+          <w:sz w:val="27"/>
+          <w:szCs w:val="27"/>
+        </w:rPr>
+        <w:t xml:space="preserve"> os colocou</w:t>
+      </w:r>
+    </w:p>
+    <w:p>
+      <w:pPr>
+        <w:numPr>
+          <w:ilvl w:val="0"/>
+          <w:numId w:val="3"/>
+        </w:numPr>
+        <w:shd w:val="clear" w:color="auto" w:fill="FFFFFF"/>
+        <w:spacing w:after="0" w:line="240" w:lineRule="auto"/>
+        <w:ind w:left="1200"/>
+        <w:jc w:val="both"/>
+        <w:rPr>
+          <w:rFonts w:ascii="Source Serif Pro" w:hAnsi="Source Serif Pro"/>
+          <w:color w:val="000000" w:themeColor="text1"/>
+          <w:sz w:val="27"/>
+          <w:szCs w:val="27"/>
+        </w:rPr>
+      </w:pPr>
+      <w:proofErr w:type="spellStart"/>
+      <w:r>
+        <w:rPr>
+          <w:rStyle w:val="CdigoHTML"/>
+          <w:rFonts w:eastAsiaTheme="minorHAnsi"/>
+          <w:color w:val="000000" w:themeColor="text1"/>
+          <w:sz w:val="23"/>
+          <w:szCs w:val="23"/>
+          <w:shd w:val="clear" w:color="auto" w:fill="F0F3F5"/>
+        </w:rPr>
+        <w:t>Working</w:t>
+      </w:r>
+      <w:proofErr w:type="spellEnd"/>
+      <w:r>
+        <w:rPr>
+          <w:rStyle w:val="CdigoHTML"/>
+          <w:rFonts w:eastAsiaTheme="minorHAnsi"/>
+          <w:color w:val="000000" w:themeColor="text1"/>
+          <w:sz w:val="23"/>
+          <w:szCs w:val="23"/>
+          <w:shd w:val="clear" w:color="auto" w:fill="F0F3F5"/>
+        </w:rPr>
+        <w:t xml:space="preserve"> </w:t>
+      </w:r>
+      <w:proofErr w:type="spellStart"/>
+      <w:r>
+        <w:rPr>
+          <w:rStyle w:val="CdigoHTML"/>
+          <w:rFonts w:eastAsiaTheme="minorHAnsi"/>
+          <w:color w:val="000000" w:themeColor="text1"/>
+          <w:sz w:val="23"/>
+          <w:szCs w:val="23"/>
+          <w:shd w:val="clear" w:color="auto" w:fill="F0F3F5"/>
+        </w:rPr>
+        <w:t>tree</w:t>
+      </w:r>
+      <w:proofErr w:type="spellEnd"/>
+      <w:r>
+        <w:rPr>
+          <w:rFonts w:ascii="Source Serif Pro" w:hAnsi="Source Serif Pro"/>
+          <w:color w:val="000000" w:themeColor="text1"/>
+          <w:sz w:val="27"/>
+          <w:szCs w:val="27"/>
+        </w:rPr>
+        <w:t>: Local onde os arquivos realmente estão sendo armazenados e editados</w:t>
+      </w:r>
+    </w:p>
+    <w:p>
+      <w:pPr>
+        <w:numPr>
+          <w:ilvl w:val="0"/>
+          <w:numId w:val="3"/>
+        </w:numPr>
+        <w:shd w:val="clear" w:color="auto" w:fill="FFFFFF"/>
+        <w:spacing w:after="0" w:line="240" w:lineRule="auto"/>
+        <w:ind w:left="1200"/>
+        <w:jc w:val="both"/>
+        <w:rPr>
+          <w:rFonts w:ascii="Source Serif Pro" w:hAnsi="Source Serif Pro"/>
+          <w:color w:val="000000" w:themeColor="text1"/>
+          <w:sz w:val="27"/>
+          <w:szCs w:val="27"/>
+        </w:rPr>
+      </w:pPr>
+      <w:r>
+        <w:rPr>
+          <w:rStyle w:val="CdigoHTML"/>
+          <w:rFonts w:eastAsiaTheme="minorHAnsi"/>
+          <w:color w:val="000000" w:themeColor="text1"/>
+          <w:sz w:val="23"/>
+          <w:szCs w:val="23"/>
+          <w:shd w:val="clear" w:color="auto" w:fill="F0F3F5"/>
+        </w:rPr>
+        <w:t>index</w:t>
+      </w:r>
+      <w:r>
+        <w:rPr>
+          <w:rFonts w:ascii="Source Serif Pro" w:hAnsi="Source Serif Pro"/>
+          <w:color w:val="000000" w:themeColor="text1"/>
+          <w:sz w:val="27"/>
+          <w:szCs w:val="27"/>
+        </w:rPr>
+        <w:t xml:space="preserve">: Local onde o </w:t>
+      </w:r>
+      <w:proofErr w:type="spellStart"/>
+      <w:r>
+        <w:rPr>
+          <w:rFonts w:ascii="Source Serif Pro" w:hAnsi="Source Serif Pro"/>
+          <w:color w:val="000000" w:themeColor="text1"/>
+          <w:sz w:val="27"/>
+          <w:szCs w:val="27"/>
+        </w:rPr>
+        <w:t>Git</w:t>
+      </w:r>
+      <w:proofErr w:type="spellEnd"/>
+      <w:r>
+        <w:rPr>
+          <w:rFonts w:ascii="Source Serif Pro" w:hAnsi="Source Serif Pro"/>
+          <w:color w:val="000000" w:themeColor="text1"/>
+          <w:sz w:val="27"/>
+          <w:szCs w:val="27"/>
+        </w:rPr>
+        <w:t xml:space="preserve"> armazena o que será </w:t>
+      </w:r>
+      <w:proofErr w:type="spellStart"/>
+      <w:r>
+        <w:rPr>
+          <w:rStyle w:val="nfase"/>
+          <w:rFonts w:ascii="Source Serif Pro" w:hAnsi="Source Serif Pro"/>
+          <w:color w:val="000000" w:themeColor="text1"/>
+          <w:sz w:val="27"/>
+          <w:szCs w:val="27"/>
+        </w:rPr>
+        <w:t>commitado</w:t>
+      </w:r>
+      <w:proofErr w:type="spellEnd"/>
+      <w:r>
+        <w:rPr>
+          <w:rFonts w:ascii="Source Serif Pro" w:hAnsi="Source Serif Pro"/>
+          <w:color w:val="000000" w:themeColor="text1"/>
+          <w:sz w:val="27"/>
+          <w:szCs w:val="27"/>
+        </w:rPr>
+        <w:t>, ou seja, o local entre a </w:t>
+      </w:r>
+      <w:proofErr w:type="spellStart"/>
+      <w:r>
+        <w:rPr>
+          <w:rStyle w:val="nfase"/>
+          <w:rFonts w:ascii="Source Serif Pro" w:hAnsi="Source Serif Pro"/>
+          <w:color w:val="000000" w:themeColor="text1"/>
+          <w:sz w:val="27"/>
+          <w:szCs w:val="27"/>
+        </w:rPr>
+        <w:t>working</w:t>
+      </w:r>
+      <w:proofErr w:type="spellEnd"/>
+      <w:r>
+        <w:rPr>
+          <w:rStyle w:val="nfase"/>
+          <w:rFonts w:ascii="Source Serif Pro" w:hAnsi="Source Serif Pro"/>
+          <w:color w:val="000000" w:themeColor="text1"/>
+          <w:sz w:val="27"/>
+          <w:szCs w:val="27"/>
+        </w:rPr>
+        <w:t xml:space="preserve"> </w:t>
+      </w:r>
+      <w:proofErr w:type="spellStart"/>
+      <w:r>
+        <w:rPr>
+          <w:rStyle w:val="nfase"/>
+          <w:rFonts w:ascii="Source Serif Pro" w:hAnsi="Source Serif Pro"/>
+          <w:color w:val="000000" w:themeColor="text1"/>
+          <w:sz w:val="27"/>
+          <w:szCs w:val="27"/>
+        </w:rPr>
+        <w:t>tree</w:t>
+      </w:r>
+      <w:proofErr w:type="spellEnd"/>
+      <w:r>
+        <w:rPr>
+          <w:rFonts w:ascii="Source Serif Pro" w:hAnsi="Source Serif Pro"/>
+          <w:color w:val="000000" w:themeColor="text1"/>
+          <w:sz w:val="27"/>
+          <w:szCs w:val="27"/>
+        </w:rPr>
+        <w:t xml:space="preserve"> e o repositório </w:t>
+      </w:r>
+      <w:proofErr w:type="spellStart"/>
+      <w:r>
+        <w:rPr>
+          <w:rFonts w:ascii="Source Serif Pro" w:hAnsi="Source Serif Pro"/>
+          <w:color w:val="000000" w:themeColor="text1"/>
+          <w:sz w:val="27"/>
+          <w:szCs w:val="27"/>
+        </w:rPr>
+        <w:t>Git</w:t>
+      </w:r>
+      <w:proofErr w:type="spellEnd"/>
+      <w:r>
+        <w:rPr>
+          <w:rFonts w:ascii="Source Serif Pro" w:hAnsi="Source Serif Pro"/>
+          <w:color w:val="000000" w:themeColor="text1"/>
+          <w:sz w:val="27"/>
+          <w:szCs w:val="27"/>
+        </w:rPr>
+        <w:t xml:space="preserve"> em si.</w:t>
+      </w:r>
+    </w:p>
+    <w:p>
+      <w:pPr>
+        <w:pStyle w:val="NormalWeb"/>
+        <w:shd w:val="clear" w:color="auto" w:fill="FFFFFF"/>
+        <w:spacing w:before="0" w:beforeAutospacing="0" w:after="0" w:afterAutospacing="0"/>
+        <w:jc w:val="both"/>
+        <w:rPr>
+          <w:rFonts w:ascii="Source Serif Pro" w:hAnsi="Source Serif Pro"/>
+          <w:color w:val="000000" w:themeColor="text1"/>
+          <w:sz w:val="27"/>
+          <w:szCs w:val="27"/>
+        </w:rPr>
+      </w:pPr>
+      <w:r>
+        <w:rPr>
+          <w:rFonts w:ascii="Source Serif Pro" w:hAnsi="Source Serif Pro"/>
+          <w:color w:val="000000" w:themeColor="text1"/>
+          <w:sz w:val="27"/>
+          <w:szCs w:val="27"/>
+        </w:rPr>
+        <w:t>Além disso, os possíveis estados dos nossos arquivos são explicados com detalhes neste link: &lt;</w:t>
+      </w:r>
+      <w:hyperlink r:id="rId9" w:tgtFrame="_blank" w:history="1">
+        <w:r>
+          <w:rPr>
+            <w:rStyle w:val="Hyperlink"/>
+            <w:rFonts w:ascii="Source Serif Pro" w:hAnsi="Source Serif Pro"/>
+            <w:color w:val="000000" w:themeColor="text1"/>
+            <w:sz w:val="27"/>
+            <w:szCs w:val="27"/>
+          </w:rPr>
+          <w:t>https://git-scm.com/book/pt-br/v2/Fundamentos-de-Git-Gravando-Altera%C3%A7%C3%B5es-em-Seu-Reposit%C3%B3rio</w:t>
+        </w:r>
+      </w:hyperlink>
+      <w:r>
+        <w:rPr>
+          <w:rFonts w:ascii="Source Serif Pro" w:hAnsi="Source Serif Pro"/>
+          <w:color w:val="000000" w:themeColor="text1"/>
+          <w:sz w:val="27"/>
+          <w:szCs w:val="27"/>
+        </w:rPr>
+        <w:t>.</w:t>
+      </w:r>
+    </w:p>
+    <w:p>
+      <w:pPr>
+        <w:pStyle w:val="NormalWeb"/>
+        <w:shd w:val="clear" w:color="auto" w:fill="FFFFFF"/>
+        <w:spacing w:before="360" w:beforeAutospacing="0" w:after="360" w:afterAutospacing="0"/>
+        <w:jc w:val="both"/>
+        <w:rPr>
+          <w:rFonts w:ascii="Source Serif Pro" w:hAnsi="Source Serif Pro"/>
+          <w:color w:val="000000" w:themeColor="text1"/>
+          <w:sz w:val="27"/>
+          <w:szCs w:val="27"/>
+        </w:rPr>
+      </w:pPr>
+      <w:r>
+        <w:rPr>
+          <w:rFonts w:ascii="Source Serif Pro" w:hAnsi="Source Serif Pro"/>
+          <w:color w:val="000000" w:themeColor="text1"/>
+          <w:sz w:val="27"/>
+          <w:szCs w:val="27"/>
+        </w:rPr>
+        <w:t>Acredite, embora pareça confuso agora, durante o treinamento tudo fará muito mais sentido! :-D</w:t>
+      </w:r>
+    </w:p>
+    <w:p>
+      <w:pPr>
+        <w:shd w:val="clear" w:color="auto" w:fill="FFFFFF" w:themeFill="background1"/>
+        <w:jc w:val="both"/>
+        <w:rPr>
+          <w:b/>
+          <w:bCs/>
           <w:color w:val="000000" w:themeColor="text1"/>
           <w:sz w:val="32"/>
           <w:szCs w:val="32"/>
@@ -3672,8 +7681,312 @@
       </w:rPr>
     </w:lvl>
   </w:abstractNum>
+  <w:abstractNum w:abstractNumId="1" w15:restartNumberingAfterBreak="0">
+    <w:nsid w:val="41936C92"/>
+    <w:multiLevelType w:val="multilevel"/>
+    <w:tmpl w:val="DA685C08"/>
+    <w:lvl w:ilvl="0">
+      <w:start w:val="1"/>
+      <w:numFmt w:val="bullet"/>
+      <w:lvlText w:val=""/>
+      <w:lvlJc w:val="left"/>
+      <w:pPr>
+        <w:tabs>
+          <w:tab w:val="num" w:pos="720"/>
+        </w:tabs>
+        <w:ind w:left="720" w:hanging="360"/>
+      </w:pPr>
+      <w:rPr>
+        <w:rFonts w:ascii="Symbol" w:hAnsi="Symbol" w:hint="default"/>
+        <w:sz w:val="20"/>
+      </w:rPr>
+    </w:lvl>
+    <w:lvl w:ilvl="1" w:tentative="1">
+      <w:start w:val="1"/>
+      <w:numFmt w:val="bullet"/>
+      <w:lvlText w:val="o"/>
+      <w:lvlJc w:val="left"/>
+      <w:pPr>
+        <w:tabs>
+          <w:tab w:val="num" w:pos="1440"/>
+        </w:tabs>
+        <w:ind w:left="1440" w:hanging="360"/>
+      </w:pPr>
+      <w:rPr>
+        <w:rFonts w:ascii="Courier New" w:hAnsi="Courier New" w:hint="default"/>
+        <w:sz w:val="20"/>
+      </w:rPr>
+    </w:lvl>
+    <w:lvl w:ilvl="2" w:tentative="1">
+      <w:start w:val="1"/>
+      <w:numFmt w:val="bullet"/>
+      <w:lvlText w:val=""/>
+      <w:lvlJc w:val="left"/>
+      <w:pPr>
+        <w:tabs>
+          <w:tab w:val="num" w:pos="2160"/>
+        </w:tabs>
+        <w:ind w:left="2160" w:hanging="360"/>
+      </w:pPr>
+      <w:rPr>
+        <w:rFonts w:ascii="Wingdings" w:hAnsi="Wingdings" w:hint="default"/>
+        <w:sz w:val="20"/>
+      </w:rPr>
+    </w:lvl>
+    <w:lvl w:ilvl="3" w:tentative="1">
+      <w:start w:val="1"/>
+      <w:numFmt w:val="bullet"/>
+      <w:lvlText w:val=""/>
+      <w:lvlJc w:val="left"/>
+      <w:pPr>
+        <w:tabs>
+          <w:tab w:val="num" w:pos="2880"/>
+        </w:tabs>
+        <w:ind w:left="2880" w:hanging="360"/>
+      </w:pPr>
+      <w:rPr>
+        <w:rFonts w:ascii="Wingdings" w:hAnsi="Wingdings" w:hint="default"/>
+        <w:sz w:val="20"/>
+      </w:rPr>
+    </w:lvl>
+    <w:lvl w:ilvl="4" w:tentative="1">
+      <w:start w:val="1"/>
+      <w:numFmt w:val="bullet"/>
+      <w:lvlText w:val=""/>
+      <w:lvlJc w:val="left"/>
+      <w:pPr>
+        <w:tabs>
+          <w:tab w:val="num" w:pos="3600"/>
+        </w:tabs>
+        <w:ind w:left="3600" w:hanging="360"/>
+      </w:pPr>
+      <w:rPr>
+        <w:rFonts w:ascii="Wingdings" w:hAnsi="Wingdings" w:hint="default"/>
+        <w:sz w:val="20"/>
+      </w:rPr>
+    </w:lvl>
+    <w:lvl w:ilvl="5" w:tentative="1">
+      <w:start w:val="1"/>
+      <w:numFmt w:val="bullet"/>
+      <w:lvlText w:val=""/>
+      <w:lvlJc w:val="left"/>
+      <w:pPr>
+        <w:tabs>
+          <w:tab w:val="num" w:pos="4320"/>
+        </w:tabs>
+        <w:ind w:left="4320" w:hanging="360"/>
+      </w:pPr>
+      <w:rPr>
+        <w:rFonts w:ascii="Wingdings" w:hAnsi="Wingdings" w:hint="default"/>
+        <w:sz w:val="20"/>
+      </w:rPr>
+    </w:lvl>
+    <w:lvl w:ilvl="6" w:tentative="1">
+      <w:start w:val="1"/>
+      <w:numFmt w:val="bullet"/>
+      <w:lvlText w:val=""/>
+      <w:lvlJc w:val="left"/>
+      <w:pPr>
+        <w:tabs>
+          <w:tab w:val="num" w:pos="5040"/>
+        </w:tabs>
+        <w:ind w:left="5040" w:hanging="360"/>
+      </w:pPr>
+      <w:rPr>
+        <w:rFonts w:ascii="Wingdings" w:hAnsi="Wingdings" w:hint="default"/>
+        <w:sz w:val="20"/>
+      </w:rPr>
+    </w:lvl>
+    <w:lvl w:ilvl="7" w:tentative="1">
+      <w:start w:val="1"/>
+      <w:numFmt w:val="bullet"/>
+      <w:lvlText w:val=""/>
+      <w:lvlJc w:val="left"/>
+      <w:pPr>
+        <w:tabs>
+          <w:tab w:val="num" w:pos="5760"/>
+        </w:tabs>
+        <w:ind w:left="5760" w:hanging="360"/>
+      </w:pPr>
+      <w:rPr>
+        <w:rFonts w:ascii="Wingdings" w:hAnsi="Wingdings" w:hint="default"/>
+        <w:sz w:val="20"/>
+      </w:rPr>
+    </w:lvl>
+    <w:lvl w:ilvl="8" w:tentative="1">
+      <w:start w:val="1"/>
+      <w:numFmt w:val="bullet"/>
+      <w:lvlText w:val=""/>
+      <w:lvlJc w:val="left"/>
+      <w:pPr>
+        <w:tabs>
+          <w:tab w:val="num" w:pos="6480"/>
+        </w:tabs>
+        <w:ind w:left="6480" w:hanging="360"/>
+      </w:pPr>
+      <w:rPr>
+        <w:rFonts w:ascii="Wingdings" w:hAnsi="Wingdings" w:hint="default"/>
+        <w:sz w:val="20"/>
+      </w:rPr>
+    </w:lvl>
+  </w:abstractNum>
+  <w:abstractNum w:abstractNumId="2" w15:restartNumberingAfterBreak="0">
+    <w:nsid w:val="65827F09"/>
+    <w:multiLevelType w:val="multilevel"/>
+    <w:tmpl w:val="88B2792A"/>
+    <w:lvl w:ilvl="0">
+      <w:start w:val="1"/>
+      <w:numFmt w:val="bullet"/>
+      <w:lvlText w:val=""/>
+      <w:lvlJc w:val="left"/>
+      <w:pPr>
+        <w:tabs>
+          <w:tab w:val="num" w:pos="720"/>
+        </w:tabs>
+        <w:ind w:left="720" w:hanging="360"/>
+      </w:pPr>
+      <w:rPr>
+        <w:rFonts w:ascii="Symbol" w:hAnsi="Symbol" w:hint="default"/>
+        <w:sz w:val="20"/>
+      </w:rPr>
+    </w:lvl>
+    <w:lvl w:ilvl="1">
+      <w:start w:val="1"/>
+      <w:numFmt w:val="bullet"/>
+      <w:lvlText w:val="o"/>
+      <w:lvlJc w:val="left"/>
+      <w:pPr>
+        <w:tabs>
+          <w:tab w:val="num" w:pos="1440"/>
+        </w:tabs>
+        <w:ind w:left="1440" w:hanging="360"/>
+      </w:pPr>
+      <w:rPr>
+        <w:rFonts w:ascii="Courier New" w:hAnsi="Courier New" w:hint="default"/>
+        <w:sz w:val="20"/>
+      </w:rPr>
+    </w:lvl>
+    <w:lvl w:ilvl="2" w:tentative="1">
+      <w:start w:val="1"/>
+      <w:numFmt w:val="bullet"/>
+      <w:lvlText w:val=""/>
+      <w:lvlJc w:val="left"/>
+      <w:pPr>
+        <w:tabs>
+          <w:tab w:val="num" w:pos="2160"/>
+        </w:tabs>
+        <w:ind w:left="2160" w:hanging="360"/>
+      </w:pPr>
+      <w:rPr>
+        <w:rFonts w:ascii="Wingdings" w:hAnsi="Wingdings" w:hint="default"/>
+        <w:sz w:val="20"/>
+      </w:rPr>
+    </w:lvl>
+    <w:lvl w:ilvl="3" w:tentative="1">
+      <w:start w:val="1"/>
+      <w:numFmt w:val="bullet"/>
+      <w:lvlText w:val=""/>
+      <w:lvlJc w:val="left"/>
+      <w:pPr>
+        <w:tabs>
+          <w:tab w:val="num" w:pos="2880"/>
+        </w:tabs>
+        <w:ind w:left="2880" w:hanging="360"/>
+      </w:pPr>
+      <w:rPr>
+        <w:rFonts w:ascii="Wingdings" w:hAnsi="Wingdings" w:hint="default"/>
+        <w:sz w:val="20"/>
+      </w:rPr>
+    </w:lvl>
+    <w:lvl w:ilvl="4" w:tentative="1">
+      <w:start w:val="1"/>
+      <w:numFmt w:val="bullet"/>
+      <w:lvlText w:val=""/>
+      <w:lvlJc w:val="left"/>
+      <w:pPr>
+        <w:tabs>
+          <w:tab w:val="num" w:pos="3600"/>
+        </w:tabs>
+        <w:ind w:left="3600" w:hanging="360"/>
+      </w:pPr>
+      <w:rPr>
+        <w:rFonts w:ascii="Wingdings" w:hAnsi="Wingdings" w:hint="default"/>
+        <w:sz w:val="20"/>
+      </w:rPr>
+    </w:lvl>
+    <w:lvl w:ilvl="5" w:tentative="1">
+      <w:start w:val="1"/>
+      <w:numFmt w:val="bullet"/>
+      <w:lvlText w:val=""/>
+      <w:lvlJc w:val="left"/>
+      <w:pPr>
+        <w:tabs>
+          <w:tab w:val="num" w:pos="4320"/>
+        </w:tabs>
+        <w:ind w:left="4320" w:hanging="360"/>
+      </w:pPr>
+      <w:rPr>
+        <w:rFonts w:ascii="Wingdings" w:hAnsi="Wingdings" w:hint="default"/>
+        <w:sz w:val="20"/>
+      </w:rPr>
+    </w:lvl>
+    <w:lvl w:ilvl="6" w:tentative="1">
+      <w:start w:val="1"/>
+      <w:numFmt w:val="bullet"/>
+      <w:lvlText w:val=""/>
+      <w:lvlJc w:val="left"/>
+      <w:pPr>
+        <w:tabs>
+          <w:tab w:val="num" w:pos="5040"/>
+        </w:tabs>
+        <w:ind w:left="5040" w:hanging="360"/>
+      </w:pPr>
+      <w:rPr>
+        <w:rFonts w:ascii="Wingdings" w:hAnsi="Wingdings" w:hint="default"/>
+        <w:sz w:val="20"/>
+      </w:rPr>
+    </w:lvl>
+    <w:lvl w:ilvl="7" w:tentative="1">
+      <w:start w:val="1"/>
+      <w:numFmt w:val="bullet"/>
+      <w:lvlText w:val=""/>
+      <w:lvlJc w:val="left"/>
+      <w:pPr>
+        <w:tabs>
+          <w:tab w:val="num" w:pos="5760"/>
+        </w:tabs>
+        <w:ind w:left="5760" w:hanging="360"/>
+      </w:pPr>
+      <w:rPr>
+        <w:rFonts w:ascii="Wingdings" w:hAnsi="Wingdings" w:hint="default"/>
+        <w:sz w:val="20"/>
+      </w:rPr>
+    </w:lvl>
+    <w:lvl w:ilvl="8" w:tentative="1">
+      <w:start w:val="1"/>
+      <w:numFmt w:val="bullet"/>
+      <w:lvlText w:val=""/>
+      <w:lvlJc w:val="left"/>
+      <w:pPr>
+        <w:tabs>
+          <w:tab w:val="num" w:pos="6480"/>
+        </w:tabs>
+        <w:ind w:left="6480" w:hanging="360"/>
+      </w:pPr>
+      <w:rPr>
+        <w:rFonts w:ascii="Wingdings" w:hAnsi="Wingdings" w:hint="default"/>
+        <w:sz w:val="20"/>
+      </w:rPr>
+    </w:lvl>
+  </w:abstractNum>
   <w:num w:numId="1" w16cid:durableId="434912189">
     <w:abstractNumId w:val="0"/>
+  </w:num>
+  <w:num w:numId="2" w16cid:durableId="1336683882">
+    <w:abstractNumId w:val="2"/>
+  </w:num>
+  <w:num w:numId="3" w16cid:durableId="1052460275">
+    <w:abstractNumId w:val="1"/>
   </w:num>
 </w:numbering>
 </file>
@@ -4203,6 +8516,96 @@
       <w:lang w:eastAsia="pt-BR"/>
     </w:rPr>
   </w:style>
+  <w:style w:type="paragraph" w:styleId="Pr-formataoHTML">
+    <w:name w:val="HTML Preformatted"/>
+    <w:basedOn w:val="Normal"/>
+    <w:link w:val="Pr-formataoHTMLChar"/>
+    <w:uiPriority w:val="99"/>
+    <w:semiHidden/>
+    <w:unhideWhenUsed/>
+    <w:rsid w:val="00703EB9"/>
+    <w:pPr>
+      <w:tabs>
+        <w:tab w:val="left" w:pos="916"/>
+        <w:tab w:val="left" w:pos="1832"/>
+        <w:tab w:val="left" w:pos="2748"/>
+        <w:tab w:val="left" w:pos="3664"/>
+        <w:tab w:val="left" w:pos="4580"/>
+        <w:tab w:val="left" w:pos="5496"/>
+        <w:tab w:val="left" w:pos="6412"/>
+        <w:tab w:val="left" w:pos="7328"/>
+        <w:tab w:val="left" w:pos="8244"/>
+        <w:tab w:val="left" w:pos="9160"/>
+        <w:tab w:val="left" w:pos="10076"/>
+        <w:tab w:val="left" w:pos="10992"/>
+        <w:tab w:val="left" w:pos="11908"/>
+        <w:tab w:val="left" w:pos="12824"/>
+        <w:tab w:val="left" w:pos="13740"/>
+        <w:tab w:val="left" w:pos="14656"/>
+      </w:tabs>
+      <w:spacing w:after="0" w:line="240" w:lineRule="auto"/>
+    </w:pPr>
+    <w:rPr>
+      <w:rFonts w:ascii="Courier New" w:eastAsia="Times New Roman" w:hAnsi="Courier New" w:cs="Courier New"/>
+      <w:sz w:val="20"/>
+      <w:szCs w:val="20"/>
+      <w:lang w:eastAsia="pt-BR"/>
+    </w:rPr>
+  </w:style>
+  <w:style w:type="character" w:customStyle="1" w:styleId="Pr-formataoHTMLChar">
+    <w:name w:val="Pré-formatação HTML Char"/>
+    <w:basedOn w:val="Fontepargpadro"/>
+    <w:link w:val="Pr-formataoHTML"/>
+    <w:uiPriority w:val="99"/>
+    <w:semiHidden/>
+    <w:rsid w:val="00703EB9"/>
+    <w:rPr>
+      <w:rFonts w:ascii="Courier New" w:eastAsia="Times New Roman" w:hAnsi="Courier New" w:cs="Courier New"/>
+      <w:sz w:val="20"/>
+      <w:szCs w:val="20"/>
+      <w:lang w:eastAsia="pt-BR"/>
+    </w:rPr>
+  </w:style>
+  <w:style w:type="character" w:customStyle="1" w:styleId="pln">
+    <w:name w:val="pln"/>
+    <w:basedOn w:val="Fontepargpadro"/>
+    <w:rsid w:val="00703EB9"/>
+  </w:style>
+  <w:style w:type="character" w:customStyle="1" w:styleId="pun">
+    <w:name w:val="pun"/>
+    <w:basedOn w:val="Fontepargpadro"/>
+    <w:rsid w:val="00703EB9"/>
+  </w:style>
+  <w:style w:type="character" w:customStyle="1" w:styleId="kwd">
+    <w:name w:val="kwd"/>
+    <w:basedOn w:val="Fontepargpadro"/>
+    <w:rsid w:val="00703EB9"/>
+  </w:style>
+  <w:style w:type="character" w:customStyle="1" w:styleId="str">
+    <w:name w:val="str"/>
+    <w:basedOn w:val="Fontepargpadro"/>
+    <w:rsid w:val="00703EB9"/>
+  </w:style>
+  <w:style w:type="character" w:customStyle="1" w:styleId="dec">
+    <w:name w:val="dec"/>
+    <w:basedOn w:val="Fontepargpadro"/>
+    <w:rsid w:val="006E7635"/>
+  </w:style>
+  <w:style w:type="character" w:customStyle="1" w:styleId="tag">
+    <w:name w:val="tag"/>
+    <w:basedOn w:val="Fontepargpadro"/>
+    <w:rsid w:val="006E7635"/>
+  </w:style>
+  <w:style w:type="character" w:customStyle="1" w:styleId="atn">
+    <w:name w:val="atn"/>
+    <w:basedOn w:val="Fontepargpadro"/>
+    <w:rsid w:val="006E7635"/>
+  </w:style>
+  <w:style w:type="character" w:customStyle="1" w:styleId="atv">
+    <w:name w:val="atv"/>
+    <w:basedOn w:val="Fontepargpadro"/>
+    <w:rsid w:val="006E7635"/>
+  </w:style>
 </w:styles>
 </file>
 

</xml_diff>

<commit_message>
Corrigindo curso de Vagrant
</commit_message>
<xml_diff>
--- a/Git e Github.docx
+++ b/Git e Github.docx
@@ -787,37 +787,7 @@
           <w:szCs w:val="27"/>
           <w:lang w:eastAsia="pt-BR"/>
         </w:rPr>
-        <w:t xml:space="preserve">Neste servidor, deve haver alguma ferramenta capaz de identificar que a versão enviada não é a mais recente, </w:t>
-      </w:r>
-      <w:proofErr w:type="gramStart"/>
-      <w:r>
-        <w:rPr>
-          <w:rFonts w:ascii="Source Serif Pro" w:eastAsia="Times New Roman" w:hAnsi="Source Serif Pro" w:cs="Times New Roman"/>
-          <w:b/>
-          <w:bCs/>
-          <w:i/>
-          <w:iCs/>
-          <w:color w:val="000000" w:themeColor="text1"/>
-          <w:sz w:val="27"/>
-          <w:szCs w:val="27"/>
-          <w:lang w:eastAsia="pt-BR"/>
-        </w:rPr>
-        <w:t>e portanto</w:t>
-      </w:r>
-      <w:proofErr w:type="gramEnd"/>
-      <w:r>
-        <w:rPr>
-          <w:rFonts w:ascii="Source Serif Pro" w:eastAsia="Times New Roman" w:hAnsi="Source Serif Pro" w:cs="Times New Roman"/>
-          <w:b/>
-          <w:bCs/>
-          <w:i/>
-          <w:iCs/>
-          <w:color w:val="000000" w:themeColor="text1"/>
-          <w:sz w:val="27"/>
-          <w:szCs w:val="27"/>
-          <w:lang w:eastAsia="pt-BR"/>
-        </w:rPr>
-        <w:t xml:space="preserve"> não deixe o arquivo ser enviado. Isto é, antes do envio de uma alteração, este colega de trabalho precisará baixar as alterações que já foram enviadas, para que só então consiga enviar a versão atualizada por ele</w:t>
+        <w:t>Neste servidor, deve haver alguma ferramenta capaz de identificar que a versão enviada não é a mais recente, e portanto não deixe o arquivo ser enviado. Isto é, antes do envio de uma alteração, este colega de trabalho precisará baixar as alterações que já foram enviadas, para que só então consiga enviar a versão atualizada por ele</w:t>
       </w:r>
       <w:r>
         <w:rPr>
@@ -2076,31 +2046,7 @@
           <w:shd w:val="clear" w:color="auto" w:fill="F0F3F5"/>
           <w:lang w:eastAsia="pt-BR"/>
         </w:rPr>
-        <w:t xml:space="preserve"> 2.21.</w:t>
-      </w:r>
-      <w:proofErr w:type="gramStart"/>
-      <w:r>
-        <w:rPr>
-          <w:rFonts w:ascii="Courier New" w:eastAsia="Times New Roman" w:hAnsi="Courier New" w:cs="Courier New"/>
-          <w:color w:val="000000" w:themeColor="text1"/>
-          <w:sz w:val="23"/>
-          <w:szCs w:val="23"/>
-          <w:shd w:val="clear" w:color="auto" w:fill="F0F3F5"/>
-          <w:lang w:eastAsia="pt-BR"/>
-        </w:rPr>
-        <w:t>0.windows</w:t>
-      </w:r>
-      <w:proofErr w:type="gramEnd"/>
-      <w:r>
-        <w:rPr>
-          <w:rFonts w:ascii="Courier New" w:eastAsia="Times New Roman" w:hAnsi="Courier New" w:cs="Courier New"/>
-          <w:color w:val="000000" w:themeColor="text1"/>
-          <w:sz w:val="23"/>
-          <w:szCs w:val="23"/>
-          <w:shd w:val="clear" w:color="auto" w:fill="F0F3F5"/>
-          <w:lang w:eastAsia="pt-BR"/>
-        </w:rPr>
-        <w:t>.1</w:t>
+        <w:t xml:space="preserve"> 2.21.0.windows.1</w:t>
       </w:r>
       <w:r>
         <w:rPr>
@@ -3746,7 +3692,6 @@
         <w:t xml:space="preserve"> </w:t>
       </w:r>
       <w:proofErr w:type="spellStart"/>
-      <w:proofErr w:type="gramStart"/>
       <w:r>
         <w:rPr>
           <w:rStyle w:val="pln"/>
@@ -3772,7 +3717,6 @@
         <w:t>email</w:t>
       </w:r>
       <w:proofErr w:type="spellEnd"/>
-      <w:proofErr w:type="gramEnd"/>
       <w:r>
         <w:rPr>
           <w:rStyle w:val="pln"/>
@@ -5718,29 +5662,7 @@
           <w:szCs w:val="27"/>
           <w:lang w:eastAsia="pt-BR"/>
         </w:rPr>
-        <w:t xml:space="preserve"> dentro da pasta em que trabalhamos anteriormente, veremos que </w:t>
-      </w:r>
-      <w:proofErr w:type="gramStart"/>
-      <w:r>
-        <w:rPr>
-          <w:rFonts w:ascii="Source Serif Pro" w:eastAsia="Times New Roman" w:hAnsi="Source Serif Pro" w:cs="Times New Roman"/>
-          <w:color w:val="000000" w:themeColor="text1"/>
-          <w:sz w:val="27"/>
-          <w:szCs w:val="27"/>
-          <w:lang w:eastAsia="pt-BR"/>
-        </w:rPr>
-        <w:t>trata-se</w:t>
-      </w:r>
-      <w:proofErr w:type="gramEnd"/>
-      <w:r>
-        <w:rPr>
-          <w:rFonts w:ascii="Source Serif Pro" w:eastAsia="Times New Roman" w:hAnsi="Source Serif Pro" w:cs="Times New Roman"/>
-          <w:color w:val="000000" w:themeColor="text1"/>
-          <w:sz w:val="27"/>
-          <w:szCs w:val="27"/>
-          <w:lang w:eastAsia="pt-BR"/>
-        </w:rPr>
-        <w:t xml:space="preserve"> de um repositório </w:t>
+        <w:t xml:space="preserve"> dentro da pasta em que trabalhamos anteriormente, veremos que trata-se de um repositório </w:t>
       </w:r>
       <w:proofErr w:type="spellStart"/>
       <w:r>
@@ -5933,21 +5855,8 @@
           <w:shd w:val="clear" w:color="auto" w:fill="F0F3F5"/>
           <w:lang w:eastAsia="pt-BR"/>
         </w:rPr>
-        <w:t xml:space="preserve"> </w:t>
-      </w:r>
-      <w:proofErr w:type="gramStart"/>
-      <w:r>
-        <w:rPr>
-          <w:rFonts w:ascii="Courier New" w:eastAsia="Times New Roman" w:hAnsi="Courier New" w:cs="Courier New"/>
-          <w:color w:val="000000" w:themeColor="text1"/>
-          <w:sz w:val="23"/>
-          <w:szCs w:val="23"/>
-          <w:shd w:val="clear" w:color="auto" w:fill="F0F3F5"/>
-          <w:lang w:eastAsia="pt-BR"/>
-        </w:rPr>
-        <w:t>add .</w:t>
-      </w:r>
-      <w:proofErr w:type="gramEnd"/>
+        <w:t xml:space="preserve"> add .</w:t>
+      </w:r>
       <w:r>
         <w:rPr>
           <w:rFonts w:ascii="Source Serif Pro" w:eastAsia="Times New Roman" w:hAnsi="Source Serif Pro" w:cs="Times New Roman"/>
@@ -8352,7 +8261,6 @@
         <w:t xml:space="preserve"> </w:t>
       </w:r>
       <w:proofErr w:type="spellStart"/>
-      <w:proofErr w:type="gramStart"/>
       <w:r>
         <w:rPr>
           <w:rStyle w:val="CdigoHTML"/>
@@ -8364,7 +8272,6 @@
         <w:t>user.email</w:t>
       </w:r>
       <w:proofErr w:type="spellEnd"/>
-      <w:proofErr w:type="gramEnd"/>
       <w:r>
         <w:rPr>
           <w:rFonts w:ascii="Source Serif Pro" w:hAnsi="Source Serif Pro"/>
@@ -9558,18 +9465,7 @@
           <w:szCs w:val="27"/>
           <w:lang w:eastAsia="pt-BR"/>
         </w:rPr>
-        <w:t xml:space="preserve">, </w:t>
-      </w:r>
-      <w:proofErr w:type="gramStart"/>
-      <w:r>
-        <w:rPr>
-          <w:rFonts w:ascii="Source Serif Pro" w:eastAsia="Times New Roman" w:hAnsi="Source Serif Pro" w:cs="Times New Roman"/>
-          <w:color w:val="000000" w:themeColor="text1"/>
-          <w:sz w:val="27"/>
-          <w:szCs w:val="27"/>
-          <w:lang w:eastAsia="pt-BR"/>
-        </w:rPr>
-        <w:t>chamado </w:t>
+        <w:t>, chamado </w:t>
       </w:r>
       <w:r>
         <w:rPr>
@@ -9595,7 +9491,6 @@
         <w:t>gitignore</w:t>
       </w:r>
       <w:proofErr w:type="spellEnd"/>
-      <w:proofErr w:type="gramEnd"/>
       <w:r>
         <w:rPr>
           <w:rFonts w:ascii="Source Serif Pro" w:eastAsia="Times New Roman" w:hAnsi="Source Serif Pro" w:cs="Times New Roman"/>
@@ -9660,18 +9555,7 @@
           <w:szCs w:val="27"/>
           <w:lang w:eastAsia="pt-BR"/>
         </w:rPr>
-        <w:t xml:space="preserve"> que queremos que seja ignorado, por exemplo, basta o incluirmos </w:t>
-      </w:r>
-      <w:proofErr w:type="gramStart"/>
-      <w:r>
-        <w:rPr>
-          <w:rFonts w:ascii="Source Serif Pro" w:eastAsia="Times New Roman" w:hAnsi="Source Serif Pro" w:cs="Times New Roman"/>
-          <w:color w:val="000000" w:themeColor="text1"/>
-          <w:sz w:val="27"/>
-          <w:szCs w:val="27"/>
-          <w:lang w:eastAsia="pt-BR"/>
-        </w:rPr>
-        <w:t>em </w:t>
+        <w:t> que queremos que seja ignorado, por exemplo, basta o incluirmos em </w:t>
       </w:r>
       <w:r>
         <w:rPr>
@@ -9697,7 +9581,6 @@
         <w:t>gitignore</w:t>
       </w:r>
       <w:proofErr w:type="spellEnd"/>
-      <w:proofErr w:type="gramEnd"/>
       <w:r>
         <w:rPr>
           <w:rFonts w:ascii="Source Serif Pro" w:eastAsia="Times New Roman" w:hAnsi="Source Serif Pro" w:cs="Times New Roman"/>
@@ -9867,7 +9750,6 @@
         <w:t xml:space="preserve"> </w:t>
       </w:r>
       <w:proofErr w:type="spellStart"/>
-      <w:proofErr w:type="gramStart"/>
       <w:r>
         <w:rPr>
           <w:rFonts w:ascii="Courier New" w:eastAsia="Times New Roman" w:hAnsi="Courier New" w:cs="Courier New"/>
@@ -9904,7 +9786,6 @@
         <w:t>gitignore</w:t>
       </w:r>
       <w:proofErr w:type="spellEnd"/>
-      <w:proofErr w:type="gramEnd"/>
       <w:r>
         <w:rPr>
           <w:rFonts w:ascii="Source Serif Pro" w:eastAsia="Times New Roman" w:hAnsi="Source Serif Pro" w:cs="Times New Roman"/>
@@ -11199,21 +11080,8 @@
           <w:shd w:val="clear" w:color="auto" w:fill="F0F3F5"/>
           <w:lang w:eastAsia="pt-BR"/>
         </w:rPr>
-        <w:t xml:space="preserve"> </w:t>
-      </w:r>
-      <w:proofErr w:type="gramStart"/>
-      <w:r>
-        <w:rPr>
-          <w:rFonts w:ascii="Courier New" w:eastAsia="Times New Roman" w:hAnsi="Courier New" w:cs="Courier New"/>
-          <w:color w:val="000000" w:themeColor="text1"/>
-          <w:sz w:val="23"/>
-          <w:szCs w:val="23"/>
-          <w:shd w:val="clear" w:color="auto" w:fill="F0F3F5"/>
-          <w:lang w:eastAsia="pt-BR"/>
-        </w:rPr>
-        <w:t>add .</w:t>
-      </w:r>
-      <w:proofErr w:type="gramEnd"/>
+        <w:t xml:space="preserve"> add .</w:t>
+      </w:r>
       <w:r>
         <w:rPr>
           <w:rFonts w:ascii="Source Serif Pro" w:eastAsia="Times New Roman" w:hAnsi="Source Serif Pro" w:cs="Times New Roman"/>
@@ -11550,18 +11418,7 @@
           <w:szCs w:val="27"/>
           <w:lang w:eastAsia="pt-BR"/>
         </w:rPr>
-        <w:t xml:space="preserve">10) Crie o </w:t>
-      </w:r>
-      <w:proofErr w:type="gramStart"/>
-      <w:r>
-        <w:rPr>
-          <w:rFonts w:ascii="Source Serif Pro" w:eastAsia="Times New Roman" w:hAnsi="Source Serif Pro" w:cs="Times New Roman"/>
-          <w:color w:val="000000" w:themeColor="text1"/>
-          <w:sz w:val="27"/>
-          <w:szCs w:val="27"/>
-          <w:lang w:eastAsia="pt-BR"/>
-        </w:rPr>
-        <w:t>arquivo </w:t>
+        <w:t>10) Crie o arquivo </w:t>
       </w:r>
       <w:r>
         <w:rPr>
@@ -11589,7 +11446,6 @@
         <w:t>gitignore</w:t>
       </w:r>
       <w:proofErr w:type="spellEnd"/>
-      <w:proofErr w:type="gramEnd"/>
       <w:r>
         <w:rPr>
           <w:rFonts w:ascii="Source Serif Pro" w:eastAsia="Times New Roman" w:hAnsi="Source Serif Pro" w:cs="Times New Roman"/>
@@ -11777,7 +11633,6 @@
         <w:t xml:space="preserve"> </w:t>
       </w:r>
       <w:proofErr w:type="spellStart"/>
-      <w:proofErr w:type="gramStart"/>
       <w:r>
         <w:rPr>
           <w:rFonts w:ascii="Courier New" w:eastAsia="Times New Roman" w:hAnsi="Courier New" w:cs="Courier New"/>
@@ -11814,7 +11669,6 @@
         <w:t>gitignore</w:t>
       </w:r>
       <w:proofErr w:type="spellEnd"/>
-      <w:proofErr w:type="gramEnd"/>
       <w:r>
         <w:rPr>
           <w:rFonts w:ascii="Source Serif Pro" w:eastAsia="Times New Roman" w:hAnsi="Source Serif Pro" w:cs="Times New Roman"/>
@@ -12596,18 +12450,7 @@
           <w:szCs w:val="27"/>
           <w:lang w:eastAsia="pt-BR"/>
         </w:rPr>
-        <w:t xml:space="preserve"> não monitorar arquivos, através </w:t>
-      </w:r>
-      <w:proofErr w:type="gramStart"/>
-      <w:r>
-        <w:rPr>
-          <w:rFonts w:ascii="Source Serif Pro" w:eastAsia="Times New Roman" w:hAnsi="Source Serif Pro" w:cs="Times New Roman"/>
-          <w:color w:val="000000" w:themeColor="text1"/>
-          <w:sz w:val="27"/>
-          <w:szCs w:val="27"/>
-          <w:lang w:eastAsia="pt-BR"/>
-        </w:rPr>
-        <w:t>do </w:t>
+        <w:t xml:space="preserve"> não monitorar arquivos, através do </w:t>
       </w:r>
       <w:r>
         <w:rPr>
@@ -12635,7 +12478,6 @@
         <w:t>gitignore</w:t>
       </w:r>
       <w:proofErr w:type="spellEnd"/>
-      <w:proofErr w:type="gramEnd"/>
     </w:p>
     <w:p>
       <w:pPr>
@@ -12890,7 +12732,6 @@
         <w:t>cd</w:t>
       </w:r>
       <w:proofErr w:type="spellEnd"/>
-      <w:proofErr w:type="gramStart"/>
       <w:r>
         <w:rPr>
           <w:rFonts w:ascii="Courier New" w:eastAsia="Times New Roman" w:hAnsi="Courier New" w:cs="Courier New"/>
@@ -12905,7 +12746,6 @@
         </w:rPr>
         <w:t xml:space="preserve"> ..</w:t>
       </w:r>
-      <w:proofErr w:type="gramEnd"/>
       <w:r>
         <w:rPr>
           <w:rFonts w:ascii="Source Serif Pro" w:eastAsia="Times New Roman" w:hAnsi="Source Serif Pro" w:cs="Times New Roman"/>
@@ -13403,29 +13243,16 @@
         <w:t>cd</w:t>
       </w:r>
       <w:proofErr w:type="spellEnd"/>
-      <w:proofErr w:type="gramStart"/>
-      <w:r>
-        <w:rPr>
-          <w:rFonts w:ascii="Courier New" w:eastAsia="Times New Roman" w:hAnsi="Courier New" w:cs="Courier New"/>
-          <w:color w:val="000000" w:themeColor="text1"/>
-          <w:sz w:val="23"/>
-          <w:szCs w:val="23"/>
-          <w:shd w:val="clear" w:color="auto" w:fill="F0F3F5"/>
-          <w:lang w:eastAsia="pt-BR"/>
-        </w:rPr>
-        <w:t xml:space="preserve"> ..</w:t>
-      </w:r>
-      <w:proofErr w:type="gramEnd"/>
-      <w:r>
-        <w:rPr>
-          <w:rFonts w:ascii="Courier New" w:eastAsia="Times New Roman" w:hAnsi="Courier New" w:cs="Courier New"/>
-          <w:color w:val="000000" w:themeColor="text1"/>
-          <w:sz w:val="23"/>
-          <w:szCs w:val="23"/>
-          <w:shd w:val="clear" w:color="auto" w:fill="F0F3F5"/>
-          <w:lang w:eastAsia="pt-BR"/>
-        </w:rPr>
-        <w:t>/</w:t>
+      <w:r>
+        <w:rPr>
+          <w:rFonts w:ascii="Courier New" w:eastAsia="Times New Roman" w:hAnsi="Courier New" w:cs="Courier New"/>
+          <w:color w:val="000000" w:themeColor="text1"/>
+          <w:sz w:val="23"/>
+          <w:szCs w:val="23"/>
+          <w:shd w:val="clear" w:color="auto" w:fill="F0F3F5"/>
+          <w:lang w:eastAsia="pt-BR"/>
+        </w:rPr>
+        <w:t xml:space="preserve"> ../</w:t>
       </w:r>
       <w:proofErr w:type="spellStart"/>
       <w:r>
@@ -14186,7 +14013,6 @@
         <w:t>cd</w:t>
       </w:r>
       <w:proofErr w:type="spellEnd"/>
-      <w:proofErr w:type="gramStart"/>
       <w:r>
         <w:rPr>
           <w:rFonts w:ascii="Courier New" w:eastAsia="Times New Roman" w:hAnsi="Courier New" w:cs="Courier New"/>
@@ -14198,7 +14024,6 @@
         </w:rPr>
         <w:t xml:space="preserve"> ..</w:t>
       </w:r>
-      <w:proofErr w:type="gramEnd"/>
       <w:r>
         <w:rPr>
           <w:rFonts w:ascii="Source Serif Pro" w:eastAsia="Times New Roman" w:hAnsi="Source Serif Pro" w:cs="Times New Roman"/>
@@ -14834,29 +14659,16 @@
         <w:t>cd</w:t>
       </w:r>
       <w:proofErr w:type="spellEnd"/>
-      <w:proofErr w:type="gramStart"/>
-      <w:r>
-        <w:rPr>
-          <w:rFonts w:ascii="Courier New" w:eastAsia="Times New Roman" w:hAnsi="Courier New" w:cs="Courier New"/>
-          <w:color w:val="000000" w:themeColor="text1"/>
-          <w:sz w:val="23"/>
-          <w:szCs w:val="23"/>
-          <w:shd w:val="clear" w:color="auto" w:fill="F0F3F5"/>
-          <w:lang w:eastAsia="pt-BR"/>
-        </w:rPr>
-        <w:t xml:space="preserve"> ..</w:t>
-      </w:r>
-      <w:proofErr w:type="gramEnd"/>
-      <w:r>
-        <w:rPr>
-          <w:rFonts w:ascii="Courier New" w:eastAsia="Times New Roman" w:hAnsi="Courier New" w:cs="Courier New"/>
-          <w:color w:val="000000" w:themeColor="text1"/>
-          <w:sz w:val="23"/>
-          <w:szCs w:val="23"/>
-          <w:shd w:val="clear" w:color="auto" w:fill="F0F3F5"/>
-          <w:lang w:eastAsia="pt-BR"/>
-        </w:rPr>
-        <w:t>/</w:t>
+      <w:r>
+        <w:rPr>
+          <w:rFonts w:ascii="Courier New" w:eastAsia="Times New Roman" w:hAnsi="Courier New" w:cs="Courier New"/>
+          <w:color w:val="000000" w:themeColor="text1"/>
+          <w:sz w:val="23"/>
+          <w:szCs w:val="23"/>
+          <w:shd w:val="clear" w:color="auto" w:fill="F0F3F5"/>
+          <w:lang w:eastAsia="pt-BR"/>
+        </w:rPr>
+        <w:t xml:space="preserve"> ../</w:t>
       </w:r>
       <w:proofErr w:type="spellStart"/>
       <w:r>
@@ -15258,29 +15070,16 @@
         <w:t>cd</w:t>
       </w:r>
       <w:proofErr w:type="spellEnd"/>
-      <w:proofErr w:type="gramStart"/>
-      <w:r>
-        <w:rPr>
-          <w:rFonts w:ascii="Courier New" w:eastAsia="Times New Roman" w:hAnsi="Courier New" w:cs="Courier New"/>
-          <w:color w:val="000000" w:themeColor="text1"/>
-          <w:sz w:val="23"/>
-          <w:szCs w:val="23"/>
-          <w:shd w:val="clear" w:color="auto" w:fill="F0F3F5"/>
-          <w:lang w:eastAsia="pt-BR"/>
-        </w:rPr>
-        <w:t xml:space="preserve"> ..</w:t>
-      </w:r>
-      <w:proofErr w:type="gramEnd"/>
-      <w:r>
-        <w:rPr>
-          <w:rFonts w:ascii="Courier New" w:eastAsia="Times New Roman" w:hAnsi="Courier New" w:cs="Courier New"/>
-          <w:color w:val="000000" w:themeColor="text1"/>
-          <w:sz w:val="23"/>
-          <w:szCs w:val="23"/>
-          <w:shd w:val="clear" w:color="auto" w:fill="F0F3F5"/>
-          <w:lang w:eastAsia="pt-BR"/>
-        </w:rPr>
-        <w:t>/</w:t>
+      <w:r>
+        <w:rPr>
+          <w:rFonts w:ascii="Courier New" w:eastAsia="Times New Roman" w:hAnsi="Courier New" w:cs="Courier New"/>
+          <w:color w:val="000000" w:themeColor="text1"/>
+          <w:sz w:val="23"/>
+          <w:szCs w:val="23"/>
+          <w:shd w:val="clear" w:color="auto" w:fill="F0F3F5"/>
+          <w:lang w:eastAsia="pt-BR"/>
+        </w:rPr>
+        <w:t xml:space="preserve"> ../</w:t>
       </w:r>
       <w:proofErr w:type="spellStart"/>
       <w:r>
@@ -15892,18 +15691,7 @@
           <w:szCs w:val="27"/>
           <w:lang w:eastAsia="pt-BR"/>
         </w:rPr>
-        <w:t xml:space="preserve">" que adicionamos em </w:t>
-      </w:r>
-      <w:proofErr w:type="gramStart"/>
-      <w:r>
-        <w:rPr>
-          <w:rFonts w:ascii="Source Serif Pro" w:eastAsia="Times New Roman" w:hAnsi="Source Serif Pro" w:cs="Times New Roman"/>
-          <w:color w:val="000000" w:themeColor="text1"/>
-          <w:sz w:val="27"/>
-          <w:szCs w:val="27"/>
-          <w:lang w:eastAsia="pt-BR"/>
-        </w:rPr>
-        <w:t>".</w:t>
+        <w:t>" que adicionamos em ".</w:t>
       </w:r>
       <w:proofErr w:type="spellStart"/>
       <w:r>
@@ -15917,7 +15705,6 @@
         <w:t>gitignore</w:t>
       </w:r>
       <w:proofErr w:type="spellEnd"/>
-      <w:proofErr w:type="gramEnd"/>
       <w:r>
         <w:rPr>
           <w:rFonts w:ascii="Source Serif Pro" w:eastAsia="Times New Roman" w:hAnsi="Source Serif Pro" w:cs="Times New Roman"/>
@@ -18444,7 +18231,6 @@
         <w:t xml:space="preserve"> </w:t>
       </w:r>
       <w:proofErr w:type="spellStart"/>
-      <w:proofErr w:type="gramStart"/>
       <w:r>
         <w:rPr>
           <w:rStyle w:val="CdigoHTML"/>
@@ -18456,7 +18242,6 @@
         <w:t>core.bare</w:t>
       </w:r>
       <w:proofErr w:type="spellEnd"/>
-      <w:proofErr w:type="gramEnd"/>
       <w:r>
         <w:rPr>
           <w:rStyle w:val="CdigoHTML"/>
@@ -20934,17 +20719,7 @@
           <w:sz w:val="27"/>
           <w:szCs w:val="27"/>
         </w:rPr>
-        <w:t xml:space="preserve">. Do lado esquerdo da página digitaremos os comandos, e o resultado </w:t>
-      </w:r>
-      <w:proofErr w:type="gramStart"/>
-      <w:r>
-        <w:rPr>
-          <w:rFonts w:ascii="Source Serif Pro" w:hAnsi="Source Serif Pro"/>
-          <w:color w:val="000000" w:themeColor="text1"/>
-          <w:sz w:val="27"/>
-          <w:szCs w:val="27"/>
-        </w:rPr>
-        <w:t xml:space="preserve">destes </w:t>
+        <w:t xml:space="preserve">. Do lado esquerdo da página digitaremos os comandos, e o resultado destes </w:t>
       </w:r>
       <w:r>
         <w:rPr>
@@ -20954,17 +20729,7 @@
           <w:szCs w:val="27"/>
         </w:rPr>
         <w:lastRenderedPageBreak/>
-        <w:t>serão</w:t>
-      </w:r>
-      <w:proofErr w:type="gramEnd"/>
-      <w:r>
-        <w:rPr>
-          <w:rFonts w:ascii="Source Serif Pro" w:hAnsi="Source Serif Pro"/>
-          <w:color w:val="000000" w:themeColor="text1"/>
-          <w:sz w:val="27"/>
-          <w:szCs w:val="27"/>
-        </w:rPr>
-        <w:t xml:space="preserve"> exibidos do lado direito. Em se tratando do trabalho conjunto de Ana e Vinicius, teremos duas </w:t>
+        <w:t>serão exibidos do lado direito. Em se tratando do trabalho conjunto de Ana e Vinicius, teremos duas </w:t>
       </w:r>
       <w:r>
         <w:rPr>
@@ -22300,7 +22065,6 @@
         <w:t xml:space="preserve"> </w:t>
       </w:r>
       <w:proofErr w:type="spellStart"/>
-      <w:proofErr w:type="gramStart"/>
       <w:r>
         <w:rPr>
           <w:rStyle w:val="CdigoHTML"/>
@@ -22322,7 +22086,6 @@
         </w:rPr>
         <w:t xml:space="preserve"> .</w:t>
       </w:r>
-      <w:proofErr w:type="gramEnd"/>
       <w:r>
         <w:rPr>
           <w:rFonts w:ascii="Source Serif Pro" w:hAnsi="Source Serif Pro"/>
@@ -22832,27 +22595,7 @@
           <w:sz w:val="27"/>
           <w:szCs w:val="27"/>
         </w:rPr>
-        <w:t xml:space="preserve"> diferentes, para que </w:t>
-      </w:r>
-      <w:proofErr w:type="gramStart"/>
-      <w:r>
-        <w:rPr>
-          <w:rFonts w:ascii="Source Serif Pro" w:hAnsi="Source Serif Pro"/>
-          <w:color w:val="000000" w:themeColor="text1"/>
-          <w:sz w:val="27"/>
-          <w:szCs w:val="27"/>
-        </w:rPr>
-        <w:t>as mudanças no código para uma não influencie</w:t>
-      </w:r>
-      <w:proofErr w:type="gramEnd"/>
-      <w:r>
-        <w:rPr>
-          <w:rFonts w:ascii="Source Serif Pro" w:hAnsi="Source Serif Pro"/>
-          <w:color w:val="000000" w:themeColor="text1"/>
-          <w:sz w:val="27"/>
-          <w:szCs w:val="27"/>
-        </w:rPr>
-        <w:t xml:space="preserve"> no funcionamento de outra.</w:t>
+        <w:t> diferentes, para que as mudanças no código para uma não influencie no funcionamento de outra.</w:t>
       </w:r>
     </w:p>
     <w:p>
@@ -24980,9 +24723,8 @@
           <w:szCs w:val="27"/>
           <w:highlight w:val="cyan"/>
         </w:rPr>
-        <w:t>/</w:t>
-      </w:r>
-      <w:proofErr w:type="gramStart"/>
+        <w:t xml:space="preserve">/mensagem , apertar </w:t>
+      </w:r>
       <w:r>
         <w:rPr>
           <w:rFonts w:ascii="Source Serif Pro" w:hAnsi="Source Serif Pro"/>
@@ -24993,9 +24735,8 @@
           <w:szCs w:val="27"/>
           <w:highlight w:val="cyan"/>
         </w:rPr>
-        <w:t>mensagem ,</w:t>
-      </w:r>
-      <w:proofErr w:type="gramEnd"/>
+        <w:t>dois pontos(</w:t>
+      </w:r>
       <w:r>
         <w:rPr>
           <w:rFonts w:ascii="Source Serif Pro" w:hAnsi="Source Serif Pro"/>
@@ -25006,7 +24747,19 @@
           <w:szCs w:val="27"/>
           <w:highlight w:val="cyan"/>
         </w:rPr>
-        <w:t xml:space="preserve"> apertar :</w:t>
+        <w:t>:</w:t>
+      </w:r>
+      <w:r>
+        <w:rPr>
+          <w:rFonts w:ascii="Source Serif Pro" w:hAnsi="Source Serif Pro"/>
+          <w:b/>
+          <w:bCs/>
+          <w:color w:val="000000" w:themeColor="text1"/>
+          <w:sz w:val="27"/>
+          <w:szCs w:val="27"/>
+          <w:highlight w:val="cyan"/>
+        </w:rPr>
+        <w:t>)</w:t>
       </w:r>
       <w:r>
         <w:rPr>
@@ -26056,6 +25809,32 @@
           <w:szCs w:val="27"/>
         </w:rPr>
       </w:pPr>
+    </w:p>
+    <w:p>
+      <w:pPr>
+        <w:pStyle w:val="NormalWeb"/>
+        <w:shd w:val="clear" w:color="auto" w:fill="FFFFFF"/>
+        <w:spacing w:before="0" w:beforeAutospacing="0" w:after="0" w:afterAutospacing="0"/>
+        <w:rPr>
+          <w:rFonts w:ascii="Source Serif Pro" w:hAnsi="Source Serif Pro"/>
+          <w:color w:val="3D464D"/>
+          <w:sz w:val="27"/>
+          <w:szCs w:val="27"/>
+        </w:rPr>
+      </w:pPr>
+    </w:p>
+    <w:p>
+      <w:pPr>
+        <w:pStyle w:val="NormalWeb"/>
+        <w:shd w:val="clear" w:color="auto" w:fill="FFFFFF"/>
+        <w:spacing w:before="0" w:beforeAutospacing="0" w:after="0" w:afterAutospacing="0"/>
+        <w:rPr>
+          <w:rFonts w:ascii="Source Serif Pro" w:hAnsi="Source Serif Pro"/>
+          <w:color w:val="3D464D"/>
+          <w:sz w:val="27"/>
+          <w:szCs w:val="27"/>
+        </w:rPr>
+      </w:pPr>
       <w:r>
         <w:rPr>
           <w:noProof/>
@@ -27211,6 +26990,2249 @@
     <w:p>
       <w:pPr>
         <w:pStyle w:val="NormalWeb"/>
+        <w:shd w:val="clear" w:color="auto" w:fill="FFFFFF"/>
+        <w:spacing w:before="0" w:beforeAutospacing="0" w:after="0" w:afterAutospacing="0"/>
+        <w:rPr>
+          <w:rFonts w:ascii="Source Serif Pro" w:hAnsi="Source Serif Pro"/>
+          <w:color w:val="3D464D"/>
+          <w:sz w:val="27"/>
+          <w:szCs w:val="27"/>
+        </w:rPr>
+      </w:pPr>
+    </w:p>
+    <w:p>
+      <w:pPr>
+        <w:pStyle w:val="Ttulo1"/>
+        <w:spacing w:before="0"/>
+        <w:rPr>
+          <w:rStyle w:val="task-body-header-title-text"/>
+          <w:rFonts w:ascii="Consolas" w:hAnsi="Consolas"/>
+          <w:b/>
+          <w:bCs/>
+          <w:color w:val="000000" w:themeColor="text1"/>
+          <w:spacing w:val="-8"/>
+          <w:sz w:val="35"/>
+          <w:szCs w:val="35"/>
+        </w:rPr>
+      </w:pPr>
+      <w:r>
+        <w:rPr>
+          <w:rFonts w:ascii="Consolas" w:hAnsi="Consolas"/>
+          <w:b/>
+          <w:bCs/>
+          <w:color w:val="000000" w:themeColor="text1"/>
+          <w:sz w:val="27"/>
+          <w:szCs w:val="27"/>
+        </w:rPr>
+        <w:t>06</w:t>
+      </w:r>
+      <w:r>
+        <w:rPr>
+          <w:rStyle w:val="task-body-header-title-text"/>
+          <w:color w:val="3D464D"/>
+          <w:spacing w:val="-8"/>
+          <w:sz w:val="35"/>
+          <w:szCs w:val="35"/>
+        </w:rPr>
+        <w:t xml:space="preserve"> </w:t>
+      </w:r>
+      <w:proofErr w:type="spellStart"/>
+      <w:r>
+        <w:rPr>
+          <w:rStyle w:val="task-body-header-title-text"/>
+          <w:rFonts w:ascii="Consolas" w:hAnsi="Consolas"/>
+          <w:b/>
+          <w:bCs/>
+          <w:color w:val="000000" w:themeColor="text1"/>
+          <w:spacing w:val="-8"/>
+          <w:sz w:val="35"/>
+          <w:szCs w:val="35"/>
+        </w:rPr>
+        <w:t>Rebase</w:t>
+      </w:r>
+      <w:proofErr w:type="spellEnd"/>
+      <w:r>
+        <w:rPr>
+          <w:rStyle w:val="task-body-header-title-text"/>
+          <w:rFonts w:ascii="Consolas" w:hAnsi="Consolas"/>
+          <w:b/>
+          <w:bCs/>
+          <w:color w:val="000000" w:themeColor="text1"/>
+          <w:spacing w:val="-8"/>
+          <w:sz w:val="35"/>
+          <w:szCs w:val="35"/>
+        </w:rPr>
+        <w:t xml:space="preserve"> </w:t>
+      </w:r>
+      <w:proofErr w:type="spellStart"/>
+      <w:r>
+        <w:rPr>
+          <w:rStyle w:val="task-body-header-title-text"/>
+          <w:rFonts w:ascii="Consolas" w:hAnsi="Consolas"/>
+          <w:b/>
+          <w:bCs/>
+          <w:color w:val="000000" w:themeColor="text1"/>
+          <w:spacing w:val="-8"/>
+          <w:sz w:val="35"/>
+          <w:szCs w:val="35"/>
+        </w:rPr>
+        <w:t>vs</w:t>
+      </w:r>
+      <w:proofErr w:type="spellEnd"/>
+      <w:r>
+        <w:rPr>
+          <w:rStyle w:val="task-body-header-title-text"/>
+          <w:rFonts w:ascii="Consolas" w:hAnsi="Consolas"/>
+          <w:b/>
+          <w:bCs/>
+          <w:color w:val="000000" w:themeColor="text1"/>
+          <w:spacing w:val="-8"/>
+          <w:sz w:val="35"/>
+          <w:szCs w:val="35"/>
+        </w:rPr>
+        <w:t xml:space="preserve"> Merge</w:t>
+      </w:r>
+    </w:p>
+    <w:p>
+      <w:pPr>
+        <w:pStyle w:val="settings-box-item"/>
+        <w:shd w:val="clear" w:color="auto" w:fill="FFFFFF"/>
+        <w:spacing w:before="0" w:beforeAutospacing="0" w:after="0" w:afterAutospacing="0"/>
+        <w:rPr>
+          <w:rFonts w:ascii="Open Sans" w:hAnsi="Open Sans" w:cs="Open Sans"/>
+          <w:b/>
+          <w:bCs/>
+          <w:caps/>
+          <w:color w:val="3D464D"/>
+          <w:spacing w:val="-8"/>
+          <w:sz w:val="15"/>
+          <w:szCs w:val="15"/>
+        </w:rPr>
+      </w:pPr>
+    </w:p>
+    <w:p>
+      <w:pPr>
+        <w:pStyle w:val="settings-box-item"/>
+        <w:shd w:val="clear" w:color="auto" w:fill="FFFFFF"/>
+        <w:spacing w:before="0" w:beforeAutospacing="0" w:after="0" w:afterAutospacing="0"/>
+        <w:ind w:left="720"/>
+        <w:rPr>
+          <w:rFonts w:ascii="Open Sans" w:hAnsi="Open Sans" w:cs="Open Sans"/>
+          <w:b/>
+          <w:bCs/>
+          <w:caps/>
+          <w:color w:val="3D464D"/>
+          <w:spacing w:val="-8"/>
+          <w:sz w:val="15"/>
+          <w:szCs w:val="15"/>
+        </w:rPr>
+      </w:pPr>
+    </w:p>
+    <w:p>
+      <w:pPr>
+        <w:pStyle w:val="NormalWeb"/>
+        <w:spacing w:before="0" w:beforeAutospacing="0" w:after="0" w:afterAutospacing="0" w:line="473" w:lineRule="atLeast"/>
+        <w:rPr>
+          <w:rFonts w:ascii="Source Serif Pro" w:hAnsi="Source Serif Pro" w:cs="Open Sans"/>
+          <w:color w:val="3D464D"/>
+          <w:sz w:val="27"/>
+          <w:szCs w:val="27"/>
+        </w:rPr>
+      </w:pPr>
+      <w:r>
+        <w:rPr>
+          <w:rFonts w:ascii="Source Serif Pro" w:hAnsi="Source Serif Pro" w:cs="Open Sans"/>
+          <w:color w:val="3D464D"/>
+          <w:sz w:val="27"/>
+          <w:szCs w:val="27"/>
+        </w:rPr>
+        <w:t>Já sabemos como trazer o trabalho de outra </w:t>
+      </w:r>
+      <w:proofErr w:type="spellStart"/>
+      <w:r>
+        <w:rPr>
+          <w:rStyle w:val="nfase"/>
+          <w:rFonts w:ascii="Source Serif Pro" w:hAnsi="Source Serif Pro" w:cs="Open Sans"/>
+          <w:color w:val="3D464D"/>
+          <w:sz w:val="27"/>
+          <w:szCs w:val="27"/>
+        </w:rPr>
+        <w:t>branch</w:t>
+      </w:r>
+      <w:proofErr w:type="spellEnd"/>
+      <w:r>
+        <w:rPr>
+          <w:rFonts w:ascii="Source Serif Pro" w:hAnsi="Source Serif Pro" w:cs="Open Sans"/>
+          <w:color w:val="3D464D"/>
+          <w:sz w:val="27"/>
+          <w:szCs w:val="27"/>
+        </w:rPr>
+        <w:t> e unir com a </w:t>
+      </w:r>
+      <w:proofErr w:type="spellStart"/>
+      <w:r>
+        <w:rPr>
+          <w:rStyle w:val="nfase"/>
+          <w:rFonts w:ascii="Source Serif Pro" w:hAnsi="Source Serif Pro" w:cs="Open Sans"/>
+          <w:color w:val="3D464D"/>
+          <w:sz w:val="27"/>
+          <w:szCs w:val="27"/>
+        </w:rPr>
+        <w:t>branch</w:t>
+      </w:r>
+      <w:proofErr w:type="spellEnd"/>
+      <w:r>
+        <w:rPr>
+          <w:rFonts w:ascii="Source Serif Pro" w:hAnsi="Source Serif Pro" w:cs="Open Sans"/>
+          <w:color w:val="3D464D"/>
+          <w:sz w:val="27"/>
+          <w:szCs w:val="27"/>
+        </w:rPr>
+        <w:t> atual. Conhecemos duas formas de fazer isso: </w:t>
+      </w:r>
+      <w:r>
+        <w:rPr>
+          <w:rStyle w:val="CdigoHTML"/>
+          <w:color w:val="3D464D"/>
+          <w:sz w:val="23"/>
+          <w:szCs w:val="23"/>
+          <w:shd w:val="clear" w:color="auto" w:fill="F0F3F5"/>
+        </w:rPr>
+        <w:t>merge</w:t>
+      </w:r>
+      <w:r>
+        <w:rPr>
+          <w:rFonts w:ascii="Source Serif Pro" w:hAnsi="Source Serif Pro" w:cs="Open Sans"/>
+          <w:color w:val="3D464D"/>
+          <w:sz w:val="27"/>
+          <w:szCs w:val="27"/>
+        </w:rPr>
+        <w:t> e </w:t>
+      </w:r>
+      <w:proofErr w:type="spellStart"/>
+      <w:r>
+        <w:rPr>
+          <w:rStyle w:val="CdigoHTML"/>
+          <w:color w:val="3D464D"/>
+          <w:sz w:val="23"/>
+          <w:szCs w:val="23"/>
+          <w:shd w:val="clear" w:color="auto" w:fill="F0F3F5"/>
+        </w:rPr>
+        <w:t>rebase</w:t>
+      </w:r>
+      <w:proofErr w:type="spellEnd"/>
+      <w:r>
+        <w:rPr>
+          <w:rFonts w:ascii="Source Serif Pro" w:hAnsi="Source Serif Pro" w:cs="Open Sans"/>
+          <w:color w:val="3D464D"/>
+          <w:sz w:val="27"/>
+          <w:szCs w:val="27"/>
+        </w:rPr>
+        <w:t>.</w:t>
+      </w:r>
+    </w:p>
+    <w:p>
+      <w:pPr>
+        <w:pStyle w:val="NormalWeb"/>
+        <w:spacing w:before="0" w:beforeAutospacing="0" w:after="0" w:afterAutospacing="0" w:line="473" w:lineRule="atLeast"/>
+        <w:rPr>
+          <w:rFonts w:ascii="Source Serif Pro" w:hAnsi="Source Serif Pro" w:cs="Open Sans"/>
+          <w:color w:val="3D464D"/>
+          <w:sz w:val="27"/>
+          <w:szCs w:val="27"/>
+        </w:rPr>
+      </w:pPr>
+      <w:r>
+        <w:rPr>
+          <w:rFonts w:ascii="Source Serif Pro" w:hAnsi="Source Serif Pro" w:cs="Open Sans"/>
+          <w:color w:val="3D464D"/>
+          <w:sz w:val="27"/>
+          <w:szCs w:val="27"/>
+        </w:rPr>
+        <w:t>Neste cenário, qual a diferença entre os comandos </w:t>
+      </w:r>
+      <w:proofErr w:type="spellStart"/>
+      <w:r>
+        <w:rPr>
+          <w:rStyle w:val="CdigoHTML"/>
+          <w:color w:val="3D464D"/>
+          <w:sz w:val="23"/>
+          <w:szCs w:val="23"/>
+          <w:shd w:val="clear" w:color="auto" w:fill="F0F3F5"/>
+        </w:rPr>
+        <w:t>rebase</w:t>
+      </w:r>
+      <w:proofErr w:type="spellEnd"/>
+      <w:r>
+        <w:rPr>
+          <w:rFonts w:ascii="Source Serif Pro" w:hAnsi="Source Serif Pro" w:cs="Open Sans"/>
+          <w:color w:val="3D464D"/>
+          <w:sz w:val="27"/>
+          <w:szCs w:val="27"/>
+        </w:rPr>
+        <w:t> e </w:t>
+      </w:r>
+      <w:r>
+        <w:rPr>
+          <w:rStyle w:val="CdigoHTML"/>
+          <w:color w:val="3D464D"/>
+          <w:sz w:val="23"/>
+          <w:szCs w:val="23"/>
+          <w:shd w:val="clear" w:color="auto" w:fill="F0F3F5"/>
+        </w:rPr>
+        <w:t>merge</w:t>
+      </w:r>
+      <w:r>
+        <w:rPr>
+          <w:rFonts w:ascii="Source Serif Pro" w:hAnsi="Source Serif Pro" w:cs="Open Sans"/>
+          <w:color w:val="3D464D"/>
+          <w:sz w:val="27"/>
+          <w:szCs w:val="27"/>
+        </w:rPr>
+        <w:t>?</w:t>
+      </w:r>
+    </w:p>
+    <w:p>
+      <w:pPr>
+        <w:pStyle w:val="NormalWeb"/>
+        <w:spacing w:before="0" w:beforeAutospacing="0" w:after="0" w:afterAutospacing="0" w:line="473" w:lineRule="atLeast"/>
+        <w:rPr>
+          <w:rFonts w:ascii="Consolas" w:hAnsi="Consolas" w:cs="Open Sans"/>
+          <w:i/>
+          <w:iCs/>
+          <w:color w:val="000000" w:themeColor="text1"/>
+        </w:rPr>
+      </w:pPr>
+    </w:p>
+    <w:p>
+      <w:pPr>
+        <w:pStyle w:val="NormalWeb"/>
+        <w:spacing w:before="0" w:beforeAutospacing="0" w:after="0" w:afterAutospacing="0"/>
+        <w:rPr>
+          <w:rFonts w:ascii="Consolas" w:hAnsi="Consolas"/>
+          <w:i/>
+          <w:iCs/>
+          <w:color w:val="000000" w:themeColor="text1"/>
+        </w:rPr>
+      </w:pPr>
+      <w:r>
+        <w:rPr>
+          <w:rFonts w:ascii="Consolas" w:hAnsi="Consolas"/>
+          <w:i/>
+          <w:iCs/>
+          <w:color w:val="000000" w:themeColor="text1"/>
+        </w:rPr>
+        <w:t>O </w:t>
+      </w:r>
+      <w:r>
+        <w:rPr>
+          <w:rStyle w:val="CdigoHTML"/>
+          <w:rFonts w:ascii="Consolas" w:hAnsi="Consolas"/>
+          <w:i/>
+          <w:iCs/>
+          <w:color w:val="000000" w:themeColor="text1"/>
+          <w:sz w:val="24"/>
+          <w:szCs w:val="24"/>
+          <w:shd w:val="clear" w:color="auto" w:fill="F0F3F5"/>
+        </w:rPr>
+        <w:t>merge</w:t>
+      </w:r>
+      <w:r>
+        <w:rPr>
+          <w:rFonts w:ascii="Consolas" w:hAnsi="Consolas"/>
+          <w:i/>
+          <w:iCs/>
+          <w:color w:val="000000" w:themeColor="text1"/>
+        </w:rPr>
+        <w:t> junta os trabalhos e gera um </w:t>
+      </w:r>
+      <w:r>
+        <w:rPr>
+          <w:rStyle w:val="CdigoHTML"/>
+          <w:rFonts w:ascii="Consolas" w:hAnsi="Consolas"/>
+          <w:i/>
+          <w:iCs/>
+          <w:color w:val="000000" w:themeColor="text1"/>
+          <w:sz w:val="24"/>
+          <w:szCs w:val="24"/>
+          <w:shd w:val="clear" w:color="auto" w:fill="F0F3F5"/>
+        </w:rPr>
+        <w:t xml:space="preserve">merge </w:t>
+      </w:r>
+      <w:proofErr w:type="spellStart"/>
+      <w:r>
+        <w:rPr>
+          <w:rStyle w:val="CdigoHTML"/>
+          <w:rFonts w:ascii="Consolas" w:hAnsi="Consolas"/>
+          <w:i/>
+          <w:iCs/>
+          <w:color w:val="000000" w:themeColor="text1"/>
+          <w:sz w:val="24"/>
+          <w:szCs w:val="24"/>
+          <w:shd w:val="clear" w:color="auto" w:fill="F0F3F5"/>
+        </w:rPr>
+        <w:t>commit</w:t>
+      </w:r>
+      <w:proofErr w:type="spellEnd"/>
+      <w:r>
+        <w:rPr>
+          <w:rFonts w:ascii="Consolas" w:hAnsi="Consolas"/>
+          <w:i/>
+          <w:iCs/>
+          <w:color w:val="000000" w:themeColor="text1"/>
+        </w:rPr>
+        <w:t>. O </w:t>
+      </w:r>
+      <w:proofErr w:type="spellStart"/>
+      <w:r>
+        <w:rPr>
+          <w:rStyle w:val="CdigoHTML"/>
+          <w:rFonts w:ascii="Consolas" w:hAnsi="Consolas"/>
+          <w:i/>
+          <w:iCs/>
+          <w:color w:val="000000" w:themeColor="text1"/>
+          <w:sz w:val="24"/>
+          <w:szCs w:val="24"/>
+          <w:shd w:val="clear" w:color="auto" w:fill="F0F3F5"/>
+        </w:rPr>
+        <w:t>rebase</w:t>
+      </w:r>
+      <w:proofErr w:type="spellEnd"/>
+      <w:r>
+        <w:rPr>
+          <w:rFonts w:ascii="Consolas" w:hAnsi="Consolas"/>
+          <w:i/>
+          <w:iCs/>
+          <w:color w:val="000000" w:themeColor="text1"/>
+        </w:rPr>
+        <w:t> aplica os </w:t>
+      </w:r>
+      <w:proofErr w:type="spellStart"/>
+      <w:r>
+        <w:rPr>
+          <w:rStyle w:val="nfase"/>
+          <w:rFonts w:ascii="Consolas" w:hAnsi="Consolas"/>
+          <w:i w:val="0"/>
+          <w:iCs w:val="0"/>
+          <w:color w:val="000000" w:themeColor="text1"/>
+        </w:rPr>
+        <w:t>commits</w:t>
+      </w:r>
+      <w:proofErr w:type="spellEnd"/>
+      <w:r>
+        <w:rPr>
+          <w:rFonts w:ascii="Consolas" w:hAnsi="Consolas"/>
+          <w:i/>
+          <w:iCs/>
+          <w:color w:val="000000" w:themeColor="text1"/>
+        </w:rPr>
+        <w:t> de outra </w:t>
+      </w:r>
+      <w:proofErr w:type="spellStart"/>
+      <w:r>
+        <w:rPr>
+          <w:rStyle w:val="nfase"/>
+          <w:rFonts w:ascii="Consolas" w:hAnsi="Consolas"/>
+          <w:i w:val="0"/>
+          <w:iCs w:val="0"/>
+          <w:color w:val="000000" w:themeColor="text1"/>
+        </w:rPr>
+        <w:t>branch</w:t>
+      </w:r>
+      <w:proofErr w:type="spellEnd"/>
+      <w:r>
+        <w:rPr>
+          <w:rFonts w:ascii="Consolas" w:hAnsi="Consolas"/>
+          <w:i/>
+          <w:iCs/>
+          <w:color w:val="000000" w:themeColor="text1"/>
+        </w:rPr>
+        <w:t> na </w:t>
+      </w:r>
+      <w:proofErr w:type="spellStart"/>
+      <w:r>
+        <w:rPr>
+          <w:rStyle w:val="nfase"/>
+          <w:rFonts w:ascii="Consolas" w:hAnsi="Consolas"/>
+          <w:i w:val="0"/>
+          <w:iCs w:val="0"/>
+          <w:color w:val="000000" w:themeColor="text1"/>
+        </w:rPr>
+        <w:t>branch</w:t>
+      </w:r>
+      <w:proofErr w:type="spellEnd"/>
+      <w:r>
+        <w:rPr>
+          <w:rFonts w:ascii="Consolas" w:hAnsi="Consolas"/>
+          <w:i/>
+          <w:iCs/>
+          <w:color w:val="000000" w:themeColor="text1"/>
+        </w:rPr>
+        <w:t> atual.</w:t>
+      </w:r>
+    </w:p>
+    <w:p>
+      <w:pPr>
+        <w:pStyle w:val="NormalWeb"/>
+        <w:spacing w:before="0" w:beforeAutospacing="0" w:after="0" w:afterAutospacing="0"/>
+        <w:rPr>
+          <w:rFonts w:ascii="Source Serif Pro" w:hAnsi="Source Serif Pro"/>
+          <w:i/>
+          <w:iCs/>
+          <w:color w:val="767E85"/>
+          <w:sz w:val="23"/>
+          <w:szCs w:val="23"/>
+          <w:shd w:val="clear" w:color="auto" w:fill="FFFFFF"/>
+        </w:rPr>
+      </w:pPr>
+      <w:r>
+        <w:rPr>
+          <w:rFonts w:ascii="Consolas" w:hAnsi="Consolas"/>
+          <w:i/>
+          <w:iCs/>
+          <w:color w:val="000000" w:themeColor="text1"/>
+          <w:shd w:val="clear" w:color="auto" w:fill="FFFFFF"/>
+        </w:rPr>
+        <w:t>Alternativa correta! Com isso, evitamos os </w:t>
+      </w:r>
+      <w:proofErr w:type="spellStart"/>
+      <w:r>
+        <w:rPr>
+          <w:rStyle w:val="nfase"/>
+          <w:rFonts w:ascii="Consolas" w:hAnsi="Consolas"/>
+          <w:i w:val="0"/>
+          <w:iCs w:val="0"/>
+          <w:color w:val="000000" w:themeColor="text1"/>
+          <w:shd w:val="clear" w:color="auto" w:fill="FFFFFF"/>
+        </w:rPr>
+        <w:t>commits</w:t>
+      </w:r>
+      <w:proofErr w:type="spellEnd"/>
+      <w:r>
+        <w:rPr>
+          <w:rFonts w:ascii="Consolas" w:hAnsi="Consolas"/>
+          <w:i/>
+          <w:iCs/>
+          <w:color w:val="000000" w:themeColor="text1"/>
+          <w:shd w:val="clear" w:color="auto" w:fill="FFFFFF"/>
+        </w:rPr>
+        <w:t> de </w:t>
+      </w:r>
+      <w:r>
+        <w:rPr>
+          <w:rStyle w:val="nfase"/>
+          <w:rFonts w:ascii="Consolas" w:hAnsi="Consolas"/>
+          <w:i w:val="0"/>
+          <w:iCs w:val="0"/>
+          <w:color w:val="000000" w:themeColor="text1"/>
+          <w:shd w:val="clear" w:color="auto" w:fill="FFFFFF"/>
+        </w:rPr>
+        <w:t>merge</w:t>
+      </w:r>
+      <w:r>
+        <w:rPr>
+          <w:rFonts w:ascii="Consolas" w:hAnsi="Consolas"/>
+          <w:i/>
+          <w:iCs/>
+          <w:color w:val="000000" w:themeColor="text1"/>
+          <w:shd w:val="clear" w:color="auto" w:fill="FFFFFF"/>
+        </w:rPr>
+        <w:t>. Há uma longa discussão sobre o que é "melhor": </w:t>
+      </w:r>
+      <w:proofErr w:type="spellStart"/>
+      <w:r>
+        <w:rPr>
+          <w:rStyle w:val="CdigoHTML"/>
+          <w:rFonts w:ascii="Consolas" w:hAnsi="Consolas"/>
+          <w:i/>
+          <w:iCs/>
+          <w:color w:val="000000" w:themeColor="text1"/>
+          <w:sz w:val="24"/>
+          <w:szCs w:val="24"/>
+          <w:shd w:val="clear" w:color="auto" w:fill="F0F3F5"/>
+        </w:rPr>
+        <w:t>rebase</w:t>
+      </w:r>
+      <w:proofErr w:type="spellEnd"/>
+      <w:r>
+        <w:rPr>
+          <w:rFonts w:ascii="Consolas" w:hAnsi="Consolas"/>
+          <w:i/>
+          <w:iCs/>
+          <w:color w:val="000000" w:themeColor="text1"/>
+          <w:shd w:val="clear" w:color="auto" w:fill="FFFFFF"/>
+        </w:rPr>
+        <w:t> ou </w:t>
+      </w:r>
+      <w:r>
+        <w:rPr>
+          <w:rStyle w:val="CdigoHTML"/>
+          <w:rFonts w:ascii="Consolas" w:hAnsi="Consolas"/>
+          <w:i/>
+          <w:iCs/>
+          <w:color w:val="000000" w:themeColor="text1"/>
+          <w:sz w:val="24"/>
+          <w:szCs w:val="24"/>
+          <w:shd w:val="clear" w:color="auto" w:fill="F0F3F5"/>
+        </w:rPr>
+        <w:t>merge</w:t>
+      </w:r>
+      <w:r>
+        <w:rPr>
+          <w:rFonts w:ascii="Consolas" w:hAnsi="Consolas"/>
+          <w:i/>
+          <w:iCs/>
+          <w:color w:val="000000" w:themeColor="text1"/>
+          <w:shd w:val="clear" w:color="auto" w:fill="FFFFFF"/>
+        </w:rPr>
+        <w:t>. Estude, pesquise, e tire suas próprias conclusões. Aqui tem um artigo (de milhares outros) que cita o assunto</w:t>
+      </w:r>
+      <w:r>
+        <w:rPr>
+          <w:rFonts w:ascii="Source Serif Pro" w:hAnsi="Source Serif Pro"/>
+          <w:i/>
+          <w:iCs/>
+          <w:color w:val="767E85"/>
+          <w:sz w:val="23"/>
+          <w:szCs w:val="23"/>
+          <w:shd w:val="clear" w:color="auto" w:fill="FFFFFF"/>
+        </w:rPr>
+        <w:t>: </w:t>
+      </w:r>
+      <w:hyperlink r:id="rId18" w:tgtFrame="_blank" w:history="1">
+        <w:r>
+          <w:rPr>
+            <w:rStyle w:val="Hyperlink"/>
+            <w:rFonts w:ascii="Source Serif Pro" w:hAnsi="Source Serif Pro"/>
+            <w:i/>
+            <w:iCs/>
+            <w:sz w:val="23"/>
+            <w:szCs w:val="23"/>
+            <w:shd w:val="clear" w:color="auto" w:fill="FFFFFF"/>
+          </w:rPr>
+          <w:t>https://medium.com/datadriveninvestor/git-rebase-vs-merge-cc5199edd77c</w:t>
+        </w:r>
+      </w:hyperlink>
+      <w:r>
+        <w:rPr>
+          <w:rFonts w:ascii="Source Serif Pro" w:hAnsi="Source Serif Pro"/>
+          <w:i/>
+          <w:iCs/>
+          <w:color w:val="767E85"/>
+          <w:sz w:val="23"/>
+          <w:szCs w:val="23"/>
+          <w:shd w:val="clear" w:color="auto" w:fill="FFFFFF"/>
+        </w:rPr>
+        <w:t>.</w:t>
+      </w:r>
+    </w:p>
+    <w:p>
+      <w:pPr>
+        <w:pStyle w:val="NormalWeb"/>
+        <w:spacing w:before="0" w:beforeAutospacing="0" w:after="0" w:afterAutospacing="0"/>
+        <w:rPr>
+          <w:rFonts w:ascii="Source Serif Pro" w:hAnsi="Source Serif Pro"/>
+          <w:b/>
+          <w:bCs/>
+          <w:i/>
+          <w:iCs/>
+          <w:color w:val="000000" w:themeColor="text1"/>
+          <w:sz w:val="23"/>
+          <w:szCs w:val="23"/>
+          <w:shd w:val="clear" w:color="auto" w:fill="FFFFFF"/>
+        </w:rPr>
+      </w:pPr>
+    </w:p>
+    <w:p>
+      <w:pPr>
+        <w:pStyle w:val="NormalWeb"/>
+        <w:spacing w:before="0" w:beforeAutospacing="0" w:after="0" w:afterAutospacing="0"/>
+        <w:rPr>
+          <w:rFonts w:ascii="Source Serif Pro" w:hAnsi="Source Serif Pro"/>
+          <w:b/>
+          <w:bCs/>
+          <w:color w:val="000000" w:themeColor="text1"/>
+          <w:sz w:val="23"/>
+          <w:szCs w:val="23"/>
+          <w:shd w:val="clear" w:color="auto" w:fill="FFFFFF"/>
+        </w:rPr>
+      </w:pPr>
+      <w:r>
+        <w:rPr>
+          <w:rFonts w:ascii="Source Serif Pro" w:hAnsi="Source Serif Pro"/>
+          <w:b/>
+          <w:bCs/>
+          <w:color w:val="000000" w:themeColor="text1"/>
+          <w:sz w:val="23"/>
+          <w:szCs w:val="23"/>
+          <w:shd w:val="clear" w:color="auto" w:fill="FFFFFF"/>
+        </w:rPr>
+        <w:t>07-Resolvendo Conflitos</w:t>
+      </w:r>
+    </w:p>
+    <w:p>
+      <w:pPr>
+        <w:pStyle w:val="NormalWeb"/>
+        <w:shd w:val="clear" w:color="auto" w:fill="FFFFFF"/>
+        <w:spacing w:before="0" w:beforeAutospacing="0" w:after="0" w:afterAutospacing="0"/>
+        <w:rPr>
+          <w:rFonts w:ascii="Source Serif Pro" w:hAnsi="Source Serif Pro"/>
+          <w:color w:val="3D464D"/>
+          <w:sz w:val="27"/>
+          <w:szCs w:val="27"/>
+        </w:rPr>
+      </w:pPr>
+      <w:r>
+        <w:rPr>
+          <w:rFonts w:ascii="Source Serif Pro" w:hAnsi="Source Serif Pro"/>
+          <w:color w:val="3D464D"/>
+          <w:sz w:val="27"/>
+          <w:szCs w:val="27"/>
+        </w:rPr>
+        <w:t>Vimos um caso interessante acontecer: o Vinicius corrigiu um bug, isto é alterou um determinado trecho de código, porém a mesma tarefa foi executada também pela Ana. O que será que irá acontecer se juntarmos estes trabalhos? Dentre </w:t>
+      </w:r>
+      <w:r>
+        <w:rPr>
+          <w:rStyle w:val="CdigoHTML"/>
+          <w:color w:val="3D464D"/>
+          <w:sz w:val="23"/>
+          <w:szCs w:val="23"/>
+          <w:shd w:val="clear" w:color="auto" w:fill="F0F3F5"/>
+        </w:rPr>
+        <w:t>merge</w:t>
+      </w:r>
+      <w:r>
+        <w:rPr>
+          <w:rFonts w:ascii="Source Serif Pro" w:hAnsi="Source Serif Pro"/>
+          <w:color w:val="3D464D"/>
+          <w:sz w:val="27"/>
+          <w:szCs w:val="27"/>
+        </w:rPr>
+        <w:t> e </w:t>
+      </w:r>
+      <w:proofErr w:type="spellStart"/>
+      <w:r>
+        <w:rPr>
+          <w:rStyle w:val="CdigoHTML"/>
+          <w:color w:val="3D464D"/>
+          <w:sz w:val="23"/>
+          <w:szCs w:val="23"/>
+          <w:shd w:val="clear" w:color="auto" w:fill="F0F3F5"/>
+        </w:rPr>
+        <w:t>rebase</w:t>
+      </w:r>
+      <w:proofErr w:type="spellEnd"/>
+      <w:r>
+        <w:rPr>
+          <w:rFonts w:ascii="Source Serif Pro" w:hAnsi="Source Serif Pro"/>
+          <w:color w:val="3D464D"/>
+          <w:sz w:val="27"/>
+          <w:szCs w:val="27"/>
+        </w:rPr>
+        <w:t> optaremos pelo primeiro, embora o resultado deles seja o mesmo.</w:t>
+      </w:r>
+    </w:p>
+    <w:p>
+      <w:pPr>
+        <w:pStyle w:val="NormalWeb"/>
+        <w:shd w:val="clear" w:color="auto" w:fill="FFFFFF"/>
+        <w:spacing w:before="0" w:beforeAutospacing="0" w:after="0" w:afterAutospacing="0"/>
+        <w:rPr>
+          <w:rFonts w:ascii="Source Serif Pro" w:hAnsi="Source Serif Pro"/>
+          <w:color w:val="3D464D"/>
+          <w:sz w:val="27"/>
+          <w:szCs w:val="27"/>
+        </w:rPr>
+      </w:pPr>
+      <w:r>
+        <w:rPr>
+          <w:rFonts w:ascii="Source Serif Pro" w:hAnsi="Source Serif Pro"/>
+          <w:color w:val="3D464D"/>
+          <w:sz w:val="27"/>
+          <w:szCs w:val="27"/>
+        </w:rPr>
+        <w:t>Logados como Ana, utilizaremos </w:t>
+      </w:r>
+      <w:proofErr w:type="spellStart"/>
+      <w:r>
+        <w:rPr>
+          <w:rStyle w:val="CdigoHTML"/>
+          <w:color w:val="3D464D"/>
+          <w:sz w:val="23"/>
+          <w:szCs w:val="23"/>
+          <w:shd w:val="clear" w:color="auto" w:fill="F0F3F5"/>
+        </w:rPr>
+        <w:t>git</w:t>
+      </w:r>
+      <w:proofErr w:type="spellEnd"/>
+      <w:r>
+        <w:rPr>
+          <w:rStyle w:val="CdigoHTML"/>
+          <w:color w:val="3D464D"/>
+          <w:sz w:val="23"/>
+          <w:szCs w:val="23"/>
+          <w:shd w:val="clear" w:color="auto" w:fill="F0F3F5"/>
+        </w:rPr>
+        <w:t xml:space="preserve"> merge lista</w:t>
+      </w:r>
+      <w:r>
+        <w:rPr>
+          <w:rFonts w:ascii="Source Serif Pro" w:hAnsi="Source Serif Pro"/>
+          <w:color w:val="3D464D"/>
+          <w:sz w:val="27"/>
+          <w:szCs w:val="27"/>
+        </w:rPr>
+        <w:t xml:space="preserve">, e o </w:t>
+      </w:r>
+      <w:proofErr w:type="spellStart"/>
+      <w:r>
+        <w:rPr>
+          <w:rFonts w:ascii="Source Serif Pro" w:hAnsi="Source Serif Pro"/>
+          <w:color w:val="3D464D"/>
+          <w:sz w:val="27"/>
+          <w:szCs w:val="27"/>
+        </w:rPr>
+        <w:t>Git</w:t>
+      </w:r>
+      <w:proofErr w:type="spellEnd"/>
+      <w:r>
+        <w:rPr>
+          <w:rFonts w:ascii="Source Serif Pro" w:hAnsi="Source Serif Pro"/>
+          <w:color w:val="3D464D"/>
+          <w:sz w:val="27"/>
+          <w:szCs w:val="27"/>
+        </w:rPr>
+        <w:t xml:space="preserve"> nos informa que existe um conflito, e que houve falha no </w:t>
+      </w:r>
+      <w:r>
+        <w:rPr>
+          <w:rStyle w:val="nfase"/>
+          <w:rFonts w:ascii="Source Serif Pro" w:hAnsi="Source Serif Pro"/>
+          <w:color w:val="3D464D"/>
+          <w:sz w:val="27"/>
+          <w:szCs w:val="27"/>
+        </w:rPr>
+        <w:t>merge</w:t>
+      </w:r>
+      <w:r>
+        <w:rPr>
+          <w:rFonts w:ascii="Source Serif Pro" w:hAnsi="Source Serif Pro"/>
+          <w:color w:val="3D464D"/>
+          <w:sz w:val="27"/>
+          <w:szCs w:val="27"/>
+        </w:rPr>
+        <w:t xml:space="preserve"> automático. É recomendado que corrijamos os conflitos primeiro, e depois </w:t>
+      </w:r>
+      <w:proofErr w:type="spellStart"/>
+      <w:r>
+        <w:rPr>
+          <w:rFonts w:ascii="Source Serif Pro" w:hAnsi="Source Serif Pro"/>
+          <w:color w:val="3D464D"/>
+          <w:sz w:val="27"/>
+          <w:szCs w:val="27"/>
+        </w:rPr>
+        <w:t>commitemos</w:t>
+      </w:r>
+      <w:proofErr w:type="spellEnd"/>
+      <w:r>
+        <w:rPr>
+          <w:rFonts w:ascii="Source Serif Pro" w:hAnsi="Source Serif Pro"/>
+          <w:color w:val="3D464D"/>
+          <w:sz w:val="27"/>
+          <w:szCs w:val="27"/>
+        </w:rPr>
+        <w:t xml:space="preserve"> o resultado. Ao voltarmos ao arquivo no VS </w:t>
+      </w:r>
+      <w:proofErr w:type="spellStart"/>
+      <w:r>
+        <w:rPr>
+          <w:rFonts w:ascii="Source Serif Pro" w:hAnsi="Source Serif Pro"/>
+          <w:color w:val="3D464D"/>
+          <w:sz w:val="27"/>
+          <w:szCs w:val="27"/>
+        </w:rPr>
+        <w:t>Code</w:t>
+      </w:r>
+      <w:proofErr w:type="spellEnd"/>
+      <w:r>
+        <w:rPr>
+          <w:rFonts w:ascii="Source Serif Pro" w:hAnsi="Source Serif Pro"/>
+          <w:color w:val="3D464D"/>
+          <w:sz w:val="27"/>
+          <w:szCs w:val="27"/>
+        </w:rPr>
+        <w:t xml:space="preserve">, há indicações coloridas referenciando o conflito do </w:t>
+      </w:r>
+      <w:proofErr w:type="spellStart"/>
+      <w:r>
+        <w:rPr>
+          <w:rFonts w:ascii="Source Serif Pro" w:hAnsi="Source Serif Pro"/>
+          <w:color w:val="3D464D"/>
+          <w:sz w:val="27"/>
+          <w:szCs w:val="27"/>
+        </w:rPr>
+        <w:t>Git</w:t>
+      </w:r>
+      <w:proofErr w:type="spellEnd"/>
+      <w:r>
+        <w:rPr>
+          <w:rFonts w:ascii="Source Serif Pro" w:hAnsi="Source Serif Pro"/>
+          <w:color w:val="3D464D"/>
+          <w:sz w:val="27"/>
+          <w:szCs w:val="27"/>
+        </w:rPr>
+        <w:t>, mas para o caso do uso de um editor de texto que não as tenha, focaremos somente no texto, ignorando as cores.</w:t>
+      </w:r>
+    </w:p>
+    <w:p>
+      <w:pPr>
+        <w:pStyle w:val="NormalWeb"/>
+        <w:shd w:val="clear" w:color="auto" w:fill="FFFFFF"/>
+        <w:spacing w:before="0" w:beforeAutospacing="0" w:after="0" w:afterAutospacing="0"/>
+        <w:rPr>
+          <w:rFonts w:ascii="Source Serif Pro" w:hAnsi="Source Serif Pro"/>
+          <w:color w:val="3D464D"/>
+          <w:sz w:val="27"/>
+          <w:szCs w:val="27"/>
+        </w:rPr>
+      </w:pPr>
+      <w:r>
+        <w:rPr>
+          <w:rFonts w:ascii="Source Serif Pro" w:hAnsi="Source Serif Pro"/>
+          <w:color w:val="3D464D"/>
+          <w:sz w:val="27"/>
+          <w:szCs w:val="27"/>
+        </w:rPr>
+        <w:t>Entre as linhas </w:t>
+      </w:r>
+      <w:r>
+        <w:rPr>
+          <w:rStyle w:val="CdigoHTML"/>
+          <w:color w:val="3D464D"/>
+          <w:sz w:val="23"/>
+          <w:szCs w:val="23"/>
+          <w:shd w:val="clear" w:color="auto" w:fill="F0F3F5"/>
+        </w:rPr>
+        <w:t>&lt;&lt;&lt;&lt;&lt;&lt;&lt; HEAD (</w:t>
+      </w:r>
+      <w:proofErr w:type="spellStart"/>
+      <w:r>
+        <w:rPr>
+          <w:rStyle w:val="CdigoHTML"/>
+          <w:color w:val="3D464D"/>
+          <w:sz w:val="23"/>
+          <w:szCs w:val="23"/>
+          <w:shd w:val="clear" w:color="auto" w:fill="F0F3F5"/>
+        </w:rPr>
+        <w:t>Current</w:t>
+      </w:r>
+      <w:proofErr w:type="spellEnd"/>
+      <w:r>
+        <w:rPr>
+          <w:rStyle w:val="CdigoHTML"/>
+          <w:color w:val="3D464D"/>
+          <w:sz w:val="23"/>
+          <w:szCs w:val="23"/>
+          <w:shd w:val="clear" w:color="auto" w:fill="F0F3F5"/>
+        </w:rPr>
+        <w:t xml:space="preserve"> </w:t>
+      </w:r>
+      <w:proofErr w:type="spellStart"/>
+      <w:r>
+        <w:rPr>
+          <w:rStyle w:val="CdigoHTML"/>
+          <w:color w:val="3D464D"/>
+          <w:sz w:val="23"/>
+          <w:szCs w:val="23"/>
+          <w:shd w:val="clear" w:color="auto" w:fill="F0F3F5"/>
+        </w:rPr>
+        <w:t>Change</w:t>
+      </w:r>
+      <w:proofErr w:type="spellEnd"/>
+      <w:r>
+        <w:rPr>
+          <w:rStyle w:val="CdigoHTML"/>
+          <w:color w:val="3D464D"/>
+          <w:sz w:val="23"/>
+          <w:szCs w:val="23"/>
+          <w:shd w:val="clear" w:color="auto" w:fill="F0F3F5"/>
+        </w:rPr>
+        <w:t>)</w:t>
+      </w:r>
+      <w:r>
+        <w:rPr>
+          <w:rFonts w:ascii="Source Serif Pro" w:hAnsi="Source Serif Pro"/>
+          <w:color w:val="3D464D"/>
+          <w:sz w:val="27"/>
+          <w:szCs w:val="27"/>
+        </w:rPr>
+        <w:t> e </w:t>
+      </w:r>
+      <w:r>
+        <w:rPr>
+          <w:rStyle w:val="CdigoHTML"/>
+          <w:color w:val="3D464D"/>
+          <w:sz w:val="23"/>
+          <w:szCs w:val="23"/>
+          <w:shd w:val="clear" w:color="auto" w:fill="F0F3F5"/>
+        </w:rPr>
+        <w:t>=======</w:t>
+      </w:r>
+      <w:r>
+        <w:rPr>
+          <w:rFonts w:ascii="Source Serif Pro" w:hAnsi="Source Serif Pro"/>
+          <w:color w:val="3D464D"/>
+          <w:sz w:val="27"/>
+          <w:szCs w:val="27"/>
+        </w:rPr>
+        <w:t xml:space="preserve">, estão os dados do </w:t>
+      </w:r>
+      <w:proofErr w:type="spellStart"/>
+      <w:r>
+        <w:rPr>
+          <w:rFonts w:ascii="Source Serif Pro" w:hAnsi="Source Serif Pro"/>
+          <w:color w:val="3D464D"/>
+          <w:sz w:val="27"/>
+          <w:szCs w:val="27"/>
+        </w:rPr>
+        <w:t>commit</w:t>
+      </w:r>
+      <w:proofErr w:type="spellEnd"/>
+      <w:r>
+        <w:rPr>
+          <w:rFonts w:ascii="Source Serif Pro" w:hAnsi="Source Serif Pro"/>
+          <w:color w:val="3D464D"/>
+          <w:sz w:val="27"/>
+          <w:szCs w:val="27"/>
+        </w:rPr>
+        <w:t xml:space="preserve"> atual, na </w:t>
+      </w:r>
+      <w:r>
+        <w:rPr>
+          <w:rStyle w:val="CdigoHTML"/>
+          <w:color w:val="3D464D"/>
+          <w:sz w:val="23"/>
+          <w:szCs w:val="23"/>
+          <w:shd w:val="clear" w:color="auto" w:fill="F0F3F5"/>
+        </w:rPr>
+        <w:t>master</w:t>
+      </w:r>
+      <w:r>
+        <w:rPr>
+          <w:rFonts w:ascii="Source Serif Pro" w:hAnsi="Source Serif Pro"/>
+          <w:color w:val="3D464D"/>
+          <w:sz w:val="27"/>
+          <w:szCs w:val="27"/>
+        </w:rPr>
+        <w:t>. E entre as linhas </w:t>
+      </w:r>
+      <w:r>
+        <w:rPr>
+          <w:rStyle w:val="CdigoHTML"/>
+          <w:color w:val="3D464D"/>
+          <w:sz w:val="23"/>
+          <w:szCs w:val="23"/>
+          <w:shd w:val="clear" w:color="auto" w:fill="F0F3F5"/>
+        </w:rPr>
+        <w:t>=======</w:t>
+      </w:r>
+      <w:r>
+        <w:rPr>
+          <w:rFonts w:ascii="Source Serif Pro" w:hAnsi="Source Serif Pro"/>
+          <w:color w:val="3D464D"/>
+          <w:sz w:val="27"/>
+          <w:szCs w:val="27"/>
+        </w:rPr>
+        <w:t> e </w:t>
+      </w:r>
+      <w:r>
+        <w:rPr>
+          <w:rStyle w:val="CdigoHTML"/>
+          <w:color w:val="3D464D"/>
+          <w:sz w:val="23"/>
+          <w:szCs w:val="23"/>
+          <w:shd w:val="clear" w:color="auto" w:fill="F0F3F5"/>
+        </w:rPr>
+        <w:t xml:space="preserve">&gt;&gt;&gt;&gt;&gt;&gt;&gt; </w:t>
+      </w:r>
+      <w:r>
+        <w:rPr>
+          <w:rStyle w:val="CdigoHTML"/>
+          <w:color w:val="3D464D"/>
+          <w:sz w:val="23"/>
+          <w:szCs w:val="23"/>
+          <w:shd w:val="clear" w:color="auto" w:fill="F0F3F5"/>
+        </w:rPr>
+        <w:lastRenderedPageBreak/>
+        <w:t>lista (</w:t>
+      </w:r>
+      <w:proofErr w:type="spellStart"/>
+      <w:r>
+        <w:rPr>
+          <w:rStyle w:val="CdigoHTML"/>
+          <w:color w:val="3D464D"/>
+          <w:sz w:val="23"/>
+          <w:szCs w:val="23"/>
+          <w:shd w:val="clear" w:color="auto" w:fill="F0F3F5"/>
+        </w:rPr>
+        <w:t>Incoming</w:t>
+      </w:r>
+      <w:proofErr w:type="spellEnd"/>
+      <w:r>
+        <w:rPr>
+          <w:rStyle w:val="CdigoHTML"/>
+          <w:color w:val="3D464D"/>
+          <w:sz w:val="23"/>
+          <w:szCs w:val="23"/>
+          <w:shd w:val="clear" w:color="auto" w:fill="F0F3F5"/>
+        </w:rPr>
+        <w:t xml:space="preserve"> </w:t>
+      </w:r>
+      <w:proofErr w:type="spellStart"/>
+      <w:r>
+        <w:rPr>
+          <w:rStyle w:val="CdigoHTML"/>
+          <w:color w:val="3D464D"/>
+          <w:sz w:val="23"/>
+          <w:szCs w:val="23"/>
+          <w:shd w:val="clear" w:color="auto" w:fill="F0F3F5"/>
+        </w:rPr>
+        <w:t>Change</w:t>
+      </w:r>
+      <w:proofErr w:type="spellEnd"/>
+      <w:r>
+        <w:rPr>
+          <w:rStyle w:val="CdigoHTML"/>
+          <w:color w:val="3D464D"/>
+          <w:sz w:val="23"/>
+          <w:szCs w:val="23"/>
+          <w:shd w:val="clear" w:color="auto" w:fill="F0F3F5"/>
+        </w:rPr>
+        <w:t>)</w:t>
+      </w:r>
+      <w:r>
+        <w:rPr>
+          <w:rFonts w:ascii="Source Serif Pro" w:hAnsi="Source Serif Pro"/>
+          <w:color w:val="3D464D"/>
+          <w:sz w:val="27"/>
+          <w:szCs w:val="27"/>
+        </w:rPr>
+        <w:t xml:space="preserve">, são os dados que estamos tentando trazer da </w:t>
+      </w:r>
+      <w:proofErr w:type="spellStart"/>
+      <w:r>
+        <w:rPr>
+          <w:rFonts w:ascii="Source Serif Pro" w:hAnsi="Source Serif Pro"/>
+          <w:color w:val="3D464D"/>
+          <w:sz w:val="27"/>
+          <w:szCs w:val="27"/>
+        </w:rPr>
+        <w:t>branch</w:t>
+      </w:r>
+      <w:proofErr w:type="spellEnd"/>
+      <w:r>
+        <w:rPr>
+          <w:rFonts w:ascii="Source Serif Pro" w:hAnsi="Source Serif Pro"/>
+          <w:color w:val="3D464D"/>
+          <w:sz w:val="27"/>
+          <w:szCs w:val="27"/>
+        </w:rPr>
+        <w:t> </w:t>
+      </w:r>
+      <w:r>
+        <w:rPr>
+          <w:rStyle w:val="CdigoHTML"/>
+          <w:color w:val="3D464D"/>
+          <w:sz w:val="23"/>
+          <w:szCs w:val="23"/>
+          <w:shd w:val="clear" w:color="auto" w:fill="F0F3F5"/>
+        </w:rPr>
+        <w:t>lista</w:t>
+      </w:r>
+      <w:r>
+        <w:rPr>
+          <w:rFonts w:ascii="Source Serif Pro" w:hAnsi="Source Serif Pro"/>
+          <w:color w:val="3D464D"/>
+          <w:sz w:val="27"/>
+          <w:szCs w:val="27"/>
+        </w:rPr>
+        <w:t>. Ou seja, é exibida exatamente a diferença entre ambos. E tudo que precisamos fazer para corrigir este conflito é remover as informações indesejadas, sem que haja duplicação.</w:t>
+      </w:r>
+    </w:p>
+    <w:p>
+      <w:pPr>
+        <w:pStyle w:val="NormalWeb"/>
+        <w:shd w:val="clear" w:color="auto" w:fill="FFFFFF"/>
+        <w:spacing w:before="0" w:beforeAutospacing="0" w:after="0" w:afterAutospacing="0"/>
+        <w:rPr>
+          <w:rFonts w:ascii="Source Serif Pro" w:hAnsi="Source Serif Pro"/>
+          <w:color w:val="3D464D"/>
+          <w:sz w:val="27"/>
+          <w:szCs w:val="27"/>
+        </w:rPr>
+      </w:pPr>
+      <w:r>
+        <w:rPr>
+          <w:rFonts w:ascii="Source Serif Pro" w:hAnsi="Source Serif Pro"/>
+          <w:color w:val="3D464D"/>
+          <w:sz w:val="27"/>
+          <w:szCs w:val="27"/>
+        </w:rPr>
+        <w:t xml:space="preserve">Editaremos e salvaremos o arquivo, retornaremos ao </w:t>
+      </w:r>
+      <w:proofErr w:type="spellStart"/>
+      <w:r>
+        <w:rPr>
+          <w:rFonts w:ascii="Source Serif Pro" w:hAnsi="Source Serif Pro"/>
+          <w:color w:val="3D464D"/>
+          <w:sz w:val="27"/>
+          <w:szCs w:val="27"/>
+        </w:rPr>
+        <w:t>Git</w:t>
+      </w:r>
+      <w:proofErr w:type="spellEnd"/>
+      <w:r>
+        <w:rPr>
+          <w:rFonts w:ascii="Source Serif Pro" w:hAnsi="Source Serif Pro"/>
+          <w:color w:val="3D464D"/>
+          <w:sz w:val="27"/>
+          <w:szCs w:val="27"/>
+        </w:rPr>
+        <w:t xml:space="preserve"> </w:t>
+      </w:r>
+      <w:proofErr w:type="spellStart"/>
+      <w:r>
+        <w:rPr>
+          <w:rFonts w:ascii="Source Serif Pro" w:hAnsi="Source Serif Pro"/>
+          <w:color w:val="3D464D"/>
+          <w:sz w:val="27"/>
+          <w:szCs w:val="27"/>
+        </w:rPr>
+        <w:t>Bash</w:t>
+      </w:r>
+      <w:proofErr w:type="spellEnd"/>
+      <w:r>
+        <w:rPr>
+          <w:rFonts w:ascii="Source Serif Pro" w:hAnsi="Source Serif Pro"/>
+          <w:color w:val="3D464D"/>
+          <w:sz w:val="27"/>
+          <w:szCs w:val="27"/>
+        </w:rPr>
+        <w:t xml:space="preserve"> e executaremos </w:t>
+      </w:r>
+      <w:proofErr w:type="spellStart"/>
+      <w:r>
+        <w:rPr>
+          <w:rStyle w:val="CdigoHTML"/>
+          <w:color w:val="3D464D"/>
+          <w:sz w:val="23"/>
+          <w:szCs w:val="23"/>
+          <w:shd w:val="clear" w:color="auto" w:fill="F0F3F5"/>
+        </w:rPr>
+        <w:t>git</w:t>
+      </w:r>
+      <w:proofErr w:type="spellEnd"/>
+      <w:r>
+        <w:rPr>
+          <w:rStyle w:val="CdigoHTML"/>
+          <w:color w:val="3D464D"/>
+          <w:sz w:val="23"/>
+          <w:szCs w:val="23"/>
+          <w:shd w:val="clear" w:color="auto" w:fill="F0F3F5"/>
+        </w:rPr>
+        <w:t xml:space="preserve"> status</w:t>
+      </w:r>
+      <w:r>
+        <w:rPr>
+          <w:rFonts w:ascii="Source Serif Pro" w:hAnsi="Source Serif Pro"/>
+          <w:color w:val="3D464D"/>
+          <w:sz w:val="27"/>
+          <w:szCs w:val="27"/>
+        </w:rPr>
+        <w:t xml:space="preserve">, e teremos a informação de que houve uma modificação em dois lugares, na </w:t>
+      </w:r>
+      <w:proofErr w:type="spellStart"/>
+      <w:r>
+        <w:rPr>
+          <w:rFonts w:ascii="Source Serif Pro" w:hAnsi="Source Serif Pro"/>
+          <w:color w:val="3D464D"/>
+          <w:sz w:val="27"/>
+          <w:szCs w:val="27"/>
+        </w:rPr>
+        <w:t>branch</w:t>
+      </w:r>
+      <w:proofErr w:type="spellEnd"/>
+      <w:r>
+        <w:rPr>
+          <w:rFonts w:ascii="Source Serif Pro" w:hAnsi="Source Serif Pro"/>
+          <w:color w:val="3D464D"/>
+          <w:sz w:val="27"/>
+          <w:szCs w:val="27"/>
+        </w:rPr>
+        <w:t xml:space="preserve"> atual e aquela que estamos tentando unificar. Feita a correção, simplesmente utilizaremos </w:t>
+      </w:r>
+      <w:proofErr w:type="spellStart"/>
+      <w:r>
+        <w:rPr>
+          <w:rStyle w:val="CdigoHTML"/>
+          <w:color w:val="3D464D"/>
+          <w:sz w:val="23"/>
+          <w:szCs w:val="23"/>
+          <w:shd w:val="clear" w:color="auto" w:fill="F0F3F5"/>
+        </w:rPr>
+        <w:t>git</w:t>
+      </w:r>
+      <w:proofErr w:type="spellEnd"/>
+      <w:r>
+        <w:rPr>
+          <w:rStyle w:val="CdigoHTML"/>
+          <w:color w:val="3D464D"/>
+          <w:sz w:val="23"/>
+          <w:szCs w:val="23"/>
+          <w:shd w:val="clear" w:color="auto" w:fill="F0F3F5"/>
+        </w:rPr>
+        <w:t xml:space="preserve"> </w:t>
+      </w:r>
+      <w:proofErr w:type="spellStart"/>
+      <w:r>
+        <w:rPr>
+          <w:rStyle w:val="CdigoHTML"/>
+          <w:color w:val="3D464D"/>
+          <w:sz w:val="23"/>
+          <w:szCs w:val="23"/>
+          <w:shd w:val="clear" w:color="auto" w:fill="F0F3F5"/>
+        </w:rPr>
+        <w:t>add</w:t>
+      </w:r>
+      <w:proofErr w:type="spellEnd"/>
+      <w:r>
+        <w:rPr>
+          <w:rStyle w:val="CdigoHTML"/>
+          <w:color w:val="3D464D"/>
+          <w:sz w:val="23"/>
+          <w:szCs w:val="23"/>
+          <w:shd w:val="clear" w:color="auto" w:fill="F0F3F5"/>
+        </w:rPr>
+        <w:t xml:space="preserve"> index.html</w:t>
+      </w:r>
+      <w:r>
+        <w:rPr>
+          <w:rFonts w:ascii="Source Serif Pro" w:hAnsi="Source Serif Pro"/>
+          <w:color w:val="3D464D"/>
+          <w:sz w:val="27"/>
+          <w:szCs w:val="27"/>
+        </w:rPr>
+        <w:t>, e então </w:t>
+      </w:r>
+      <w:proofErr w:type="spellStart"/>
+      <w:r>
+        <w:rPr>
+          <w:rStyle w:val="CdigoHTML"/>
+          <w:color w:val="3D464D"/>
+          <w:sz w:val="23"/>
+          <w:szCs w:val="23"/>
+          <w:shd w:val="clear" w:color="auto" w:fill="F0F3F5"/>
+        </w:rPr>
+        <w:t>git</w:t>
+      </w:r>
+      <w:proofErr w:type="spellEnd"/>
+      <w:r>
+        <w:rPr>
+          <w:rStyle w:val="CdigoHTML"/>
+          <w:color w:val="3D464D"/>
+          <w:sz w:val="23"/>
+          <w:szCs w:val="23"/>
+          <w:shd w:val="clear" w:color="auto" w:fill="F0F3F5"/>
+        </w:rPr>
+        <w:t xml:space="preserve"> </w:t>
+      </w:r>
+      <w:proofErr w:type="spellStart"/>
+      <w:r>
+        <w:rPr>
+          <w:rStyle w:val="CdigoHTML"/>
+          <w:color w:val="3D464D"/>
+          <w:sz w:val="23"/>
+          <w:szCs w:val="23"/>
+          <w:shd w:val="clear" w:color="auto" w:fill="F0F3F5"/>
+        </w:rPr>
+        <w:t>commit</w:t>
+      </w:r>
+      <w:proofErr w:type="spellEnd"/>
+      <w:r>
+        <w:rPr>
+          <w:rFonts w:ascii="Source Serif Pro" w:hAnsi="Source Serif Pro"/>
+          <w:color w:val="3D464D"/>
+          <w:sz w:val="27"/>
+          <w:szCs w:val="27"/>
+        </w:rPr>
+        <w:t xml:space="preserve"> para que o </w:t>
+      </w:r>
+      <w:proofErr w:type="spellStart"/>
+      <w:r>
+        <w:rPr>
+          <w:rFonts w:ascii="Source Serif Pro" w:hAnsi="Source Serif Pro"/>
+          <w:color w:val="3D464D"/>
+          <w:sz w:val="27"/>
+          <w:szCs w:val="27"/>
+        </w:rPr>
+        <w:t>commit</w:t>
+      </w:r>
+      <w:proofErr w:type="spellEnd"/>
+      <w:r>
+        <w:rPr>
+          <w:rFonts w:ascii="Source Serif Pro" w:hAnsi="Source Serif Pro"/>
+          <w:color w:val="3D464D"/>
+          <w:sz w:val="27"/>
+          <w:szCs w:val="27"/>
+        </w:rPr>
+        <w:t xml:space="preserve"> de </w:t>
+      </w:r>
+      <w:r>
+        <w:rPr>
+          <w:rStyle w:val="nfase"/>
+          <w:rFonts w:ascii="Source Serif Pro" w:hAnsi="Source Serif Pro"/>
+          <w:color w:val="3D464D"/>
+          <w:sz w:val="27"/>
+          <w:szCs w:val="27"/>
+        </w:rPr>
+        <w:t>merge</w:t>
+      </w:r>
+      <w:r>
+        <w:rPr>
+          <w:rFonts w:ascii="Source Serif Pro" w:hAnsi="Source Serif Pro"/>
+          <w:color w:val="3D464D"/>
+          <w:sz w:val="27"/>
+          <w:szCs w:val="27"/>
+        </w:rPr>
+        <w:t> seja realizado. Desta vez, se executarmos </w:t>
+      </w:r>
+      <w:proofErr w:type="spellStart"/>
+      <w:r>
+        <w:rPr>
+          <w:rStyle w:val="CdigoHTML"/>
+          <w:color w:val="3D464D"/>
+          <w:sz w:val="23"/>
+          <w:szCs w:val="23"/>
+          <w:shd w:val="clear" w:color="auto" w:fill="F0F3F5"/>
+        </w:rPr>
+        <w:t>git</w:t>
+      </w:r>
+      <w:proofErr w:type="spellEnd"/>
+      <w:r>
+        <w:rPr>
+          <w:rStyle w:val="CdigoHTML"/>
+          <w:color w:val="3D464D"/>
+          <w:sz w:val="23"/>
+          <w:szCs w:val="23"/>
+          <w:shd w:val="clear" w:color="auto" w:fill="F0F3F5"/>
+        </w:rPr>
+        <w:t xml:space="preserve"> log --</w:t>
+      </w:r>
+      <w:proofErr w:type="spellStart"/>
+      <w:r>
+        <w:rPr>
+          <w:rStyle w:val="CdigoHTML"/>
+          <w:color w:val="3D464D"/>
+          <w:sz w:val="23"/>
+          <w:szCs w:val="23"/>
+          <w:shd w:val="clear" w:color="auto" w:fill="F0F3F5"/>
+        </w:rPr>
+        <w:t>graph</w:t>
+      </w:r>
+      <w:proofErr w:type="spellEnd"/>
+      <w:r>
+        <w:rPr>
+          <w:rFonts w:ascii="Source Serif Pro" w:hAnsi="Source Serif Pro"/>
+          <w:color w:val="3D464D"/>
+          <w:sz w:val="27"/>
+          <w:szCs w:val="27"/>
+        </w:rPr>
+        <w:t>, teremos a indicação do </w:t>
+      </w:r>
+      <w:r>
+        <w:rPr>
+          <w:rStyle w:val="nfase"/>
+          <w:rFonts w:ascii="Source Serif Pro" w:hAnsi="Source Serif Pro"/>
+          <w:color w:val="3D464D"/>
+          <w:sz w:val="27"/>
+          <w:szCs w:val="27"/>
+        </w:rPr>
+        <w:t>merge</w:t>
+      </w:r>
+      <w:r>
+        <w:rPr>
+          <w:rFonts w:ascii="Source Serif Pro" w:hAnsi="Source Serif Pro"/>
+          <w:color w:val="3D464D"/>
+          <w:sz w:val="27"/>
+          <w:szCs w:val="27"/>
+        </w:rPr>
+        <w:t> de </w:t>
+      </w:r>
+      <w:r>
+        <w:rPr>
+          <w:rStyle w:val="CdigoHTML"/>
+          <w:color w:val="3D464D"/>
+          <w:sz w:val="23"/>
+          <w:szCs w:val="23"/>
+          <w:shd w:val="clear" w:color="auto" w:fill="F0F3F5"/>
+        </w:rPr>
+        <w:t>lista</w:t>
+      </w:r>
+      <w:r>
+        <w:rPr>
+          <w:rFonts w:ascii="Source Serif Pro" w:hAnsi="Source Serif Pro"/>
+          <w:color w:val="3D464D"/>
+          <w:sz w:val="27"/>
+          <w:szCs w:val="27"/>
+        </w:rPr>
+        <w:t>. Em seguida, poderemos usar </w:t>
+      </w:r>
+      <w:proofErr w:type="spellStart"/>
+      <w:r>
+        <w:rPr>
+          <w:rStyle w:val="CdigoHTML"/>
+          <w:color w:val="3D464D"/>
+          <w:sz w:val="23"/>
+          <w:szCs w:val="23"/>
+          <w:shd w:val="clear" w:color="auto" w:fill="F0F3F5"/>
+        </w:rPr>
+        <w:t>git</w:t>
+      </w:r>
+      <w:proofErr w:type="spellEnd"/>
+      <w:r>
+        <w:rPr>
+          <w:rStyle w:val="CdigoHTML"/>
+          <w:color w:val="3D464D"/>
+          <w:sz w:val="23"/>
+          <w:szCs w:val="23"/>
+          <w:shd w:val="clear" w:color="auto" w:fill="F0F3F5"/>
+        </w:rPr>
+        <w:t xml:space="preserve"> </w:t>
+      </w:r>
+      <w:proofErr w:type="spellStart"/>
+      <w:r>
+        <w:rPr>
+          <w:rStyle w:val="CdigoHTML"/>
+          <w:color w:val="3D464D"/>
+          <w:sz w:val="23"/>
+          <w:szCs w:val="23"/>
+          <w:shd w:val="clear" w:color="auto" w:fill="F0F3F5"/>
+        </w:rPr>
+        <w:t>push</w:t>
+      </w:r>
+      <w:proofErr w:type="spellEnd"/>
+      <w:r>
+        <w:rPr>
+          <w:rStyle w:val="CdigoHTML"/>
+          <w:color w:val="3D464D"/>
+          <w:sz w:val="23"/>
+          <w:szCs w:val="23"/>
+          <w:shd w:val="clear" w:color="auto" w:fill="F0F3F5"/>
+        </w:rPr>
+        <w:t xml:space="preserve"> local master</w:t>
+      </w:r>
+      <w:r>
+        <w:rPr>
+          <w:rFonts w:ascii="Source Serif Pro" w:hAnsi="Source Serif Pro"/>
+          <w:color w:val="3D464D"/>
+          <w:sz w:val="27"/>
+          <w:szCs w:val="27"/>
+        </w:rPr>
+        <w:t>.</w:t>
+      </w:r>
+    </w:p>
+    <w:p>
+      <w:pPr>
+        <w:pStyle w:val="NormalWeb"/>
+        <w:shd w:val="clear" w:color="auto" w:fill="FFFFFF"/>
+        <w:spacing w:before="0" w:beforeAutospacing="0" w:after="0" w:afterAutospacing="0"/>
+        <w:rPr>
+          <w:rFonts w:ascii="Source Serif Pro" w:hAnsi="Source Serif Pro"/>
+          <w:color w:val="3D464D"/>
+          <w:sz w:val="27"/>
+          <w:szCs w:val="27"/>
+        </w:rPr>
+      </w:pPr>
+      <w:r>
+        <w:rPr>
+          <w:rFonts w:ascii="Source Serif Pro" w:hAnsi="Source Serif Pro"/>
+          <w:color w:val="3D464D"/>
+          <w:sz w:val="27"/>
+          <w:szCs w:val="27"/>
+        </w:rPr>
+        <w:t xml:space="preserve">Vamos imaginar que o Vinicius corrija o título do curso de </w:t>
+      </w:r>
+      <w:proofErr w:type="spellStart"/>
+      <w:r>
+        <w:rPr>
+          <w:rFonts w:ascii="Source Serif Pro" w:hAnsi="Source Serif Pro"/>
+          <w:color w:val="3D464D"/>
+          <w:sz w:val="27"/>
+          <w:szCs w:val="27"/>
+        </w:rPr>
+        <w:t>Vagrant</w:t>
+      </w:r>
+      <w:proofErr w:type="spellEnd"/>
+      <w:r>
+        <w:rPr>
+          <w:rFonts w:ascii="Source Serif Pro" w:hAnsi="Source Serif Pro"/>
+          <w:color w:val="3D464D"/>
+          <w:sz w:val="27"/>
+          <w:szCs w:val="27"/>
+        </w:rPr>
+        <w:t xml:space="preserve"> para "</w:t>
+      </w:r>
+      <w:proofErr w:type="spellStart"/>
+      <w:r>
+        <w:rPr>
+          <w:rFonts w:ascii="Source Serif Pro" w:hAnsi="Source Serif Pro"/>
+          <w:color w:val="3D464D"/>
+          <w:sz w:val="27"/>
+          <w:szCs w:val="27"/>
+        </w:rPr>
+        <w:t>Vagrant</w:t>
+      </w:r>
+      <w:proofErr w:type="spellEnd"/>
+      <w:r>
+        <w:rPr>
+          <w:rFonts w:ascii="Source Serif Pro" w:hAnsi="Source Serif Pro"/>
+          <w:color w:val="3D464D"/>
+          <w:sz w:val="27"/>
+          <w:szCs w:val="27"/>
+        </w:rPr>
+        <w:t xml:space="preserve">: Gerenciando máquinas virtuais", e nos </w:t>
+      </w:r>
+      <w:proofErr w:type="spellStart"/>
+      <w:r>
+        <w:rPr>
+          <w:rFonts w:ascii="Source Serif Pro" w:hAnsi="Source Serif Pro"/>
+          <w:color w:val="3D464D"/>
+          <w:sz w:val="27"/>
+          <w:szCs w:val="27"/>
+        </w:rPr>
+        <w:t>logar</w:t>
+      </w:r>
+      <w:proofErr w:type="spellEnd"/>
+      <w:r>
+        <w:rPr>
+          <w:rFonts w:ascii="Source Serif Pro" w:hAnsi="Source Serif Pro"/>
+          <w:color w:val="3D464D"/>
+          <w:sz w:val="27"/>
+          <w:szCs w:val="27"/>
+        </w:rPr>
+        <w:t xml:space="preserve"> como Vinicius, solicitar status, adicionar e </w:t>
+      </w:r>
+      <w:proofErr w:type="spellStart"/>
+      <w:r>
+        <w:rPr>
+          <w:rFonts w:ascii="Source Serif Pro" w:hAnsi="Source Serif Pro"/>
+          <w:color w:val="3D464D"/>
+          <w:sz w:val="27"/>
+          <w:szCs w:val="27"/>
+        </w:rPr>
+        <w:t>commitar</w:t>
+      </w:r>
+      <w:proofErr w:type="spellEnd"/>
+      <w:r>
+        <w:rPr>
+          <w:rFonts w:ascii="Source Serif Pro" w:hAnsi="Source Serif Pro"/>
+          <w:color w:val="3D464D"/>
+          <w:sz w:val="27"/>
+          <w:szCs w:val="27"/>
+        </w:rPr>
+        <w:t xml:space="preserve"> a alteração. Enviaremos as informações, e o que acontece é que enquanto o Vinicius estava trabalhando, a Ana enviou outra informação, o </w:t>
+      </w:r>
+      <w:proofErr w:type="spellStart"/>
+      <w:r>
+        <w:rPr>
+          <w:rFonts w:ascii="Source Serif Pro" w:hAnsi="Source Serif Pro"/>
+          <w:color w:val="3D464D"/>
+          <w:sz w:val="27"/>
+          <w:szCs w:val="27"/>
+        </w:rPr>
+        <w:t>commit</w:t>
+      </w:r>
+      <w:proofErr w:type="spellEnd"/>
+      <w:r>
+        <w:rPr>
+          <w:rFonts w:ascii="Source Serif Pro" w:hAnsi="Source Serif Pro"/>
+          <w:color w:val="3D464D"/>
+          <w:sz w:val="27"/>
+          <w:szCs w:val="27"/>
+        </w:rPr>
+        <w:t xml:space="preserve"> de </w:t>
+      </w:r>
+      <w:r>
+        <w:rPr>
+          <w:rStyle w:val="nfase"/>
+          <w:rFonts w:ascii="Source Serif Pro" w:hAnsi="Source Serif Pro"/>
+          <w:color w:val="3D464D"/>
+          <w:sz w:val="27"/>
+          <w:szCs w:val="27"/>
+        </w:rPr>
+        <w:t>merge</w:t>
+      </w:r>
+      <w:r>
+        <w:rPr>
+          <w:rFonts w:ascii="Source Serif Pro" w:hAnsi="Source Serif Pro"/>
+          <w:color w:val="3D464D"/>
+          <w:sz w:val="27"/>
+          <w:szCs w:val="27"/>
+        </w:rPr>
+        <w:t>.</w:t>
+      </w:r>
+    </w:p>
+    <w:p>
+      <w:pPr>
+        <w:pStyle w:val="NormalWeb"/>
+        <w:shd w:val="clear" w:color="auto" w:fill="FFFFFF"/>
+        <w:spacing w:before="0" w:beforeAutospacing="0" w:after="0" w:afterAutospacing="0"/>
+        <w:rPr>
+          <w:rFonts w:ascii="Source Serif Pro" w:hAnsi="Source Serif Pro"/>
+          <w:color w:val="3D464D"/>
+          <w:sz w:val="27"/>
+          <w:szCs w:val="27"/>
+        </w:rPr>
+      </w:pPr>
+      <w:r>
+        <w:rPr>
+          <w:rFonts w:ascii="Source Serif Pro" w:hAnsi="Source Serif Pro"/>
+          <w:color w:val="3D464D"/>
+          <w:sz w:val="27"/>
+          <w:szCs w:val="27"/>
+        </w:rPr>
+        <w:t>É necessário, então, antes de enviarmos quaisquer dados e alterações, garantir que estamos trabalhando com a versão mais recente do código. Isso significa que, antes do envio, precisaremos trazer este código de volta (</w:t>
+      </w:r>
+      <w:proofErr w:type="spellStart"/>
+      <w:r>
+        <w:rPr>
+          <w:rStyle w:val="CdigoHTML"/>
+          <w:color w:val="3D464D"/>
+          <w:sz w:val="23"/>
+          <w:szCs w:val="23"/>
+          <w:shd w:val="clear" w:color="auto" w:fill="F0F3F5"/>
+        </w:rPr>
+        <w:t>git</w:t>
+      </w:r>
+      <w:proofErr w:type="spellEnd"/>
+      <w:r>
+        <w:rPr>
+          <w:rStyle w:val="CdigoHTML"/>
+          <w:color w:val="3D464D"/>
+          <w:sz w:val="23"/>
+          <w:szCs w:val="23"/>
+          <w:shd w:val="clear" w:color="auto" w:fill="F0F3F5"/>
+        </w:rPr>
+        <w:t xml:space="preserve"> </w:t>
+      </w:r>
+      <w:proofErr w:type="spellStart"/>
+      <w:r>
+        <w:rPr>
+          <w:rStyle w:val="CdigoHTML"/>
+          <w:color w:val="3D464D"/>
+          <w:sz w:val="23"/>
+          <w:szCs w:val="23"/>
+          <w:shd w:val="clear" w:color="auto" w:fill="F0F3F5"/>
+        </w:rPr>
+        <w:t>pull</w:t>
+      </w:r>
+      <w:proofErr w:type="spellEnd"/>
+      <w:r>
+        <w:rPr>
+          <w:rStyle w:val="CdigoHTML"/>
+          <w:color w:val="3D464D"/>
+          <w:sz w:val="23"/>
+          <w:szCs w:val="23"/>
+          <w:shd w:val="clear" w:color="auto" w:fill="F0F3F5"/>
+        </w:rPr>
+        <w:t xml:space="preserve"> local master</w:t>
+      </w:r>
+      <w:r>
+        <w:rPr>
+          <w:rFonts w:ascii="Source Serif Pro" w:hAnsi="Source Serif Pro"/>
+          <w:color w:val="3D464D"/>
+          <w:sz w:val="27"/>
+          <w:szCs w:val="27"/>
+        </w:rPr>
+        <w:t>). Agora, sim, será feito o </w:t>
+      </w:r>
+      <w:r>
+        <w:rPr>
+          <w:rStyle w:val="nfase"/>
+          <w:rFonts w:ascii="Source Serif Pro" w:hAnsi="Source Serif Pro"/>
+          <w:color w:val="3D464D"/>
+          <w:sz w:val="27"/>
+          <w:szCs w:val="27"/>
+        </w:rPr>
+        <w:t>merge</w:t>
+      </w:r>
+      <w:r>
+        <w:rPr>
+          <w:rFonts w:ascii="Source Serif Pro" w:hAnsi="Source Serif Pro"/>
+          <w:color w:val="3D464D"/>
+          <w:sz w:val="27"/>
+          <w:szCs w:val="27"/>
+        </w:rPr>
+        <w:t> da </w:t>
+      </w:r>
+      <w:r>
+        <w:rPr>
+          <w:rStyle w:val="CdigoHTML"/>
+          <w:color w:val="3D464D"/>
+          <w:sz w:val="23"/>
+          <w:szCs w:val="23"/>
+          <w:shd w:val="clear" w:color="auto" w:fill="F0F3F5"/>
+        </w:rPr>
+        <w:t>master</w:t>
+      </w:r>
+      <w:r>
+        <w:rPr>
+          <w:rFonts w:ascii="Source Serif Pro" w:hAnsi="Source Serif Pro"/>
+          <w:color w:val="3D464D"/>
+          <w:sz w:val="27"/>
+          <w:szCs w:val="27"/>
+        </w:rPr>
+        <w:t> que está no "servidor" com esta.</w:t>
+      </w:r>
+    </w:p>
+    <w:p>
+      <w:pPr>
+        <w:pStyle w:val="NormalWeb"/>
+        <w:shd w:val="clear" w:color="auto" w:fill="FFFFFF"/>
+        <w:spacing w:before="0" w:beforeAutospacing="0" w:after="0" w:afterAutospacing="0"/>
+        <w:rPr>
+          <w:rFonts w:ascii="Source Serif Pro" w:hAnsi="Source Serif Pro"/>
+          <w:color w:val="3D464D"/>
+          <w:sz w:val="27"/>
+          <w:szCs w:val="27"/>
+        </w:rPr>
+      </w:pPr>
+      <w:r>
+        <w:rPr>
+          <w:rFonts w:ascii="Source Serif Pro" w:hAnsi="Source Serif Pro"/>
+          <w:color w:val="3D464D"/>
+          <w:sz w:val="27"/>
+          <w:szCs w:val="27"/>
+        </w:rPr>
+        <w:t xml:space="preserve">Assim, poderemos confirmar que tudo está como gostaríamos no VS </w:t>
+      </w:r>
+      <w:proofErr w:type="spellStart"/>
+      <w:r>
+        <w:rPr>
+          <w:rFonts w:ascii="Source Serif Pro" w:hAnsi="Source Serif Pro"/>
+          <w:color w:val="3D464D"/>
+          <w:sz w:val="27"/>
+          <w:szCs w:val="27"/>
+        </w:rPr>
+        <w:t>Code</w:t>
+      </w:r>
+      <w:proofErr w:type="spellEnd"/>
+      <w:r>
+        <w:rPr>
+          <w:rFonts w:ascii="Source Serif Pro" w:hAnsi="Source Serif Pro"/>
+          <w:color w:val="3D464D"/>
+          <w:sz w:val="27"/>
+          <w:szCs w:val="27"/>
+        </w:rPr>
+        <w:t>, e depois enviar a alteração, com </w:t>
+      </w:r>
+      <w:proofErr w:type="spellStart"/>
+      <w:r>
+        <w:rPr>
+          <w:rStyle w:val="CdigoHTML"/>
+          <w:color w:val="3D464D"/>
+          <w:sz w:val="23"/>
+          <w:szCs w:val="23"/>
+          <w:shd w:val="clear" w:color="auto" w:fill="F0F3F5"/>
+        </w:rPr>
+        <w:t>git</w:t>
+      </w:r>
+      <w:proofErr w:type="spellEnd"/>
+      <w:r>
+        <w:rPr>
+          <w:rStyle w:val="CdigoHTML"/>
+          <w:color w:val="3D464D"/>
+          <w:sz w:val="23"/>
+          <w:szCs w:val="23"/>
+          <w:shd w:val="clear" w:color="auto" w:fill="F0F3F5"/>
+        </w:rPr>
+        <w:t xml:space="preserve"> </w:t>
+      </w:r>
+      <w:proofErr w:type="spellStart"/>
+      <w:r>
+        <w:rPr>
+          <w:rStyle w:val="CdigoHTML"/>
+          <w:color w:val="3D464D"/>
+          <w:sz w:val="23"/>
+          <w:szCs w:val="23"/>
+          <w:shd w:val="clear" w:color="auto" w:fill="F0F3F5"/>
+        </w:rPr>
+        <w:t>push</w:t>
+      </w:r>
+      <w:proofErr w:type="spellEnd"/>
+      <w:r>
+        <w:rPr>
+          <w:rStyle w:val="CdigoHTML"/>
+          <w:color w:val="3D464D"/>
+          <w:sz w:val="23"/>
+          <w:szCs w:val="23"/>
+          <w:shd w:val="clear" w:color="auto" w:fill="F0F3F5"/>
+        </w:rPr>
+        <w:t xml:space="preserve"> local master</w:t>
+      </w:r>
+      <w:r>
+        <w:rPr>
+          <w:rFonts w:ascii="Source Serif Pro" w:hAnsi="Source Serif Pro"/>
+          <w:color w:val="3D464D"/>
+          <w:sz w:val="27"/>
+          <w:szCs w:val="27"/>
+        </w:rPr>
+        <w:t>. Sempre que formos iniciar um desenvolvimento novo, sabemos que precisaremos verificar se há alguma alteração lá antes de enviarmos os dados. Antes da Ana continuar e fazer alguma alteração nova, ela sabe que é necessário verificar se não há nenhuma alteração ali, com </w:t>
+      </w:r>
+      <w:proofErr w:type="spellStart"/>
+      <w:r>
+        <w:rPr>
+          <w:rStyle w:val="CdigoHTML"/>
+          <w:color w:val="3D464D"/>
+          <w:sz w:val="23"/>
+          <w:szCs w:val="23"/>
+          <w:shd w:val="clear" w:color="auto" w:fill="F0F3F5"/>
+        </w:rPr>
+        <w:t>git</w:t>
+      </w:r>
+      <w:proofErr w:type="spellEnd"/>
+      <w:r>
+        <w:rPr>
+          <w:rStyle w:val="CdigoHTML"/>
+          <w:color w:val="3D464D"/>
+          <w:sz w:val="23"/>
+          <w:szCs w:val="23"/>
+          <w:shd w:val="clear" w:color="auto" w:fill="F0F3F5"/>
+        </w:rPr>
+        <w:t xml:space="preserve"> </w:t>
+      </w:r>
+      <w:proofErr w:type="spellStart"/>
+      <w:r>
+        <w:rPr>
+          <w:rStyle w:val="CdigoHTML"/>
+          <w:color w:val="3D464D"/>
+          <w:sz w:val="23"/>
+          <w:szCs w:val="23"/>
+          <w:shd w:val="clear" w:color="auto" w:fill="F0F3F5"/>
+        </w:rPr>
+        <w:t>pull</w:t>
+      </w:r>
+      <w:proofErr w:type="spellEnd"/>
+      <w:r>
+        <w:rPr>
+          <w:rStyle w:val="CdigoHTML"/>
+          <w:color w:val="3D464D"/>
+          <w:sz w:val="23"/>
+          <w:szCs w:val="23"/>
+          <w:shd w:val="clear" w:color="auto" w:fill="F0F3F5"/>
+        </w:rPr>
+        <w:t xml:space="preserve"> local master</w:t>
+      </w:r>
+      <w:r>
+        <w:rPr>
+          <w:rFonts w:ascii="Source Serif Pro" w:hAnsi="Source Serif Pro"/>
+          <w:color w:val="3D464D"/>
+          <w:sz w:val="27"/>
+          <w:szCs w:val="27"/>
+        </w:rPr>
+        <w:t>.</w:t>
+      </w:r>
+    </w:p>
+    <w:p>
+      <w:pPr>
+        <w:pStyle w:val="NormalWeb"/>
+        <w:shd w:val="clear" w:color="auto" w:fill="FFFFFF"/>
+        <w:spacing w:before="0" w:beforeAutospacing="0" w:after="0" w:afterAutospacing="0"/>
+        <w:rPr>
+          <w:rFonts w:ascii="Source Serif Pro" w:hAnsi="Source Serif Pro"/>
+          <w:color w:val="3D464D"/>
+          <w:sz w:val="27"/>
+          <w:szCs w:val="27"/>
+        </w:rPr>
+      </w:pPr>
+      <w:r>
+        <w:rPr>
+          <w:rFonts w:ascii="Source Serif Pro" w:hAnsi="Source Serif Pro"/>
+          <w:color w:val="3D464D"/>
+          <w:sz w:val="27"/>
+          <w:szCs w:val="27"/>
+        </w:rPr>
+        <w:t xml:space="preserve">As informações são trazidas conforme esperado pelo </w:t>
+      </w:r>
+      <w:proofErr w:type="spellStart"/>
+      <w:r>
+        <w:rPr>
+          <w:rFonts w:ascii="Source Serif Pro" w:hAnsi="Source Serif Pro"/>
+          <w:color w:val="3D464D"/>
+          <w:sz w:val="27"/>
+          <w:szCs w:val="27"/>
+        </w:rPr>
+        <w:t>Git</w:t>
+      </w:r>
+      <w:proofErr w:type="spellEnd"/>
+      <w:r>
+        <w:rPr>
+          <w:rFonts w:ascii="Source Serif Pro" w:hAnsi="Source Serif Pro"/>
+          <w:color w:val="3D464D"/>
+          <w:sz w:val="27"/>
+          <w:szCs w:val="27"/>
+        </w:rPr>
+        <w:t xml:space="preserve"> </w:t>
+      </w:r>
+      <w:proofErr w:type="spellStart"/>
+      <w:r>
+        <w:rPr>
+          <w:rFonts w:ascii="Source Serif Pro" w:hAnsi="Source Serif Pro"/>
+          <w:color w:val="3D464D"/>
+          <w:sz w:val="27"/>
+          <w:szCs w:val="27"/>
+        </w:rPr>
+        <w:t>Bash</w:t>
+      </w:r>
+      <w:proofErr w:type="spellEnd"/>
+      <w:r>
+        <w:rPr>
+          <w:rFonts w:ascii="Source Serif Pro" w:hAnsi="Source Serif Pro"/>
+          <w:color w:val="3D464D"/>
+          <w:sz w:val="27"/>
+          <w:szCs w:val="27"/>
+        </w:rPr>
+        <w:t xml:space="preserve">. Deste modo evitamos maiores conflitos, mas se acontecer, já vimos que conseguimos resolvê-los tranquilamente. Entendemos como trabalhar com repositórios remotos, em equipe, com </w:t>
+      </w:r>
+      <w:proofErr w:type="spellStart"/>
+      <w:r>
+        <w:rPr>
+          <w:rFonts w:ascii="Source Serif Pro" w:hAnsi="Source Serif Pro"/>
+          <w:color w:val="3D464D"/>
+          <w:sz w:val="27"/>
+          <w:szCs w:val="27"/>
+        </w:rPr>
+        <w:t>branches</w:t>
+      </w:r>
+      <w:proofErr w:type="spellEnd"/>
+      <w:r>
+        <w:rPr>
+          <w:rFonts w:ascii="Source Serif Pro" w:hAnsi="Source Serif Pro"/>
+          <w:color w:val="3D464D"/>
+          <w:sz w:val="27"/>
+          <w:szCs w:val="27"/>
+        </w:rPr>
+        <w:t xml:space="preserve"> independentes, e como uni-las, seja por meio do </w:t>
+      </w:r>
+      <w:r>
+        <w:rPr>
+          <w:rStyle w:val="CdigoHTML"/>
+          <w:color w:val="3D464D"/>
+          <w:sz w:val="23"/>
+          <w:szCs w:val="23"/>
+          <w:shd w:val="clear" w:color="auto" w:fill="F0F3F5"/>
+        </w:rPr>
+        <w:t>merge</w:t>
+      </w:r>
+      <w:r>
+        <w:rPr>
+          <w:rFonts w:ascii="Source Serif Pro" w:hAnsi="Source Serif Pro"/>
+          <w:color w:val="3D464D"/>
+          <w:sz w:val="27"/>
+          <w:szCs w:val="27"/>
+        </w:rPr>
+        <w:t> ou do </w:t>
+      </w:r>
+      <w:proofErr w:type="spellStart"/>
+      <w:r>
+        <w:rPr>
+          <w:rStyle w:val="CdigoHTML"/>
+          <w:color w:val="3D464D"/>
+          <w:sz w:val="23"/>
+          <w:szCs w:val="23"/>
+          <w:shd w:val="clear" w:color="auto" w:fill="F0F3F5"/>
+        </w:rPr>
+        <w:t>rebase</w:t>
+      </w:r>
+      <w:proofErr w:type="spellEnd"/>
+      <w:r>
+        <w:rPr>
+          <w:rFonts w:ascii="Source Serif Pro" w:hAnsi="Source Serif Pro"/>
+          <w:color w:val="3D464D"/>
+          <w:sz w:val="27"/>
+          <w:szCs w:val="27"/>
+        </w:rPr>
+        <w:t>.</w:t>
+      </w:r>
+    </w:p>
+    <w:p>
+      <w:pPr>
+        <w:pStyle w:val="NormalWeb"/>
+        <w:shd w:val="clear" w:color="auto" w:fill="FFFFFF"/>
+        <w:spacing w:before="360" w:beforeAutospacing="0" w:after="360" w:afterAutospacing="0"/>
+        <w:rPr>
+          <w:rFonts w:ascii="Source Serif Pro" w:hAnsi="Source Serif Pro"/>
+          <w:color w:val="3D464D"/>
+          <w:sz w:val="27"/>
+          <w:szCs w:val="27"/>
+        </w:rPr>
+      </w:pPr>
+      <w:r>
+        <w:rPr>
+          <w:rFonts w:ascii="Source Serif Pro" w:hAnsi="Source Serif Pro"/>
+          <w:color w:val="3D464D"/>
+          <w:sz w:val="27"/>
+          <w:szCs w:val="27"/>
+        </w:rPr>
+        <w:t xml:space="preserve">Existem estratégias bem específicas de quando e como criar uma </w:t>
+      </w:r>
+      <w:proofErr w:type="spellStart"/>
+      <w:r>
+        <w:rPr>
+          <w:rFonts w:ascii="Source Serif Pro" w:hAnsi="Source Serif Pro"/>
+          <w:color w:val="3D464D"/>
+          <w:sz w:val="27"/>
+          <w:szCs w:val="27"/>
+        </w:rPr>
+        <w:t>branch</w:t>
+      </w:r>
+      <w:proofErr w:type="spellEnd"/>
+      <w:r>
+        <w:rPr>
+          <w:rFonts w:ascii="Source Serif Pro" w:hAnsi="Source Serif Pro"/>
+          <w:color w:val="3D464D"/>
+          <w:sz w:val="27"/>
+          <w:szCs w:val="27"/>
+        </w:rPr>
+        <w:t xml:space="preserve">, e podem surgir dúvidas quanto à criação de uma </w:t>
+      </w:r>
+      <w:proofErr w:type="spellStart"/>
+      <w:r>
+        <w:rPr>
+          <w:rFonts w:ascii="Source Serif Pro" w:hAnsi="Source Serif Pro"/>
+          <w:color w:val="3D464D"/>
+          <w:sz w:val="27"/>
+          <w:szCs w:val="27"/>
+        </w:rPr>
+        <w:t>branch</w:t>
+      </w:r>
+      <w:proofErr w:type="spellEnd"/>
+      <w:r>
+        <w:rPr>
+          <w:rFonts w:ascii="Source Serif Pro" w:hAnsi="Source Serif Pro"/>
+          <w:color w:val="3D464D"/>
+          <w:sz w:val="27"/>
+          <w:szCs w:val="27"/>
+        </w:rPr>
+        <w:t xml:space="preserve"> para cada funcionalidade ou </w:t>
+      </w:r>
+      <w:proofErr w:type="spellStart"/>
+      <w:r>
+        <w:rPr>
+          <w:rFonts w:ascii="Source Serif Pro" w:hAnsi="Source Serif Pro"/>
+          <w:color w:val="3D464D"/>
+          <w:sz w:val="27"/>
+          <w:szCs w:val="27"/>
+        </w:rPr>
+        <w:t>feature</w:t>
+      </w:r>
+      <w:proofErr w:type="spellEnd"/>
+      <w:r>
+        <w:rPr>
+          <w:rFonts w:ascii="Source Serif Pro" w:hAnsi="Source Serif Pro"/>
+          <w:color w:val="3D464D"/>
+          <w:sz w:val="27"/>
+          <w:szCs w:val="27"/>
+        </w:rPr>
+        <w:t xml:space="preserve"> nova. Sem entrar em detalhes — por não ser o foco deste curso — sabemos que </w:t>
+      </w:r>
+      <w:proofErr w:type="spellStart"/>
+      <w:r>
+        <w:rPr>
+          <w:rFonts w:ascii="Source Serif Pro" w:hAnsi="Source Serif Pro"/>
+          <w:color w:val="3D464D"/>
+          <w:sz w:val="27"/>
+          <w:szCs w:val="27"/>
+        </w:rPr>
+        <w:t>branches</w:t>
+      </w:r>
+      <w:proofErr w:type="spellEnd"/>
+      <w:r>
+        <w:rPr>
+          <w:rFonts w:ascii="Source Serif Pro" w:hAnsi="Source Serif Pro"/>
+          <w:color w:val="3D464D"/>
+          <w:sz w:val="27"/>
+          <w:szCs w:val="27"/>
+        </w:rPr>
+        <w:t xml:space="preserve"> são linhas de desenvolvimento, e aprendemos a lidar com elas.</w:t>
+      </w:r>
+    </w:p>
+    <w:p>
+      <w:pPr>
+        <w:pStyle w:val="NormalWeb"/>
+        <w:shd w:val="clear" w:color="auto" w:fill="FFFFFF"/>
+        <w:spacing w:before="360" w:beforeAutospacing="0" w:after="360" w:afterAutospacing="0"/>
+        <w:rPr>
+          <w:rFonts w:ascii="Source Serif Pro" w:hAnsi="Source Serif Pro"/>
+          <w:color w:val="3D464D"/>
+          <w:sz w:val="27"/>
+          <w:szCs w:val="27"/>
+        </w:rPr>
+      </w:pPr>
+      <w:r>
+        <w:rPr>
+          <w:rFonts w:ascii="Source Serif Pro" w:hAnsi="Source Serif Pro"/>
+          <w:color w:val="3D464D"/>
+          <w:sz w:val="27"/>
+          <w:szCs w:val="27"/>
+        </w:rPr>
+        <w:lastRenderedPageBreak/>
+        <w:t>Considerando estes aprendizados, como será que poderemos navegar no histórico do nosso projeto? E desfazer uma alteração?</w:t>
+      </w:r>
+    </w:p>
+    <w:p>
+      <w:pPr>
+        <w:pStyle w:val="NormalWeb"/>
+        <w:spacing w:before="0" w:beforeAutospacing="0" w:after="0" w:afterAutospacing="0"/>
+        <w:rPr>
+          <w:rFonts w:ascii="Source Serif Pro" w:hAnsi="Source Serif Pro"/>
+          <w:color w:val="000000" w:themeColor="text1"/>
+          <w:sz w:val="23"/>
+          <w:szCs w:val="23"/>
+          <w:shd w:val="clear" w:color="auto" w:fill="FFFFFF"/>
+        </w:rPr>
+      </w:pPr>
+    </w:p>
+    <w:p>
+      <w:pPr>
+        <w:pStyle w:val="NormalWeb"/>
+        <w:spacing w:before="0" w:beforeAutospacing="0" w:after="0" w:afterAutospacing="0"/>
+        <w:rPr>
+          <w:rFonts w:ascii="Source Serif Pro" w:hAnsi="Source Serif Pro"/>
+          <w:b/>
+          <w:bCs/>
+          <w:color w:val="767E85"/>
+          <w:sz w:val="23"/>
+          <w:szCs w:val="23"/>
+          <w:shd w:val="clear" w:color="auto" w:fill="FFFFFF"/>
+        </w:rPr>
+      </w:pPr>
+    </w:p>
+    <w:p>
+      <w:pPr>
+        <w:pStyle w:val="NormalWeb"/>
+        <w:spacing w:before="0" w:beforeAutospacing="0" w:after="0" w:afterAutospacing="0" w:line="473" w:lineRule="atLeast"/>
+        <w:rPr>
+          <w:rFonts w:ascii="Source Serif Pro" w:hAnsi="Source Serif Pro" w:cs="Open Sans"/>
+          <w:color w:val="3D464D"/>
+          <w:sz w:val="27"/>
+          <w:szCs w:val="27"/>
+        </w:rPr>
+      </w:pPr>
+    </w:p>
+    <w:p>
+      <w:pPr>
+        <w:pStyle w:val="NormalWeb"/>
         <w:rPr>
           <w:rFonts w:ascii="Source Serif Pro" w:hAnsi="Source Serif Pro"/>
           <w:b/>
@@ -27655,6 +29677,155 @@
     </w:lvl>
   </w:abstractNum>
   <w:abstractNum w:abstractNumId="2" w15:restartNumberingAfterBreak="0">
+    <w:nsid w:val="27C3219F"/>
+    <w:multiLevelType w:val="multilevel"/>
+    <w:tmpl w:val="28E41F6C"/>
+    <w:lvl w:ilvl="0">
+      <w:start w:val="1"/>
+      <w:numFmt w:val="bullet"/>
+      <w:lvlText w:val=""/>
+      <w:lvlJc w:val="left"/>
+      <w:pPr>
+        <w:tabs>
+          <w:tab w:val="num" w:pos="720"/>
+        </w:tabs>
+        <w:ind w:left="720" w:hanging="360"/>
+      </w:pPr>
+      <w:rPr>
+        <w:rFonts w:ascii="Symbol" w:hAnsi="Symbol" w:hint="default"/>
+        <w:sz w:val="20"/>
+      </w:rPr>
+    </w:lvl>
+    <w:lvl w:ilvl="1" w:tentative="1">
+      <w:start w:val="1"/>
+      <w:numFmt w:val="bullet"/>
+      <w:lvlText w:val="o"/>
+      <w:lvlJc w:val="left"/>
+      <w:pPr>
+        <w:tabs>
+          <w:tab w:val="num" w:pos="1440"/>
+        </w:tabs>
+        <w:ind w:left="1440" w:hanging="360"/>
+      </w:pPr>
+      <w:rPr>
+        <w:rFonts w:ascii="Courier New" w:hAnsi="Courier New" w:hint="default"/>
+        <w:sz w:val="20"/>
+      </w:rPr>
+    </w:lvl>
+    <w:lvl w:ilvl="2" w:tentative="1">
+      <w:start w:val="1"/>
+      <w:numFmt w:val="bullet"/>
+      <w:lvlText w:val=""/>
+      <w:lvlJc w:val="left"/>
+      <w:pPr>
+        <w:tabs>
+          <w:tab w:val="num" w:pos="2160"/>
+        </w:tabs>
+        <w:ind w:left="2160" w:hanging="360"/>
+      </w:pPr>
+      <w:rPr>
+        <w:rFonts w:ascii="Wingdings" w:hAnsi="Wingdings" w:hint="default"/>
+        <w:sz w:val="20"/>
+      </w:rPr>
+    </w:lvl>
+    <w:lvl w:ilvl="3" w:tentative="1">
+      <w:start w:val="1"/>
+      <w:numFmt w:val="bullet"/>
+      <w:lvlText w:val=""/>
+      <w:lvlJc w:val="left"/>
+      <w:pPr>
+        <w:tabs>
+          <w:tab w:val="num" w:pos="2880"/>
+        </w:tabs>
+        <w:ind w:left="2880" w:hanging="360"/>
+      </w:pPr>
+      <w:rPr>
+        <w:rFonts w:ascii="Wingdings" w:hAnsi="Wingdings" w:hint="default"/>
+        <w:sz w:val="20"/>
+      </w:rPr>
+    </w:lvl>
+    <w:lvl w:ilvl="4" w:tentative="1">
+      <w:start w:val="1"/>
+      <w:numFmt w:val="bullet"/>
+      <w:lvlText w:val=""/>
+      <w:lvlJc w:val="left"/>
+      <w:pPr>
+        <w:tabs>
+          <w:tab w:val="num" w:pos="3600"/>
+        </w:tabs>
+        <w:ind w:left="3600" w:hanging="360"/>
+      </w:pPr>
+      <w:rPr>
+        <w:rFonts w:ascii="Wingdings" w:hAnsi="Wingdings" w:hint="default"/>
+        <w:sz w:val="20"/>
+      </w:rPr>
+    </w:lvl>
+    <w:lvl w:ilvl="5" w:tentative="1">
+      <w:start w:val="1"/>
+      <w:numFmt w:val="bullet"/>
+      <w:lvlText w:val=""/>
+      <w:lvlJc w:val="left"/>
+      <w:pPr>
+        <w:tabs>
+          <w:tab w:val="num" w:pos="4320"/>
+        </w:tabs>
+        <w:ind w:left="4320" w:hanging="360"/>
+      </w:pPr>
+      <w:rPr>
+        <w:rFonts w:ascii="Wingdings" w:hAnsi="Wingdings" w:hint="default"/>
+        <w:sz w:val="20"/>
+      </w:rPr>
+    </w:lvl>
+    <w:lvl w:ilvl="6" w:tentative="1">
+      <w:start w:val="1"/>
+      <w:numFmt w:val="bullet"/>
+      <w:lvlText w:val=""/>
+      <w:lvlJc w:val="left"/>
+      <w:pPr>
+        <w:tabs>
+          <w:tab w:val="num" w:pos="5040"/>
+        </w:tabs>
+        <w:ind w:left="5040" w:hanging="360"/>
+      </w:pPr>
+      <w:rPr>
+        <w:rFonts w:ascii="Wingdings" w:hAnsi="Wingdings" w:hint="default"/>
+        <w:sz w:val="20"/>
+      </w:rPr>
+    </w:lvl>
+    <w:lvl w:ilvl="7" w:tentative="1">
+      <w:start w:val="1"/>
+      <w:numFmt w:val="bullet"/>
+      <w:lvlText w:val=""/>
+      <w:lvlJc w:val="left"/>
+      <w:pPr>
+        <w:tabs>
+          <w:tab w:val="num" w:pos="5760"/>
+        </w:tabs>
+        <w:ind w:left="5760" w:hanging="360"/>
+      </w:pPr>
+      <w:rPr>
+        <w:rFonts w:ascii="Wingdings" w:hAnsi="Wingdings" w:hint="default"/>
+        <w:sz w:val="20"/>
+      </w:rPr>
+    </w:lvl>
+    <w:lvl w:ilvl="8" w:tentative="1">
+      <w:start w:val="1"/>
+      <w:numFmt w:val="bullet"/>
+      <w:lvlText w:val=""/>
+      <w:lvlJc w:val="left"/>
+      <w:pPr>
+        <w:tabs>
+          <w:tab w:val="num" w:pos="6480"/>
+        </w:tabs>
+        <w:ind w:left="6480" w:hanging="360"/>
+      </w:pPr>
+      <w:rPr>
+        <w:rFonts w:ascii="Wingdings" w:hAnsi="Wingdings" w:hint="default"/>
+        <w:sz w:val="20"/>
+      </w:rPr>
+    </w:lvl>
+  </w:abstractNum>
+  <w:abstractNum w:abstractNumId="3" w15:restartNumberingAfterBreak="0">
     <w:nsid w:val="2DE722C3"/>
     <w:multiLevelType w:val="multilevel"/>
     <w:tmpl w:val="A7E0BD0E"/>
@@ -27803,7 +29974,7 @@
       </w:rPr>
     </w:lvl>
   </w:abstractNum>
-  <w:abstractNum w:abstractNumId="3" w15:restartNumberingAfterBreak="0">
+  <w:abstractNum w:abstractNumId="4" w15:restartNumberingAfterBreak="0">
     <w:nsid w:val="41936C92"/>
     <w:multiLevelType w:val="multilevel"/>
     <w:tmpl w:val="DA685C08"/>
@@ -27952,7 +30123,7 @@
       </w:rPr>
     </w:lvl>
   </w:abstractNum>
-  <w:abstractNum w:abstractNumId="4" w15:restartNumberingAfterBreak="0">
+  <w:abstractNum w:abstractNumId="5" w15:restartNumberingAfterBreak="0">
     <w:nsid w:val="65827F09"/>
     <w:multiLevelType w:val="multilevel"/>
     <w:tmpl w:val="88B2792A"/>
@@ -28105,16 +30276,19 @@
     <w:abstractNumId w:val="1"/>
   </w:num>
   <w:num w:numId="2" w16cid:durableId="1336683882">
+    <w:abstractNumId w:val="5"/>
+  </w:num>
+  <w:num w:numId="3" w16cid:durableId="1052460275">
     <w:abstractNumId w:val="4"/>
   </w:num>
-  <w:num w:numId="3" w16cid:durableId="1052460275">
+  <w:num w:numId="4" w16cid:durableId="1820995504">
     <w:abstractNumId w:val="3"/>
-  </w:num>
-  <w:num w:numId="4" w16cid:durableId="1820995504">
-    <w:abstractNumId w:val="2"/>
   </w:num>
   <w:num w:numId="5" w16cid:durableId="1795640475">
     <w:abstractNumId w:val="0"/>
+  </w:num>
+  <w:num w:numId="6" w16cid:durableId="1508474286">
+    <w:abstractNumId w:val="2"/>
   </w:num>
 </w:numbering>
 </file>
@@ -28518,6 +30692,27 @@
     <w:name w:val="Normal"/>
     <w:qFormat/>
   </w:style>
+  <w:style w:type="paragraph" w:styleId="Ttulo1">
+    <w:name w:val="heading 1"/>
+    <w:basedOn w:val="Normal"/>
+    <w:next w:val="Normal"/>
+    <w:link w:val="Ttulo1Char"/>
+    <w:uiPriority w:val="9"/>
+    <w:qFormat/>
+    <w:rsid w:val="00274C8E"/>
+    <w:pPr>
+      <w:keepNext/>
+      <w:keepLines/>
+      <w:spacing w:before="240" w:after="0"/>
+      <w:outlineLvl w:val="0"/>
+    </w:pPr>
+    <w:rPr>
+      <w:rFonts w:asciiTheme="majorHAnsi" w:eastAsiaTheme="majorEastAsia" w:hAnsiTheme="majorHAnsi" w:cstheme="majorBidi"/>
+      <w:color w:val="2F5496" w:themeColor="accent1" w:themeShade="BF"/>
+      <w:sz w:val="32"/>
+      <w:szCs w:val="32"/>
+    </w:rPr>
+  </w:style>
   <w:style w:type="paragraph" w:styleId="Ttulo2">
     <w:name w:val="heading 2"/>
     <w:basedOn w:val="Normal"/>
@@ -28733,6 +30928,38 @@
     <w:name w:val="atv"/>
     <w:basedOn w:val="Fontepargpadro"/>
     <w:rsid w:val="006E7635"/>
+  </w:style>
+  <w:style w:type="character" w:customStyle="1" w:styleId="Ttulo1Char">
+    <w:name w:val="Título 1 Char"/>
+    <w:basedOn w:val="Fontepargpadro"/>
+    <w:link w:val="Ttulo1"/>
+    <w:uiPriority w:val="9"/>
+    <w:rsid w:val="00274C8E"/>
+    <w:rPr>
+      <w:rFonts w:asciiTheme="majorHAnsi" w:eastAsiaTheme="majorEastAsia" w:hAnsiTheme="majorHAnsi" w:cstheme="majorBidi"/>
+      <w:color w:val="2F5496" w:themeColor="accent1" w:themeShade="BF"/>
+      <w:sz w:val="32"/>
+      <w:szCs w:val="32"/>
+    </w:rPr>
+  </w:style>
+  <w:style w:type="character" w:customStyle="1" w:styleId="task-body-header-title-text">
+    <w:name w:val="task-body-header-title-text"/>
+    <w:basedOn w:val="Fontepargpadro"/>
+    <w:rsid w:val="00274C8E"/>
+  </w:style>
+  <w:style w:type="paragraph" w:customStyle="1" w:styleId="settings-box-item">
+    <w:name w:val="settings-box-item"/>
+    <w:basedOn w:val="Normal"/>
+    <w:rsid w:val="00274C8E"/>
+    <w:pPr>
+      <w:spacing w:before="100" w:beforeAutospacing="1" w:after="100" w:afterAutospacing="1" w:line="240" w:lineRule="auto"/>
+    </w:pPr>
+    <w:rPr>
+      <w:rFonts w:ascii="Times New Roman" w:eastAsia="Times New Roman" w:hAnsi="Times New Roman" w:cs="Times New Roman"/>
+      <w:sz w:val="24"/>
+      <w:szCs w:val="24"/>
+      <w:lang w:eastAsia="pt-BR"/>
+    </w:rPr>
   </w:style>
 </w:styles>
 </file>

</xml_diff>

<commit_message>
Exercicio:Alterando título da página
</commit_message>
<xml_diff>
--- a/Git e Github.docx
+++ b/Git e Github.docx
@@ -25006,7 +25006,43 @@
           <w:szCs w:val="27"/>
           <w:highlight w:val="cyan"/>
         </w:rPr>
-        <w:t xml:space="preserve"> apertar :</w:t>
+        <w:t xml:space="preserve"> apertar </w:t>
+      </w:r>
+      <w:r>
+        <w:rPr>
+          <w:rFonts w:ascii="Source Serif Pro" w:hAnsi="Source Serif Pro"/>
+          <w:b/>
+          <w:bCs/>
+          <w:color w:val="000000" w:themeColor="text1"/>
+          <w:sz w:val="27"/>
+          <w:szCs w:val="27"/>
+          <w:highlight w:val="cyan"/>
+        </w:rPr>
+        <w:t>dois pontos(</w:t>
+      </w:r>
+      <w:r>
+        <w:rPr>
+          <w:rFonts w:ascii="Source Serif Pro" w:hAnsi="Source Serif Pro"/>
+          <w:b/>
+          <w:bCs/>
+          <w:color w:val="000000" w:themeColor="text1"/>
+          <w:sz w:val="27"/>
+          <w:szCs w:val="27"/>
+          <w:highlight w:val="cyan"/>
+        </w:rPr>
+        <w:t>:</w:t>
+      </w:r>
+      <w:r>
+        <w:rPr>
+          <w:rFonts w:ascii="Source Serif Pro" w:hAnsi="Source Serif Pro"/>
+          <w:b/>
+          <w:bCs/>
+          <w:color w:val="000000" w:themeColor="text1"/>
+          <w:sz w:val="27"/>
+          <w:szCs w:val="27"/>
+          <w:highlight w:val="cyan"/>
+        </w:rPr>
+        <w:t>)</w:t>
       </w:r>
       <w:r>
         <w:rPr>
@@ -26056,6 +26092,32 @@
           <w:szCs w:val="27"/>
         </w:rPr>
       </w:pPr>
+    </w:p>
+    <w:p>
+      <w:pPr>
+        <w:pStyle w:val="NormalWeb"/>
+        <w:shd w:val="clear" w:color="auto" w:fill="FFFFFF"/>
+        <w:spacing w:before="0" w:beforeAutospacing="0" w:after="0" w:afterAutospacing="0"/>
+        <w:rPr>
+          <w:rFonts w:ascii="Source Serif Pro" w:hAnsi="Source Serif Pro"/>
+          <w:color w:val="3D464D"/>
+          <w:sz w:val="27"/>
+          <w:szCs w:val="27"/>
+        </w:rPr>
+      </w:pPr>
+    </w:p>
+    <w:p>
+      <w:pPr>
+        <w:pStyle w:val="NormalWeb"/>
+        <w:shd w:val="clear" w:color="auto" w:fill="FFFFFF"/>
+        <w:spacing w:before="0" w:beforeAutospacing="0" w:after="0" w:afterAutospacing="0"/>
+        <w:rPr>
+          <w:rFonts w:ascii="Source Serif Pro" w:hAnsi="Source Serif Pro"/>
+          <w:color w:val="3D464D"/>
+          <w:sz w:val="27"/>
+          <w:szCs w:val="27"/>
+        </w:rPr>
+      </w:pPr>
       <w:r>
         <w:rPr>
           <w:noProof/>
@@ -27211,6 +27273,3354 @@
     <w:p>
       <w:pPr>
         <w:pStyle w:val="NormalWeb"/>
+        <w:shd w:val="clear" w:color="auto" w:fill="FFFFFF"/>
+        <w:spacing w:before="0" w:beforeAutospacing="0" w:after="0" w:afterAutospacing="0"/>
+        <w:rPr>
+          <w:rFonts w:ascii="Source Serif Pro" w:hAnsi="Source Serif Pro"/>
+          <w:color w:val="3D464D"/>
+          <w:sz w:val="27"/>
+          <w:szCs w:val="27"/>
+        </w:rPr>
+      </w:pPr>
+    </w:p>
+    <w:p>
+      <w:pPr>
+        <w:pStyle w:val="Ttulo1"/>
+        <w:spacing w:before="0"/>
+        <w:rPr>
+          <w:rStyle w:val="task-body-header-title-text"/>
+          <w:rFonts w:ascii="Consolas" w:hAnsi="Consolas"/>
+          <w:b/>
+          <w:bCs/>
+          <w:color w:val="000000" w:themeColor="text1"/>
+          <w:spacing w:val="-8"/>
+          <w:sz w:val="35"/>
+          <w:szCs w:val="35"/>
+        </w:rPr>
+      </w:pPr>
+      <w:r>
+        <w:rPr>
+          <w:rFonts w:ascii="Consolas" w:hAnsi="Consolas"/>
+          <w:b/>
+          <w:bCs/>
+          <w:color w:val="000000" w:themeColor="text1"/>
+          <w:sz w:val="27"/>
+          <w:szCs w:val="27"/>
+        </w:rPr>
+        <w:t>06</w:t>
+      </w:r>
+      <w:r>
+        <w:rPr>
+          <w:rStyle w:val="task-body-header-title-text"/>
+          <w:color w:val="3D464D"/>
+          <w:spacing w:val="-8"/>
+          <w:sz w:val="35"/>
+          <w:szCs w:val="35"/>
+        </w:rPr>
+        <w:t xml:space="preserve"> </w:t>
+      </w:r>
+      <w:proofErr w:type="spellStart"/>
+      <w:r>
+        <w:rPr>
+          <w:rStyle w:val="task-body-header-title-text"/>
+          <w:rFonts w:ascii="Consolas" w:hAnsi="Consolas"/>
+          <w:b/>
+          <w:bCs/>
+          <w:color w:val="000000" w:themeColor="text1"/>
+          <w:spacing w:val="-8"/>
+          <w:sz w:val="35"/>
+          <w:szCs w:val="35"/>
+        </w:rPr>
+        <w:t>Rebase</w:t>
+      </w:r>
+      <w:proofErr w:type="spellEnd"/>
+      <w:r>
+        <w:rPr>
+          <w:rStyle w:val="task-body-header-title-text"/>
+          <w:rFonts w:ascii="Consolas" w:hAnsi="Consolas"/>
+          <w:b/>
+          <w:bCs/>
+          <w:color w:val="000000" w:themeColor="text1"/>
+          <w:spacing w:val="-8"/>
+          <w:sz w:val="35"/>
+          <w:szCs w:val="35"/>
+        </w:rPr>
+        <w:t xml:space="preserve"> </w:t>
+      </w:r>
+      <w:proofErr w:type="spellStart"/>
+      <w:r>
+        <w:rPr>
+          <w:rStyle w:val="task-body-header-title-text"/>
+          <w:rFonts w:ascii="Consolas" w:hAnsi="Consolas"/>
+          <w:b/>
+          <w:bCs/>
+          <w:color w:val="000000" w:themeColor="text1"/>
+          <w:spacing w:val="-8"/>
+          <w:sz w:val="35"/>
+          <w:szCs w:val="35"/>
+        </w:rPr>
+        <w:t>vs</w:t>
+      </w:r>
+      <w:proofErr w:type="spellEnd"/>
+      <w:r>
+        <w:rPr>
+          <w:rStyle w:val="task-body-header-title-text"/>
+          <w:rFonts w:ascii="Consolas" w:hAnsi="Consolas"/>
+          <w:b/>
+          <w:bCs/>
+          <w:color w:val="000000" w:themeColor="text1"/>
+          <w:spacing w:val="-8"/>
+          <w:sz w:val="35"/>
+          <w:szCs w:val="35"/>
+        </w:rPr>
+        <w:t xml:space="preserve"> Merge</w:t>
+      </w:r>
+    </w:p>
+    <w:p>
+      <w:pPr>
+        <w:pStyle w:val="settings-box-item"/>
+        <w:shd w:val="clear" w:color="auto" w:fill="FFFFFF"/>
+        <w:spacing w:before="0" w:beforeAutospacing="0" w:after="0" w:afterAutospacing="0"/>
+        <w:rPr>
+          <w:rFonts w:ascii="Open Sans" w:hAnsi="Open Sans" w:cs="Open Sans"/>
+          <w:b/>
+          <w:bCs/>
+          <w:caps/>
+          <w:color w:val="3D464D"/>
+          <w:spacing w:val="-8"/>
+          <w:sz w:val="15"/>
+          <w:szCs w:val="15"/>
+        </w:rPr>
+      </w:pPr>
+    </w:p>
+    <w:p>
+      <w:pPr>
+        <w:pStyle w:val="settings-box-item"/>
+        <w:shd w:val="clear" w:color="auto" w:fill="FFFFFF"/>
+        <w:spacing w:before="0" w:beforeAutospacing="0" w:after="0" w:afterAutospacing="0"/>
+        <w:ind w:left="720"/>
+        <w:rPr>
+          <w:rFonts w:ascii="Open Sans" w:hAnsi="Open Sans" w:cs="Open Sans"/>
+          <w:b/>
+          <w:bCs/>
+          <w:caps/>
+          <w:color w:val="3D464D"/>
+          <w:spacing w:val="-8"/>
+          <w:sz w:val="15"/>
+          <w:szCs w:val="15"/>
+        </w:rPr>
+      </w:pPr>
+    </w:p>
+    <w:p>
+      <w:pPr>
+        <w:pStyle w:val="NormalWeb"/>
+        <w:spacing w:before="0" w:beforeAutospacing="0" w:after="0" w:afterAutospacing="0" w:line="473" w:lineRule="atLeast"/>
+        <w:rPr>
+          <w:rFonts w:ascii="Source Serif Pro" w:hAnsi="Source Serif Pro" w:cs="Open Sans"/>
+          <w:color w:val="3D464D"/>
+          <w:sz w:val="27"/>
+          <w:szCs w:val="27"/>
+        </w:rPr>
+      </w:pPr>
+      <w:r>
+        <w:rPr>
+          <w:rFonts w:ascii="Source Serif Pro" w:hAnsi="Source Serif Pro" w:cs="Open Sans"/>
+          <w:color w:val="3D464D"/>
+          <w:sz w:val="27"/>
+          <w:szCs w:val="27"/>
+        </w:rPr>
+        <w:t>Já sabemos como trazer o trabalho de outra </w:t>
+      </w:r>
+      <w:proofErr w:type="spellStart"/>
+      <w:r>
+        <w:rPr>
+          <w:rStyle w:val="nfase"/>
+          <w:rFonts w:ascii="Source Serif Pro" w:hAnsi="Source Serif Pro" w:cs="Open Sans"/>
+          <w:color w:val="3D464D"/>
+          <w:sz w:val="27"/>
+          <w:szCs w:val="27"/>
+        </w:rPr>
+        <w:t>branch</w:t>
+      </w:r>
+      <w:proofErr w:type="spellEnd"/>
+      <w:r>
+        <w:rPr>
+          <w:rFonts w:ascii="Source Serif Pro" w:hAnsi="Source Serif Pro" w:cs="Open Sans"/>
+          <w:color w:val="3D464D"/>
+          <w:sz w:val="27"/>
+          <w:szCs w:val="27"/>
+        </w:rPr>
+        <w:t> e unir com a </w:t>
+      </w:r>
+      <w:proofErr w:type="spellStart"/>
+      <w:r>
+        <w:rPr>
+          <w:rStyle w:val="nfase"/>
+          <w:rFonts w:ascii="Source Serif Pro" w:hAnsi="Source Serif Pro" w:cs="Open Sans"/>
+          <w:color w:val="3D464D"/>
+          <w:sz w:val="27"/>
+          <w:szCs w:val="27"/>
+        </w:rPr>
+        <w:t>branch</w:t>
+      </w:r>
+      <w:proofErr w:type="spellEnd"/>
+      <w:r>
+        <w:rPr>
+          <w:rFonts w:ascii="Source Serif Pro" w:hAnsi="Source Serif Pro" w:cs="Open Sans"/>
+          <w:color w:val="3D464D"/>
+          <w:sz w:val="27"/>
+          <w:szCs w:val="27"/>
+        </w:rPr>
+        <w:t> atual. Conhecemos duas formas de fazer isso: </w:t>
+      </w:r>
+      <w:r>
+        <w:rPr>
+          <w:rStyle w:val="CdigoHTML"/>
+          <w:color w:val="3D464D"/>
+          <w:sz w:val="23"/>
+          <w:szCs w:val="23"/>
+          <w:shd w:val="clear" w:color="auto" w:fill="F0F3F5"/>
+        </w:rPr>
+        <w:t>merge</w:t>
+      </w:r>
+      <w:r>
+        <w:rPr>
+          <w:rFonts w:ascii="Source Serif Pro" w:hAnsi="Source Serif Pro" w:cs="Open Sans"/>
+          <w:color w:val="3D464D"/>
+          <w:sz w:val="27"/>
+          <w:szCs w:val="27"/>
+        </w:rPr>
+        <w:t> e </w:t>
+      </w:r>
+      <w:proofErr w:type="spellStart"/>
+      <w:r>
+        <w:rPr>
+          <w:rStyle w:val="CdigoHTML"/>
+          <w:color w:val="3D464D"/>
+          <w:sz w:val="23"/>
+          <w:szCs w:val="23"/>
+          <w:shd w:val="clear" w:color="auto" w:fill="F0F3F5"/>
+        </w:rPr>
+        <w:t>rebase</w:t>
+      </w:r>
+      <w:proofErr w:type="spellEnd"/>
+      <w:r>
+        <w:rPr>
+          <w:rFonts w:ascii="Source Serif Pro" w:hAnsi="Source Serif Pro" w:cs="Open Sans"/>
+          <w:color w:val="3D464D"/>
+          <w:sz w:val="27"/>
+          <w:szCs w:val="27"/>
+        </w:rPr>
+        <w:t>.</w:t>
+      </w:r>
+    </w:p>
+    <w:p>
+      <w:pPr>
+        <w:pStyle w:val="NormalWeb"/>
+        <w:spacing w:before="0" w:beforeAutospacing="0" w:after="0" w:afterAutospacing="0" w:line="473" w:lineRule="atLeast"/>
+        <w:rPr>
+          <w:rFonts w:ascii="Source Serif Pro" w:hAnsi="Source Serif Pro" w:cs="Open Sans"/>
+          <w:color w:val="3D464D"/>
+          <w:sz w:val="27"/>
+          <w:szCs w:val="27"/>
+        </w:rPr>
+      </w:pPr>
+      <w:r>
+        <w:rPr>
+          <w:rFonts w:ascii="Source Serif Pro" w:hAnsi="Source Serif Pro" w:cs="Open Sans"/>
+          <w:color w:val="3D464D"/>
+          <w:sz w:val="27"/>
+          <w:szCs w:val="27"/>
+        </w:rPr>
+        <w:t>Neste cenário, qual a diferença entre os comandos </w:t>
+      </w:r>
+      <w:proofErr w:type="spellStart"/>
+      <w:r>
+        <w:rPr>
+          <w:rStyle w:val="CdigoHTML"/>
+          <w:color w:val="3D464D"/>
+          <w:sz w:val="23"/>
+          <w:szCs w:val="23"/>
+          <w:shd w:val="clear" w:color="auto" w:fill="F0F3F5"/>
+        </w:rPr>
+        <w:t>rebase</w:t>
+      </w:r>
+      <w:proofErr w:type="spellEnd"/>
+      <w:r>
+        <w:rPr>
+          <w:rFonts w:ascii="Source Serif Pro" w:hAnsi="Source Serif Pro" w:cs="Open Sans"/>
+          <w:color w:val="3D464D"/>
+          <w:sz w:val="27"/>
+          <w:szCs w:val="27"/>
+        </w:rPr>
+        <w:t> e </w:t>
+      </w:r>
+      <w:r>
+        <w:rPr>
+          <w:rStyle w:val="CdigoHTML"/>
+          <w:color w:val="3D464D"/>
+          <w:sz w:val="23"/>
+          <w:szCs w:val="23"/>
+          <w:shd w:val="clear" w:color="auto" w:fill="F0F3F5"/>
+        </w:rPr>
+        <w:t>merge</w:t>
+      </w:r>
+      <w:r>
+        <w:rPr>
+          <w:rFonts w:ascii="Source Serif Pro" w:hAnsi="Source Serif Pro" w:cs="Open Sans"/>
+          <w:color w:val="3D464D"/>
+          <w:sz w:val="27"/>
+          <w:szCs w:val="27"/>
+        </w:rPr>
+        <w:t>?</w:t>
+      </w:r>
+    </w:p>
+    <w:p>
+      <w:pPr>
+        <w:pStyle w:val="NormalWeb"/>
+        <w:spacing w:before="0" w:beforeAutospacing="0" w:after="0" w:afterAutospacing="0" w:line="473" w:lineRule="atLeast"/>
+        <w:rPr>
+          <w:rFonts w:ascii="Consolas" w:hAnsi="Consolas" w:cs="Open Sans"/>
+          <w:i/>
+          <w:iCs/>
+          <w:color w:val="000000" w:themeColor="text1"/>
+        </w:rPr>
+      </w:pPr>
+    </w:p>
+    <w:p>
+      <w:pPr>
+        <w:pStyle w:val="NormalWeb"/>
+        <w:spacing w:before="0" w:beforeAutospacing="0" w:after="0" w:afterAutospacing="0"/>
+        <w:rPr>
+          <w:rFonts w:ascii="Consolas" w:hAnsi="Consolas"/>
+          <w:i/>
+          <w:iCs/>
+          <w:color w:val="000000" w:themeColor="text1"/>
+        </w:rPr>
+      </w:pPr>
+      <w:r>
+        <w:rPr>
+          <w:rFonts w:ascii="Consolas" w:hAnsi="Consolas"/>
+          <w:i/>
+          <w:iCs/>
+          <w:color w:val="000000" w:themeColor="text1"/>
+        </w:rPr>
+        <w:t>O </w:t>
+      </w:r>
+      <w:r>
+        <w:rPr>
+          <w:rStyle w:val="CdigoHTML"/>
+          <w:rFonts w:ascii="Consolas" w:hAnsi="Consolas"/>
+          <w:i/>
+          <w:iCs/>
+          <w:color w:val="000000" w:themeColor="text1"/>
+          <w:sz w:val="24"/>
+          <w:szCs w:val="24"/>
+          <w:shd w:val="clear" w:color="auto" w:fill="F0F3F5"/>
+        </w:rPr>
+        <w:t>merge</w:t>
+      </w:r>
+      <w:r>
+        <w:rPr>
+          <w:rFonts w:ascii="Consolas" w:hAnsi="Consolas"/>
+          <w:i/>
+          <w:iCs/>
+          <w:color w:val="000000" w:themeColor="text1"/>
+        </w:rPr>
+        <w:t> junta os trabalhos e gera um </w:t>
+      </w:r>
+      <w:r>
+        <w:rPr>
+          <w:rStyle w:val="CdigoHTML"/>
+          <w:rFonts w:ascii="Consolas" w:hAnsi="Consolas"/>
+          <w:i/>
+          <w:iCs/>
+          <w:color w:val="000000" w:themeColor="text1"/>
+          <w:sz w:val="24"/>
+          <w:szCs w:val="24"/>
+          <w:shd w:val="clear" w:color="auto" w:fill="F0F3F5"/>
+        </w:rPr>
+        <w:t xml:space="preserve">merge </w:t>
+      </w:r>
+      <w:proofErr w:type="spellStart"/>
+      <w:r>
+        <w:rPr>
+          <w:rStyle w:val="CdigoHTML"/>
+          <w:rFonts w:ascii="Consolas" w:hAnsi="Consolas"/>
+          <w:i/>
+          <w:iCs/>
+          <w:color w:val="000000" w:themeColor="text1"/>
+          <w:sz w:val="24"/>
+          <w:szCs w:val="24"/>
+          <w:shd w:val="clear" w:color="auto" w:fill="F0F3F5"/>
+        </w:rPr>
+        <w:t>commit</w:t>
+      </w:r>
+      <w:proofErr w:type="spellEnd"/>
+      <w:r>
+        <w:rPr>
+          <w:rFonts w:ascii="Consolas" w:hAnsi="Consolas"/>
+          <w:i/>
+          <w:iCs/>
+          <w:color w:val="000000" w:themeColor="text1"/>
+        </w:rPr>
+        <w:t>. O </w:t>
+      </w:r>
+      <w:proofErr w:type="spellStart"/>
+      <w:r>
+        <w:rPr>
+          <w:rStyle w:val="CdigoHTML"/>
+          <w:rFonts w:ascii="Consolas" w:hAnsi="Consolas"/>
+          <w:i/>
+          <w:iCs/>
+          <w:color w:val="000000" w:themeColor="text1"/>
+          <w:sz w:val="24"/>
+          <w:szCs w:val="24"/>
+          <w:shd w:val="clear" w:color="auto" w:fill="F0F3F5"/>
+        </w:rPr>
+        <w:t>rebase</w:t>
+      </w:r>
+      <w:proofErr w:type="spellEnd"/>
+      <w:r>
+        <w:rPr>
+          <w:rFonts w:ascii="Consolas" w:hAnsi="Consolas"/>
+          <w:i/>
+          <w:iCs/>
+          <w:color w:val="000000" w:themeColor="text1"/>
+        </w:rPr>
+        <w:t> aplica os </w:t>
+      </w:r>
+      <w:proofErr w:type="spellStart"/>
+      <w:r>
+        <w:rPr>
+          <w:rStyle w:val="nfase"/>
+          <w:rFonts w:ascii="Consolas" w:hAnsi="Consolas"/>
+          <w:i w:val="0"/>
+          <w:iCs w:val="0"/>
+          <w:color w:val="000000" w:themeColor="text1"/>
+        </w:rPr>
+        <w:t>commits</w:t>
+      </w:r>
+      <w:proofErr w:type="spellEnd"/>
+      <w:r>
+        <w:rPr>
+          <w:rFonts w:ascii="Consolas" w:hAnsi="Consolas"/>
+          <w:i/>
+          <w:iCs/>
+          <w:color w:val="000000" w:themeColor="text1"/>
+        </w:rPr>
+        <w:t> de outra </w:t>
+      </w:r>
+      <w:proofErr w:type="spellStart"/>
+      <w:r>
+        <w:rPr>
+          <w:rStyle w:val="nfase"/>
+          <w:rFonts w:ascii="Consolas" w:hAnsi="Consolas"/>
+          <w:i w:val="0"/>
+          <w:iCs w:val="0"/>
+          <w:color w:val="000000" w:themeColor="text1"/>
+        </w:rPr>
+        <w:t>branch</w:t>
+      </w:r>
+      <w:proofErr w:type="spellEnd"/>
+      <w:r>
+        <w:rPr>
+          <w:rFonts w:ascii="Consolas" w:hAnsi="Consolas"/>
+          <w:i/>
+          <w:iCs/>
+          <w:color w:val="000000" w:themeColor="text1"/>
+        </w:rPr>
+        <w:t> na </w:t>
+      </w:r>
+      <w:proofErr w:type="spellStart"/>
+      <w:r>
+        <w:rPr>
+          <w:rStyle w:val="nfase"/>
+          <w:rFonts w:ascii="Consolas" w:hAnsi="Consolas"/>
+          <w:i w:val="0"/>
+          <w:iCs w:val="0"/>
+          <w:color w:val="000000" w:themeColor="text1"/>
+        </w:rPr>
+        <w:t>branch</w:t>
+      </w:r>
+      <w:proofErr w:type="spellEnd"/>
+      <w:r>
+        <w:rPr>
+          <w:rFonts w:ascii="Consolas" w:hAnsi="Consolas"/>
+          <w:i/>
+          <w:iCs/>
+          <w:color w:val="000000" w:themeColor="text1"/>
+        </w:rPr>
+        <w:t> atual.</w:t>
+      </w:r>
+    </w:p>
+    <w:p>
+      <w:pPr>
+        <w:pStyle w:val="NormalWeb"/>
+        <w:spacing w:before="0" w:beforeAutospacing="0" w:after="0" w:afterAutospacing="0"/>
+        <w:rPr>
+          <w:rFonts w:ascii="Source Serif Pro" w:hAnsi="Source Serif Pro"/>
+          <w:i/>
+          <w:iCs/>
+          <w:color w:val="767E85"/>
+          <w:sz w:val="23"/>
+          <w:szCs w:val="23"/>
+          <w:shd w:val="clear" w:color="auto" w:fill="FFFFFF"/>
+        </w:rPr>
+      </w:pPr>
+      <w:r>
+        <w:rPr>
+          <w:rFonts w:ascii="Consolas" w:hAnsi="Consolas"/>
+          <w:i/>
+          <w:iCs/>
+          <w:color w:val="000000" w:themeColor="text1"/>
+          <w:shd w:val="clear" w:color="auto" w:fill="FFFFFF"/>
+        </w:rPr>
+        <w:t>Alternativa correta! Com isso, evitamos os </w:t>
+      </w:r>
+      <w:proofErr w:type="spellStart"/>
+      <w:r>
+        <w:rPr>
+          <w:rStyle w:val="nfase"/>
+          <w:rFonts w:ascii="Consolas" w:hAnsi="Consolas"/>
+          <w:i w:val="0"/>
+          <w:iCs w:val="0"/>
+          <w:color w:val="000000" w:themeColor="text1"/>
+          <w:shd w:val="clear" w:color="auto" w:fill="FFFFFF"/>
+        </w:rPr>
+        <w:t>commits</w:t>
+      </w:r>
+      <w:proofErr w:type="spellEnd"/>
+      <w:r>
+        <w:rPr>
+          <w:rFonts w:ascii="Consolas" w:hAnsi="Consolas"/>
+          <w:i/>
+          <w:iCs/>
+          <w:color w:val="000000" w:themeColor="text1"/>
+          <w:shd w:val="clear" w:color="auto" w:fill="FFFFFF"/>
+        </w:rPr>
+        <w:t> de </w:t>
+      </w:r>
+      <w:r>
+        <w:rPr>
+          <w:rStyle w:val="nfase"/>
+          <w:rFonts w:ascii="Consolas" w:hAnsi="Consolas"/>
+          <w:i w:val="0"/>
+          <w:iCs w:val="0"/>
+          <w:color w:val="000000" w:themeColor="text1"/>
+          <w:shd w:val="clear" w:color="auto" w:fill="FFFFFF"/>
+        </w:rPr>
+        <w:t>merge</w:t>
+      </w:r>
+      <w:r>
+        <w:rPr>
+          <w:rFonts w:ascii="Consolas" w:hAnsi="Consolas"/>
+          <w:i/>
+          <w:iCs/>
+          <w:color w:val="000000" w:themeColor="text1"/>
+          <w:shd w:val="clear" w:color="auto" w:fill="FFFFFF"/>
+        </w:rPr>
+        <w:t>. Há uma longa discussão sobre o que é "melhor": </w:t>
+      </w:r>
+      <w:proofErr w:type="spellStart"/>
+      <w:r>
+        <w:rPr>
+          <w:rStyle w:val="CdigoHTML"/>
+          <w:rFonts w:ascii="Consolas" w:hAnsi="Consolas"/>
+          <w:i/>
+          <w:iCs/>
+          <w:color w:val="000000" w:themeColor="text1"/>
+          <w:sz w:val="24"/>
+          <w:szCs w:val="24"/>
+          <w:shd w:val="clear" w:color="auto" w:fill="F0F3F5"/>
+        </w:rPr>
+        <w:t>rebase</w:t>
+      </w:r>
+      <w:proofErr w:type="spellEnd"/>
+      <w:r>
+        <w:rPr>
+          <w:rFonts w:ascii="Consolas" w:hAnsi="Consolas"/>
+          <w:i/>
+          <w:iCs/>
+          <w:color w:val="000000" w:themeColor="text1"/>
+          <w:shd w:val="clear" w:color="auto" w:fill="FFFFFF"/>
+        </w:rPr>
+        <w:t> ou </w:t>
+      </w:r>
+      <w:r>
+        <w:rPr>
+          <w:rStyle w:val="CdigoHTML"/>
+          <w:rFonts w:ascii="Consolas" w:hAnsi="Consolas"/>
+          <w:i/>
+          <w:iCs/>
+          <w:color w:val="000000" w:themeColor="text1"/>
+          <w:sz w:val="24"/>
+          <w:szCs w:val="24"/>
+          <w:shd w:val="clear" w:color="auto" w:fill="F0F3F5"/>
+        </w:rPr>
+        <w:t>merge</w:t>
+      </w:r>
+      <w:r>
+        <w:rPr>
+          <w:rFonts w:ascii="Consolas" w:hAnsi="Consolas"/>
+          <w:i/>
+          <w:iCs/>
+          <w:color w:val="000000" w:themeColor="text1"/>
+          <w:shd w:val="clear" w:color="auto" w:fill="FFFFFF"/>
+        </w:rPr>
+        <w:t>. Estude, pesquise, e tire suas próprias conclusões. Aqui tem um artigo (de milhares outros) que cita o assunto</w:t>
+      </w:r>
+      <w:r>
+        <w:rPr>
+          <w:rFonts w:ascii="Source Serif Pro" w:hAnsi="Source Serif Pro"/>
+          <w:i/>
+          <w:iCs/>
+          <w:color w:val="767E85"/>
+          <w:sz w:val="23"/>
+          <w:szCs w:val="23"/>
+          <w:shd w:val="clear" w:color="auto" w:fill="FFFFFF"/>
+        </w:rPr>
+        <w:t>: </w:t>
+      </w:r>
+      <w:hyperlink r:id="rId18" w:tgtFrame="_blank" w:history="1">
+        <w:r>
+          <w:rPr>
+            <w:rStyle w:val="Hyperlink"/>
+            <w:rFonts w:ascii="Source Serif Pro" w:hAnsi="Source Serif Pro"/>
+            <w:i/>
+            <w:iCs/>
+            <w:sz w:val="23"/>
+            <w:szCs w:val="23"/>
+            <w:shd w:val="clear" w:color="auto" w:fill="FFFFFF"/>
+          </w:rPr>
+          <w:t>https://medium.com/datadriveninvestor/git-rebase-vs-merge-cc5199edd77c</w:t>
+        </w:r>
+      </w:hyperlink>
+      <w:r>
+        <w:rPr>
+          <w:rFonts w:ascii="Source Serif Pro" w:hAnsi="Source Serif Pro"/>
+          <w:i/>
+          <w:iCs/>
+          <w:color w:val="767E85"/>
+          <w:sz w:val="23"/>
+          <w:szCs w:val="23"/>
+          <w:shd w:val="clear" w:color="auto" w:fill="FFFFFF"/>
+        </w:rPr>
+        <w:t>.</w:t>
+      </w:r>
+    </w:p>
+    <w:p>
+      <w:pPr>
+        <w:pStyle w:val="NormalWeb"/>
+        <w:spacing w:before="0" w:beforeAutospacing="0" w:after="0" w:afterAutospacing="0"/>
+        <w:rPr>
+          <w:rFonts w:ascii="Source Serif Pro" w:hAnsi="Source Serif Pro"/>
+          <w:b/>
+          <w:bCs/>
+          <w:i/>
+          <w:iCs/>
+          <w:color w:val="000000" w:themeColor="text1"/>
+          <w:sz w:val="23"/>
+          <w:szCs w:val="23"/>
+          <w:shd w:val="clear" w:color="auto" w:fill="FFFFFF"/>
+        </w:rPr>
+      </w:pPr>
+    </w:p>
+    <w:p>
+      <w:pPr>
+        <w:pStyle w:val="NormalWeb"/>
+        <w:spacing w:before="0" w:beforeAutospacing="0" w:after="0" w:afterAutospacing="0"/>
+        <w:rPr>
+          <w:rFonts w:ascii="Source Serif Pro" w:hAnsi="Source Serif Pro"/>
+          <w:b/>
+          <w:bCs/>
+          <w:color w:val="000000" w:themeColor="text1"/>
+          <w:sz w:val="23"/>
+          <w:szCs w:val="23"/>
+          <w:shd w:val="clear" w:color="auto" w:fill="FFFFFF"/>
+        </w:rPr>
+      </w:pPr>
+      <w:r>
+        <w:rPr>
+          <w:rFonts w:ascii="Source Serif Pro" w:hAnsi="Source Serif Pro"/>
+          <w:b/>
+          <w:bCs/>
+          <w:color w:val="000000" w:themeColor="text1"/>
+          <w:sz w:val="23"/>
+          <w:szCs w:val="23"/>
+          <w:shd w:val="clear" w:color="auto" w:fill="FFFFFF"/>
+        </w:rPr>
+        <w:t>07-Resolvendo Conflitos</w:t>
+      </w:r>
+    </w:p>
+    <w:p>
+      <w:pPr>
+        <w:pStyle w:val="NormalWeb"/>
+        <w:shd w:val="clear" w:color="auto" w:fill="FFFFFF"/>
+        <w:spacing w:before="0" w:beforeAutospacing="0" w:after="0" w:afterAutospacing="0"/>
+        <w:rPr>
+          <w:rFonts w:ascii="Source Serif Pro" w:hAnsi="Source Serif Pro"/>
+          <w:color w:val="3D464D"/>
+          <w:sz w:val="27"/>
+          <w:szCs w:val="27"/>
+        </w:rPr>
+      </w:pPr>
+      <w:r>
+        <w:rPr>
+          <w:rFonts w:ascii="Source Serif Pro" w:hAnsi="Source Serif Pro"/>
+          <w:color w:val="3D464D"/>
+          <w:sz w:val="27"/>
+          <w:szCs w:val="27"/>
+        </w:rPr>
+        <w:t xml:space="preserve">Vimos um caso interessante acontecer: o Vinicius corrigiu um bug, </w:t>
+      </w:r>
+      <w:proofErr w:type="gramStart"/>
+      <w:r>
+        <w:rPr>
+          <w:rFonts w:ascii="Source Serif Pro" w:hAnsi="Source Serif Pro"/>
+          <w:color w:val="3D464D"/>
+          <w:sz w:val="27"/>
+          <w:szCs w:val="27"/>
+        </w:rPr>
+        <w:t>isto é</w:t>
+      </w:r>
+      <w:proofErr w:type="gramEnd"/>
+      <w:r>
+        <w:rPr>
+          <w:rFonts w:ascii="Source Serif Pro" w:hAnsi="Source Serif Pro"/>
+          <w:color w:val="3D464D"/>
+          <w:sz w:val="27"/>
+          <w:szCs w:val="27"/>
+        </w:rPr>
+        <w:t xml:space="preserve"> alterou um determinado trecho de código, porém a mesma tarefa foi executada também pela Ana. O que será que irá acontecer se juntarmos estes trabalhos? Dentre </w:t>
+      </w:r>
+      <w:r>
+        <w:rPr>
+          <w:rStyle w:val="CdigoHTML"/>
+          <w:color w:val="3D464D"/>
+          <w:sz w:val="23"/>
+          <w:szCs w:val="23"/>
+          <w:shd w:val="clear" w:color="auto" w:fill="F0F3F5"/>
+        </w:rPr>
+        <w:t>merge</w:t>
+      </w:r>
+      <w:r>
+        <w:rPr>
+          <w:rFonts w:ascii="Source Serif Pro" w:hAnsi="Source Serif Pro"/>
+          <w:color w:val="3D464D"/>
+          <w:sz w:val="27"/>
+          <w:szCs w:val="27"/>
+        </w:rPr>
+        <w:t> e </w:t>
+      </w:r>
+      <w:proofErr w:type="spellStart"/>
+      <w:r>
+        <w:rPr>
+          <w:rStyle w:val="CdigoHTML"/>
+          <w:color w:val="3D464D"/>
+          <w:sz w:val="23"/>
+          <w:szCs w:val="23"/>
+          <w:shd w:val="clear" w:color="auto" w:fill="F0F3F5"/>
+        </w:rPr>
+        <w:t>rebase</w:t>
+      </w:r>
+      <w:proofErr w:type="spellEnd"/>
+      <w:r>
+        <w:rPr>
+          <w:rFonts w:ascii="Source Serif Pro" w:hAnsi="Source Serif Pro"/>
+          <w:color w:val="3D464D"/>
+          <w:sz w:val="27"/>
+          <w:szCs w:val="27"/>
+        </w:rPr>
+        <w:t> optaremos pelo primeiro, embora o resultado deles seja o mesmo.</w:t>
+      </w:r>
+    </w:p>
+    <w:p>
+      <w:pPr>
+        <w:pStyle w:val="NormalWeb"/>
+        <w:shd w:val="clear" w:color="auto" w:fill="FFFFFF"/>
+        <w:spacing w:before="0" w:beforeAutospacing="0" w:after="0" w:afterAutospacing="0"/>
+        <w:rPr>
+          <w:rFonts w:ascii="Source Serif Pro" w:hAnsi="Source Serif Pro"/>
+          <w:color w:val="3D464D"/>
+          <w:sz w:val="27"/>
+          <w:szCs w:val="27"/>
+        </w:rPr>
+      </w:pPr>
+      <w:r>
+        <w:rPr>
+          <w:rFonts w:ascii="Source Serif Pro" w:hAnsi="Source Serif Pro"/>
+          <w:color w:val="3D464D"/>
+          <w:sz w:val="27"/>
+          <w:szCs w:val="27"/>
+        </w:rPr>
+        <w:t>Logados como Ana, utilizaremos </w:t>
+      </w:r>
+      <w:proofErr w:type="spellStart"/>
+      <w:r>
+        <w:rPr>
+          <w:rStyle w:val="CdigoHTML"/>
+          <w:color w:val="3D464D"/>
+          <w:sz w:val="23"/>
+          <w:szCs w:val="23"/>
+          <w:shd w:val="clear" w:color="auto" w:fill="F0F3F5"/>
+        </w:rPr>
+        <w:t>git</w:t>
+      </w:r>
+      <w:proofErr w:type="spellEnd"/>
+      <w:r>
+        <w:rPr>
+          <w:rStyle w:val="CdigoHTML"/>
+          <w:color w:val="3D464D"/>
+          <w:sz w:val="23"/>
+          <w:szCs w:val="23"/>
+          <w:shd w:val="clear" w:color="auto" w:fill="F0F3F5"/>
+        </w:rPr>
+        <w:t xml:space="preserve"> merge lista</w:t>
+      </w:r>
+      <w:r>
+        <w:rPr>
+          <w:rFonts w:ascii="Source Serif Pro" w:hAnsi="Source Serif Pro"/>
+          <w:color w:val="3D464D"/>
+          <w:sz w:val="27"/>
+          <w:szCs w:val="27"/>
+        </w:rPr>
+        <w:t xml:space="preserve">, e o </w:t>
+      </w:r>
+      <w:proofErr w:type="spellStart"/>
+      <w:r>
+        <w:rPr>
+          <w:rFonts w:ascii="Source Serif Pro" w:hAnsi="Source Serif Pro"/>
+          <w:color w:val="3D464D"/>
+          <w:sz w:val="27"/>
+          <w:szCs w:val="27"/>
+        </w:rPr>
+        <w:t>Git</w:t>
+      </w:r>
+      <w:proofErr w:type="spellEnd"/>
+      <w:r>
+        <w:rPr>
+          <w:rFonts w:ascii="Source Serif Pro" w:hAnsi="Source Serif Pro"/>
+          <w:color w:val="3D464D"/>
+          <w:sz w:val="27"/>
+          <w:szCs w:val="27"/>
+        </w:rPr>
+        <w:t xml:space="preserve"> nos informa que existe um conflito, e que houve falha no </w:t>
+      </w:r>
+      <w:r>
+        <w:rPr>
+          <w:rStyle w:val="nfase"/>
+          <w:rFonts w:ascii="Source Serif Pro" w:hAnsi="Source Serif Pro"/>
+          <w:color w:val="3D464D"/>
+          <w:sz w:val="27"/>
+          <w:szCs w:val="27"/>
+        </w:rPr>
+        <w:t>merge</w:t>
+      </w:r>
+      <w:r>
+        <w:rPr>
+          <w:rFonts w:ascii="Source Serif Pro" w:hAnsi="Source Serif Pro"/>
+          <w:color w:val="3D464D"/>
+          <w:sz w:val="27"/>
+          <w:szCs w:val="27"/>
+        </w:rPr>
+        <w:t xml:space="preserve"> automático. É recomendado que corrijamos os conflitos primeiro, e depois </w:t>
+      </w:r>
+      <w:proofErr w:type="spellStart"/>
+      <w:r>
+        <w:rPr>
+          <w:rFonts w:ascii="Source Serif Pro" w:hAnsi="Source Serif Pro"/>
+          <w:color w:val="3D464D"/>
+          <w:sz w:val="27"/>
+          <w:szCs w:val="27"/>
+        </w:rPr>
+        <w:t>commitemos</w:t>
+      </w:r>
+      <w:proofErr w:type="spellEnd"/>
+      <w:r>
+        <w:rPr>
+          <w:rFonts w:ascii="Source Serif Pro" w:hAnsi="Source Serif Pro"/>
+          <w:color w:val="3D464D"/>
+          <w:sz w:val="27"/>
+          <w:szCs w:val="27"/>
+        </w:rPr>
+        <w:t xml:space="preserve"> o resultado. Ao voltarmos ao arquivo no VS </w:t>
+      </w:r>
+      <w:proofErr w:type="spellStart"/>
+      <w:r>
+        <w:rPr>
+          <w:rFonts w:ascii="Source Serif Pro" w:hAnsi="Source Serif Pro"/>
+          <w:color w:val="3D464D"/>
+          <w:sz w:val="27"/>
+          <w:szCs w:val="27"/>
+        </w:rPr>
+        <w:t>Code</w:t>
+      </w:r>
+      <w:proofErr w:type="spellEnd"/>
+      <w:r>
+        <w:rPr>
+          <w:rFonts w:ascii="Source Serif Pro" w:hAnsi="Source Serif Pro"/>
+          <w:color w:val="3D464D"/>
+          <w:sz w:val="27"/>
+          <w:szCs w:val="27"/>
+        </w:rPr>
+        <w:t xml:space="preserve">, há indicações coloridas referenciando o conflito do </w:t>
+      </w:r>
+      <w:proofErr w:type="spellStart"/>
+      <w:r>
+        <w:rPr>
+          <w:rFonts w:ascii="Source Serif Pro" w:hAnsi="Source Serif Pro"/>
+          <w:color w:val="3D464D"/>
+          <w:sz w:val="27"/>
+          <w:szCs w:val="27"/>
+        </w:rPr>
+        <w:t>Git</w:t>
+      </w:r>
+      <w:proofErr w:type="spellEnd"/>
+      <w:r>
+        <w:rPr>
+          <w:rFonts w:ascii="Source Serif Pro" w:hAnsi="Source Serif Pro"/>
+          <w:color w:val="3D464D"/>
+          <w:sz w:val="27"/>
+          <w:szCs w:val="27"/>
+        </w:rPr>
+        <w:t>, mas para o caso do uso de um editor de texto que não as tenha, focaremos somente no texto, ignorando as cores.</w:t>
+      </w:r>
+    </w:p>
+    <w:p>
+      <w:pPr>
+        <w:pStyle w:val="NormalWeb"/>
+        <w:shd w:val="clear" w:color="auto" w:fill="FFFFFF"/>
+        <w:spacing w:before="0" w:beforeAutospacing="0" w:after="0" w:afterAutospacing="0"/>
+        <w:rPr>
+          <w:rFonts w:ascii="Source Serif Pro" w:hAnsi="Source Serif Pro"/>
+          <w:color w:val="3D464D"/>
+          <w:sz w:val="27"/>
+          <w:szCs w:val="27"/>
+        </w:rPr>
+      </w:pPr>
+      <w:r>
+        <w:rPr>
+          <w:rFonts w:ascii="Source Serif Pro" w:hAnsi="Source Serif Pro"/>
+          <w:color w:val="3D464D"/>
+          <w:sz w:val="27"/>
+          <w:szCs w:val="27"/>
+        </w:rPr>
+        <w:t>Entre as linhas </w:t>
+      </w:r>
+      <w:r>
+        <w:rPr>
+          <w:rStyle w:val="CdigoHTML"/>
+          <w:color w:val="3D464D"/>
+          <w:sz w:val="23"/>
+          <w:szCs w:val="23"/>
+          <w:shd w:val="clear" w:color="auto" w:fill="F0F3F5"/>
+        </w:rPr>
+        <w:t>&lt;&lt;&lt;&lt;&lt;&lt;&lt; HEAD (</w:t>
+      </w:r>
+      <w:proofErr w:type="spellStart"/>
+      <w:r>
+        <w:rPr>
+          <w:rStyle w:val="CdigoHTML"/>
+          <w:color w:val="3D464D"/>
+          <w:sz w:val="23"/>
+          <w:szCs w:val="23"/>
+          <w:shd w:val="clear" w:color="auto" w:fill="F0F3F5"/>
+        </w:rPr>
+        <w:t>Current</w:t>
+      </w:r>
+      <w:proofErr w:type="spellEnd"/>
+      <w:r>
+        <w:rPr>
+          <w:rStyle w:val="CdigoHTML"/>
+          <w:color w:val="3D464D"/>
+          <w:sz w:val="23"/>
+          <w:szCs w:val="23"/>
+          <w:shd w:val="clear" w:color="auto" w:fill="F0F3F5"/>
+        </w:rPr>
+        <w:t xml:space="preserve"> </w:t>
+      </w:r>
+      <w:proofErr w:type="spellStart"/>
+      <w:r>
+        <w:rPr>
+          <w:rStyle w:val="CdigoHTML"/>
+          <w:color w:val="3D464D"/>
+          <w:sz w:val="23"/>
+          <w:szCs w:val="23"/>
+          <w:shd w:val="clear" w:color="auto" w:fill="F0F3F5"/>
+        </w:rPr>
+        <w:t>Change</w:t>
+      </w:r>
+      <w:proofErr w:type="spellEnd"/>
+      <w:r>
+        <w:rPr>
+          <w:rStyle w:val="CdigoHTML"/>
+          <w:color w:val="3D464D"/>
+          <w:sz w:val="23"/>
+          <w:szCs w:val="23"/>
+          <w:shd w:val="clear" w:color="auto" w:fill="F0F3F5"/>
+        </w:rPr>
+        <w:t>)</w:t>
+      </w:r>
+      <w:r>
+        <w:rPr>
+          <w:rFonts w:ascii="Source Serif Pro" w:hAnsi="Source Serif Pro"/>
+          <w:color w:val="3D464D"/>
+          <w:sz w:val="27"/>
+          <w:szCs w:val="27"/>
+        </w:rPr>
+        <w:t> e </w:t>
+      </w:r>
+      <w:r>
+        <w:rPr>
+          <w:rStyle w:val="CdigoHTML"/>
+          <w:color w:val="3D464D"/>
+          <w:sz w:val="23"/>
+          <w:szCs w:val="23"/>
+          <w:shd w:val="clear" w:color="auto" w:fill="F0F3F5"/>
+        </w:rPr>
+        <w:t>=======</w:t>
+      </w:r>
+      <w:r>
+        <w:rPr>
+          <w:rFonts w:ascii="Source Serif Pro" w:hAnsi="Source Serif Pro"/>
+          <w:color w:val="3D464D"/>
+          <w:sz w:val="27"/>
+          <w:szCs w:val="27"/>
+        </w:rPr>
+        <w:t xml:space="preserve">, estão os dados do </w:t>
+      </w:r>
+      <w:proofErr w:type="spellStart"/>
+      <w:r>
+        <w:rPr>
+          <w:rFonts w:ascii="Source Serif Pro" w:hAnsi="Source Serif Pro"/>
+          <w:color w:val="3D464D"/>
+          <w:sz w:val="27"/>
+          <w:szCs w:val="27"/>
+        </w:rPr>
+        <w:t>commit</w:t>
+      </w:r>
+      <w:proofErr w:type="spellEnd"/>
+      <w:r>
+        <w:rPr>
+          <w:rFonts w:ascii="Source Serif Pro" w:hAnsi="Source Serif Pro"/>
+          <w:color w:val="3D464D"/>
+          <w:sz w:val="27"/>
+          <w:szCs w:val="27"/>
+        </w:rPr>
+        <w:t xml:space="preserve"> atual, na </w:t>
+      </w:r>
+      <w:r>
+        <w:rPr>
+          <w:rStyle w:val="CdigoHTML"/>
+          <w:color w:val="3D464D"/>
+          <w:sz w:val="23"/>
+          <w:szCs w:val="23"/>
+          <w:shd w:val="clear" w:color="auto" w:fill="F0F3F5"/>
+        </w:rPr>
+        <w:t>master</w:t>
+      </w:r>
+      <w:r>
+        <w:rPr>
+          <w:rFonts w:ascii="Source Serif Pro" w:hAnsi="Source Serif Pro"/>
+          <w:color w:val="3D464D"/>
+          <w:sz w:val="27"/>
+          <w:szCs w:val="27"/>
+        </w:rPr>
+        <w:t>. E entre as linhas </w:t>
+      </w:r>
+      <w:r>
+        <w:rPr>
+          <w:rStyle w:val="CdigoHTML"/>
+          <w:color w:val="3D464D"/>
+          <w:sz w:val="23"/>
+          <w:szCs w:val="23"/>
+          <w:shd w:val="clear" w:color="auto" w:fill="F0F3F5"/>
+        </w:rPr>
+        <w:t>=======</w:t>
+      </w:r>
+      <w:r>
+        <w:rPr>
+          <w:rFonts w:ascii="Source Serif Pro" w:hAnsi="Source Serif Pro"/>
+          <w:color w:val="3D464D"/>
+          <w:sz w:val="27"/>
+          <w:szCs w:val="27"/>
+        </w:rPr>
+        <w:t> e </w:t>
+      </w:r>
+      <w:r>
+        <w:rPr>
+          <w:rStyle w:val="CdigoHTML"/>
+          <w:color w:val="3D464D"/>
+          <w:sz w:val="23"/>
+          <w:szCs w:val="23"/>
+          <w:shd w:val="clear" w:color="auto" w:fill="F0F3F5"/>
+        </w:rPr>
+        <w:t xml:space="preserve">&gt;&gt;&gt;&gt;&gt;&gt;&gt; </w:t>
+      </w:r>
+      <w:r>
+        <w:rPr>
+          <w:rStyle w:val="CdigoHTML"/>
+          <w:color w:val="3D464D"/>
+          <w:sz w:val="23"/>
+          <w:szCs w:val="23"/>
+          <w:shd w:val="clear" w:color="auto" w:fill="F0F3F5"/>
+        </w:rPr>
+        <w:lastRenderedPageBreak/>
+        <w:t>lista (</w:t>
+      </w:r>
+      <w:proofErr w:type="spellStart"/>
+      <w:r>
+        <w:rPr>
+          <w:rStyle w:val="CdigoHTML"/>
+          <w:color w:val="3D464D"/>
+          <w:sz w:val="23"/>
+          <w:szCs w:val="23"/>
+          <w:shd w:val="clear" w:color="auto" w:fill="F0F3F5"/>
+        </w:rPr>
+        <w:t>Incoming</w:t>
+      </w:r>
+      <w:proofErr w:type="spellEnd"/>
+      <w:r>
+        <w:rPr>
+          <w:rStyle w:val="CdigoHTML"/>
+          <w:color w:val="3D464D"/>
+          <w:sz w:val="23"/>
+          <w:szCs w:val="23"/>
+          <w:shd w:val="clear" w:color="auto" w:fill="F0F3F5"/>
+        </w:rPr>
+        <w:t xml:space="preserve"> </w:t>
+      </w:r>
+      <w:proofErr w:type="spellStart"/>
+      <w:r>
+        <w:rPr>
+          <w:rStyle w:val="CdigoHTML"/>
+          <w:color w:val="3D464D"/>
+          <w:sz w:val="23"/>
+          <w:szCs w:val="23"/>
+          <w:shd w:val="clear" w:color="auto" w:fill="F0F3F5"/>
+        </w:rPr>
+        <w:t>Change</w:t>
+      </w:r>
+      <w:proofErr w:type="spellEnd"/>
+      <w:r>
+        <w:rPr>
+          <w:rStyle w:val="CdigoHTML"/>
+          <w:color w:val="3D464D"/>
+          <w:sz w:val="23"/>
+          <w:szCs w:val="23"/>
+          <w:shd w:val="clear" w:color="auto" w:fill="F0F3F5"/>
+        </w:rPr>
+        <w:t>)</w:t>
+      </w:r>
+      <w:r>
+        <w:rPr>
+          <w:rFonts w:ascii="Source Serif Pro" w:hAnsi="Source Serif Pro"/>
+          <w:color w:val="3D464D"/>
+          <w:sz w:val="27"/>
+          <w:szCs w:val="27"/>
+        </w:rPr>
+        <w:t xml:space="preserve">, são os dados que estamos tentando trazer da </w:t>
+      </w:r>
+      <w:proofErr w:type="spellStart"/>
+      <w:r>
+        <w:rPr>
+          <w:rFonts w:ascii="Source Serif Pro" w:hAnsi="Source Serif Pro"/>
+          <w:color w:val="3D464D"/>
+          <w:sz w:val="27"/>
+          <w:szCs w:val="27"/>
+        </w:rPr>
+        <w:t>branch</w:t>
+      </w:r>
+      <w:proofErr w:type="spellEnd"/>
+      <w:r>
+        <w:rPr>
+          <w:rFonts w:ascii="Source Serif Pro" w:hAnsi="Source Serif Pro"/>
+          <w:color w:val="3D464D"/>
+          <w:sz w:val="27"/>
+          <w:szCs w:val="27"/>
+        </w:rPr>
+        <w:t> </w:t>
+      </w:r>
+      <w:r>
+        <w:rPr>
+          <w:rStyle w:val="CdigoHTML"/>
+          <w:color w:val="3D464D"/>
+          <w:sz w:val="23"/>
+          <w:szCs w:val="23"/>
+          <w:shd w:val="clear" w:color="auto" w:fill="F0F3F5"/>
+        </w:rPr>
+        <w:t>lista</w:t>
+      </w:r>
+      <w:r>
+        <w:rPr>
+          <w:rFonts w:ascii="Source Serif Pro" w:hAnsi="Source Serif Pro"/>
+          <w:color w:val="3D464D"/>
+          <w:sz w:val="27"/>
+          <w:szCs w:val="27"/>
+        </w:rPr>
+        <w:t>. Ou seja, é exibida exatamente a diferença entre ambos. E tudo que precisamos fazer para corrigir este conflito é remover as informações indesejadas, sem que haja duplicação.</w:t>
+      </w:r>
+    </w:p>
+    <w:p>
+      <w:pPr>
+        <w:pStyle w:val="NormalWeb"/>
+        <w:shd w:val="clear" w:color="auto" w:fill="FFFFFF"/>
+        <w:spacing w:before="0" w:beforeAutospacing="0" w:after="0" w:afterAutospacing="0"/>
+        <w:rPr>
+          <w:rFonts w:ascii="Source Serif Pro" w:hAnsi="Source Serif Pro"/>
+          <w:color w:val="3D464D"/>
+          <w:sz w:val="27"/>
+          <w:szCs w:val="27"/>
+        </w:rPr>
+      </w:pPr>
+      <w:r>
+        <w:rPr>
+          <w:rFonts w:ascii="Source Serif Pro" w:hAnsi="Source Serif Pro"/>
+          <w:color w:val="3D464D"/>
+          <w:sz w:val="27"/>
+          <w:szCs w:val="27"/>
+        </w:rPr>
+        <w:t xml:space="preserve">Editaremos e salvaremos o arquivo, retornaremos ao </w:t>
+      </w:r>
+      <w:proofErr w:type="spellStart"/>
+      <w:r>
+        <w:rPr>
+          <w:rFonts w:ascii="Source Serif Pro" w:hAnsi="Source Serif Pro"/>
+          <w:color w:val="3D464D"/>
+          <w:sz w:val="27"/>
+          <w:szCs w:val="27"/>
+        </w:rPr>
+        <w:t>Git</w:t>
+      </w:r>
+      <w:proofErr w:type="spellEnd"/>
+      <w:r>
+        <w:rPr>
+          <w:rFonts w:ascii="Source Serif Pro" w:hAnsi="Source Serif Pro"/>
+          <w:color w:val="3D464D"/>
+          <w:sz w:val="27"/>
+          <w:szCs w:val="27"/>
+        </w:rPr>
+        <w:t xml:space="preserve"> </w:t>
+      </w:r>
+      <w:proofErr w:type="spellStart"/>
+      <w:r>
+        <w:rPr>
+          <w:rFonts w:ascii="Source Serif Pro" w:hAnsi="Source Serif Pro"/>
+          <w:color w:val="3D464D"/>
+          <w:sz w:val="27"/>
+          <w:szCs w:val="27"/>
+        </w:rPr>
+        <w:t>Bash</w:t>
+      </w:r>
+      <w:proofErr w:type="spellEnd"/>
+      <w:r>
+        <w:rPr>
+          <w:rFonts w:ascii="Source Serif Pro" w:hAnsi="Source Serif Pro"/>
+          <w:color w:val="3D464D"/>
+          <w:sz w:val="27"/>
+          <w:szCs w:val="27"/>
+        </w:rPr>
+        <w:t xml:space="preserve"> e executaremos </w:t>
+      </w:r>
+      <w:proofErr w:type="spellStart"/>
+      <w:r>
+        <w:rPr>
+          <w:rStyle w:val="CdigoHTML"/>
+          <w:color w:val="3D464D"/>
+          <w:sz w:val="23"/>
+          <w:szCs w:val="23"/>
+          <w:shd w:val="clear" w:color="auto" w:fill="F0F3F5"/>
+        </w:rPr>
+        <w:t>git</w:t>
+      </w:r>
+      <w:proofErr w:type="spellEnd"/>
+      <w:r>
+        <w:rPr>
+          <w:rStyle w:val="CdigoHTML"/>
+          <w:color w:val="3D464D"/>
+          <w:sz w:val="23"/>
+          <w:szCs w:val="23"/>
+          <w:shd w:val="clear" w:color="auto" w:fill="F0F3F5"/>
+        </w:rPr>
+        <w:t xml:space="preserve"> status</w:t>
+      </w:r>
+      <w:r>
+        <w:rPr>
+          <w:rFonts w:ascii="Source Serif Pro" w:hAnsi="Source Serif Pro"/>
+          <w:color w:val="3D464D"/>
+          <w:sz w:val="27"/>
+          <w:szCs w:val="27"/>
+        </w:rPr>
+        <w:t xml:space="preserve">, e teremos a informação de que houve uma modificação em dois lugares, na </w:t>
+      </w:r>
+      <w:proofErr w:type="spellStart"/>
+      <w:r>
+        <w:rPr>
+          <w:rFonts w:ascii="Source Serif Pro" w:hAnsi="Source Serif Pro"/>
+          <w:color w:val="3D464D"/>
+          <w:sz w:val="27"/>
+          <w:szCs w:val="27"/>
+        </w:rPr>
+        <w:t>branch</w:t>
+      </w:r>
+      <w:proofErr w:type="spellEnd"/>
+      <w:r>
+        <w:rPr>
+          <w:rFonts w:ascii="Source Serif Pro" w:hAnsi="Source Serif Pro"/>
+          <w:color w:val="3D464D"/>
+          <w:sz w:val="27"/>
+          <w:szCs w:val="27"/>
+        </w:rPr>
+        <w:t xml:space="preserve"> atual e aquela que estamos tentando unificar. Feita a correção, simplesmente utilizaremos </w:t>
+      </w:r>
+      <w:proofErr w:type="spellStart"/>
+      <w:r>
+        <w:rPr>
+          <w:rStyle w:val="CdigoHTML"/>
+          <w:color w:val="3D464D"/>
+          <w:sz w:val="23"/>
+          <w:szCs w:val="23"/>
+          <w:shd w:val="clear" w:color="auto" w:fill="F0F3F5"/>
+        </w:rPr>
+        <w:t>git</w:t>
+      </w:r>
+      <w:proofErr w:type="spellEnd"/>
+      <w:r>
+        <w:rPr>
+          <w:rStyle w:val="CdigoHTML"/>
+          <w:color w:val="3D464D"/>
+          <w:sz w:val="23"/>
+          <w:szCs w:val="23"/>
+          <w:shd w:val="clear" w:color="auto" w:fill="F0F3F5"/>
+        </w:rPr>
+        <w:t xml:space="preserve"> </w:t>
+      </w:r>
+      <w:proofErr w:type="spellStart"/>
+      <w:r>
+        <w:rPr>
+          <w:rStyle w:val="CdigoHTML"/>
+          <w:color w:val="3D464D"/>
+          <w:sz w:val="23"/>
+          <w:szCs w:val="23"/>
+          <w:shd w:val="clear" w:color="auto" w:fill="F0F3F5"/>
+        </w:rPr>
+        <w:t>add</w:t>
+      </w:r>
+      <w:proofErr w:type="spellEnd"/>
+      <w:r>
+        <w:rPr>
+          <w:rStyle w:val="CdigoHTML"/>
+          <w:color w:val="3D464D"/>
+          <w:sz w:val="23"/>
+          <w:szCs w:val="23"/>
+          <w:shd w:val="clear" w:color="auto" w:fill="F0F3F5"/>
+        </w:rPr>
+        <w:t xml:space="preserve"> index.html</w:t>
+      </w:r>
+      <w:r>
+        <w:rPr>
+          <w:rFonts w:ascii="Source Serif Pro" w:hAnsi="Source Serif Pro"/>
+          <w:color w:val="3D464D"/>
+          <w:sz w:val="27"/>
+          <w:szCs w:val="27"/>
+        </w:rPr>
+        <w:t>, e então </w:t>
+      </w:r>
+      <w:proofErr w:type="spellStart"/>
+      <w:r>
+        <w:rPr>
+          <w:rStyle w:val="CdigoHTML"/>
+          <w:color w:val="3D464D"/>
+          <w:sz w:val="23"/>
+          <w:szCs w:val="23"/>
+          <w:shd w:val="clear" w:color="auto" w:fill="F0F3F5"/>
+        </w:rPr>
+        <w:t>git</w:t>
+      </w:r>
+      <w:proofErr w:type="spellEnd"/>
+      <w:r>
+        <w:rPr>
+          <w:rStyle w:val="CdigoHTML"/>
+          <w:color w:val="3D464D"/>
+          <w:sz w:val="23"/>
+          <w:szCs w:val="23"/>
+          <w:shd w:val="clear" w:color="auto" w:fill="F0F3F5"/>
+        </w:rPr>
+        <w:t xml:space="preserve"> </w:t>
+      </w:r>
+      <w:proofErr w:type="spellStart"/>
+      <w:r>
+        <w:rPr>
+          <w:rStyle w:val="CdigoHTML"/>
+          <w:color w:val="3D464D"/>
+          <w:sz w:val="23"/>
+          <w:szCs w:val="23"/>
+          <w:shd w:val="clear" w:color="auto" w:fill="F0F3F5"/>
+        </w:rPr>
+        <w:t>commit</w:t>
+      </w:r>
+      <w:proofErr w:type="spellEnd"/>
+      <w:r>
+        <w:rPr>
+          <w:rFonts w:ascii="Source Serif Pro" w:hAnsi="Source Serif Pro"/>
+          <w:color w:val="3D464D"/>
+          <w:sz w:val="27"/>
+          <w:szCs w:val="27"/>
+        </w:rPr>
+        <w:t xml:space="preserve"> para que o </w:t>
+      </w:r>
+      <w:proofErr w:type="spellStart"/>
+      <w:r>
+        <w:rPr>
+          <w:rFonts w:ascii="Source Serif Pro" w:hAnsi="Source Serif Pro"/>
+          <w:color w:val="3D464D"/>
+          <w:sz w:val="27"/>
+          <w:szCs w:val="27"/>
+        </w:rPr>
+        <w:t>commit</w:t>
+      </w:r>
+      <w:proofErr w:type="spellEnd"/>
+      <w:r>
+        <w:rPr>
+          <w:rFonts w:ascii="Source Serif Pro" w:hAnsi="Source Serif Pro"/>
+          <w:color w:val="3D464D"/>
+          <w:sz w:val="27"/>
+          <w:szCs w:val="27"/>
+        </w:rPr>
+        <w:t xml:space="preserve"> de </w:t>
+      </w:r>
+      <w:r>
+        <w:rPr>
+          <w:rStyle w:val="nfase"/>
+          <w:rFonts w:ascii="Source Serif Pro" w:hAnsi="Source Serif Pro"/>
+          <w:color w:val="3D464D"/>
+          <w:sz w:val="27"/>
+          <w:szCs w:val="27"/>
+        </w:rPr>
+        <w:t>merge</w:t>
+      </w:r>
+      <w:r>
+        <w:rPr>
+          <w:rFonts w:ascii="Source Serif Pro" w:hAnsi="Source Serif Pro"/>
+          <w:color w:val="3D464D"/>
+          <w:sz w:val="27"/>
+          <w:szCs w:val="27"/>
+        </w:rPr>
+        <w:t> seja realizado. Desta vez, se executarmos </w:t>
+      </w:r>
+      <w:proofErr w:type="spellStart"/>
+      <w:r>
+        <w:rPr>
+          <w:rStyle w:val="CdigoHTML"/>
+          <w:color w:val="3D464D"/>
+          <w:sz w:val="23"/>
+          <w:szCs w:val="23"/>
+          <w:shd w:val="clear" w:color="auto" w:fill="F0F3F5"/>
+        </w:rPr>
+        <w:t>git</w:t>
+      </w:r>
+      <w:proofErr w:type="spellEnd"/>
+      <w:r>
+        <w:rPr>
+          <w:rStyle w:val="CdigoHTML"/>
+          <w:color w:val="3D464D"/>
+          <w:sz w:val="23"/>
+          <w:szCs w:val="23"/>
+          <w:shd w:val="clear" w:color="auto" w:fill="F0F3F5"/>
+        </w:rPr>
+        <w:t xml:space="preserve"> log --</w:t>
+      </w:r>
+      <w:proofErr w:type="spellStart"/>
+      <w:r>
+        <w:rPr>
+          <w:rStyle w:val="CdigoHTML"/>
+          <w:color w:val="3D464D"/>
+          <w:sz w:val="23"/>
+          <w:szCs w:val="23"/>
+          <w:shd w:val="clear" w:color="auto" w:fill="F0F3F5"/>
+        </w:rPr>
+        <w:t>graph</w:t>
+      </w:r>
+      <w:proofErr w:type="spellEnd"/>
+      <w:r>
+        <w:rPr>
+          <w:rFonts w:ascii="Source Serif Pro" w:hAnsi="Source Serif Pro"/>
+          <w:color w:val="3D464D"/>
+          <w:sz w:val="27"/>
+          <w:szCs w:val="27"/>
+        </w:rPr>
+        <w:t>, teremos a indicação do </w:t>
+      </w:r>
+      <w:r>
+        <w:rPr>
+          <w:rStyle w:val="nfase"/>
+          <w:rFonts w:ascii="Source Serif Pro" w:hAnsi="Source Serif Pro"/>
+          <w:color w:val="3D464D"/>
+          <w:sz w:val="27"/>
+          <w:szCs w:val="27"/>
+        </w:rPr>
+        <w:t>merge</w:t>
+      </w:r>
+      <w:r>
+        <w:rPr>
+          <w:rFonts w:ascii="Source Serif Pro" w:hAnsi="Source Serif Pro"/>
+          <w:color w:val="3D464D"/>
+          <w:sz w:val="27"/>
+          <w:szCs w:val="27"/>
+        </w:rPr>
+        <w:t> de </w:t>
+      </w:r>
+      <w:r>
+        <w:rPr>
+          <w:rStyle w:val="CdigoHTML"/>
+          <w:color w:val="3D464D"/>
+          <w:sz w:val="23"/>
+          <w:szCs w:val="23"/>
+          <w:shd w:val="clear" w:color="auto" w:fill="F0F3F5"/>
+        </w:rPr>
+        <w:t>lista</w:t>
+      </w:r>
+      <w:r>
+        <w:rPr>
+          <w:rFonts w:ascii="Source Serif Pro" w:hAnsi="Source Serif Pro"/>
+          <w:color w:val="3D464D"/>
+          <w:sz w:val="27"/>
+          <w:szCs w:val="27"/>
+        </w:rPr>
+        <w:t>. Em seguida, poderemos usar </w:t>
+      </w:r>
+      <w:proofErr w:type="spellStart"/>
+      <w:r>
+        <w:rPr>
+          <w:rStyle w:val="CdigoHTML"/>
+          <w:color w:val="3D464D"/>
+          <w:sz w:val="23"/>
+          <w:szCs w:val="23"/>
+          <w:shd w:val="clear" w:color="auto" w:fill="F0F3F5"/>
+        </w:rPr>
+        <w:t>git</w:t>
+      </w:r>
+      <w:proofErr w:type="spellEnd"/>
+      <w:r>
+        <w:rPr>
+          <w:rStyle w:val="CdigoHTML"/>
+          <w:color w:val="3D464D"/>
+          <w:sz w:val="23"/>
+          <w:szCs w:val="23"/>
+          <w:shd w:val="clear" w:color="auto" w:fill="F0F3F5"/>
+        </w:rPr>
+        <w:t xml:space="preserve"> </w:t>
+      </w:r>
+      <w:proofErr w:type="spellStart"/>
+      <w:r>
+        <w:rPr>
+          <w:rStyle w:val="CdigoHTML"/>
+          <w:color w:val="3D464D"/>
+          <w:sz w:val="23"/>
+          <w:szCs w:val="23"/>
+          <w:shd w:val="clear" w:color="auto" w:fill="F0F3F5"/>
+        </w:rPr>
+        <w:t>push</w:t>
+      </w:r>
+      <w:proofErr w:type="spellEnd"/>
+      <w:r>
+        <w:rPr>
+          <w:rStyle w:val="CdigoHTML"/>
+          <w:color w:val="3D464D"/>
+          <w:sz w:val="23"/>
+          <w:szCs w:val="23"/>
+          <w:shd w:val="clear" w:color="auto" w:fill="F0F3F5"/>
+        </w:rPr>
+        <w:t xml:space="preserve"> local master</w:t>
+      </w:r>
+      <w:r>
+        <w:rPr>
+          <w:rFonts w:ascii="Source Serif Pro" w:hAnsi="Source Serif Pro"/>
+          <w:color w:val="3D464D"/>
+          <w:sz w:val="27"/>
+          <w:szCs w:val="27"/>
+        </w:rPr>
+        <w:t>.</w:t>
+      </w:r>
+    </w:p>
+    <w:p>
+      <w:pPr>
+        <w:pStyle w:val="NormalWeb"/>
+        <w:shd w:val="clear" w:color="auto" w:fill="FFFFFF"/>
+        <w:spacing w:before="0" w:beforeAutospacing="0" w:after="0" w:afterAutospacing="0"/>
+        <w:rPr>
+          <w:rFonts w:ascii="Source Serif Pro" w:hAnsi="Source Serif Pro"/>
+          <w:color w:val="3D464D"/>
+          <w:sz w:val="27"/>
+          <w:szCs w:val="27"/>
+        </w:rPr>
+      </w:pPr>
+      <w:r>
+        <w:rPr>
+          <w:rFonts w:ascii="Source Serif Pro" w:hAnsi="Source Serif Pro"/>
+          <w:color w:val="3D464D"/>
+          <w:sz w:val="27"/>
+          <w:szCs w:val="27"/>
+        </w:rPr>
+        <w:t xml:space="preserve">Vamos imaginar que o Vinicius corrija o título do curso de </w:t>
+      </w:r>
+      <w:proofErr w:type="spellStart"/>
+      <w:r>
+        <w:rPr>
+          <w:rFonts w:ascii="Source Serif Pro" w:hAnsi="Source Serif Pro"/>
+          <w:color w:val="3D464D"/>
+          <w:sz w:val="27"/>
+          <w:szCs w:val="27"/>
+        </w:rPr>
+        <w:t>Vagrant</w:t>
+      </w:r>
+      <w:proofErr w:type="spellEnd"/>
+      <w:r>
+        <w:rPr>
+          <w:rFonts w:ascii="Source Serif Pro" w:hAnsi="Source Serif Pro"/>
+          <w:color w:val="3D464D"/>
+          <w:sz w:val="27"/>
+          <w:szCs w:val="27"/>
+        </w:rPr>
+        <w:t xml:space="preserve"> para "</w:t>
+      </w:r>
+      <w:proofErr w:type="spellStart"/>
+      <w:r>
+        <w:rPr>
+          <w:rFonts w:ascii="Source Serif Pro" w:hAnsi="Source Serif Pro"/>
+          <w:color w:val="3D464D"/>
+          <w:sz w:val="27"/>
+          <w:szCs w:val="27"/>
+        </w:rPr>
+        <w:t>Vagrant</w:t>
+      </w:r>
+      <w:proofErr w:type="spellEnd"/>
+      <w:r>
+        <w:rPr>
+          <w:rFonts w:ascii="Source Serif Pro" w:hAnsi="Source Serif Pro"/>
+          <w:color w:val="3D464D"/>
+          <w:sz w:val="27"/>
+          <w:szCs w:val="27"/>
+        </w:rPr>
+        <w:t xml:space="preserve">: Gerenciando máquinas virtuais", e nos </w:t>
+      </w:r>
+      <w:proofErr w:type="spellStart"/>
+      <w:r>
+        <w:rPr>
+          <w:rFonts w:ascii="Source Serif Pro" w:hAnsi="Source Serif Pro"/>
+          <w:color w:val="3D464D"/>
+          <w:sz w:val="27"/>
+          <w:szCs w:val="27"/>
+        </w:rPr>
+        <w:t>logar</w:t>
+      </w:r>
+      <w:proofErr w:type="spellEnd"/>
+      <w:r>
+        <w:rPr>
+          <w:rFonts w:ascii="Source Serif Pro" w:hAnsi="Source Serif Pro"/>
+          <w:color w:val="3D464D"/>
+          <w:sz w:val="27"/>
+          <w:szCs w:val="27"/>
+        </w:rPr>
+        <w:t xml:space="preserve"> como Vinicius, solicitar status, adicionar e </w:t>
+      </w:r>
+      <w:proofErr w:type="spellStart"/>
+      <w:r>
+        <w:rPr>
+          <w:rFonts w:ascii="Source Serif Pro" w:hAnsi="Source Serif Pro"/>
+          <w:color w:val="3D464D"/>
+          <w:sz w:val="27"/>
+          <w:szCs w:val="27"/>
+        </w:rPr>
+        <w:t>commitar</w:t>
+      </w:r>
+      <w:proofErr w:type="spellEnd"/>
+      <w:r>
+        <w:rPr>
+          <w:rFonts w:ascii="Source Serif Pro" w:hAnsi="Source Serif Pro"/>
+          <w:color w:val="3D464D"/>
+          <w:sz w:val="27"/>
+          <w:szCs w:val="27"/>
+        </w:rPr>
+        <w:t xml:space="preserve"> a alteração. Enviaremos as informações, e o que acontece é que enquanto o Vinicius estava trabalhando, a Ana enviou outra informação, o </w:t>
+      </w:r>
+      <w:proofErr w:type="spellStart"/>
+      <w:r>
+        <w:rPr>
+          <w:rFonts w:ascii="Source Serif Pro" w:hAnsi="Source Serif Pro"/>
+          <w:color w:val="3D464D"/>
+          <w:sz w:val="27"/>
+          <w:szCs w:val="27"/>
+        </w:rPr>
+        <w:t>commit</w:t>
+      </w:r>
+      <w:proofErr w:type="spellEnd"/>
+      <w:r>
+        <w:rPr>
+          <w:rFonts w:ascii="Source Serif Pro" w:hAnsi="Source Serif Pro"/>
+          <w:color w:val="3D464D"/>
+          <w:sz w:val="27"/>
+          <w:szCs w:val="27"/>
+        </w:rPr>
+        <w:t xml:space="preserve"> de </w:t>
+      </w:r>
+      <w:r>
+        <w:rPr>
+          <w:rStyle w:val="nfase"/>
+          <w:rFonts w:ascii="Source Serif Pro" w:hAnsi="Source Serif Pro"/>
+          <w:color w:val="3D464D"/>
+          <w:sz w:val="27"/>
+          <w:szCs w:val="27"/>
+        </w:rPr>
+        <w:t>merge</w:t>
+      </w:r>
+      <w:r>
+        <w:rPr>
+          <w:rFonts w:ascii="Source Serif Pro" w:hAnsi="Source Serif Pro"/>
+          <w:color w:val="3D464D"/>
+          <w:sz w:val="27"/>
+          <w:szCs w:val="27"/>
+        </w:rPr>
+        <w:t>.</w:t>
+      </w:r>
+    </w:p>
+    <w:p>
+      <w:pPr>
+        <w:pStyle w:val="NormalWeb"/>
+        <w:shd w:val="clear" w:color="auto" w:fill="FFFFFF"/>
+        <w:spacing w:before="0" w:beforeAutospacing="0" w:after="0" w:afterAutospacing="0"/>
+        <w:rPr>
+          <w:rFonts w:ascii="Source Serif Pro" w:hAnsi="Source Serif Pro"/>
+          <w:color w:val="3D464D"/>
+          <w:sz w:val="27"/>
+          <w:szCs w:val="27"/>
+        </w:rPr>
+      </w:pPr>
+      <w:r>
+        <w:rPr>
+          <w:rFonts w:ascii="Source Serif Pro" w:hAnsi="Source Serif Pro"/>
+          <w:color w:val="3D464D"/>
+          <w:sz w:val="27"/>
+          <w:szCs w:val="27"/>
+        </w:rPr>
+        <w:t>É necessário, então, antes de enviarmos quaisquer dados e alterações, garantir que estamos trabalhando com a versão mais recente do código. Isso significa que, antes do envio, precisaremos trazer este código de volta (</w:t>
+      </w:r>
+      <w:proofErr w:type="spellStart"/>
+      <w:r>
+        <w:rPr>
+          <w:rStyle w:val="CdigoHTML"/>
+          <w:color w:val="3D464D"/>
+          <w:sz w:val="23"/>
+          <w:szCs w:val="23"/>
+          <w:shd w:val="clear" w:color="auto" w:fill="F0F3F5"/>
+        </w:rPr>
+        <w:t>git</w:t>
+      </w:r>
+      <w:proofErr w:type="spellEnd"/>
+      <w:r>
+        <w:rPr>
+          <w:rStyle w:val="CdigoHTML"/>
+          <w:color w:val="3D464D"/>
+          <w:sz w:val="23"/>
+          <w:szCs w:val="23"/>
+          <w:shd w:val="clear" w:color="auto" w:fill="F0F3F5"/>
+        </w:rPr>
+        <w:t xml:space="preserve"> </w:t>
+      </w:r>
+      <w:proofErr w:type="spellStart"/>
+      <w:r>
+        <w:rPr>
+          <w:rStyle w:val="CdigoHTML"/>
+          <w:color w:val="3D464D"/>
+          <w:sz w:val="23"/>
+          <w:szCs w:val="23"/>
+          <w:shd w:val="clear" w:color="auto" w:fill="F0F3F5"/>
+        </w:rPr>
+        <w:t>pull</w:t>
+      </w:r>
+      <w:proofErr w:type="spellEnd"/>
+      <w:r>
+        <w:rPr>
+          <w:rStyle w:val="CdigoHTML"/>
+          <w:color w:val="3D464D"/>
+          <w:sz w:val="23"/>
+          <w:szCs w:val="23"/>
+          <w:shd w:val="clear" w:color="auto" w:fill="F0F3F5"/>
+        </w:rPr>
+        <w:t xml:space="preserve"> local master</w:t>
+      </w:r>
+      <w:r>
+        <w:rPr>
+          <w:rFonts w:ascii="Source Serif Pro" w:hAnsi="Source Serif Pro"/>
+          <w:color w:val="3D464D"/>
+          <w:sz w:val="27"/>
+          <w:szCs w:val="27"/>
+        </w:rPr>
+        <w:t>). Agora, sim, será feito o </w:t>
+      </w:r>
+      <w:r>
+        <w:rPr>
+          <w:rStyle w:val="nfase"/>
+          <w:rFonts w:ascii="Source Serif Pro" w:hAnsi="Source Serif Pro"/>
+          <w:color w:val="3D464D"/>
+          <w:sz w:val="27"/>
+          <w:szCs w:val="27"/>
+        </w:rPr>
+        <w:t>merge</w:t>
+      </w:r>
+      <w:r>
+        <w:rPr>
+          <w:rFonts w:ascii="Source Serif Pro" w:hAnsi="Source Serif Pro"/>
+          <w:color w:val="3D464D"/>
+          <w:sz w:val="27"/>
+          <w:szCs w:val="27"/>
+        </w:rPr>
+        <w:t> da </w:t>
+      </w:r>
+      <w:r>
+        <w:rPr>
+          <w:rStyle w:val="CdigoHTML"/>
+          <w:color w:val="3D464D"/>
+          <w:sz w:val="23"/>
+          <w:szCs w:val="23"/>
+          <w:shd w:val="clear" w:color="auto" w:fill="F0F3F5"/>
+        </w:rPr>
+        <w:t>master</w:t>
+      </w:r>
+      <w:r>
+        <w:rPr>
+          <w:rFonts w:ascii="Source Serif Pro" w:hAnsi="Source Serif Pro"/>
+          <w:color w:val="3D464D"/>
+          <w:sz w:val="27"/>
+          <w:szCs w:val="27"/>
+        </w:rPr>
+        <w:t> que está no "servidor" com esta.</w:t>
+      </w:r>
+    </w:p>
+    <w:p>
+      <w:pPr>
+        <w:pStyle w:val="NormalWeb"/>
+        <w:shd w:val="clear" w:color="auto" w:fill="FFFFFF"/>
+        <w:spacing w:before="0" w:beforeAutospacing="0" w:after="0" w:afterAutospacing="0"/>
+        <w:rPr>
+          <w:rFonts w:ascii="Source Serif Pro" w:hAnsi="Source Serif Pro"/>
+          <w:color w:val="3D464D"/>
+          <w:sz w:val="27"/>
+          <w:szCs w:val="27"/>
+        </w:rPr>
+      </w:pPr>
+      <w:r>
+        <w:rPr>
+          <w:rFonts w:ascii="Source Serif Pro" w:hAnsi="Source Serif Pro"/>
+          <w:color w:val="3D464D"/>
+          <w:sz w:val="27"/>
+          <w:szCs w:val="27"/>
+        </w:rPr>
+        <w:t xml:space="preserve">Assim, poderemos confirmar que tudo está como gostaríamos no VS </w:t>
+      </w:r>
+      <w:proofErr w:type="spellStart"/>
+      <w:r>
+        <w:rPr>
+          <w:rFonts w:ascii="Source Serif Pro" w:hAnsi="Source Serif Pro"/>
+          <w:color w:val="3D464D"/>
+          <w:sz w:val="27"/>
+          <w:szCs w:val="27"/>
+        </w:rPr>
+        <w:t>Code</w:t>
+      </w:r>
+      <w:proofErr w:type="spellEnd"/>
+      <w:r>
+        <w:rPr>
+          <w:rFonts w:ascii="Source Serif Pro" w:hAnsi="Source Serif Pro"/>
+          <w:color w:val="3D464D"/>
+          <w:sz w:val="27"/>
+          <w:szCs w:val="27"/>
+        </w:rPr>
+        <w:t>, e depois enviar a alteração, com </w:t>
+      </w:r>
+      <w:proofErr w:type="spellStart"/>
+      <w:r>
+        <w:rPr>
+          <w:rStyle w:val="CdigoHTML"/>
+          <w:color w:val="3D464D"/>
+          <w:sz w:val="23"/>
+          <w:szCs w:val="23"/>
+          <w:shd w:val="clear" w:color="auto" w:fill="F0F3F5"/>
+        </w:rPr>
+        <w:t>git</w:t>
+      </w:r>
+      <w:proofErr w:type="spellEnd"/>
+      <w:r>
+        <w:rPr>
+          <w:rStyle w:val="CdigoHTML"/>
+          <w:color w:val="3D464D"/>
+          <w:sz w:val="23"/>
+          <w:szCs w:val="23"/>
+          <w:shd w:val="clear" w:color="auto" w:fill="F0F3F5"/>
+        </w:rPr>
+        <w:t xml:space="preserve"> </w:t>
+      </w:r>
+      <w:proofErr w:type="spellStart"/>
+      <w:r>
+        <w:rPr>
+          <w:rStyle w:val="CdigoHTML"/>
+          <w:color w:val="3D464D"/>
+          <w:sz w:val="23"/>
+          <w:szCs w:val="23"/>
+          <w:shd w:val="clear" w:color="auto" w:fill="F0F3F5"/>
+        </w:rPr>
+        <w:t>push</w:t>
+      </w:r>
+      <w:proofErr w:type="spellEnd"/>
+      <w:r>
+        <w:rPr>
+          <w:rStyle w:val="CdigoHTML"/>
+          <w:color w:val="3D464D"/>
+          <w:sz w:val="23"/>
+          <w:szCs w:val="23"/>
+          <w:shd w:val="clear" w:color="auto" w:fill="F0F3F5"/>
+        </w:rPr>
+        <w:t xml:space="preserve"> local master</w:t>
+      </w:r>
+      <w:r>
+        <w:rPr>
+          <w:rFonts w:ascii="Source Serif Pro" w:hAnsi="Source Serif Pro"/>
+          <w:color w:val="3D464D"/>
+          <w:sz w:val="27"/>
+          <w:szCs w:val="27"/>
+        </w:rPr>
+        <w:t>. Sempre que formos iniciar um desenvolvimento novo, sabemos que precisaremos verificar se há alguma alteração lá antes de enviarmos os dados. Antes da Ana continuar e fazer alguma alteração nova, ela sabe que é necessário verificar se não há nenhuma alteração ali, com </w:t>
+      </w:r>
+      <w:proofErr w:type="spellStart"/>
+      <w:r>
+        <w:rPr>
+          <w:rStyle w:val="CdigoHTML"/>
+          <w:color w:val="3D464D"/>
+          <w:sz w:val="23"/>
+          <w:szCs w:val="23"/>
+          <w:shd w:val="clear" w:color="auto" w:fill="F0F3F5"/>
+        </w:rPr>
+        <w:t>git</w:t>
+      </w:r>
+      <w:proofErr w:type="spellEnd"/>
+      <w:r>
+        <w:rPr>
+          <w:rStyle w:val="CdigoHTML"/>
+          <w:color w:val="3D464D"/>
+          <w:sz w:val="23"/>
+          <w:szCs w:val="23"/>
+          <w:shd w:val="clear" w:color="auto" w:fill="F0F3F5"/>
+        </w:rPr>
+        <w:t xml:space="preserve"> </w:t>
+      </w:r>
+      <w:proofErr w:type="spellStart"/>
+      <w:r>
+        <w:rPr>
+          <w:rStyle w:val="CdigoHTML"/>
+          <w:color w:val="3D464D"/>
+          <w:sz w:val="23"/>
+          <w:szCs w:val="23"/>
+          <w:shd w:val="clear" w:color="auto" w:fill="F0F3F5"/>
+        </w:rPr>
+        <w:t>pull</w:t>
+      </w:r>
+      <w:proofErr w:type="spellEnd"/>
+      <w:r>
+        <w:rPr>
+          <w:rStyle w:val="CdigoHTML"/>
+          <w:color w:val="3D464D"/>
+          <w:sz w:val="23"/>
+          <w:szCs w:val="23"/>
+          <w:shd w:val="clear" w:color="auto" w:fill="F0F3F5"/>
+        </w:rPr>
+        <w:t xml:space="preserve"> local master</w:t>
+      </w:r>
+      <w:r>
+        <w:rPr>
+          <w:rFonts w:ascii="Source Serif Pro" w:hAnsi="Source Serif Pro"/>
+          <w:color w:val="3D464D"/>
+          <w:sz w:val="27"/>
+          <w:szCs w:val="27"/>
+        </w:rPr>
+        <w:t>.</w:t>
+      </w:r>
+    </w:p>
+    <w:p>
+      <w:pPr>
+        <w:pStyle w:val="NormalWeb"/>
+        <w:shd w:val="clear" w:color="auto" w:fill="FFFFFF"/>
+        <w:spacing w:before="0" w:beforeAutospacing="0" w:after="0" w:afterAutospacing="0"/>
+        <w:rPr>
+          <w:rFonts w:ascii="Source Serif Pro" w:hAnsi="Source Serif Pro"/>
+          <w:color w:val="3D464D"/>
+          <w:sz w:val="27"/>
+          <w:szCs w:val="27"/>
+        </w:rPr>
+      </w:pPr>
+      <w:r>
+        <w:rPr>
+          <w:rFonts w:ascii="Source Serif Pro" w:hAnsi="Source Serif Pro"/>
+          <w:color w:val="3D464D"/>
+          <w:sz w:val="27"/>
+          <w:szCs w:val="27"/>
+        </w:rPr>
+        <w:t xml:space="preserve">As informações são trazidas conforme esperado pelo </w:t>
+      </w:r>
+      <w:proofErr w:type="spellStart"/>
+      <w:r>
+        <w:rPr>
+          <w:rFonts w:ascii="Source Serif Pro" w:hAnsi="Source Serif Pro"/>
+          <w:color w:val="3D464D"/>
+          <w:sz w:val="27"/>
+          <w:szCs w:val="27"/>
+        </w:rPr>
+        <w:t>Git</w:t>
+      </w:r>
+      <w:proofErr w:type="spellEnd"/>
+      <w:r>
+        <w:rPr>
+          <w:rFonts w:ascii="Source Serif Pro" w:hAnsi="Source Serif Pro"/>
+          <w:color w:val="3D464D"/>
+          <w:sz w:val="27"/>
+          <w:szCs w:val="27"/>
+        </w:rPr>
+        <w:t xml:space="preserve"> </w:t>
+      </w:r>
+      <w:proofErr w:type="spellStart"/>
+      <w:r>
+        <w:rPr>
+          <w:rFonts w:ascii="Source Serif Pro" w:hAnsi="Source Serif Pro"/>
+          <w:color w:val="3D464D"/>
+          <w:sz w:val="27"/>
+          <w:szCs w:val="27"/>
+        </w:rPr>
+        <w:t>Bash</w:t>
+      </w:r>
+      <w:proofErr w:type="spellEnd"/>
+      <w:r>
+        <w:rPr>
+          <w:rFonts w:ascii="Source Serif Pro" w:hAnsi="Source Serif Pro"/>
+          <w:color w:val="3D464D"/>
+          <w:sz w:val="27"/>
+          <w:szCs w:val="27"/>
+        </w:rPr>
+        <w:t xml:space="preserve">. Deste modo evitamos maiores conflitos, mas se acontecer, já vimos que conseguimos resolvê-los tranquilamente. Entendemos como trabalhar com repositórios remotos, em equipe, com </w:t>
+      </w:r>
+      <w:proofErr w:type="spellStart"/>
+      <w:r>
+        <w:rPr>
+          <w:rFonts w:ascii="Source Serif Pro" w:hAnsi="Source Serif Pro"/>
+          <w:color w:val="3D464D"/>
+          <w:sz w:val="27"/>
+          <w:szCs w:val="27"/>
+        </w:rPr>
+        <w:t>branches</w:t>
+      </w:r>
+      <w:proofErr w:type="spellEnd"/>
+      <w:r>
+        <w:rPr>
+          <w:rFonts w:ascii="Source Serif Pro" w:hAnsi="Source Serif Pro"/>
+          <w:color w:val="3D464D"/>
+          <w:sz w:val="27"/>
+          <w:szCs w:val="27"/>
+        </w:rPr>
+        <w:t xml:space="preserve"> independentes, e como uni-las, seja por meio do </w:t>
+      </w:r>
+      <w:r>
+        <w:rPr>
+          <w:rStyle w:val="CdigoHTML"/>
+          <w:color w:val="3D464D"/>
+          <w:sz w:val="23"/>
+          <w:szCs w:val="23"/>
+          <w:shd w:val="clear" w:color="auto" w:fill="F0F3F5"/>
+        </w:rPr>
+        <w:t>merge</w:t>
+      </w:r>
+      <w:r>
+        <w:rPr>
+          <w:rFonts w:ascii="Source Serif Pro" w:hAnsi="Source Serif Pro"/>
+          <w:color w:val="3D464D"/>
+          <w:sz w:val="27"/>
+          <w:szCs w:val="27"/>
+        </w:rPr>
+        <w:t> ou do </w:t>
+      </w:r>
+      <w:proofErr w:type="spellStart"/>
+      <w:r>
+        <w:rPr>
+          <w:rStyle w:val="CdigoHTML"/>
+          <w:color w:val="3D464D"/>
+          <w:sz w:val="23"/>
+          <w:szCs w:val="23"/>
+          <w:shd w:val="clear" w:color="auto" w:fill="F0F3F5"/>
+        </w:rPr>
+        <w:t>rebase</w:t>
+      </w:r>
+      <w:proofErr w:type="spellEnd"/>
+      <w:r>
+        <w:rPr>
+          <w:rFonts w:ascii="Source Serif Pro" w:hAnsi="Source Serif Pro"/>
+          <w:color w:val="3D464D"/>
+          <w:sz w:val="27"/>
+          <w:szCs w:val="27"/>
+        </w:rPr>
+        <w:t>.</w:t>
+      </w:r>
+    </w:p>
+    <w:p>
+      <w:pPr>
+        <w:pStyle w:val="NormalWeb"/>
+        <w:shd w:val="clear" w:color="auto" w:fill="FFFFFF"/>
+        <w:spacing w:before="360" w:beforeAutospacing="0" w:after="360" w:afterAutospacing="0"/>
+        <w:rPr>
+          <w:rFonts w:ascii="Source Serif Pro" w:hAnsi="Source Serif Pro"/>
+          <w:color w:val="3D464D"/>
+          <w:sz w:val="27"/>
+          <w:szCs w:val="27"/>
+        </w:rPr>
+      </w:pPr>
+      <w:r>
+        <w:rPr>
+          <w:rFonts w:ascii="Source Serif Pro" w:hAnsi="Source Serif Pro"/>
+          <w:color w:val="3D464D"/>
+          <w:sz w:val="27"/>
+          <w:szCs w:val="27"/>
+        </w:rPr>
+        <w:t xml:space="preserve">Existem estratégias bem específicas de quando e como criar uma </w:t>
+      </w:r>
+      <w:proofErr w:type="spellStart"/>
+      <w:r>
+        <w:rPr>
+          <w:rFonts w:ascii="Source Serif Pro" w:hAnsi="Source Serif Pro"/>
+          <w:color w:val="3D464D"/>
+          <w:sz w:val="27"/>
+          <w:szCs w:val="27"/>
+        </w:rPr>
+        <w:t>branch</w:t>
+      </w:r>
+      <w:proofErr w:type="spellEnd"/>
+      <w:r>
+        <w:rPr>
+          <w:rFonts w:ascii="Source Serif Pro" w:hAnsi="Source Serif Pro"/>
+          <w:color w:val="3D464D"/>
+          <w:sz w:val="27"/>
+          <w:szCs w:val="27"/>
+        </w:rPr>
+        <w:t xml:space="preserve">, e podem surgir dúvidas quanto à criação de uma </w:t>
+      </w:r>
+      <w:proofErr w:type="spellStart"/>
+      <w:r>
+        <w:rPr>
+          <w:rFonts w:ascii="Source Serif Pro" w:hAnsi="Source Serif Pro"/>
+          <w:color w:val="3D464D"/>
+          <w:sz w:val="27"/>
+          <w:szCs w:val="27"/>
+        </w:rPr>
+        <w:t>branch</w:t>
+      </w:r>
+      <w:proofErr w:type="spellEnd"/>
+      <w:r>
+        <w:rPr>
+          <w:rFonts w:ascii="Source Serif Pro" w:hAnsi="Source Serif Pro"/>
+          <w:color w:val="3D464D"/>
+          <w:sz w:val="27"/>
+          <w:szCs w:val="27"/>
+        </w:rPr>
+        <w:t xml:space="preserve"> para cada funcionalidade ou </w:t>
+      </w:r>
+      <w:proofErr w:type="spellStart"/>
+      <w:r>
+        <w:rPr>
+          <w:rFonts w:ascii="Source Serif Pro" w:hAnsi="Source Serif Pro"/>
+          <w:color w:val="3D464D"/>
+          <w:sz w:val="27"/>
+          <w:szCs w:val="27"/>
+        </w:rPr>
+        <w:t>feature</w:t>
+      </w:r>
+      <w:proofErr w:type="spellEnd"/>
+      <w:r>
+        <w:rPr>
+          <w:rFonts w:ascii="Source Serif Pro" w:hAnsi="Source Serif Pro"/>
+          <w:color w:val="3D464D"/>
+          <w:sz w:val="27"/>
+          <w:szCs w:val="27"/>
+        </w:rPr>
+        <w:t xml:space="preserve"> nova. Sem entrar em detalhes — por não ser o foco deste curso — sabemos que </w:t>
+      </w:r>
+      <w:proofErr w:type="spellStart"/>
+      <w:r>
+        <w:rPr>
+          <w:rFonts w:ascii="Source Serif Pro" w:hAnsi="Source Serif Pro"/>
+          <w:color w:val="3D464D"/>
+          <w:sz w:val="27"/>
+          <w:szCs w:val="27"/>
+        </w:rPr>
+        <w:t>branches</w:t>
+      </w:r>
+      <w:proofErr w:type="spellEnd"/>
+      <w:r>
+        <w:rPr>
+          <w:rFonts w:ascii="Source Serif Pro" w:hAnsi="Source Serif Pro"/>
+          <w:color w:val="3D464D"/>
+          <w:sz w:val="27"/>
+          <w:szCs w:val="27"/>
+        </w:rPr>
+        <w:t xml:space="preserve"> são linhas de desenvolvimento, e aprendemos a lidar com elas.</w:t>
+      </w:r>
+    </w:p>
+    <w:p>
+      <w:pPr>
+        <w:pStyle w:val="NormalWeb"/>
+        <w:shd w:val="clear" w:color="auto" w:fill="FFFFFF"/>
+        <w:spacing w:before="360" w:beforeAutospacing="0" w:after="360" w:afterAutospacing="0"/>
+        <w:rPr>
+          <w:rFonts w:ascii="Source Serif Pro" w:hAnsi="Source Serif Pro"/>
+          <w:color w:val="3D464D"/>
+          <w:sz w:val="27"/>
+          <w:szCs w:val="27"/>
+        </w:rPr>
+      </w:pPr>
+      <w:r>
+        <w:rPr>
+          <w:rFonts w:ascii="Source Serif Pro" w:hAnsi="Source Serif Pro"/>
+          <w:color w:val="3D464D"/>
+          <w:sz w:val="27"/>
+          <w:szCs w:val="27"/>
+        </w:rPr>
+        <w:lastRenderedPageBreak/>
+        <w:t>Considerando estes aprendizados, como será que poderemos navegar no histórico do nosso projeto? E desfazer uma alteração?</w:t>
+      </w:r>
+    </w:p>
+    <w:p>
+      <w:pPr>
+        <w:pStyle w:val="NormalWeb"/>
+        <w:shd w:val="clear" w:color="auto" w:fill="FFFFFF"/>
+        <w:spacing w:before="360" w:beforeAutospacing="0" w:after="360" w:afterAutospacing="0"/>
+        <w:rPr>
+          <w:rFonts w:ascii="Source Serif Pro" w:hAnsi="Source Serif Pro"/>
+          <w:color w:val="3D464D"/>
+          <w:sz w:val="27"/>
+          <w:szCs w:val="27"/>
+        </w:rPr>
+      </w:pPr>
+    </w:p>
+    <w:p>
+      <w:pPr>
+        <w:pStyle w:val="NormalWeb"/>
+        <w:shd w:val="clear" w:color="auto" w:fill="FFFFFF"/>
+        <w:spacing w:before="360" w:after="360"/>
+        <w:rPr>
+          <w:rFonts w:ascii="Source Serif Pro" w:hAnsi="Source Serif Pro"/>
+          <w:b/>
+          <w:bCs/>
+          <w:color w:val="3D464D"/>
+          <w:sz w:val="27"/>
+          <w:szCs w:val="27"/>
+        </w:rPr>
+      </w:pPr>
+      <w:r>
+        <w:rPr>
+          <w:rFonts w:ascii="Source Serif Pro" w:hAnsi="Source Serif Pro"/>
+          <w:b/>
+          <w:bCs/>
+          <w:color w:val="3D464D"/>
+          <w:sz w:val="27"/>
+          <w:szCs w:val="27"/>
+        </w:rPr>
+        <w:t>08-</w:t>
+      </w:r>
+      <w:r>
+        <w:rPr>
+          <w:rFonts w:ascii="Source Serif Pro" w:hAnsi="Source Serif Pro"/>
+          <w:b/>
+          <w:bCs/>
+          <w:color w:val="3D464D"/>
+          <w:sz w:val="27"/>
+          <w:szCs w:val="27"/>
+        </w:rPr>
+        <w:t xml:space="preserve">Para saber mais: Conflitos com </w:t>
+      </w:r>
+      <w:proofErr w:type="spellStart"/>
+      <w:r>
+        <w:rPr>
+          <w:rFonts w:ascii="Source Serif Pro" w:hAnsi="Source Serif Pro"/>
+          <w:b/>
+          <w:bCs/>
+          <w:color w:val="3D464D"/>
+          <w:sz w:val="27"/>
+          <w:szCs w:val="27"/>
+        </w:rPr>
+        <w:t>rebase</w:t>
+      </w:r>
+      <w:proofErr w:type="spellEnd"/>
+    </w:p>
+    <w:p>
+      <w:pPr>
+        <w:pStyle w:val="NormalWeb"/>
+        <w:shd w:val="clear" w:color="auto" w:fill="FFFFFF"/>
+        <w:spacing w:before="360" w:after="360"/>
+        <w:rPr>
+          <w:rFonts w:ascii="Source Serif Pro" w:hAnsi="Source Serif Pro"/>
+          <w:color w:val="3D464D"/>
+          <w:sz w:val="27"/>
+          <w:szCs w:val="27"/>
+        </w:rPr>
+      </w:pPr>
+      <w:r>
+        <w:rPr>
+          <w:rFonts w:ascii="Source Serif Pro" w:hAnsi="Source Serif Pro"/>
+          <w:color w:val="3D464D"/>
+          <w:sz w:val="27"/>
+          <w:szCs w:val="27"/>
+        </w:rPr>
+        <w:t xml:space="preserve">Vimos como é simples resolver conflitos identificados pelo </w:t>
+      </w:r>
+      <w:proofErr w:type="spellStart"/>
+      <w:r>
+        <w:rPr>
+          <w:rFonts w:ascii="Source Serif Pro" w:hAnsi="Source Serif Pro"/>
+          <w:color w:val="3D464D"/>
+          <w:sz w:val="27"/>
+          <w:szCs w:val="27"/>
+        </w:rPr>
+        <w:t>Git</w:t>
+      </w:r>
+      <w:proofErr w:type="spellEnd"/>
+      <w:r>
+        <w:rPr>
+          <w:rFonts w:ascii="Source Serif Pro" w:hAnsi="Source Serif Pro"/>
+          <w:color w:val="3D464D"/>
+          <w:sz w:val="27"/>
+          <w:szCs w:val="27"/>
+        </w:rPr>
+        <w:t xml:space="preserve"> ao tentar realizar o merge.</w:t>
+      </w:r>
+    </w:p>
+    <w:p>
+      <w:pPr>
+        <w:pStyle w:val="NormalWeb"/>
+        <w:shd w:val="clear" w:color="auto" w:fill="FFFFFF"/>
+        <w:spacing w:before="360" w:after="360"/>
+        <w:rPr>
+          <w:rFonts w:ascii="Source Serif Pro" w:hAnsi="Source Serif Pro"/>
+          <w:color w:val="3D464D"/>
+          <w:sz w:val="27"/>
+          <w:szCs w:val="27"/>
+        </w:rPr>
+      </w:pPr>
+      <w:r>
+        <w:rPr>
+          <w:rFonts w:ascii="Source Serif Pro" w:hAnsi="Source Serif Pro"/>
+          <w:color w:val="3D464D"/>
+          <w:sz w:val="27"/>
+          <w:szCs w:val="27"/>
+        </w:rPr>
+        <w:t xml:space="preserve">Agora, gere um conflito e, ao invés de utilizar o merge, utilize o </w:t>
+      </w:r>
+      <w:proofErr w:type="spellStart"/>
+      <w:r>
+        <w:rPr>
+          <w:rFonts w:ascii="Source Serif Pro" w:hAnsi="Source Serif Pro"/>
+          <w:color w:val="3D464D"/>
+          <w:sz w:val="27"/>
+          <w:szCs w:val="27"/>
+        </w:rPr>
+        <w:t>rebase</w:t>
+      </w:r>
+      <w:proofErr w:type="spellEnd"/>
+      <w:r>
+        <w:rPr>
+          <w:rFonts w:ascii="Source Serif Pro" w:hAnsi="Source Serif Pro"/>
+          <w:color w:val="3D464D"/>
+          <w:sz w:val="27"/>
+          <w:szCs w:val="27"/>
+        </w:rPr>
+        <w:t xml:space="preserve"> para atualizar o master:</w:t>
+      </w:r>
+    </w:p>
+    <w:p>
+      <w:pPr>
+        <w:pStyle w:val="NormalWeb"/>
+        <w:shd w:val="clear" w:color="auto" w:fill="FFFFFF"/>
+        <w:spacing w:before="360" w:after="360"/>
+        <w:rPr>
+          <w:rFonts w:ascii="Source Serif Pro" w:hAnsi="Source Serif Pro"/>
+          <w:color w:val="3D464D"/>
+          <w:sz w:val="27"/>
+          <w:szCs w:val="27"/>
+        </w:rPr>
+      </w:pPr>
+      <w:r>
+        <w:rPr>
+          <w:rFonts w:ascii="Source Serif Pro" w:hAnsi="Source Serif Pro"/>
+          <w:color w:val="3D464D"/>
+          <w:sz w:val="27"/>
+          <w:szCs w:val="27"/>
+        </w:rPr>
+        <w:t xml:space="preserve">Vá para a </w:t>
+      </w:r>
+      <w:proofErr w:type="spellStart"/>
+      <w:r>
+        <w:rPr>
+          <w:rFonts w:ascii="Source Serif Pro" w:hAnsi="Source Serif Pro"/>
+          <w:color w:val="3D464D"/>
+          <w:sz w:val="27"/>
+          <w:szCs w:val="27"/>
+        </w:rPr>
+        <w:t>branch</w:t>
+      </w:r>
+      <w:proofErr w:type="spellEnd"/>
+      <w:r>
+        <w:rPr>
+          <w:rFonts w:ascii="Source Serif Pro" w:hAnsi="Source Serif Pro"/>
+          <w:color w:val="3D464D"/>
+          <w:sz w:val="27"/>
+          <w:szCs w:val="27"/>
+        </w:rPr>
+        <w:t xml:space="preserve"> titulo</w:t>
+      </w:r>
+    </w:p>
+    <w:p>
+      <w:pPr>
+        <w:pStyle w:val="NormalWeb"/>
+        <w:shd w:val="clear" w:color="auto" w:fill="FFFFFF"/>
+        <w:spacing w:before="360" w:after="360"/>
+        <w:rPr>
+          <w:rFonts w:ascii="Source Serif Pro" w:hAnsi="Source Serif Pro"/>
+          <w:color w:val="3D464D"/>
+          <w:sz w:val="27"/>
+          <w:szCs w:val="27"/>
+        </w:rPr>
+      </w:pPr>
+      <w:proofErr w:type="spellStart"/>
+      <w:r>
+        <w:rPr>
+          <w:rFonts w:ascii="Source Serif Pro" w:hAnsi="Source Serif Pro"/>
+          <w:color w:val="3D464D"/>
+          <w:sz w:val="27"/>
+          <w:szCs w:val="27"/>
+        </w:rPr>
+        <w:t>Commite</w:t>
+      </w:r>
+      <w:proofErr w:type="spellEnd"/>
+      <w:r>
+        <w:rPr>
+          <w:rFonts w:ascii="Source Serif Pro" w:hAnsi="Source Serif Pro"/>
+          <w:color w:val="3D464D"/>
+          <w:sz w:val="27"/>
+          <w:szCs w:val="27"/>
+        </w:rPr>
+        <w:t xml:space="preserve"> algo</w:t>
+      </w:r>
+    </w:p>
+    <w:p>
+      <w:pPr>
+        <w:pStyle w:val="NormalWeb"/>
+        <w:shd w:val="clear" w:color="auto" w:fill="FFFFFF"/>
+        <w:spacing w:before="360" w:after="360"/>
+        <w:rPr>
+          <w:rFonts w:ascii="Source Serif Pro" w:hAnsi="Source Serif Pro"/>
+          <w:color w:val="3D464D"/>
+          <w:sz w:val="27"/>
+          <w:szCs w:val="27"/>
+        </w:rPr>
+      </w:pPr>
+      <w:r>
+        <w:rPr>
+          <w:rFonts w:ascii="Source Serif Pro" w:hAnsi="Source Serif Pro"/>
+          <w:color w:val="3D464D"/>
+          <w:sz w:val="27"/>
+          <w:szCs w:val="27"/>
+        </w:rPr>
+        <w:t xml:space="preserve">Vá para a </w:t>
+      </w:r>
+      <w:proofErr w:type="spellStart"/>
+      <w:r>
+        <w:rPr>
+          <w:rFonts w:ascii="Source Serif Pro" w:hAnsi="Source Serif Pro"/>
+          <w:color w:val="3D464D"/>
+          <w:sz w:val="27"/>
+          <w:szCs w:val="27"/>
+        </w:rPr>
+        <w:t>branch</w:t>
+      </w:r>
+      <w:proofErr w:type="spellEnd"/>
+      <w:r>
+        <w:rPr>
+          <w:rFonts w:ascii="Source Serif Pro" w:hAnsi="Source Serif Pro"/>
+          <w:color w:val="3D464D"/>
+          <w:sz w:val="27"/>
+          <w:szCs w:val="27"/>
+        </w:rPr>
+        <w:t xml:space="preserve"> master, </w:t>
+      </w:r>
+      <w:proofErr w:type="spellStart"/>
+      <w:r>
+        <w:rPr>
+          <w:rFonts w:ascii="Source Serif Pro" w:hAnsi="Source Serif Pro"/>
+          <w:color w:val="3D464D"/>
+          <w:sz w:val="27"/>
+          <w:szCs w:val="27"/>
+        </w:rPr>
+        <w:t>commite</w:t>
+      </w:r>
+      <w:proofErr w:type="spellEnd"/>
+      <w:r>
+        <w:rPr>
+          <w:rFonts w:ascii="Source Serif Pro" w:hAnsi="Source Serif Pro"/>
+          <w:color w:val="3D464D"/>
+          <w:sz w:val="27"/>
+          <w:szCs w:val="27"/>
+        </w:rPr>
+        <w:t xml:space="preserve"> uma alteração na mesma linha</w:t>
+      </w:r>
+    </w:p>
+    <w:p>
+      <w:pPr>
+        <w:pStyle w:val="NormalWeb"/>
+        <w:shd w:val="clear" w:color="auto" w:fill="FFFFFF"/>
+        <w:spacing w:before="360" w:after="360"/>
+        <w:rPr>
+          <w:rFonts w:ascii="Source Serif Pro" w:hAnsi="Source Serif Pro"/>
+          <w:color w:val="3D464D"/>
+          <w:sz w:val="27"/>
+          <w:szCs w:val="27"/>
+        </w:rPr>
+      </w:pPr>
+      <w:r>
+        <w:rPr>
+          <w:rFonts w:ascii="Source Serif Pro" w:hAnsi="Source Serif Pro"/>
+          <w:color w:val="3D464D"/>
+          <w:sz w:val="27"/>
+          <w:szCs w:val="27"/>
+        </w:rPr>
+        <w:t xml:space="preserve">Execute </w:t>
+      </w:r>
+      <w:proofErr w:type="spellStart"/>
+      <w:r>
+        <w:rPr>
+          <w:rFonts w:ascii="Source Serif Pro" w:hAnsi="Source Serif Pro"/>
+          <w:color w:val="3D464D"/>
+          <w:sz w:val="27"/>
+          <w:szCs w:val="27"/>
+        </w:rPr>
+        <w:t>git</w:t>
+      </w:r>
+      <w:proofErr w:type="spellEnd"/>
+      <w:r>
+        <w:rPr>
+          <w:rFonts w:ascii="Source Serif Pro" w:hAnsi="Source Serif Pro"/>
+          <w:color w:val="3D464D"/>
+          <w:sz w:val="27"/>
+          <w:szCs w:val="27"/>
+        </w:rPr>
+        <w:t xml:space="preserve"> </w:t>
+      </w:r>
+      <w:proofErr w:type="spellStart"/>
+      <w:r>
+        <w:rPr>
+          <w:rFonts w:ascii="Source Serif Pro" w:hAnsi="Source Serif Pro"/>
+          <w:color w:val="3D464D"/>
+          <w:sz w:val="27"/>
+          <w:szCs w:val="27"/>
+        </w:rPr>
+        <w:t>rebase</w:t>
+      </w:r>
+      <w:proofErr w:type="spellEnd"/>
+      <w:r>
+        <w:rPr>
+          <w:rFonts w:ascii="Source Serif Pro" w:hAnsi="Source Serif Pro"/>
+          <w:color w:val="3D464D"/>
+          <w:sz w:val="27"/>
+          <w:szCs w:val="27"/>
+        </w:rPr>
+        <w:t xml:space="preserve"> titulo</w:t>
+      </w:r>
+    </w:p>
+    <w:p>
+      <w:pPr>
+        <w:pStyle w:val="NormalWeb"/>
+        <w:shd w:val="clear" w:color="auto" w:fill="FFFFFF"/>
+        <w:spacing w:before="360" w:after="360"/>
+        <w:rPr>
+          <w:rFonts w:ascii="Source Serif Pro" w:hAnsi="Source Serif Pro"/>
+          <w:color w:val="3D464D"/>
+          <w:sz w:val="27"/>
+          <w:szCs w:val="27"/>
+        </w:rPr>
+      </w:pPr>
+      <w:r>
+        <w:rPr>
+          <w:rFonts w:ascii="Source Serif Pro" w:hAnsi="Source Serif Pro"/>
+          <w:color w:val="3D464D"/>
+          <w:sz w:val="27"/>
+          <w:szCs w:val="27"/>
+        </w:rPr>
+        <w:t xml:space="preserve">Veja a saída do </w:t>
+      </w:r>
+      <w:proofErr w:type="spellStart"/>
+      <w:r>
+        <w:rPr>
+          <w:rFonts w:ascii="Source Serif Pro" w:hAnsi="Source Serif Pro"/>
+          <w:color w:val="3D464D"/>
+          <w:sz w:val="27"/>
+          <w:szCs w:val="27"/>
+        </w:rPr>
+        <w:t>Git</w:t>
+      </w:r>
+      <w:proofErr w:type="spellEnd"/>
+      <w:r>
+        <w:rPr>
+          <w:rFonts w:ascii="Source Serif Pro" w:hAnsi="Source Serif Pro"/>
+          <w:color w:val="3D464D"/>
+          <w:sz w:val="27"/>
+          <w:szCs w:val="27"/>
+        </w:rPr>
+        <w:t xml:space="preserve"> e utilize as informações que ela te der para, após corrigir o conflito, continuar o </w:t>
+      </w:r>
+      <w:proofErr w:type="spellStart"/>
+      <w:r>
+        <w:rPr>
+          <w:rFonts w:ascii="Source Serif Pro" w:hAnsi="Source Serif Pro"/>
+          <w:color w:val="3D464D"/>
+          <w:sz w:val="27"/>
+          <w:szCs w:val="27"/>
+        </w:rPr>
+        <w:t>rebase</w:t>
+      </w:r>
+      <w:proofErr w:type="spellEnd"/>
+      <w:r>
+        <w:rPr>
+          <w:rFonts w:ascii="Source Serif Pro" w:hAnsi="Source Serif Pro"/>
+          <w:color w:val="3D464D"/>
+          <w:sz w:val="27"/>
+          <w:szCs w:val="27"/>
+        </w:rPr>
+        <w:t>.</w:t>
+      </w:r>
+    </w:p>
+    <w:p>
+      <w:pPr>
+        <w:pStyle w:val="NormalWeb"/>
+        <w:shd w:val="clear" w:color="auto" w:fill="FFFFFF"/>
+        <w:spacing w:before="360" w:after="360"/>
+        <w:rPr>
+          <w:rFonts w:ascii="Source Serif Pro" w:hAnsi="Source Serif Pro"/>
+          <w:color w:val="3D464D"/>
+          <w:sz w:val="27"/>
+          <w:szCs w:val="27"/>
+        </w:rPr>
+      </w:pPr>
+    </w:p>
+    <w:p>
+      <w:pPr>
+        <w:pStyle w:val="NormalWeb"/>
+        <w:shd w:val="clear" w:color="auto" w:fill="FFFFFF"/>
+        <w:spacing w:before="360" w:after="360"/>
+        <w:rPr>
+          <w:rFonts w:ascii="Source Serif Pro" w:hAnsi="Source Serif Pro"/>
+          <w:b/>
+          <w:bCs/>
+          <w:color w:val="3D464D"/>
+          <w:sz w:val="27"/>
+          <w:szCs w:val="27"/>
+        </w:rPr>
+      </w:pPr>
+      <w:r>
+        <w:rPr>
+          <w:rFonts w:ascii="Source Serif Pro" w:hAnsi="Source Serif Pro"/>
+          <w:b/>
+          <w:bCs/>
+          <w:color w:val="3D464D"/>
+          <w:sz w:val="27"/>
+          <w:szCs w:val="27"/>
+        </w:rPr>
+        <w:t>09</w:t>
+      </w:r>
+      <w:r>
+        <w:rPr>
+          <w:rFonts w:ascii="Source Serif Pro" w:hAnsi="Source Serif Pro"/>
+          <w:b/>
+          <w:bCs/>
+          <w:color w:val="3D464D"/>
+          <w:sz w:val="27"/>
+          <w:szCs w:val="27"/>
+        </w:rPr>
+        <w:t>-</w:t>
+      </w:r>
+      <w:r>
+        <w:rPr>
+          <w:rFonts w:ascii="Source Serif Pro" w:hAnsi="Source Serif Pro"/>
+          <w:b/>
+          <w:bCs/>
+          <w:color w:val="3D464D"/>
+          <w:sz w:val="27"/>
+          <w:szCs w:val="27"/>
+        </w:rPr>
+        <w:t>Consolidando o seu conhecimento</w:t>
+      </w:r>
+    </w:p>
+    <w:p>
+      <w:pPr>
+        <w:pStyle w:val="NormalWeb"/>
+        <w:shd w:val="clear" w:color="auto" w:fill="FFFFFF"/>
+        <w:spacing w:before="360" w:after="360"/>
+        <w:rPr>
+          <w:rFonts w:ascii="Source Serif Pro" w:hAnsi="Source Serif Pro"/>
+          <w:color w:val="3D464D"/>
+          <w:sz w:val="27"/>
+          <w:szCs w:val="27"/>
+        </w:rPr>
+      </w:pPr>
+      <w:r>
+        <w:rPr>
+          <w:rFonts w:ascii="Source Serif Pro" w:hAnsi="Source Serif Pro"/>
+          <w:color w:val="3D464D"/>
+          <w:sz w:val="27"/>
+          <w:szCs w:val="27"/>
+        </w:rPr>
+        <w:t>Chegou a hora de você pôr em prática o que foi visto na aula. Para isso, execute os passos listados abaixo.</w:t>
+      </w:r>
+    </w:p>
+    <w:p>
+      <w:pPr>
+        <w:pStyle w:val="NormalWeb"/>
+        <w:shd w:val="clear" w:color="auto" w:fill="FFFFFF"/>
+        <w:spacing w:before="360" w:after="360"/>
+        <w:rPr>
+          <w:rFonts w:ascii="Source Serif Pro" w:hAnsi="Source Serif Pro"/>
+          <w:color w:val="3D464D"/>
+          <w:sz w:val="27"/>
+          <w:szCs w:val="27"/>
+        </w:rPr>
+      </w:pPr>
+      <w:r>
+        <w:rPr>
+          <w:rFonts w:ascii="Source Serif Pro" w:hAnsi="Source Serif Pro"/>
+          <w:color w:val="3D464D"/>
+          <w:sz w:val="27"/>
+          <w:szCs w:val="27"/>
+        </w:rPr>
+        <w:t xml:space="preserve">1) Execute o comando </w:t>
+      </w:r>
+      <w:proofErr w:type="spellStart"/>
+      <w:r>
+        <w:rPr>
+          <w:rFonts w:ascii="Source Serif Pro" w:hAnsi="Source Serif Pro"/>
+          <w:color w:val="3D464D"/>
+          <w:sz w:val="27"/>
+          <w:szCs w:val="27"/>
+        </w:rPr>
+        <w:t>git</w:t>
+      </w:r>
+      <w:proofErr w:type="spellEnd"/>
+      <w:r>
+        <w:rPr>
+          <w:rFonts w:ascii="Source Serif Pro" w:hAnsi="Source Serif Pro"/>
+          <w:color w:val="3D464D"/>
+          <w:sz w:val="27"/>
+          <w:szCs w:val="27"/>
+        </w:rPr>
+        <w:t xml:space="preserve"> </w:t>
+      </w:r>
+      <w:proofErr w:type="spellStart"/>
+      <w:r>
+        <w:rPr>
+          <w:rFonts w:ascii="Source Serif Pro" w:hAnsi="Source Serif Pro"/>
+          <w:color w:val="3D464D"/>
+          <w:sz w:val="27"/>
+          <w:szCs w:val="27"/>
+        </w:rPr>
+        <w:t>branch</w:t>
+      </w:r>
+      <w:proofErr w:type="spellEnd"/>
+      <w:r>
+        <w:rPr>
+          <w:rFonts w:ascii="Source Serif Pro" w:hAnsi="Source Serif Pro"/>
+          <w:color w:val="3D464D"/>
+          <w:sz w:val="27"/>
+          <w:szCs w:val="27"/>
+        </w:rPr>
+        <w:t xml:space="preserve"> e veja que apenas a </w:t>
+      </w:r>
+      <w:proofErr w:type="spellStart"/>
+      <w:r>
+        <w:rPr>
+          <w:rFonts w:ascii="Source Serif Pro" w:hAnsi="Source Serif Pro"/>
+          <w:color w:val="3D464D"/>
+          <w:sz w:val="27"/>
+          <w:szCs w:val="27"/>
+        </w:rPr>
+        <w:t>branch</w:t>
+      </w:r>
+      <w:proofErr w:type="spellEnd"/>
+      <w:r>
+        <w:rPr>
+          <w:rFonts w:ascii="Source Serif Pro" w:hAnsi="Source Serif Pro"/>
+          <w:color w:val="3D464D"/>
+          <w:sz w:val="27"/>
+          <w:szCs w:val="27"/>
+        </w:rPr>
+        <w:t xml:space="preserve"> master existe no seu repositório;</w:t>
+      </w:r>
+    </w:p>
+    <w:p>
+      <w:pPr>
+        <w:pStyle w:val="NormalWeb"/>
+        <w:shd w:val="clear" w:color="auto" w:fill="FFFFFF"/>
+        <w:spacing w:before="360" w:after="360"/>
+        <w:rPr>
+          <w:rFonts w:ascii="Source Serif Pro" w:hAnsi="Source Serif Pro"/>
+          <w:color w:val="3D464D"/>
+          <w:sz w:val="27"/>
+          <w:szCs w:val="27"/>
+        </w:rPr>
+      </w:pPr>
+      <w:r>
+        <w:rPr>
+          <w:rFonts w:ascii="Source Serif Pro" w:hAnsi="Source Serif Pro"/>
+          <w:color w:val="3D464D"/>
+          <w:sz w:val="27"/>
+          <w:szCs w:val="27"/>
+        </w:rPr>
+        <w:t xml:space="preserve">2) Execute o comando </w:t>
+      </w:r>
+      <w:proofErr w:type="spellStart"/>
+      <w:r>
+        <w:rPr>
+          <w:rFonts w:ascii="Source Serif Pro" w:hAnsi="Source Serif Pro"/>
+          <w:color w:val="3D464D"/>
+          <w:sz w:val="27"/>
+          <w:szCs w:val="27"/>
+        </w:rPr>
+        <w:t>git</w:t>
+      </w:r>
+      <w:proofErr w:type="spellEnd"/>
+      <w:r>
+        <w:rPr>
+          <w:rFonts w:ascii="Source Serif Pro" w:hAnsi="Source Serif Pro"/>
+          <w:color w:val="3D464D"/>
+          <w:sz w:val="27"/>
+          <w:szCs w:val="27"/>
+        </w:rPr>
+        <w:t xml:space="preserve"> </w:t>
+      </w:r>
+      <w:proofErr w:type="spellStart"/>
+      <w:r>
+        <w:rPr>
+          <w:rFonts w:ascii="Source Serif Pro" w:hAnsi="Source Serif Pro"/>
+          <w:color w:val="3D464D"/>
+          <w:sz w:val="27"/>
+          <w:szCs w:val="27"/>
+        </w:rPr>
+        <w:t>branch</w:t>
+      </w:r>
+      <w:proofErr w:type="spellEnd"/>
+      <w:r>
+        <w:rPr>
+          <w:rFonts w:ascii="Source Serif Pro" w:hAnsi="Source Serif Pro"/>
+          <w:color w:val="3D464D"/>
+          <w:sz w:val="27"/>
+          <w:szCs w:val="27"/>
+        </w:rPr>
+        <w:t xml:space="preserve"> </w:t>
+      </w:r>
+      <w:proofErr w:type="spellStart"/>
+      <w:r>
+        <w:rPr>
+          <w:rFonts w:ascii="Source Serif Pro" w:hAnsi="Source Serif Pro"/>
+          <w:color w:val="3D464D"/>
+          <w:sz w:val="27"/>
+          <w:szCs w:val="27"/>
+        </w:rPr>
+        <w:t>titulo</w:t>
+      </w:r>
+      <w:proofErr w:type="spellEnd"/>
+      <w:r>
+        <w:rPr>
+          <w:rFonts w:ascii="Source Serif Pro" w:hAnsi="Source Serif Pro"/>
+          <w:color w:val="3D464D"/>
+          <w:sz w:val="27"/>
+          <w:szCs w:val="27"/>
+        </w:rPr>
+        <w:t xml:space="preserve"> e logo após execute o comando </w:t>
+      </w:r>
+      <w:proofErr w:type="spellStart"/>
+      <w:r>
+        <w:rPr>
+          <w:rFonts w:ascii="Source Serif Pro" w:hAnsi="Source Serif Pro"/>
+          <w:color w:val="3D464D"/>
+          <w:sz w:val="27"/>
+          <w:szCs w:val="27"/>
+        </w:rPr>
+        <w:t>git</w:t>
+      </w:r>
+      <w:proofErr w:type="spellEnd"/>
+      <w:r>
+        <w:rPr>
+          <w:rFonts w:ascii="Source Serif Pro" w:hAnsi="Source Serif Pro"/>
+          <w:color w:val="3D464D"/>
+          <w:sz w:val="27"/>
+          <w:szCs w:val="27"/>
+        </w:rPr>
+        <w:t xml:space="preserve"> </w:t>
+      </w:r>
+      <w:proofErr w:type="spellStart"/>
+      <w:r>
+        <w:rPr>
+          <w:rFonts w:ascii="Source Serif Pro" w:hAnsi="Source Serif Pro"/>
+          <w:color w:val="3D464D"/>
+          <w:sz w:val="27"/>
+          <w:szCs w:val="27"/>
+        </w:rPr>
+        <w:t>branch</w:t>
+      </w:r>
+      <w:proofErr w:type="spellEnd"/>
+      <w:r>
+        <w:rPr>
+          <w:rFonts w:ascii="Source Serif Pro" w:hAnsi="Source Serif Pro"/>
+          <w:color w:val="3D464D"/>
+          <w:sz w:val="27"/>
+          <w:szCs w:val="27"/>
+        </w:rPr>
+        <w:t xml:space="preserve">. Veja que uma nova </w:t>
+      </w:r>
+      <w:proofErr w:type="spellStart"/>
+      <w:r>
+        <w:rPr>
+          <w:rFonts w:ascii="Source Serif Pro" w:hAnsi="Source Serif Pro"/>
+          <w:color w:val="3D464D"/>
+          <w:sz w:val="27"/>
+          <w:szCs w:val="27"/>
+        </w:rPr>
+        <w:t>branch</w:t>
+      </w:r>
+      <w:proofErr w:type="spellEnd"/>
+      <w:r>
+        <w:rPr>
+          <w:rFonts w:ascii="Source Serif Pro" w:hAnsi="Source Serif Pro"/>
+          <w:color w:val="3D464D"/>
+          <w:sz w:val="27"/>
+          <w:szCs w:val="27"/>
+        </w:rPr>
+        <w:t xml:space="preserve"> foi criada;</w:t>
+      </w:r>
+    </w:p>
+    <w:p>
+      <w:pPr>
+        <w:pStyle w:val="NormalWeb"/>
+        <w:shd w:val="clear" w:color="auto" w:fill="FFFFFF"/>
+        <w:spacing w:before="360" w:after="360"/>
+        <w:rPr>
+          <w:rFonts w:ascii="Source Serif Pro" w:hAnsi="Source Serif Pro"/>
+          <w:color w:val="3D464D"/>
+          <w:sz w:val="27"/>
+          <w:szCs w:val="27"/>
+        </w:rPr>
+      </w:pPr>
+    </w:p>
+    <w:p>
+      <w:pPr>
+        <w:pStyle w:val="NormalWeb"/>
+        <w:shd w:val="clear" w:color="auto" w:fill="FFFFFF"/>
+        <w:spacing w:before="360" w:after="360"/>
+        <w:rPr>
+          <w:rFonts w:ascii="Source Serif Pro" w:hAnsi="Source Serif Pro"/>
+          <w:color w:val="3D464D"/>
+          <w:sz w:val="27"/>
+          <w:szCs w:val="27"/>
+        </w:rPr>
+      </w:pPr>
+      <w:r>
+        <w:rPr>
+          <w:rFonts w:ascii="Source Serif Pro" w:hAnsi="Source Serif Pro"/>
+          <w:color w:val="3D464D"/>
+          <w:sz w:val="27"/>
+          <w:szCs w:val="27"/>
+        </w:rPr>
+        <w:t xml:space="preserve">3) Agora, para começar a trabalhar nesta </w:t>
+      </w:r>
+      <w:proofErr w:type="spellStart"/>
+      <w:r>
+        <w:rPr>
+          <w:rFonts w:ascii="Source Serif Pro" w:hAnsi="Source Serif Pro"/>
+          <w:color w:val="3D464D"/>
+          <w:sz w:val="27"/>
+          <w:szCs w:val="27"/>
+        </w:rPr>
+        <w:t>branch</w:t>
+      </w:r>
+      <w:proofErr w:type="spellEnd"/>
+      <w:r>
+        <w:rPr>
+          <w:rFonts w:ascii="Source Serif Pro" w:hAnsi="Source Serif Pro"/>
+          <w:color w:val="3D464D"/>
+          <w:sz w:val="27"/>
+          <w:szCs w:val="27"/>
+        </w:rPr>
+        <w:t xml:space="preserve">, digite </w:t>
+      </w:r>
+      <w:proofErr w:type="spellStart"/>
+      <w:r>
+        <w:rPr>
+          <w:rFonts w:ascii="Source Serif Pro" w:hAnsi="Source Serif Pro"/>
+          <w:color w:val="3D464D"/>
+          <w:sz w:val="27"/>
+          <w:szCs w:val="27"/>
+        </w:rPr>
+        <w:t>git</w:t>
+      </w:r>
+      <w:proofErr w:type="spellEnd"/>
+      <w:r>
+        <w:rPr>
+          <w:rFonts w:ascii="Source Serif Pro" w:hAnsi="Source Serif Pro"/>
+          <w:color w:val="3D464D"/>
+          <w:sz w:val="27"/>
+          <w:szCs w:val="27"/>
+        </w:rPr>
+        <w:t xml:space="preserve"> checkout </w:t>
+      </w:r>
+      <w:proofErr w:type="spellStart"/>
+      <w:r>
+        <w:rPr>
+          <w:rFonts w:ascii="Source Serif Pro" w:hAnsi="Source Serif Pro"/>
+          <w:color w:val="3D464D"/>
+          <w:sz w:val="27"/>
+          <w:szCs w:val="27"/>
+        </w:rPr>
+        <w:t>titulo</w:t>
+      </w:r>
+      <w:proofErr w:type="spellEnd"/>
+      <w:r>
+        <w:rPr>
+          <w:rFonts w:ascii="Source Serif Pro" w:hAnsi="Source Serif Pro"/>
+          <w:color w:val="3D464D"/>
+          <w:sz w:val="27"/>
+          <w:szCs w:val="27"/>
+        </w:rPr>
+        <w:t>;</w:t>
+      </w:r>
+    </w:p>
+    <w:p>
+      <w:pPr>
+        <w:pStyle w:val="NormalWeb"/>
+        <w:shd w:val="clear" w:color="auto" w:fill="FFFFFF"/>
+        <w:spacing w:before="360" w:after="360"/>
+        <w:rPr>
+          <w:rFonts w:ascii="Source Serif Pro" w:hAnsi="Source Serif Pro"/>
+          <w:color w:val="3D464D"/>
+          <w:sz w:val="27"/>
+          <w:szCs w:val="27"/>
+        </w:rPr>
+      </w:pPr>
+    </w:p>
+    <w:p>
+      <w:pPr>
+        <w:pStyle w:val="NormalWeb"/>
+        <w:shd w:val="clear" w:color="auto" w:fill="FFFFFF"/>
+        <w:spacing w:before="360" w:after="360"/>
+        <w:rPr>
+          <w:rFonts w:ascii="Source Serif Pro" w:hAnsi="Source Serif Pro"/>
+          <w:color w:val="3D464D"/>
+          <w:sz w:val="27"/>
+          <w:szCs w:val="27"/>
+        </w:rPr>
+      </w:pPr>
+      <w:r>
+        <w:rPr>
+          <w:rFonts w:ascii="Source Serif Pro" w:hAnsi="Source Serif Pro"/>
+          <w:color w:val="3D464D"/>
+          <w:sz w:val="27"/>
+          <w:szCs w:val="27"/>
+        </w:rPr>
+        <w:lastRenderedPageBreak/>
+        <w:t xml:space="preserve">4) Execute novamente </w:t>
+      </w:r>
+      <w:proofErr w:type="spellStart"/>
+      <w:r>
+        <w:rPr>
+          <w:rFonts w:ascii="Source Serif Pro" w:hAnsi="Source Serif Pro"/>
+          <w:color w:val="3D464D"/>
+          <w:sz w:val="27"/>
+          <w:szCs w:val="27"/>
+        </w:rPr>
+        <w:t>git</w:t>
+      </w:r>
+      <w:proofErr w:type="spellEnd"/>
+      <w:r>
+        <w:rPr>
+          <w:rFonts w:ascii="Source Serif Pro" w:hAnsi="Source Serif Pro"/>
+          <w:color w:val="3D464D"/>
+          <w:sz w:val="27"/>
+          <w:szCs w:val="27"/>
+        </w:rPr>
+        <w:t xml:space="preserve"> </w:t>
+      </w:r>
+      <w:proofErr w:type="spellStart"/>
+      <w:r>
+        <w:rPr>
+          <w:rFonts w:ascii="Source Serif Pro" w:hAnsi="Source Serif Pro"/>
+          <w:color w:val="3D464D"/>
+          <w:sz w:val="27"/>
+          <w:szCs w:val="27"/>
+        </w:rPr>
+        <w:t>branch</w:t>
+      </w:r>
+      <w:proofErr w:type="spellEnd"/>
+      <w:r>
+        <w:rPr>
+          <w:rFonts w:ascii="Source Serif Pro" w:hAnsi="Source Serif Pro"/>
+          <w:color w:val="3D464D"/>
+          <w:sz w:val="27"/>
+          <w:szCs w:val="27"/>
+        </w:rPr>
+        <w:t xml:space="preserve"> e confira que agora você está na </w:t>
+      </w:r>
+      <w:proofErr w:type="spellStart"/>
+      <w:r>
+        <w:rPr>
+          <w:rFonts w:ascii="Source Serif Pro" w:hAnsi="Source Serif Pro"/>
+          <w:color w:val="3D464D"/>
+          <w:sz w:val="27"/>
+          <w:szCs w:val="27"/>
+        </w:rPr>
+        <w:t>branch</w:t>
+      </w:r>
+      <w:proofErr w:type="spellEnd"/>
+      <w:r>
+        <w:rPr>
+          <w:rFonts w:ascii="Source Serif Pro" w:hAnsi="Source Serif Pro"/>
+          <w:color w:val="3D464D"/>
+          <w:sz w:val="27"/>
+          <w:szCs w:val="27"/>
+        </w:rPr>
+        <w:t xml:space="preserve"> chamado </w:t>
+      </w:r>
+      <w:proofErr w:type="spellStart"/>
+      <w:r>
+        <w:rPr>
+          <w:rFonts w:ascii="Source Serif Pro" w:hAnsi="Source Serif Pro"/>
+          <w:color w:val="3D464D"/>
+          <w:sz w:val="27"/>
+          <w:szCs w:val="27"/>
+        </w:rPr>
+        <w:t>titulo</w:t>
+      </w:r>
+      <w:proofErr w:type="spellEnd"/>
+      <w:r>
+        <w:rPr>
+          <w:rFonts w:ascii="Source Serif Pro" w:hAnsi="Source Serif Pro"/>
+          <w:color w:val="3D464D"/>
+          <w:sz w:val="27"/>
+          <w:szCs w:val="27"/>
+        </w:rPr>
+        <w:t>;</w:t>
+      </w:r>
+    </w:p>
+    <w:p>
+      <w:pPr>
+        <w:pStyle w:val="NormalWeb"/>
+        <w:shd w:val="clear" w:color="auto" w:fill="FFFFFF"/>
+        <w:spacing w:before="360" w:after="360"/>
+        <w:rPr>
+          <w:rFonts w:ascii="Source Serif Pro" w:hAnsi="Source Serif Pro"/>
+          <w:color w:val="3D464D"/>
+          <w:sz w:val="27"/>
+          <w:szCs w:val="27"/>
+        </w:rPr>
+      </w:pPr>
+      <w:r>
+        <w:rPr>
+          <w:rFonts w:ascii="Source Serif Pro" w:hAnsi="Source Serif Pro"/>
+          <w:color w:val="3D464D"/>
+          <w:sz w:val="27"/>
+          <w:szCs w:val="27"/>
+        </w:rPr>
+        <w:t xml:space="preserve">5) Altere o título da página index.html para "Cursos de </w:t>
+      </w:r>
+      <w:proofErr w:type="spellStart"/>
+      <w:r>
+        <w:rPr>
+          <w:rFonts w:ascii="Source Serif Pro" w:hAnsi="Source Serif Pro"/>
+          <w:color w:val="3D464D"/>
+          <w:sz w:val="27"/>
+          <w:szCs w:val="27"/>
+        </w:rPr>
+        <w:t>DevOps</w:t>
+      </w:r>
+      <w:proofErr w:type="spellEnd"/>
+      <w:r>
+        <w:rPr>
+          <w:rFonts w:ascii="Source Serif Pro" w:hAnsi="Source Serif Pro"/>
+          <w:color w:val="3D464D"/>
+          <w:sz w:val="27"/>
+          <w:szCs w:val="27"/>
+        </w:rPr>
+        <w:t xml:space="preserve"> da </w:t>
+      </w:r>
+      <w:proofErr w:type="spellStart"/>
+      <w:r>
+        <w:rPr>
+          <w:rFonts w:ascii="Source Serif Pro" w:hAnsi="Source Serif Pro"/>
+          <w:color w:val="3D464D"/>
+          <w:sz w:val="27"/>
+          <w:szCs w:val="27"/>
+        </w:rPr>
+        <w:t>Alura</w:t>
+      </w:r>
+      <w:proofErr w:type="spellEnd"/>
+      <w:r>
+        <w:rPr>
+          <w:rFonts w:ascii="Source Serif Pro" w:hAnsi="Source Serif Pro"/>
+          <w:color w:val="3D464D"/>
+          <w:sz w:val="27"/>
+          <w:szCs w:val="27"/>
+        </w:rPr>
+        <w:t>";</w:t>
+      </w:r>
+    </w:p>
+    <w:p>
+      <w:pPr>
+        <w:pStyle w:val="NormalWeb"/>
+        <w:shd w:val="clear" w:color="auto" w:fill="FFFFFF"/>
+        <w:spacing w:before="360" w:after="360"/>
+        <w:rPr>
+          <w:rFonts w:ascii="Source Serif Pro" w:hAnsi="Source Serif Pro"/>
+          <w:color w:val="3D464D"/>
+          <w:sz w:val="27"/>
+          <w:szCs w:val="27"/>
+        </w:rPr>
+      </w:pPr>
+      <w:r>
+        <w:rPr>
+          <w:rFonts w:ascii="Source Serif Pro" w:hAnsi="Source Serif Pro"/>
+          <w:color w:val="3D464D"/>
+          <w:sz w:val="27"/>
+          <w:szCs w:val="27"/>
+        </w:rPr>
+        <w:t xml:space="preserve">6) Adicione as alterações com </w:t>
+      </w:r>
+      <w:proofErr w:type="spellStart"/>
+      <w:r>
+        <w:rPr>
+          <w:rFonts w:ascii="Source Serif Pro" w:hAnsi="Source Serif Pro"/>
+          <w:color w:val="3D464D"/>
+          <w:sz w:val="27"/>
+          <w:szCs w:val="27"/>
+        </w:rPr>
+        <w:t>git</w:t>
+      </w:r>
+      <w:proofErr w:type="spellEnd"/>
+      <w:r>
+        <w:rPr>
+          <w:rFonts w:ascii="Source Serif Pro" w:hAnsi="Source Serif Pro"/>
+          <w:color w:val="3D464D"/>
+          <w:sz w:val="27"/>
+          <w:szCs w:val="27"/>
+        </w:rPr>
+        <w:t xml:space="preserve"> </w:t>
+      </w:r>
+      <w:proofErr w:type="spellStart"/>
+      <w:r>
+        <w:rPr>
+          <w:rFonts w:ascii="Source Serif Pro" w:hAnsi="Source Serif Pro"/>
+          <w:color w:val="3D464D"/>
+          <w:sz w:val="27"/>
+          <w:szCs w:val="27"/>
+        </w:rPr>
+        <w:t>add</w:t>
+      </w:r>
+      <w:proofErr w:type="spellEnd"/>
+      <w:r>
+        <w:rPr>
+          <w:rFonts w:ascii="Source Serif Pro" w:hAnsi="Source Serif Pro"/>
+          <w:color w:val="3D464D"/>
+          <w:sz w:val="27"/>
+          <w:szCs w:val="27"/>
+        </w:rPr>
+        <w:t xml:space="preserve"> index.html;</w:t>
+      </w:r>
+    </w:p>
+    <w:p>
+      <w:pPr>
+        <w:pStyle w:val="NormalWeb"/>
+        <w:shd w:val="clear" w:color="auto" w:fill="FFFFFF"/>
+        <w:spacing w:before="360" w:after="360"/>
+        <w:rPr>
+          <w:rFonts w:ascii="Source Serif Pro" w:hAnsi="Source Serif Pro"/>
+          <w:color w:val="3D464D"/>
+          <w:sz w:val="27"/>
+          <w:szCs w:val="27"/>
+        </w:rPr>
+      </w:pPr>
+    </w:p>
+    <w:p>
+      <w:pPr>
+        <w:pStyle w:val="NormalWeb"/>
+        <w:shd w:val="clear" w:color="auto" w:fill="FFFFFF"/>
+        <w:spacing w:before="360" w:beforeAutospacing="0" w:after="360" w:afterAutospacing="0"/>
+        <w:rPr>
+          <w:rFonts w:ascii="Source Serif Pro" w:hAnsi="Source Serif Pro"/>
+          <w:color w:val="3D464D"/>
+          <w:sz w:val="27"/>
+          <w:szCs w:val="27"/>
+        </w:rPr>
+      </w:pPr>
+      <w:r>
+        <w:rPr>
+          <w:rFonts w:ascii="Source Serif Pro" w:hAnsi="Source Serif Pro"/>
+          <w:color w:val="3D464D"/>
+          <w:sz w:val="27"/>
+          <w:szCs w:val="27"/>
+        </w:rPr>
+        <w:t>Boa sorte! ;-)</w:t>
+      </w:r>
+    </w:p>
+    <w:p>
+      <w:pPr>
+        <w:pStyle w:val="NormalWeb"/>
+        <w:spacing w:before="0" w:beforeAutospacing="0" w:after="0" w:afterAutospacing="0"/>
+        <w:rPr>
+          <w:rFonts w:ascii="Source Serif Pro" w:hAnsi="Source Serif Pro"/>
+          <w:color w:val="000000" w:themeColor="text1"/>
+          <w:sz w:val="23"/>
+          <w:szCs w:val="23"/>
+          <w:shd w:val="clear" w:color="auto" w:fill="FFFFFF"/>
+        </w:rPr>
+      </w:pPr>
+    </w:p>
+    <w:p>
+      <w:pPr>
+        <w:pStyle w:val="NormalWeb"/>
+        <w:spacing w:before="0" w:beforeAutospacing="0" w:after="0" w:afterAutospacing="0"/>
+        <w:rPr>
+          <w:rFonts w:ascii="Source Serif Pro" w:hAnsi="Source Serif Pro"/>
+          <w:b/>
+          <w:bCs/>
+          <w:color w:val="767E85"/>
+          <w:sz w:val="23"/>
+          <w:szCs w:val="23"/>
+          <w:shd w:val="clear" w:color="auto" w:fill="FFFFFF"/>
+        </w:rPr>
+      </w:pPr>
+    </w:p>
+    <w:p>
+      <w:pPr>
+        <w:pStyle w:val="NormalWeb"/>
+        <w:spacing w:before="0" w:beforeAutospacing="0" w:after="0" w:afterAutospacing="0" w:line="473" w:lineRule="atLeast"/>
+        <w:rPr>
+          <w:rFonts w:ascii="Source Serif Pro" w:hAnsi="Source Serif Pro" w:cs="Open Sans"/>
+          <w:color w:val="3D464D"/>
+          <w:sz w:val="27"/>
+          <w:szCs w:val="27"/>
+        </w:rPr>
+      </w:pPr>
+    </w:p>
+    <w:p>
+      <w:pPr>
+        <w:pStyle w:val="NormalWeb"/>
         <w:rPr>
           <w:rFonts w:ascii="Source Serif Pro" w:hAnsi="Source Serif Pro"/>
           <w:b/>
@@ -27655,6 +31065,155 @@
     </w:lvl>
   </w:abstractNum>
   <w:abstractNum w:abstractNumId="2" w15:restartNumberingAfterBreak="0">
+    <w:nsid w:val="27C3219F"/>
+    <w:multiLevelType w:val="multilevel"/>
+    <w:tmpl w:val="28E41F6C"/>
+    <w:lvl w:ilvl="0">
+      <w:start w:val="1"/>
+      <w:numFmt w:val="bullet"/>
+      <w:lvlText w:val=""/>
+      <w:lvlJc w:val="left"/>
+      <w:pPr>
+        <w:tabs>
+          <w:tab w:val="num" w:pos="720"/>
+        </w:tabs>
+        <w:ind w:left="720" w:hanging="360"/>
+      </w:pPr>
+      <w:rPr>
+        <w:rFonts w:ascii="Symbol" w:hAnsi="Symbol" w:hint="default"/>
+        <w:sz w:val="20"/>
+      </w:rPr>
+    </w:lvl>
+    <w:lvl w:ilvl="1" w:tentative="1">
+      <w:start w:val="1"/>
+      <w:numFmt w:val="bullet"/>
+      <w:lvlText w:val="o"/>
+      <w:lvlJc w:val="left"/>
+      <w:pPr>
+        <w:tabs>
+          <w:tab w:val="num" w:pos="1440"/>
+        </w:tabs>
+        <w:ind w:left="1440" w:hanging="360"/>
+      </w:pPr>
+      <w:rPr>
+        <w:rFonts w:ascii="Courier New" w:hAnsi="Courier New" w:hint="default"/>
+        <w:sz w:val="20"/>
+      </w:rPr>
+    </w:lvl>
+    <w:lvl w:ilvl="2" w:tentative="1">
+      <w:start w:val="1"/>
+      <w:numFmt w:val="bullet"/>
+      <w:lvlText w:val=""/>
+      <w:lvlJc w:val="left"/>
+      <w:pPr>
+        <w:tabs>
+          <w:tab w:val="num" w:pos="2160"/>
+        </w:tabs>
+        <w:ind w:left="2160" w:hanging="360"/>
+      </w:pPr>
+      <w:rPr>
+        <w:rFonts w:ascii="Wingdings" w:hAnsi="Wingdings" w:hint="default"/>
+        <w:sz w:val="20"/>
+      </w:rPr>
+    </w:lvl>
+    <w:lvl w:ilvl="3" w:tentative="1">
+      <w:start w:val="1"/>
+      <w:numFmt w:val="bullet"/>
+      <w:lvlText w:val=""/>
+      <w:lvlJc w:val="left"/>
+      <w:pPr>
+        <w:tabs>
+          <w:tab w:val="num" w:pos="2880"/>
+        </w:tabs>
+        <w:ind w:left="2880" w:hanging="360"/>
+      </w:pPr>
+      <w:rPr>
+        <w:rFonts w:ascii="Wingdings" w:hAnsi="Wingdings" w:hint="default"/>
+        <w:sz w:val="20"/>
+      </w:rPr>
+    </w:lvl>
+    <w:lvl w:ilvl="4" w:tentative="1">
+      <w:start w:val="1"/>
+      <w:numFmt w:val="bullet"/>
+      <w:lvlText w:val=""/>
+      <w:lvlJc w:val="left"/>
+      <w:pPr>
+        <w:tabs>
+          <w:tab w:val="num" w:pos="3600"/>
+        </w:tabs>
+        <w:ind w:left="3600" w:hanging="360"/>
+      </w:pPr>
+      <w:rPr>
+        <w:rFonts w:ascii="Wingdings" w:hAnsi="Wingdings" w:hint="default"/>
+        <w:sz w:val="20"/>
+      </w:rPr>
+    </w:lvl>
+    <w:lvl w:ilvl="5" w:tentative="1">
+      <w:start w:val="1"/>
+      <w:numFmt w:val="bullet"/>
+      <w:lvlText w:val=""/>
+      <w:lvlJc w:val="left"/>
+      <w:pPr>
+        <w:tabs>
+          <w:tab w:val="num" w:pos="4320"/>
+        </w:tabs>
+        <w:ind w:left="4320" w:hanging="360"/>
+      </w:pPr>
+      <w:rPr>
+        <w:rFonts w:ascii="Wingdings" w:hAnsi="Wingdings" w:hint="default"/>
+        <w:sz w:val="20"/>
+      </w:rPr>
+    </w:lvl>
+    <w:lvl w:ilvl="6" w:tentative="1">
+      <w:start w:val="1"/>
+      <w:numFmt w:val="bullet"/>
+      <w:lvlText w:val=""/>
+      <w:lvlJc w:val="left"/>
+      <w:pPr>
+        <w:tabs>
+          <w:tab w:val="num" w:pos="5040"/>
+        </w:tabs>
+        <w:ind w:left="5040" w:hanging="360"/>
+      </w:pPr>
+      <w:rPr>
+        <w:rFonts w:ascii="Wingdings" w:hAnsi="Wingdings" w:hint="default"/>
+        <w:sz w:val="20"/>
+      </w:rPr>
+    </w:lvl>
+    <w:lvl w:ilvl="7" w:tentative="1">
+      <w:start w:val="1"/>
+      <w:numFmt w:val="bullet"/>
+      <w:lvlText w:val=""/>
+      <w:lvlJc w:val="left"/>
+      <w:pPr>
+        <w:tabs>
+          <w:tab w:val="num" w:pos="5760"/>
+        </w:tabs>
+        <w:ind w:left="5760" w:hanging="360"/>
+      </w:pPr>
+      <w:rPr>
+        <w:rFonts w:ascii="Wingdings" w:hAnsi="Wingdings" w:hint="default"/>
+        <w:sz w:val="20"/>
+      </w:rPr>
+    </w:lvl>
+    <w:lvl w:ilvl="8" w:tentative="1">
+      <w:start w:val="1"/>
+      <w:numFmt w:val="bullet"/>
+      <w:lvlText w:val=""/>
+      <w:lvlJc w:val="left"/>
+      <w:pPr>
+        <w:tabs>
+          <w:tab w:val="num" w:pos="6480"/>
+        </w:tabs>
+        <w:ind w:left="6480" w:hanging="360"/>
+      </w:pPr>
+      <w:rPr>
+        <w:rFonts w:ascii="Wingdings" w:hAnsi="Wingdings" w:hint="default"/>
+        <w:sz w:val="20"/>
+      </w:rPr>
+    </w:lvl>
+  </w:abstractNum>
+  <w:abstractNum w:abstractNumId="3" w15:restartNumberingAfterBreak="0">
     <w:nsid w:val="2DE722C3"/>
     <w:multiLevelType w:val="multilevel"/>
     <w:tmpl w:val="A7E0BD0E"/>
@@ -27803,7 +31362,7 @@
       </w:rPr>
     </w:lvl>
   </w:abstractNum>
-  <w:abstractNum w:abstractNumId="3" w15:restartNumberingAfterBreak="0">
+  <w:abstractNum w:abstractNumId="4" w15:restartNumberingAfterBreak="0">
     <w:nsid w:val="41936C92"/>
     <w:multiLevelType w:val="multilevel"/>
     <w:tmpl w:val="DA685C08"/>
@@ -27952,7 +31511,7 @@
       </w:rPr>
     </w:lvl>
   </w:abstractNum>
-  <w:abstractNum w:abstractNumId="4" w15:restartNumberingAfterBreak="0">
+  <w:abstractNum w:abstractNumId="5" w15:restartNumberingAfterBreak="0">
     <w:nsid w:val="65827F09"/>
     <w:multiLevelType w:val="multilevel"/>
     <w:tmpl w:val="88B2792A"/>
@@ -28105,16 +31664,19 @@
     <w:abstractNumId w:val="1"/>
   </w:num>
   <w:num w:numId="2" w16cid:durableId="1336683882">
+    <w:abstractNumId w:val="5"/>
+  </w:num>
+  <w:num w:numId="3" w16cid:durableId="1052460275">
     <w:abstractNumId w:val="4"/>
   </w:num>
-  <w:num w:numId="3" w16cid:durableId="1052460275">
+  <w:num w:numId="4" w16cid:durableId="1820995504">
     <w:abstractNumId w:val="3"/>
-  </w:num>
-  <w:num w:numId="4" w16cid:durableId="1820995504">
-    <w:abstractNumId w:val="2"/>
   </w:num>
   <w:num w:numId="5" w16cid:durableId="1795640475">
     <w:abstractNumId w:val="0"/>
+  </w:num>
+  <w:num w:numId="6" w16cid:durableId="1508474286">
+    <w:abstractNumId w:val="2"/>
   </w:num>
 </w:numbering>
 </file>
@@ -28518,6 +32080,27 @@
     <w:name w:val="Normal"/>
     <w:qFormat/>
   </w:style>
+  <w:style w:type="paragraph" w:styleId="Ttulo1">
+    <w:name w:val="heading 1"/>
+    <w:basedOn w:val="Normal"/>
+    <w:next w:val="Normal"/>
+    <w:link w:val="Ttulo1Char"/>
+    <w:uiPriority w:val="9"/>
+    <w:qFormat/>
+    <w:rsid w:val="00274C8E"/>
+    <w:pPr>
+      <w:keepNext/>
+      <w:keepLines/>
+      <w:spacing w:before="240" w:after="0"/>
+      <w:outlineLvl w:val="0"/>
+    </w:pPr>
+    <w:rPr>
+      <w:rFonts w:asciiTheme="majorHAnsi" w:eastAsiaTheme="majorEastAsia" w:hAnsiTheme="majorHAnsi" w:cstheme="majorBidi"/>
+      <w:color w:val="2F5496" w:themeColor="accent1" w:themeShade="BF"/>
+      <w:sz w:val="32"/>
+      <w:szCs w:val="32"/>
+    </w:rPr>
+  </w:style>
   <w:style w:type="paragraph" w:styleId="Ttulo2">
     <w:name w:val="heading 2"/>
     <w:basedOn w:val="Normal"/>
@@ -28733,6 +32316,38 @@
     <w:name w:val="atv"/>
     <w:basedOn w:val="Fontepargpadro"/>
     <w:rsid w:val="006E7635"/>
+  </w:style>
+  <w:style w:type="character" w:customStyle="1" w:styleId="Ttulo1Char">
+    <w:name w:val="Título 1 Char"/>
+    <w:basedOn w:val="Fontepargpadro"/>
+    <w:link w:val="Ttulo1"/>
+    <w:uiPriority w:val="9"/>
+    <w:rsid w:val="00274C8E"/>
+    <w:rPr>
+      <w:rFonts w:asciiTheme="majorHAnsi" w:eastAsiaTheme="majorEastAsia" w:hAnsiTheme="majorHAnsi" w:cstheme="majorBidi"/>
+      <w:color w:val="2F5496" w:themeColor="accent1" w:themeShade="BF"/>
+      <w:sz w:val="32"/>
+      <w:szCs w:val="32"/>
+    </w:rPr>
+  </w:style>
+  <w:style w:type="character" w:customStyle="1" w:styleId="task-body-header-title-text">
+    <w:name w:val="task-body-header-title-text"/>
+    <w:basedOn w:val="Fontepargpadro"/>
+    <w:rsid w:val="00274C8E"/>
+  </w:style>
+  <w:style w:type="paragraph" w:customStyle="1" w:styleId="settings-box-item">
+    <w:name w:val="settings-box-item"/>
+    <w:basedOn w:val="Normal"/>
+    <w:rsid w:val="00274C8E"/>
+    <w:pPr>
+      <w:spacing w:before="100" w:beforeAutospacing="1" w:after="100" w:afterAutospacing="1" w:line="240" w:lineRule="auto"/>
+    </w:pPr>
+    <w:rPr>
+      <w:rFonts w:ascii="Times New Roman" w:eastAsia="Times New Roman" w:hAnsi="Times New Roman" w:cs="Times New Roman"/>
+      <w:sz w:val="24"/>
+      <w:szCs w:val="24"/>
+      <w:lang w:eastAsia="pt-BR"/>
+    </w:rPr>
   </w:style>
 </w:styles>
 </file>

</xml_diff>